<commit_message>
Delta versioon 5.1.2.362 Tarnega tulevad kaasa järgmised parandused:
DELTA-428 Probleemid Delta 2012-13 andmete importimisel ADR-i
</commit_message>
<xml_diff>
--- a/doc/Delta_Paigaldusjuhend.docx
+++ b/doc/Delta_Paigaldusjuhend.docx
@@ -1,6 +1,6 @@
 
 <file path=word/document.xml><?xml version="1.0" encoding="utf-8"?>
-<w:document xmlns:wpc="http://schemas.microsoft.com/office/word/2010/wordprocessingCanvas" xmlns:mc="http://schemas.openxmlformats.org/markup-compatibility/2006" xmlns:o="urn:schemas-microsoft-com:office:office" xmlns:r="http://schemas.openxmlformats.org/officeDocument/2006/relationships" xmlns:m="http://schemas.openxmlformats.org/officeDocument/2006/math" xmlns:v="urn:schemas-microsoft-com:vml" xmlns:wp14="http://schemas.microsoft.com/office/word/2010/wordprocessingDrawing" xmlns:wp="http://schemas.openxmlformats.org/drawingml/2006/wordprocessingDrawing" xmlns:w10="urn:schemas-microsoft-com:office:word" xmlns:w="http://schemas.openxmlformats.org/wordprocessingml/2006/main" xmlns:w14="http://schemas.microsoft.com/office/word/2010/wordml" xmlns:w15="http://schemas.microsoft.com/office/word/2012/wordml" xmlns:wpg="http://schemas.microsoft.com/office/word/2010/wordprocessingGroup" xmlns:wpi="http://schemas.microsoft.com/office/word/2010/wordprocessingInk" xmlns:wne="http://schemas.microsoft.com/office/word/2006/wordml" xmlns:wps="http://schemas.microsoft.com/office/word/2010/wordprocessingShape" mc:Ignorable="w14 w15 wp14">
+<w:document xmlns:wpc="http://schemas.microsoft.com/office/word/2010/wordprocessingCanvas" xmlns:mc="http://schemas.openxmlformats.org/markup-compatibility/2006" xmlns:o="urn:schemas-microsoft-com:office:office" xmlns:r="http://schemas.openxmlformats.org/officeDocument/2006/relationships" xmlns:m="http://schemas.openxmlformats.org/officeDocument/2006/math" xmlns:v="urn:schemas-microsoft-com:vml" xmlns:wp14="http://schemas.microsoft.com/office/word/2010/wordprocessingDrawing" xmlns:wp="http://schemas.openxmlformats.org/drawingml/2006/wordprocessingDrawing" xmlns:w10="urn:schemas-microsoft-com:office:word" xmlns:w="http://schemas.openxmlformats.org/wordprocessingml/2006/main" xmlns:w14="http://schemas.microsoft.com/office/word/2010/wordml" xmlns:wpg="http://schemas.microsoft.com/office/word/2010/wordprocessingGroup" xmlns:wpi="http://schemas.microsoft.com/office/word/2010/wordprocessingInk" xmlns:wne="http://schemas.microsoft.com/office/word/2006/wordml" xmlns:wps="http://schemas.microsoft.com/office/word/2010/wordprocessingShape" mc:Ignorable="w14 wp14">
   <w:body>
     <w:p>
       <w:pPr>
@@ -92,7 +92,7 @@
                     <pic:cNvPicPr/>
                   </pic:nvPicPr>
                   <pic:blipFill>
-                    <a:blip r:embed="rId7" cstate="print">
+                    <a:blip r:embed="rId8" cstate="print">
                       <a:extLst>
                         <a:ext uri="{28A0092B-C50C-407E-A947-70E740481C1C}">
                           <a14:useLocalDpi xmlns:a14="http://schemas.microsoft.com/office/drawing/2010/main" val="0"/>
@@ -133,7 +133,6 @@
         <w:ind w:left="360"/>
       </w:pPr>
       <w:r>
-        <w:lastRenderedPageBreak/>
         <w:t xml:space="preserve">Delta </w:t>
       </w:r>
       <w:r>
@@ -973,7 +972,6 @@
         </w:numPr>
       </w:pPr>
       <w:r>
-        <w:lastRenderedPageBreak/>
         <w:t>Näidis konfiguratsioonifailid ja skriptid DHS, CAS, Tomcat jaoks (kui on tegemist kõige esimese paigaldusega)Autentimis rakenduse (CAS) WAR fail – cas.war (kui on muutunud võrreldes viimases pakis sisaldunuga)</w:t>
       </w:r>
     </w:p>
@@ -1209,7 +1207,6 @@
           <w:noProof/>
           <w:lang w:eastAsia="et-EE"/>
         </w:rPr>
-        <w:lastRenderedPageBreak/>
         <w:drawing>
           <wp:inline distT="0" distB="0" distL="0" distR="0" wp14:anchorId="17D22A80" wp14:editId="74B5417F">
             <wp:extent cx="6120130" cy="4629785"/>
@@ -1226,7 +1223,7 @@
                     <pic:cNvPicPr/>
                   </pic:nvPicPr>
                   <pic:blipFill>
-                    <a:blip r:embed="rId8" cstate="print"/>
+                    <a:blip r:embed="rId9" cstate="print"/>
                     <a:stretch>
                       <a:fillRect/>
                     </a:stretch>
@@ -1584,7 +1581,6 @@
         </w:numPr>
       </w:pPr>
       <w:r>
-        <w:lastRenderedPageBreak/>
         <w:t xml:space="preserve">Active Directory server </w:t>
       </w:r>
       <w:r>
@@ -1910,9 +1906,6 @@
       </w:r>
       <w:r>
         <w:br/>
-      </w:r>
-      <w:r>
-        <w:lastRenderedPageBreak/>
         <w:t>ProxyPassReverse / ajp://127.0.0.1:8009/</w:t>
       </w:r>
       <w:r>
@@ -2333,7 +2326,6 @@
         <w:jc w:val="left"/>
       </w:pPr>
       <w:r>
-        <w:lastRenderedPageBreak/>
         <w:t>määrata DHS rakenduse seadistusfailis useClientIpFromXForwardedForHttpHeader=true (vt. täpsemalt peatükk 5.1 ja selle alampunkt useClientIpFromXForwardedForHttpHeader)</w:t>
       </w:r>
     </w:p>
@@ -2779,11 +2771,7 @@
       </w:r>
       <w:r>
         <w:br/>
-        <w:t xml:space="preserve">olema sisse lülitatud, mis vaikimisi ongi; kuna httpd ja Tomcat asuvad samas masinas, siis ei pea seda protokolli väljapoole serveerima, seega võib rea lõppu panna </w:t>
-      </w:r>
-      <w:r>
-        <w:lastRenderedPageBreak/>
-        <w:t>address="127.0.0.1". Kokkuvõtteks, terve rida oleks:</w:t>
+        <w:t>olema sisse lülitatud, mis vaikimisi ongi; kuna httpd ja Tomcat asuvad samas masinas, siis ei pea seda protokolli väljapoole serveerima, seega võib rea lõppu panna address="127.0.0.1". Kokkuvõtteks, terve rida oleks:</w:t>
       </w:r>
       <w:r>
         <w:br/>
@@ -3003,6 +2991,25 @@
         <w:t>rm –rf /home/dhs/tomcat/webapps/{docs,examples,host-manager,manager}</w:t>
       </w:r>
     </w:p>
+    <w:p>
+      <w:pPr>
+        <w:pStyle w:val="ListParagraph"/>
+        <w:numPr>
+          <w:ilvl w:val="0"/>
+          <w:numId w:val="13"/>
+        </w:numPr>
+        <w:jc w:val="left"/>
+      </w:pPr>
+      <w:r>
+        <w:t xml:space="preserve">Tomcat seadistuses lisada </w:t>
+      </w:r>
+      <w:r>
+        <w:t>server.xml failis http connectoritele atribuut URIEncoding="UTF-8"</w:t>
+      </w:r>
+      <w:r>
+        <w:t>.</w:t>
+      </w:r>
+    </w:p>
     <w:p/>
     <w:p>
       <w:pPr>
@@ -3072,7 +3079,6 @@
     </w:p>
     <w:p>
       <w:r>
-        <w:lastRenderedPageBreak/>
         <w:t>Tekitage CAS rakenduse jaoks analoogselt login role (nt. cas) ja andmebaas (nt. cas). Kui CAS rakendus käivitatakse, siis CAS rakendus ise loob andmebaasi vajalikud tabelid, muud objektid ja andmed.</w:t>
       </w:r>
     </w:p>
@@ -3282,7 +3288,6 @@
         </w:numPr>
       </w:pPr>
       <w:r>
-        <w:lastRenderedPageBreak/>
         <w:t>Seega peab e-maili serveris e-kirja suuruse piiranguks panema minimaalselt (rohkem võib ka olla) 14 MB kui DHS-is on maxAttachedFilesSize parameetri väärtus on 10.</w:t>
       </w:r>
     </w:p>
@@ -3550,7 +3555,6 @@
         </w:numPr>
       </w:pPr>
       <w:r>
-        <w:lastRenderedPageBreak/>
         <w:t>x-tee.security-server - X-tee turvaserveri URL. See X-tee turvaserver peab olema liitunud soovitud X-tee keskkonnaga (toodang või test), mille kaudu on ligipääs soovitud DVK keskkonnale (toodang või test).</w:t>
       </w:r>
     </w:p>
@@ -3755,11 +3759,7 @@
         <w:t xml:space="preserve"> </w:t>
       </w:r>
       <w:r>
-        <w:t xml:space="preserve">viitavad Active Directory serverile, mida kasutatakse NTLM „passthrough“ protokolli kaudu kasutajate autentimiseks, kui </w:t>
-      </w:r>
-      <w:r>
-        <w:lastRenderedPageBreak/>
-        <w:t>kasutajad IMAP kaudu DHS rakendusse ühendavad; väärtuseks määrata Active Directory serveri aadress või komaga eraldatult mitu aadressi</w:t>
+        <w:t>viitavad Active Directory serverile, mida kasutatakse NTLM „passthrough“ protokolli kaudu kasutajate autentimiseks, kui kasutajad IMAP kaudu DHS rakendusse ühendavad; väärtuseks määrata Active Directory serveri aadress või komaga eraldatult mitu aadressi</w:t>
       </w:r>
     </w:p>
     <w:p>
@@ -3963,7 +3963,6 @@
         </w:numPr>
       </w:pPr>
       <w:r>
-        <w:lastRenderedPageBreak/>
         <w:t>system.usages.enabled [mittekohustuslik, vaikimisi true] Muuta false-iks pärast seda kui rakendus on esmakordselt paigaldatud ja käivitatud ja vähemalt ühe korra on suvaline kasutaja edukalt sisse loginud. False-iks muutmine lülitab välja Alfrescos ebavajaliku funktsionaalsuse kasutajate poolt tarbitud kettaruumi arvutamise kohta; kahjuks ei saa Alfresco vea tõttu see väärtus olla juba vaikimisi false.</w:t>
       </w:r>
     </w:p>
@@ -4086,8 +4085,6 @@
       <w:r>
         <w:t xml:space="preserve"> .</w:t>
       </w:r>
-      <w:bookmarkStart w:id="5" w:name="_GoBack"/>
-      <w:bookmarkEnd w:id="5"/>
     </w:p>
     <w:p>
       <w:pPr>
@@ -4169,12 +4166,12 @@
       <w:r>
         <w:t xml:space="preserve">fail muutmiseks </w:t>
       </w:r>
-      <w:del w:id="6" w:author="Author">
+      <w:del w:id="5" w:author="Author">
         <w:r>
           <w:delText>OpenOffice.org</w:delText>
         </w:r>
       </w:del>
-      <w:ins w:id="7" w:author="Author">
+      <w:ins w:id="6" w:author="Author">
         <w:r>
           <w:t>LibreOffice</w:t>
         </w:r>
@@ -4182,7 +4179,7 @@
       <w:r>
         <w:t xml:space="preserve"> programmiga. Kasutaja arvutis peab olema paigaldatud </w:t>
       </w:r>
-      <w:del w:id="8" w:author="Author">
+      <w:del w:id="7" w:author="Author">
         <w:r>
           <w:delText xml:space="preserve">OpenOffice.org 3.2 või uuem OpenOffice.org / </w:delText>
         </w:r>
@@ -4190,12 +4187,12 @@
       <w:r>
         <w:t xml:space="preserve">LibreOffice </w:t>
       </w:r>
-      <w:ins w:id="9" w:author="Author">
+      <w:ins w:id="8" w:author="Author">
         <w:r>
           <w:t>4.0.x</w:t>
         </w:r>
       </w:ins>
-      <w:del w:id="10" w:author="Author">
+      <w:del w:id="9" w:author="Author">
         <w:r>
           <w:delText>/ Apache OpenOffice</w:delText>
         </w:r>
@@ -4203,7 +4200,7 @@
       <w:r>
         <w:t xml:space="preserve"> ning </w:t>
       </w:r>
-      <w:del w:id="11" w:author="Author">
+      <w:del w:id="10" w:author="Author">
         <w:r>
           <w:delText xml:space="preserve">vastavalt kasutatavale programmile </w:delText>
         </w:r>
@@ -4250,7 +4247,7 @@
       <w:r>
         <w:t xml:space="preserve"> </w:t>
       </w:r>
-      <w:ins w:id="12" w:author="Author">
+      <w:ins w:id="11" w:author="Author">
         <w:r>
           <w:t xml:space="preserve">vajadusel </w:t>
         </w:r>
@@ -4381,11 +4378,7 @@
       </w:r>
       <w:r>
         <w:br/>
-        <w:t xml:space="preserve">Kuvatakse 2 sertifikaati (üks on välja antud juurdepääsutõendi saajale, teine on </w:t>
-      </w:r>
-      <w:r>
-        <w:lastRenderedPageBreak/>
-        <w:t>juurdepääsutõendi väljaandja ehk Sertifitseerimiskeskuse enda sertifikaat) ja 1 privaatvõti.</w:t>
+        <w:t>Kuvatakse 2 sertifikaati (üks on välja antud juurdepääsutõendi saajale, teine on juurdepääsutõendi väljaandja ehk Sertifitseerimiskeskuse enda sertifikaat) ja 1 privaatvõti.</w:t>
       </w:r>
     </w:p>
     <w:p>
@@ -4626,11 +4619,7 @@
         </w:numPr>
       </w:pPr>
       <w:r>
-        <w:t xml:space="preserve">kerberos.realm viitab Active Directory serveris olevale Windows domeeni täispikale nimetusele, kirjutada suurtähtedega, näiteks VILJANDI.MAAVALITSUS . NB! Siin olev </w:t>
-      </w:r>
-      <w:r>
-        <w:lastRenderedPageBreak/>
-        <w:t>domeeni Domeeni nimetus peab kindlasti olema täispikk ja kindlasti olema kirjutatud suurtähtedega. Näiteks kuigi kasutajad võivad saada Windowsisse autentida ka lühema domeeniga VILJANDI\username (ja ka LDAP ligipääsul võib töötada kasutajanime lõpus lühem domeen (CAS seade ldap.userDn, DHS seade ldap.synchronization.java.naming.security.principal)), siis siin peab Kerberos autentimise jaoks kindlasti olema täispikk domeeni nimi VILJANDI.MAAVALITSUS, muidu autentimine ebaõnnestub. Samuti, kui täispikk domeeni nimi peab olema kirjutatud suurtähtedega, muidu autentimine ebaõnnestub.</w:t>
+        <w:t>kerberos.realm viitab Active Directory serveris olevale Windows domeeni täispikale nimetusele, kirjutada suurtähtedega, näiteks VILJANDI.MAAVALITSUS . NB! Siin olev domeeni Domeeni nimetus peab kindlasti olema täispikk ja kindlasti olema kirjutatud suurtähtedega. Näiteks kuigi kasutajad võivad saada Windowsisse autentida ka lühema domeeniga VILJANDI\username (ja ka LDAP ligipääsul võib töötada kasutajanime lõpus lühem domeen (CAS seade ldap.userDn, DHS seade ldap.synchronization.java.naming.security.principal)), siis siin peab Kerberos autentimise jaoks kindlasti olema täispikk domeeni nimi VILJANDI.MAAVALITSUS, muidu autentimine ebaõnnestub. Samuti, kui täispikk domeeni nimi peab olema kirjutatud suurtähtedega, muidu autentimine ebaõnnestub.</w:t>
       </w:r>
     </w:p>
     <w:p>
@@ -4734,7 +4723,7 @@
       <w:r>
         <w:t xml:space="preserve">) olema seadistatud kontrollima ID-kaardi sertfikaadi kehtivust vastu tühistusnimekirjasid (CRL, </w:t>
       </w:r>
-      <w:hyperlink r:id="rId9" w:history="1">
+      <w:hyperlink r:id="rId10" w:history="1">
         <w:r>
           <w:rPr>
             <w:rStyle w:val="Hyperlink"/>
@@ -4895,7 +4884,6 @@
         </w:numPr>
       </w:pPr>
       <w:r>
-        <w:lastRenderedPageBreak/>
         <w:t xml:space="preserve">Määrata mõlema rakenduse </w:t>
       </w:r>
       <w:r>
@@ -5147,9 +5135,6 @@
       </w:r>
       <w:r>
         <w:br/>
-      </w:r>
-      <w:r>
-        <w:lastRenderedPageBreak/>
         <w:t>dhs.war versioonivahetuse puhul:</w:t>
       </w:r>
       <w:r>
@@ -5378,7 +5363,6 @@
         <w:pStyle w:val="Heading3"/>
       </w:pPr>
       <w:r>
-        <w:lastRenderedPageBreak/>
         <w:t>Kuumvarundamine (hot backup)</w:t>
       </w:r>
     </w:p>
@@ -5780,7 +5764,6 @@
     </w:p>
     <w:p>
       <w:r>
-        <w:lastRenderedPageBreak/>
         <w:t>Ning tekkinud väljundfail kaasata varundatavate failide hulka.</w:t>
       </w:r>
     </w:p>
@@ -6008,11 +5991,7 @@
         <w:jc w:val="left"/>
       </w:pPr>
       <w:r>
-        <w:t>ktpass /out dhs-test.keytab /princ HTTP/dhs.example.com@VILJANDI.MAAVALITSUS /pass * /mapuser dhs-test@VILJANDI.MAAVALITSUS /ptype KRB5_NT_PRINCIPAL /crypto RC4-HMAC-</w:t>
-      </w:r>
-      <w:r>
-        <w:lastRenderedPageBreak/>
-        <w:t>NT</w:t>
+        <w:t>ktpass /out dhs-test.keytab /princ HTTP/dhs.example.com@VILJANDI.MAAVALITSUS /pass * /mapuser dhs-test@VILJANDI.MAAVALITSUS /ptype KRB5_NT_PRINCIPAL /crypto RC4-HMAC-NT</w:t>
       </w:r>
       <w:r>
         <w:br/>
@@ -6321,7 +6300,6 @@
         </w:numPr>
       </w:pPr>
       <w:r>
-        <w:lastRenderedPageBreak/>
         <w:t>Lahendus 3: Paigaldada DHS serveri HTTPS sertifikaat kasutaja arvutis Internet Explorer brauserisse. Selleks tuleb:</w:t>
       </w:r>
     </w:p>
@@ -6696,7 +6674,7 @@
       <w:r>
         <w:t xml:space="preserve">asutaja arvutis </w:t>
       </w:r>
-      <w:del w:id="13" w:author="Author">
+      <w:del w:id="12" w:author="Author">
         <w:r>
           <w:delText>Op</w:delText>
         </w:r>
@@ -6716,7 +6694,7 @@
       <w:r>
         <w:t>LibreOffice</w:t>
       </w:r>
-      <w:del w:id="14" w:author="Author">
+      <w:del w:id="13" w:author="Author">
         <w:r>
           <w:delText xml:space="preserve"> </w:delText>
         </w:r>
@@ -6799,7 +6777,7 @@
       <w:r>
         <w:t xml:space="preserve"> </w:t>
       </w:r>
-      <w:del w:id="15" w:author="Author">
+      <w:del w:id="14" w:author="Author">
         <w:r>
           <w:delText xml:space="preserve">OpenOffice.org 3.2 või uuem OpenOffice.org / </w:delText>
         </w:r>
@@ -6807,12 +6785,12 @@
       <w:r>
         <w:t xml:space="preserve">LibreOffice </w:t>
       </w:r>
-      <w:ins w:id="16" w:author="Author">
+      <w:ins w:id="15" w:author="Author">
         <w:r>
           <w:t>4.0.x</w:t>
         </w:r>
       </w:ins>
-      <w:del w:id="17" w:author="Author">
+      <w:del w:id="16" w:author="Author">
         <w:r>
           <w:delText>/ Apache OpenOffice</w:delText>
         </w:r>
@@ -6850,7 +6828,7 @@
       <w:r>
         <w:t xml:space="preserve">, milles </w:t>
       </w:r>
-      <w:ins w:id="18" w:author="Author">
+      <w:ins w:id="17" w:author="Author">
         <w:r>
           <w:t xml:space="preserve">vajadusel </w:t>
         </w:r>
@@ -7017,7 +6995,6 @@
         </w:numPr>
       </w:pPr>
       <w:r>
-        <w:lastRenderedPageBreak/>
         <w:t>Kui kasutatakse Mozilla Firefox brauserit, siis</w:t>
       </w:r>
     </w:p>
@@ -7209,7 +7186,6 @@
         <w:rPr>
           <w:i/>
         </w:rPr>
-        <w:lastRenderedPageBreak/>
         <w:t>SISU TERVIKLIKKUSE VIGA: Sisu hoidlas ei leitud süsteemset sisu.</w:t>
       </w:r>
     </w:p>
@@ -7372,7 +7348,6 @@
         <w:pStyle w:val="Heading3"/>
       </w:pPr>
       <w:r>
-        <w:lastRenderedPageBreak/>
         <w:t>Microsoft Office 2002 avab WebDAV kaudu faili kirjutuskaitsega (</w:t>
       </w:r>
       <w:r>
@@ -7635,7 +7610,6 @@
         </w:numPr>
       </w:pPr>
       <w:r>
-        <w:lastRenderedPageBreak/>
         <w:t>Teisest asutusest saates dokumenti üle DVK käesoleva asutuse DHS’i ei jõua dokument käesoleva asutuse DHS’i kohale.</w:t>
       </w:r>
     </w:p>
@@ -7786,11 +7760,7 @@
         <w:t>DHS rakenduse</w:t>
       </w:r>
       <w:r>
-        <w:t xml:space="preserve">ga töötavad ainult OpenOffice.org </w:t>
-      </w:r>
-      <w:r>
-        <w:lastRenderedPageBreak/>
-        <w:t>versioonid 3.2.x ja 3.3.x; LibreOffice / Apache OpenOffice versioonid 3.4 ja kõrgemad ei tööta</w:t>
+        <w:t>ga töötavad ainult OpenOffice.org versioonid 3.2.x ja 3.3.x; LibreOffice / Apache OpenOffice versioonid 3.4 ja kõrgemad ei tööta</w:t>
       </w:r>
       <w:r>
         <w:t xml:space="preserve"> (vt. peatükk 10.17)</w:t>
@@ -8118,7 +8088,6 @@
         </w:numPr>
       </w:pPr>
       <w:r>
-        <w:lastRenderedPageBreak/>
         <w:t>Defineerida järgmised kolm seadet:</w:t>
       </w:r>
     </w:p>
@@ -8653,7 +8622,6 @@
         <w:ind w:left="720" w:firstLine="720"/>
       </w:pPr>
       <w:r>
-        <w:lastRenderedPageBreak/>
         <w:t>&lt;Connector port="8009" ...</w:t>
       </w:r>
     </w:p>
@@ -8807,12 +8775,12 @@
     </w:p>
     <w:p/>
     <w:sectPr>
-      <w:headerReference w:type="even" r:id="rId10"/>
-      <w:headerReference w:type="default" r:id="rId11"/>
-      <w:footerReference w:type="even" r:id="rId12"/>
-      <w:footerReference w:type="default" r:id="rId13"/>
-      <w:headerReference w:type="first" r:id="rId14"/>
-      <w:footerReference w:type="first" r:id="rId15"/>
+      <w:headerReference w:type="even" r:id="rId11"/>
+      <w:headerReference w:type="default" r:id="rId12"/>
+      <w:footerReference w:type="even" r:id="rId13"/>
+      <w:footerReference w:type="default" r:id="rId14"/>
+      <w:headerReference w:type="first" r:id="rId15"/>
+      <w:footerReference w:type="first" r:id="rId16"/>
       <w:pgSz w:w="11906" w:h="16838" w:code="9"/>
       <w:pgMar w:top="1361" w:right="1134" w:bottom="1361" w:left="1134" w:header="709" w:footer="709" w:gutter="0"/>
       <w:cols w:space="708"/>
@@ -8823,7 +8791,7 @@
 </file>
 
 <file path=word/endnotes.xml><?xml version="1.0" encoding="utf-8"?>
-<w:endnotes xmlns:wpc="http://schemas.microsoft.com/office/word/2010/wordprocessingCanvas" xmlns:mc="http://schemas.openxmlformats.org/markup-compatibility/2006" xmlns:o="urn:schemas-microsoft-com:office:office" xmlns:r="http://schemas.openxmlformats.org/officeDocument/2006/relationships" xmlns:m="http://schemas.openxmlformats.org/officeDocument/2006/math" xmlns:v="urn:schemas-microsoft-com:vml" xmlns:wp14="http://schemas.microsoft.com/office/word/2010/wordprocessingDrawing" xmlns:wp="http://schemas.openxmlformats.org/drawingml/2006/wordprocessingDrawing" xmlns:w10="urn:schemas-microsoft-com:office:word" xmlns:w="http://schemas.openxmlformats.org/wordprocessingml/2006/main" xmlns:w14="http://schemas.microsoft.com/office/word/2010/wordml" xmlns:w15="http://schemas.microsoft.com/office/word/2012/wordml" xmlns:wpg="http://schemas.microsoft.com/office/word/2010/wordprocessingGroup" xmlns:wpi="http://schemas.microsoft.com/office/word/2010/wordprocessingInk" xmlns:wne="http://schemas.microsoft.com/office/word/2006/wordml" xmlns:wps="http://schemas.microsoft.com/office/word/2010/wordprocessingShape" mc:Ignorable="w14 w15 wp14">
+<w:endnotes xmlns:wpc="http://schemas.microsoft.com/office/word/2010/wordprocessingCanvas" xmlns:mc="http://schemas.openxmlformats.org/markup-compatibility/2006" xmlns:o="urn:schemas-microsoft-com:office:office" xmlns:r="http://schemas.openxmlformats.org/officeDocument/2006/relationships" xmlns:m="http://schemas.openxmlformats.org/officeDocument/2006/math" xmlns:v="urn:schemas-microsoft-com:vml" xmlns:wp14="http://schemas.microsoft.com/office/word/2010/wordprocessingDrawing" xmlns:wp="http://schemas.openxmlformats.org/drawingml/2006/wordprocessingDrawing" xmlns:w10="urn:schemas-microsoft-com:office:word" xmlns:w="http://schemas.openxmlformats.org/wordprocessingml/2006/main" xmlns:w14="http://schemas.microsoft.com/office/word/2010/wordml" xmlns:wpg="http://schemas.microsoft.com/office/word/2010/wordprocessingGroup" xmlns:wpi="http://schemas.microsoft.com/office/word/2010/wordprocessingInk" xmlns:wne="http://schemas.microsoft.com/office/word/2006/wordml" xmlns:wps="http://schemas.microsoft.com/office/word/2010/wordprocessingShape" mc:Ignorable="w14 wp14">
   <w:endnote w:type="separator" w:id="-1">
     <w:p>
       <w:r>
@@ -8842,7 +8810,7 @@
 </file>
 
 <file path=word/footer1.xml><?xml version="1.0" encoding="utf-8"?>
-<w:ftr xmlns:wpc="http://schemas.microsoft.com/office/word/2010/wordprocessingCanvas" xmlns:mc="http://schemas.openxmlformats.org/markup-compatibility/2006" xmlns:o="urn:schemas-microsoft-com:office:office" xmlns:r="http://schemas.openxmlformats.org/officeDocument/2006/relationships" xmlns:m="http://schemas.openxmlformats.org/officeDocument/2006/math" xmlns:v="urn:schemas-microsoft-com:vml" xmlns:wp14="http://schemas.microsoft.com/office/word/2010/wordprocessingDrawing" xmlns:wp="http://schemas.openxmlformats.org/drawingml/2006/wordprocessingDrawing" xmlns:w10="urn:schemas-microsoft-com:office:word" xmlns:w="http://schemas.openxmlformats.org/wordprocessingml/2006/main" xmlns:w14="http://schemas.microsoft.com/office/word/2010/wordml" xmlns:w15="http://schemas.microsoft.com/office/word/2012/wordml" xmlns:wpg="http://schemas.microsoft.com/office/word/2010/wordprocessingGroup" xmlns:wpi="http://schemas.microsoft.com/office/word/2010/wordprocessingInk" xmlns:wne="http://schemas.microsoft.com/office/word/2006/wordml" xmlns:wps="http://schemas.microsoft.com/office/word/2010/wordprocessingShape" mc:Ignorable="w14 w15 wp14">
+<w:ftr xmlns:wpc="http://schemas.microsoft.com/office/word/2010/wordprocessingCanvas" xmlns:mc="http://schemas.openxmlformats.org/markup-compatibility/2006" xmlns:o="urn:schemas-microsoft-com:office:office" xmlns:r="http://schemas.openxmlformats.org/officeDocument/2006/relationships" xmlns:m="http://schemas.openxmlformats.org/officeDocument/2006/math" xmlns:v="urn:schemas-microsoft-com:vml" xmlns:wp14="http://schemas.microsoft.com/office/word/2010/wordprocessingDrawing" xmlns:wp="http://schemas.openxmlformats.org/drawingml/2006/wordprocessingDrawing" xmlns:w10="urn:schemas-microsoft-com:office:word" xmlns:w="http://schemas.openxmlformats.org/wordprocessingml/2006/main" xmlns:w14="http://schemas.microsoft.com/office/word/2010/wordml" xmlns:wpg="http://schemas.microsoft.com/office/word/2010/wordprocessingGroup" xmlns:wpi="http://schemas.microsoft.com/office/word/2010/wordprocessingInk" xmlns:wne="http://schemas.microsoft.com/office/word/2006/wordml" xmlns:wps="http://schemas.microsoft.com/office/word/2010/wordprocessingShape" mc:Ignorable="w14 wp14">
   <w:p>
     <w:pPr>
       <w:pStyle w:val="Footer"/>
@@ -8852,7 +8820,7 @@
 </file>
 
 <file path=word/footer2.xml><?xml version="1.0" encoding="utf-8"?>
-<w:ftr xmlns:wpc="http://schemas.microsoft.com/office/word/2010/wordprocessingCanvas" xmlns:mc="http://schemas.openxmlformats.org/markup-compatibility/2006" xmlns:o="urn:schemas-microsoft-com:office:office" xmlns:r="http://schemas.openxmlformats.org/officeDocument/2006/relationships" xmlns:m="http://schemas.openxmlformats.org/officeDocument/2006/math" xmlns:v="urn:schemas-microsoft-com:vml" xmlns:wp14="http://schemas.microsoft.com/office/word/2010/wordprocessingDrawing" xmlns:wp="http://schemas.openxmlformats.org/drawingml/2006/wordprocessingDrawing" xmlns:w10="urn:schemas-microsoft-com:office:word" xmlns:w="http://schemas.openxmlformats.org/wordprocessingml/2006/main" xmlns:w14="http://schemas.microsoft.com/office/word/2010/wordml" xmlns:w15="http://schemas.microsoft.com/office/word/2012/wordml" xmlns:wpg="http://schemas.microsoft.com/office/word/2010/wordprocessingGroup" xmlns:wpi="http://schemas.microsoft.com/office/word/2010/wordprocessingInk" xmlns:wne="http://schemas.microsoft.com/office/word/2006/wordml" xmlns:wps="http://schemas.microsoft.com/office/word/2010/wordprocessingShape" mc:Ignorable="w14 w15 wp14">
+<w:ftr xmlns:wpc="http://schemas.microsoft.com/office/word/2010/wordprocessingCanvas" xmlns:mc="http://schemas.openxmlformats.org/markup-compatibility/2006" xmlns:o="urn:schemas-microsoft-com:office:office" xmlns:r="http://schemas.openxmlformats.org/officeDocument/2006/relationships" xmlns:m="http://schemas.openxmlformats.org/officeDocument/2006/math" xmlns:v="urn:schemas-microsoft-com:vml" xmlns:wp14="http://schemas.microsoft.com/office/word/2010/wordprocessingDrawing" xmlns:wp="http://schemas.openxmlformats.org/drawingml/2006/wordprocessingDrawing" xmlns:w10="urn:schemas-microsoft-com:office:word" xmlns:w="http://schemas.openxmlformats.org/wordprocessingml/2006/main" xmlns:w14="http://schemas.microsoft.com/office/word/2010/wordml" xmlns:wpg="http://schemas.microsoft.com/office/word/2010/wordprocessingGroup" xmlns:wpi="http://schemas.microsoft.com/office/word/2010/wordprocessingInk" xmlns:wne="http://schemas.microsoft.com/office/word/2006/wordml" xmlns:wps="http://schemas.microsoft.com/office/word/2010/wordprocessingShape" mc:Ignorable="w14 wp14">
   <w:p>
     <w:pPr>
       <w:pStyle w:val="Footertext"/>
@@ -8904,7 +8872,7 @@
       <w:rPr>
         <w:lang w:val="de-DE"/>
       </w:rPr>
-      <w:t>22</w:t>
+      <w:t>28</w:t>
     </w:r>
     <w:r>
       <w:fldChar w:fldCharType="end"/>
@@ -8941,7 +8909,7 @@
 </file>
 
 <file path=word/footer3.xml><?xml version="1.0" encoding="utf-8"?>
-<w:ftr xmlns:wpc="http://schemas.microsoft.com/office/word/2010/wordprocessingCanvas" xmlns:mc="http://schemas.openxmlformats.org/markup-compatibility/2006" xmlns:o="urn:schemas-microsoft-com:office:office" xmlns:r="http://schemas.openxmlformats.org/officeDocument/2006/relationships" xmlns:m="http://schemas.openxmlformats.org/officeDocument/2006/math" xmlns:v="urn:schemas-microsoft-com:vml" xmlns:wp14="http://schemas.microsoft.com/office/word/2010/wordprocessingDrawing" xmlns:wp="http://schemas.openxmlformats.org/drawingml/2006/wordprocessingDrawing" xmlns:w10="urn:schemas-microsoft-com:office:word" xmlns:w="http://schemas.openxmlformats.org/wordprocessingml/2006/main" xmlns:w14="http://schemas.microsoft.com/office/word/2010/wordml" xmlns:w15="http://schemas.microsoft.com/office/word/2012/wordml" xmlns:wpg="http://schemas.microsoft.com/office/word/2010/wordprocessingGroup" xmlns:wpi="http://schemas.microsoft.com/office/word/2010/wordprocessingInk" xmlns:wne="http://schemas.microsoft.com/office/word/2006/wordml" xmlns:wps="http://schemas.microsoft.com/office/word/2010/wordprocessingShape" mc:Ignorable="w14 w15 wp14">
+<w:ftr xmlns:wpc="http://schemas.microsoft.com/office/word/2010/wordprocessingCanvas" xmlns:mc="http://schemas.openxmlformats.org/markup-compatibility/2006" xmlns:o="urn:schemas-microsoft-com:office:office" xmlns:r="http://schemas.openxmlformats.org/officeDocument/2006/relationships" xmlns:m="http://schemas.openxmlformats.org/officeDocument/2006/math" xmlns:v="urn:schemas-microsoft-com:vml" xmlns:wp14="http://schemas.microsoft.com/office/word/2010/wordprocessingDrawing" xmlns:wp="http://schemas.openxmlformats.org/drawingml/2006/wordprocessingDrawing" xmlns:w10="urn:schemas-microsoft-com:office:word" xmlns:w="http://schemas.openxmlformats.org/wordprocessingml/2006/main" xmlns:w14="http://schemas.microsoft.com/office/word/2010/wordml" xmlns:wpg="http://schemas.microsoft.com/office/word/2010/wordprocessingGroup" xmlns:wpi="http://schemas.microsoft.com/office/word/2010/wordprocessingInk" xmlns:wne="http://schemas.microsoft.com/office/word/2006/wordml" xmlns:wps="http://schemas.microsoft.com/office/word/2010/wordprocessingShape" mc:Ignorable="w14 wp14">
   <w:p>
     <w:pPr>
       <w:pStyle w:val="Footer"/>
@@ -8951,7 +8919,7 @@
 </file>
 
 <file path=word/footnotes.xml><?xml version="1.0" encoding="utf-8"?>
-<w:footnotes xmlns:wpc="http://schemas.microsoft.com/office/word/2010/wordprocessingCanvas" xmlns:mc="http://schemas.openxmlformats.org/markup-compatibility/2006" xmlns:o="urn:schemas-microsoft-com:office:office" xmlns:r="http://schemas.openxmlformats.org/officeDocument/2006/relationships" xmlns:m="http://schemas.openxmlformats.org/officeDocument/2006/math" xmlns:v="urn:schemas-microsoft-com:vml" xmlns:wp14="http://schemas.microsoft.com/office/word/2010/wordprocessingDrawing" xmlns:wp="http://schemas.openxmlformats.org/drawingml/2006/wordprocessingDrawing" xmlns:w10="urn:schemas-microsoft-com:office:word" xmlns:w="http://schemas.openxmlformats.org/wordprocessingml/2006/main" xmlns:w14="http://schemas.microsoft.com/office/word/2010/wordml" xmlns:w15="http://schemas.microsoft.com/office/word/2012/wordml" xmlns:wpg="http://schemas.microsoft.com/office/word/2010/wordprocessingGroup" xmlns:wpi="http://schemas.microsoft.com/office/word/2010/wordprocessingInk" xmlns:wne="http://schemas.microsoft.com/office/word/2006/wordml" xmlns:wps="http://schemas.microsoft.com/office/word/2010/wordprocessingShape" mc:Ignorable="w14 w15 wp14">
+<w:footnotes xmlns:wpc="http://schemas.microsoft.com/office/word/2010/wordprocessingCanvas" xmlns:mc="http://schemas.openxmlformats.org/markup-compatibility/2006" xmlns:o="urn:schemas-microsoft-com:office:office" xmlns:r="http://schemas.openxmlformats.org/officeDocument/2006/relationships" xmlns:m="http://schemas.openxmlformats.org/officeDocument/2006/math" xmlns:v="urn:schemas-microsoft-com:vml" xmlns:wp14="http://schemas.microsoft.com/office/word/2010/wordprocessingDrawing" xmlns:wp="http://schemas.openxmlformats.org/drawingml/2006/wordprocessingDrawing" xmlns:w10="urn:schemas-microsoft-com:office:word" xmlns:w="http://schemas.openxmlformats.org/wordprocessingml/2006/main" xmlns:w14="http://schemas.microsoft.com/office/word/2010/wordml" xmlns:wpg="http://schemas.microsoft.com/office/word/2010/wordprocessingGroup" xmlns:wpi="http://schemas.microsoft.com/office/word/2010/wordprocessingInk" xmlns:wne="http://schemas.microsoft.com/office/word/2006/wordml" xmlns:wps="http://schemas.microsoft.com/office/word/2010/wordprocessingShape" mc:Ignorable="w14 wp14">
   <w:footnote w:type="separator" w:id="-1">
     <w:p>
       <w:r>
@@ -8970,7 +8938,7 @@
 </file>
 
 <file path=word/header1.xml><?xml version="1.0" encoding="utf-8"?>
-<w:hdr xmlns:wpc="http://schemas.microsoft.com/office/word/2010/wordprocessingCanvas" xmlns:mc="http://schemas.openxmlformats.org/markup-compatibility/2006" xmlns:o="urn:schemas-microsoft-com:office:office" xmlns:r="http://schemas.openxmlformats.org/officeDocument/2006/relationships" xmlns:m="http://schemas.openxmlformats.org/officeDocument/2006/math" xmlns:v="urn:schemas-microsoft-com:vml" xmlns:wp14="http://schemas.microsoft.com/office/word/2010/wordprocessingDrawing" xmlns:wp="http://schemas.openxmlformats.org/drawingml/2006/wordprocessingDrawing" xmlns:w10="urn:schemas-microsoft-com:office:word" xmlns:w="http://schemas.openxmlformats.org/wordprocessingml/2006/main" xmlns:w14="http://schemas.microsoft.com/office/word/2010/wordml" xmlns:w15="http://schemas.microsoft.com/office/word/2012/wordml" xmlns:wpg="http://schemas.microsoft.com/office/word/2010/wordprocessingGroup" xmlns:wpi="http://schemas.microsoft.com/office/word/2010/wordprocessingInk" xmlns:wne="http://schemas.microsoft.com/office/word/2006/wordml" xmlns:wps="http://schemas.microsoft.com/office/word/2010/wordprocessingShape" mc:Ignorable="w14 w15 wp14">
+<w:hdr xmlns:wpc="http://schemas.microsoft.com/office/word/2010/wordprocessingCanvas" xmlns:mc="http://schemas.openxmlformats.org/markup-compatibility/2006" xmlns:o="urn:schemas-microsoft-com:office:office" xmlns:r="http://schemas.openxmlformats.org/officeDocument/2006/relationships" xmlns:m="http://schemas.openxmlformats.org/officeDocument/2006/math" xmlns:v="urn:schemas-microsoft-com:vml" xmlns:wp14="http://schemas.microsoft.com/office/word/2010/wordprocessingDrawing" xmlns:wp="http://schemas.openxmlformats.org/drawingml/2006/wordprocessingDrawing" xmlns:w10="urn:schemas-microsoft-com:office:word" xmlns:w="http://schemas.openxmlformats.org/wordprocessingml/2006/main" xmlns:w14="http://schemas.microsoft.com/office/word/2010/wordml" xmlns:wpg="http://schemas.microsoft.com/office/word/2010/wordprocessingGroup" xmlns:wpi="http://schemas.microsoft.com/office/word/2010/wordprocessingInk" xmlns:wne="http://schemas.microsoft.com/office/word/2006/wordml" xmlns:wps="http://schemas.microsoft.com/office/word/2010/wordprocessingShape" mc:Ignorable="w14 wp14">
   <w:p>
     <w:pPr>
       <w:pStyle w:val="Header"/>
@@ -8980,7 +8948,7 @@
 </file>
 
 <file path=word/header2.xml><?xml version="1.0" encoding="utf-8"?>
-<w:hdr xmlns:wpc="http://schemas.microsoft.com/office/word/2010/wordprocessingCanvas" xmlns:mc="http://schemas.openxmlformats.org/markup-compatibility/2006" xmlns:o="urn:schemas-microsoft-com:office:office" xmlns:r="http://schemas.openxmlformats.org/officeDocument/2006/relationships" xmlns:m="http://schemas.openxmlformats.org/officeDocument/2006/math" xmlns:v="urn:schemas-microsoft-com:vml" xmlns:wp14="http://schemas.microsoft.com/office/word/2010/wordprocessingDrawing" xmlns:wp="http://schemas.openxmlformats.org/drawingml/2006/wordprocessingDrawing" xmlns:w10="urn:schemas-microsoft-com:office:word" xmlns:w="http://schemas.openxmlformats.org/wordprocessingml/2006/main" xmlns:w14="http://schemas.microsoft.com/office/word/2010/wordml" xmlns:w15="http://schemas.microsoft.com/office/word/2012/wordml" xmlns:wpg="http://schemas.microsoft.com/office/word/2010/wordprocessingGroup" xmlns:wpi="http://schemas.microsoft.com/office/word/2010/wordprocessingInk" xmlns:wne="http://schemas.microsoft.com/office/word/2006/wordml" xmlns:wps="http://schemas.microsoft.com/office/word/2010/wordprocessingShape" mc:Ignorable="w14 w15 wp14">
+<w:hdr xmlns:wpc="http://schemas.microsoft.com/office/word/2010/wordprocessingCanvas" xmlns:mc="http://schemas.openxmlformats.org/markup-compatibility/2006" xmlns:o="urn:schemas-microsoft-com:office:office" xmlns:r="http://schemas.openxmlformats.org/officeDocument/2006/relationships" xmlns:m="http://schemas.openxmlformats.org/officeDocument/2006/math" xmlns:v="urn:schemas-microsoft-com:vml" xmlns:wp14="http://schemas.microsoft.com/office/word/2010/wordprocessingDrawing" xmlns:wp="http://schemas.openxmlformats.org/drawingml/2006/wordprocessingDrawing" xmlns:w10="urn:schemas-microsoft-com:office:word" xmlns:w="http://schemas.openxmlformats.org/wordprocessingml/2006/main" xmlns:w14="http://schemas.microsoft.com/office/word/2010/wordml" xmlns:wpg="http://schemas.microsoft.com/office/word/2010/wordprocessingGroup" xmlns:wpi="http://schemas.microsoft.com/office/word/2010/wordprocessingInk" xmlns:wne="http://schemas.microsoft.com/office/word/2006/wordml" xmlns:wps="http://schemas.microsoft.com/office/word/2010/wordprocessingShape" mc:Ignorable="w14 wp14">
   <w:p>
     <w:pPr>
       <w:pStyle w:val="Headertext"/>
@@ -9000,7 +8968,7 @@
 </file>
 
 <file path=word/header3.xml><?xml version="1.0" encoding="utf-8"?>
-<w:hdr xmlns:wpc="http://schemas.microsoft.com/office/word/2010/wordprocessingCanvas" xmlns:mc="http://schemas.openxmlformats.org/markup-compatibility/2006" xmlns:o="urn:schemas-microsoft-com:office:office" xmlns:r="http://schemas.openxmlformats.org/officeDocument/2006/relationships" xmlns:m="http://schemas.openxmlformats.org/officeDocument/2006/math" xmlns:v="urn:schemas-microsoft-com:vml" xmlns:wp14="http://schemas.microsoft.com/office/word/2010/wordprocessingDrawing" xmlns:wp="http://schemas.openxmlformats.org/drawingml/2006/wordprocessingDrawing" xmlns:w10="urn:schemas-microsoft-com:office:word" xmlns:w="http://schemas.openxmlformats.org/wordprocessingml/2006/main" xmlns:w14="http://schemas.microsoft.com/office/word/2010/wordml" xmlns:w15="http://schemas.microsoft.com/office/word/2012/wordml" xmlns:wpg="http://schemas.microsoft.com/office/word/2010/wordprocessingGroup" xmlns:wpi="http://schemas.microsoft.com/office/word/2010/wordprocessingInk" xmlns:wne="http://schemas.microsoft.com/office/word/2006/wordml" xmlns:wps="http://schemas.microsoft.com/office/word/2010/wordprocessingShape" mc:Ignorable="w14 w15 wp14">
+<w:hdr xmlns:wpc="http://schemas.microsoft.com/office/word/2010/wordprocessingCanvas" xmlns:mc="http://schemas.openxmlformats.org/markup-compatibility/2006" xmlns:o="urn:schemas-microsoft-com:office:office" xmlns:r="http://schemas.openxmlformats.org/officeDocument/2006/relationships" xmlns:m="http://schemas.openxmlformats.org/officeDocument/2006/math" xmlns:v="urn:schemas-microsoft-com:vml" xmlns:wp14="http://schemas.microsoft.com/office/word/2010/wordprocessingDrawing" xmlns:wp="http://schemas.openxmlformats.org/drawingml/2006/wordprocessingDrawing" xmlns:w10="urn:schemas-microsoft-com:office:word" xmlns:w="http://schemas.openxmlformats.org/wordprocessingml/2006/main" xmlns:w14="http://schemas.microsoft.com/office/word/2010/wordml" xmlns:wpg="http://schemas.microsoft.com/office/word/2010/wordprocessingGroup" xmlns:wpi="http://schemas.microsoft.com/office/word/2010/wordprocessingInk" xmlns:wne="http://schemas.microsoft.com/office/word/2006/wordml" xmlns:wps="http://schemas.microsoft.com/office/word/2010/wordprocessingShape" mc:Ignorable="w14 wp14">
   <w:p>
     <w:pPr>
       <w:pStyle w:val="Header"/>
@@ -9010,7 +8978,7 @@
 </file>
 
 <file path=word/numbering.xml><?xml version="1.0" encoding="utf-8"?>
-<w:numbering xmlns:wpc="http://schemas.microsoft.com/office/word/2010/wordprocessingCanvas" xmlns:mc="http://schemas.openxmlformats.org/markup-compatibility/2006" xmlns:o="urn:schemas-microsoft-com:office:office" xmlns:r="http://schemas.openxmlformats.org/officeDocument/2006/relationships" xmlns:m="http://schemas.openxmlformats.org/officeDocument/2006/math" xmlns:v="urn:schemas-microsoft-com:vml" xmlns:wp14="http://schemas.microsoft.com/office/word/2010/wordprocessingDrawing" xmlns:wp="http://schemas.openxmlformats.org/drawingml/2006/wordprocessingDrawing" xmlns:w10="urn:schemas-microsoft-com:office:word" xmlns:w="http://schemas.openxmlformats.org/wordprocessingml/2006/main" xmlns:w14="http://schemas.microsoft.com/office/word/2010/wordml" xmlns:w15="http://schemas.microsoft.com/office/word/2012/wordml" xmlns:wpg="http://schemas.microsoft.com/office/word/2010/wordprocessingGroup" xmlns:wpi="http://schemas.microsoft.com/office/word/2010/wordprocessingInk" xmlns:wne="http://schemas.microsoft.com/office/word/2006/wordml" xmlns:wps="http://schemas.microsoft.com/office/word/2010/wordprocessingShape" mc:Ignorable="w14 w15 wp14">
+<w:numbering xmlns:wpc="http://schemas.microsoft.com/office/word/2010/wordprocessingCanvas" xmlns:mc="http://schemas.openxmlformats.org/markup-compatibility/2006" xmlns:o="urn:schemas-microsoft-com:office:office" xmlns:r="http://schemas.openxmlformats.org/officeDocument/2006/relationships" xmlns:m="http://schemas.openxmlformats.org/officeDocument/2006/math" xmlns:v="urn:schemas-microsoft-com:vml" xmlns:wp14="http://schemas.microsoft.com/office/word/2010/wordprocessingDrawing" xmlns:wp="http://schemas.openxmlformats.org/drawingml/2006/wordprocessingDrawing" xmlns:w10="urn:schemas-microsoft-com:office:word" xmlns:w="http://schemas.openxmlformats.org/wordprocessingml/2006/main" xmlns:w14="http://schemas.microsoft.com/office/word/2010/wordml" xmlns:wpg="http://schemas.microsoft.com/office/word/2010/wordprocessingGroup" xmlns:wpi="http://schemas.microsoft.com/office/word/2010/wordprocessingInk" xmlns:wne="http://schemas.microsoft.com/office/word/2006/wordml" xmlns:wps="http://schemas.microsoft.com/office/word/2010/wordprocessingShape" mc:Ignorable="w14 wp14">
   <w:abstractNum w:abstractNumId="0">
     <w:nsid w:val="073529CD"/>
     <w:multiLevelType w:val="hybridMultilevel"/>
@@ -13178,7 +13146,7 @@
 </file>
 
 <file path=word/styles.xml><?xml version="1.0" encoding="utf-8"?>
-<w:styles xmlns:mc="http://schemas.openxmlformats.org/markup-compatibility/2006" xmlns:r="http://schemas.openxmlformats.org/officeDocument/2006/relationships" xmlns:w="http://schemas.openxmlformats.org/wordprocessingml/2006/main" xmlns:w14="http://schemas.microsoft.com/office/word/2010/wordml" xmlns:w15="http://schemas.microsoft.com/office/word/2012/wordml" mc:Ignorable="w14 w15">
+<w:styles xmlns:mc="http://schemas.openxmlformats.org/markup-compatibility/2006" xmlns:r="http://schemas.openxmlformats.org/officeDocument/2006/relationships" xmlns:w="http://schemas.openxmlformats.org/wordprocessingml/2006/main" xmlns:w14="http://schemas.microsoft.com/office/word/2010/wordml" mc:Ignorable="w14">
   <w:docDefaults>
     <w:rPrDefault>
       <w:rPr>
@@ -13188,371 +13156,141 @@
     </w:rPrDefault>
     <w:pPrDefault/>
   </w:docDefaults>
-  <w:latentStyles w:defLockedState="0" w:defUIPriority="0" w:defSemiHidden="0" w:defUnhideWhenUsed="0" w:defQFormat="0" w:count="371">
-    <w:lsdException w:name="Normal" w:qFormat="1"/>
-    <w:lsdException w:name="heading 1" w:qFormat="1"/>
-    <w:lsdException w:name="heading 2" w:qFormat="1"/>
-    <w:lsdException w:name="heading 3" w:qFormat="1"/>
-    <w:lsdException w:name="heading 4" w:qFormat="1"/>
-    <w:lsdException w:name="heading 5" w:semiHidden="1" w:unhideWhenUsed="1" w:qFormat="1"/>
-    <w:lsdException w:name="heading 6" w:semiHidden="1" w:unhideWhenUsed="1" w:qFormat="1"/>
-    <w:lsdException w:name="heading 7" w:semiHidden="1" w:unhideWhenUsed="1" w:qFormat="1"/>
-    <w:lsdException w:name="heading 8" w:semiHidden="1" w:unhideWhenUsed="1" w:qFormat="1"/>
-    <w:lsdException w:name="heading 9" w:semiHidden="1" w:unhideWhenUsed="1" w:qFormat="1"/>
-    <w:lsdException w:name="index 1" w:semiHidden="1" w:unhideWhenUsed="1"/>
-    <w:lsdException w:name="index 2" w:semiHidden="1" w:unhideWhenUsed="1"/>
-    <w:lsdException w:name="index 3" w:semiHidden="1" w:unhideWhenUsed="1"/>
-    <w:lsdException w:name="index 4" w:semiHidden="1" w:unhideWhenUsed="1"/>
-    <w:lsdException w:name="index 5" w:semiHidden="1" w:unhideWhenUsed="1"/>
-    <w:lsdException w:name="index 6" w:semiHidden="1" w:unhideWhenUsed="1"/>
-    <w:lsdException w:name="index 7" w:semiHidden="1" w:unhideWhenUsed="1"/>
-    <w:lsdException w:name="index 8" w:semiHidden="1" w:unhideWhenUsed="1"/>
-    <w:lsdException w:name="index 9" w:semiHidden="1" w:unhideWhenUsed="1"/>
-    <w:lsdException w:name="toc 1" w:semiHidden="1" w:unhideWhenUsed="1"/>
-    <w:lsdException w:name="toc 2" w:semiHidden="1" w:unhideWhenUsed="1"/>
-    <w:lsdException w:name="toc 3" w:semiHidden="1" w:unhideWhenUsed="1"/>
-    <w:lsdException w:name="toc 4" w:semiHidden="1" w:unhideWhenUsed="1"/>
-    <w:lsdException w:name="toc 5" w:semiHidden="1" w:unhideWhenUsed="1"/>
-    <w:lsdException w:name="toc 6" w:semiHidden="1" w:unhideWhenUsed="1"/>
-    <w:lsdException w:name="toc 7" w:semiHidden="1" w:unhideWhenUsed="1"/>
-    <w:lsdException w:name="toc 8" w:semiHidden="1" w:unhideWhenUsed="1"/>
-    <w:lsdException w:name="toc 9" w:semiHidden="1" w:unhideWhenUsed="1"/>
-    <w:lsdException w:name="Normal Indent" w:semiHidden="1" w:unhideWhenUsed="1"/>
-    <w:lsdException w:name="footnote text" w:semiHidden="1" w:unhideWhenUsed="1"/>
-    <w:lsdException w:name="annotation text" w:semiHidden="1" w:unhideWhenUsed="1"/>
-    <w:lsdException w:name="header" w:semiHidden="1" w:unhideWhenUsed="1"/>
-    <w:lsdException w:name="footer" w:semiHidden="1" w:unhideWhenUsed="1"/>
-    <w:lsdException w:name="index heading" w:semiHidden="1" w:unhideWhenUsed="1"/>
-    <w:lsdException w:name="caption" w:semiHidden="1" w:unhideWhenUsed="1" w:qFormat="1"/>
-    <w:lsdException w:name="table of figures" w:semiHidden="1" w:unhideWhenUsed="1"/>
-    <w:lsdException w:name="envelope address" w:semiHidden="1" w:unhideWhenUsed="1"/>
-    <w:lsdException w:name="envelope return" w:semiHidden="1" w:unhideWhenUsed="1"/>
-    <w:lsdException w:name="footnote reference" w:semiHidden="1" w:unhideWhenUsed="1"/>
-    <w:lsdException w:name="annotation reference" w:semiHidden="1" w:unhideWhenUsed="1"/>
-    <w:lsdException w:name="line number" w:semiHidden="1" w:unhideWhenUsed="1"/>
-    <w:lsdException w:name="page number" w:semiHidden="1" w:unhideWhenUsed="1"/>
-    <w:lsdException w:name="endnote reference" w:semiHidden="1" w:unhideWhenUsed="1"/>
-    <w:lsdException w:name="endnote text" w:semiHidden="1" w:unhideWhenUsed="1"/>
-    <w:lsdException w:name="table of authorities" w:semiHidden="1" w:unhideWhenUsed="1"/>
-    <w:lsdException w:name="macro" w:semiHidden="1" w:unhideWhenUsed="1"/>
-    <w:lsdException w:name="toa heading" w:semiHidden="1" w:unhideWhenUsed="1"/>
-    <w:lsdException w:name="List" w:semiHidden="1" w:unhideWhenUsed="1"/>
-    <w:lsdException w:name="List Bullet" w:semiHidden="1" w:unhideWhenUsed="1"/>
-    <w:lsdException w:name="List 2" w:semiHidden="1" w:unhideWhenUsed="1"/>
-    <w:lsdException w:name="List 3" w:semiHidden="1" w:unhideWhenUsed="1"/>
-    <w:lsdException w:name="List Bullet 2" w:semiHidden="1" w:unhideWhenUsed="1"/>
-    <w:lsdException w:name="List Bullet 3" w:semiHidden="1" w:unhideWhenUsed="1"/>
-    <w:lsdException w:name="List Bullet 4" w:semiHidden="1" w:unhideWhenUsed="1"/>
-    <w:lsdException w:name="List Bullet 5" w:semiHidden="1" w:unhideWhenUsed="1"/>
-    <w:lsdException w:name="List Number 2" w:semiHidden="1" w:unhideWhenUsed="1"/>
-    <w:lsdException w:name="List Number 3" w:semiHidden="1" w:unhideWhenUsed="1"/>
-    <w:lsdException w:name="List Number 4" w:semiHidden="1" w:unhideWhenUsed="1"/>
-    <w:lsdException w:name="List Number 5" w:semiHidden="1" w:unhideWhenUsed="1"/>
-    <w:lsdException w:name="Title" w:qFormat="1"/>
-    <w:lsdException w:name="Closing" w:semiHidden="1" w:unhideWhenUsed="1"/>
-    <w:lsdException w:name="Signature" w:semiHidden="1" w:unhideWhenUsed="1"/>
-    <w:lsdException w:name="Default Paragraph Font" w:semiHidden="1" w:unhideWhenUsed="1"/>
-    <w:lsdException w:name="Body Text" w:semiHidden="1" w:unhideWhenUsed="1"/>
-    <w:lsdException w:name="Body Text Indent" w:semiHidden="1" w:unhideWhenUsed="1"/>
-    <w:lsdException w:name="List Continue" w:semiHidden="1" w:unhideWhenUsed="1"/>
-    <w:lsdException w:name="List Continue 2" w:semiHidden="1" w:unhideWhenUsed="1"/>
-    <w:lsdException w:name="List Continue 3" w:semiHidden="1" w:unhideWhenUsed="1"/>
-    <w:lsdException w:name="List Continue 4" w:semiHidden="1" w:unhideWhenUsed="1"/>
-    <w:lsdException w:name="List Continue 5" w:semiHidden="1" w:unhideWhenUsed="1"/>
-    <w:lsdException w:name="Message Header" w:semiHidden="1" w:unhideWhenUsed="1"/>
-    <w:lsdException w:name="Subtitle" w:qFormat="1"/>
-    <w:lsdException w:name="Body Text First Indent 2" w:semiHidden="1" w:unhideWhenUsed="1"/>
-    <w:lsdException w:name="Note Heading" w:semiHidden="1" w:unhideWhenUsed="1"/>
-    <w:lsdException w:name="Body Text 2" w:semiHidden="1" w:unhideWhenUsed="1"/>
-    <w:lsdException w:name="Body Text 3" w:semiHidden="1" w:unhideWhenUsed="1"/>
-    <w:lsdException w:name="Body Text Indent 2" w:semiHidden="1" w:unhideWhenUsed="1"/>
-    <w:lsdException w:name="Body Text Indent 3" w:semiHidden="1" w:unhideWhenUsed="1"/>
-    <w:lsdException w:name="Block Text" w:semiHidden="1" w:unhideWhenUsed="1"/>
-    <w:lsdException w:name="Hyperlink" w:semiHidden="1" w:unhideWhenUsed="1"/>
-    <w:lsdException w:name="FollowedHyperlink" w:semiHidden="1" w:unhideWhenUsed="1"/>
-    <w:lsdException w:name="Strong" w:qFormat="1"/>
-    <w:lsdException w:name="Emphasis" w:qFormat="1"/>
-    <w:lsdException w:name="Document Map" w:semiHidden="1" w:unhideWhenUsed="1"/>
-    <w:lsdException w:name="Plain Text" w:semiHidden="1" w:unhideWhenUsed="1"/>
-    <w:lsdException w:name="E-mail Signature" w:semiHidden="1" w:unhideWhenUsed="1"/>
-    <w:lsdException w:name="HTML Top of Form" w:semiHidden="1" w:unhideWhenUsed="1"/>
-    <w:lsdException w:name="HTML Bottom of Form" w:semiHidden="1" w:unhideWhenUsed="1"/>
-    <w:lsdException w:name="Normal (Web)" w:semiHidden="1" w:unhideWhenUsed="1"/>
-    <w:lsdException w:name="HTML Acronym" w:semiHidden="1" w:unhideWhenUsed="1"/>
-    <w:lsdException w:name="HTML Address" w:semiHidden="1" w:unhideWhenUsed="1"/>
-    <w:lsdException w:name="HTML Cite" w:semiHidden="1" w:unhideWhenUsed="1"/>
-    <w:lsdException w:name="HTML Code" w:semiHidden="1" w:unhideWhenUsed="1"/>
-    <w:lsdException w:name="HTML Definition" w:semiHidden="1" w:unhideWhenUsed="1"/>
-    <w:lsdException w:name="HTML Keyboard" w:semiHidden="1" w:unhideWhenUsed="1"/>
-    <w:lsdException w:name="HTML Preformatted" w:semiHidden="1" w:uiPriority="99" w:unhideWhenUsed="1"/>
-    <w:lsdException w:name="HTML Sample" w:semiHidden="1" w:unhideWhenUsed="1"/>
-    <w:lsdException w:name="HTML Typewriter" w:semiHidden="1" w:unhideWhenUsed="1"/>
-    <w:lsdException w:name="HTML Variable" w:semiHidden="1" w:unhideWhenUsed="1"/>
-    <w:lsdException w:name="Normal Table" w:semiHidden="1" w:unhideWhenUsed="1"/>
-    <w:lsdException w:name="annotation subject" w:semiHidden="1" w:unhideWhenUsed="1"/>
-    <w:lsdException w:name="No List" w:semiHidden="1" w:unhideWhenUsed="1"/>
-    <w:lsdException w:name="Outline List 1" w:semiHidden="1" w:unhideWhenUsed="1"/>
-    <w:lsdException w:name="Outline List 2" w:semiHidden="1" w:unhideWhenUsed="1"/>
-    <w:lsdException w:name="Outline List 3" w:semiHidden="1" w:unhideWhenUsed="1"/>
-    <w:lsdException w:name="Table Simple 1" w:semiHidden="1" w:unhideWhenUsed="1"/>
-    <w:lsdException w:name="Table Simple 2" w:semiHidden="1" w:unhideWhenUsed="1"/>
-    <w:lsdException w:name="Table Simple 3" w:semiHidden="1" w:unhideWhenUsed="1"/>
-    <w:lsdException w:name="Table Classic 1" w:semiHidden="1" w:unhideWhenUsed="1"/>
-    <w:lsdException w:name="Table Classic 2" w:semiHidden="1" w:unhideWhenUsed="1"/>
-    <w:lsdException w:name="Table Classic 3" w:semiHidden="1" w:unhideWhenUsed="1"/>
-    <w:lsdException w:name="Table Classic 4" w:semiHidden="1" w:unhideWhenUsed="1"/>
-    <w:lsdException w:name="Table Colorful 1" w:semiHidden="1" w:unhideWhenUsed="1"/>
-    <w:lsdException w:name="Table Colorful 2" w:semiHidden="1" w:unhideWhenUsed="1"/>
-    <w:lsdException w:name="Table Colorful 3" w:semiHidden="1" w:unhideWhenUsed="1"/>
-    <w:lsdException w:name="Table Columns 1" w:semiHidden="1" w:unhideWhenUsed="1"/>
-    <w:lsdException w:name="Table Columns 2" w:semiHidden="1" w:unhideWhenUsed="1"/>
-    <w:lsdException w:name="Table Columns 3" w:semiHidden="1" w:unhideWhenUsed="1"/>
-    <w:lsdException w:name="Table Columns 4" w:semiHidden="1" w:unhideWhenUsed="1"/>
-    <w:lsdException w:name="Table Columns 5" w:semiHidden="1" w:unhideWhenUsed="1"/>
-    <w:lsdException w:name="Table Grid 1" w:semiHidden="1" w:unhideWhenUsed="1"/>
-    <w:lsdException w:name="Table Grid 2" w:semiHidden="1" w:unhideWhenUsed="1"/>
-    <w:lsdException w:name="Table Grid 3" w:semiHidden="1" w:unhideWhenUsed="1"/>
-    <w:lsdException w:name="Table Grid 4" w:semiHidden="1" w:unhideWhenUsed="1"/>
-    <w:lsdException w:name="Table Grid 5" w:semiHidden="1" w:unhideWhenUsed="1"/>
-    <w:lsdException w:name="Table Grid 6" w:semiHidden="1" w:unhideWhenUsed="1"/>
-    <w:lsdException w:name="Table Grid 7" w:semiHidden="1" w:unhideWhenUsed="1"/>
-    <w:lsdException w:name="Table Grid 8" w:semiHidden="1" w:unhideWhenUsed="1"/>
-    <w:lsdException w:name="Table List 1" w:semiHidden="1" w:unhideWhenUsed="1"/>
-    <w:lsdException w:name="Table List 2" w:semiHidden="1" w:unhideWhenUsed="1"/>
-    <w:lsdException w:name="Table List 3" w:semiHidden="1" w:unhideWhenUsed="1"/>
-    <w:lsdException w:name="Table List 4" w:semiHidden="1" w:unhideWhenUsed="1"/>
-    <w:lsdException w:name="Table List 5" w:semiHidden="1" w:unhideWhenUsed="1"/>
-    <w:lsdException w:name="Table List 6" w:semiHidden="1" w:unhideWhenUsed="1"/>
-    <w:lsdException w:name="Table List 7" w:semiHidden="1" w:unhideWhenUsed="1"/>
-    <w:lsdException w:name="Table List 8" w:semiHidden="1" w:unhideWhenUsed="1"/>
-    <w:lsdException w:name="Table 3D effects 1" w:semiHidden="1" w:unhideWhenUsed="1"/>
-    <w:lsdException w:name="Table 3D effects 2" w:semiHidden="1" w:unhideWhenUsed="1"/>
-    <w:lsdException w:name="Table 3D effects 3" w:semiHidden="1" w:unhideWhenUsed="1"/>
-    <w:lsdException w:name="Table Contemporary" w:semiHidden="1" w:unhideWhenUsed="1"/>
-    <w:lsdException w:name="Table Elegant" w:semiHidden="1" w:unhideWhenUsed="1"/>
-    <w:lsdException w:name="Table Professional" w:semiHidden="1" w:unhideWhenUsed="1"/>
-    <w:lsdException w:name="Table Subtle 1" w:semiHidden="1" w:unhideWhenUsed="1"/>
-    <w:lsdException w:name="Table Subtle 2" w:semiHidden="1" w:unhideWhenUsed="1"/>
-    <w:lsdException w:name="Table Web 1" w:semiHidden="1" w:unhideWhenUsed="1"/>
-    <w:lsdException w:name="Table Web 2" w:semiHidden="1" w:unhideWhenUsed="1"/>
-    <w:lsdException w:name="Table Web 3" w:semiHidden="1" w:unhideWhenUsed="1"/>
-    <w:lsdException w:name="Balloon Text" w:semiHidden="1" w:unhideWhenUsed="1"/>
-    <w:lsdException w:name="Table Theme" w:semiHidden="1" w:unhideWhenUsed="1"/>
-    <w:lsdException w:name="Placeholder Text" w:semiHidden="1" w:uiPriority="99"/>
-    <w:lsdException w:name="No Spacing" w:uiPriority="1" w:qFormat="1"/>
-    <w:lsdException w:name="Light Shading" w:uiPriority="60"/>
-    <w:lsdException w:name="Light List" w:uiPriority="61"/>
-    <w:lsdException w:name="Light Grid" w:uiPriority="62"/>
-    <w:lsdException w:name="Medium Shading 1" w:uiPriority="63"/>
-    <w:lsdException w:name="Medium Shading 2" w:uiPriority="64"/>
-    <w:lsdException w:name="Medium List 1" w:uiPriority="65"/>
-    <w:lsdException w:name="Medium List 2" w:uiPriority="66"/>
-    <w:lsdException w:name="Medium Grid 1" w:uiPriority="67"/>
-    <w:lsdException w:name="Medium Grid 2" w:uiPriority="68"/>
-    <w:lsdException w:name="Medium Grid 3" w:uiPriority="69"/>
-    <w:lsdException w:name="Dark List" w:uiPriority="70"/>
-    <w:lsdException w:name="Colorful Shading" w:uiPriority="71"/>
-    <w:lsdException w:name="Colorful List" w:uiPriority="72"/>
-    <w:lsdException w:name="Colorful Grid" w:uiPriority="73"/>
-    <w:lsdException w:name="Light Shading Accent 1" w:uiPriority="60"/>
-    <w:lsdException w:name="Light List Accent 1" w:uiPriority="61"/>
-    <w:lsdException w:name="Light Grid Accent 1" w:uiPriority="62"/>
-    <w:lsdException w:name="Medium Shading 1 Accent 1" w:uiPriority="63"/>
-    <w:lsdException w:name="Medium Shading 2 Accent 1" w:uiPriority="64"/>
-    <w:lsdException w:name="Medium List 1 Accent 1" w:uiPriority="65"/>
-    <w:lsdException w:name="Revision" w:semiHidden="1" w:uiPriority="99"/>
-    <w:lsdException w:name="List Paragraph" w:uiPriority="34" w:qFormat="1"/>
-    <w:lsdException w:name="Quote" w:uiPriority="29" w:qFormat="1"/>
-    <w:lsdException w:name="Intense Quote" w:uiPriority="30" w:qFormat="1"/>
-    <w:lsdException w:name="Medium List 2 Accent 1" w:uiPriority="66"/>
-    <w:lsdException w:name="Medium Grid 1 Accent 1" w:uiPriority="67"/>
-    <w:lsdException w:name="Medium Grid 2 Accent 1" w:uiPriority="68"/>
-    <w:lsdException w:name="Medium Grid 3 Accent 1" w:uiPriority="69"/>
-    <w:lsdException w:name="Dark List Accent 1" w:uiPriority="70"/>
-    <w:lsdException w:name="Colorful Shading Accent 1" w:uiPriority="71"/>
-    <w:lsdException w:name="Colorful List Accent 1" w:uiPriority="72"/>
-    <w:lsdException w:name="Colorful Grid Accent 1" w:uiPriority="73"/>
-    <w:lsdException w:name="Light Shading Accent 2" w:uiPriority="60"/>
-    <w:lsdException w:name="Light List Accent 2" w:uiPriority="61"/>
-    <w:lsdException w:name="Light Grid Accent 2" w:uiPriority="62"/>
-    <w:lsdException w:name="Medium Shading 1 Accent 2" w:uiPriority="63"/>
-    <w:lsdException w:name="Medium Shading 2 Accent 2" w:uiPriority="64"/>
-    <w:lsdException w:name="Medium List 1 Accent 2" w:uiPriority="65"/>
-    <w:lsdException w:name="Medium List 2 Accent 2" w:uiPriority="66"/>
-    <w:lsdException w:name="Medium Grid 1 Accent 2" w:uiPriority="67"/>
-    <w:lsdException w:name="Medium Grid 2 Accent 2" w:uiPriority="68"/>
-    <w:lsdException w:name="Medium Grid 3 Accent 2" w:uiPriority="69"/>
-    <w:lsdException w:name="Dark List Accent 2" w:uiPriority="70"/>
-    <w:lsdException w:name="Colorful Shading Accent 2" w:uiPriority="71"/>
-    <w:lsdException w:name="Colorful List Accent 2" w:uiPriority="72"/>
-    <w:lsdException w:name="Colorful Grid Accent 2" w:uiPriority="73"/>
-    <w:lsdException w:name="Light Shading Accent 3" w:uiPriority="60"/>
-    <w:lsdException w:name="Light List Accent 3" w:uiPriority="61"/>
-    <w:lsdException w:name="Light Grid Accent 3" w:uiPriority="62"/>
-    <w:lsdException w:name="Medium Shading 1 Accent 3" w:uiPriority="63"/>
-    <w:lsdException w:name="Medium Shading 2 Accent 3" w:uiPriority="64"/>
-    <w:lsdException w:name="Medium List 1 Accent 3" w:uiPriority="65"/>
-    <w:lsdException w:name="Medium List 2 Accent 3" w:uiPriority="66"/>
-    <w:lsdException w:name="Medium Grid 1 Accent 3" w:uiPriority="67"/>
-    <w:lsdException w:name="Medium Grid 2 Accent 3" w:uiPriority="68"/>
-    <w:lsdException w:name="Medium Grid 3 Accent 3" w:uiPriority="69"/>
-    <w:lsdException w:name="Dark List Accent 3" w:uiPriority="70"/>
-    <w:lsdException w:name="Colorful Shading Accent 3" w:uiPriority="71"/>
-    <w:lsdException w:name="Colorful List Accent 3" w:uiPriority="72"/>
-    <w:lsdException w:name="Colorful Grid Accent 3" w:uiPriority="73"/>
-    <w:lsdException w:name="Light Shading Accent 4" w:uiPriority="60"/>
-    <w:lsdException w:name="Light List Accent 4" w:uiPriority="61"/>
-    <w:lsdException w:name="Light Grid Accent 4" w:uiPriority="62"/>
-    <w:lsdException w:name="Medium Shading 1 Accent 4" w:uiPriority="63"/>
-    <w:lsdException w:name="Medium Shading 2 Accent 4" w:uiPriority="64"/>
-    <w:lsdException w:name="Medium List 1 Accent 4" w:uiPriority="65"/>
-    <w:lsdException w:name="Medium List 2 Accent 4" w:uiPriority="66"/>
-    <w:lsdException w:name="Medium Grid 1 Accent 4" w:uiPriority="67"/>
-    <w:lsdException w:name="Medium Grid 2 Accent 4" w:uiPriority="68"/>
-    <w:lsdException w:name="Medium Grid 3 Accent 4" w:uiPriority="69"/>
-    <w:lsdException w:name="Dark List Accent 4" w:uiPriority="70"/>
-    <w:lsdException w:name="Colorful Shading Accent 4" w:uiPriority="71"/>
-    <w:lsdException w:name="Colorful List Accent 4" w:uiPriority="72"/>
-    <w:lsdException w:name="Colorful Grid Accent 4" w:uiPriority="73"/>
-    <w:lsdException w:name="Light Shading Accent 5" w:uiPriority="60"/>
-    <w:lsdException w:name="Light List Accent 5" w:uiPriority="61"/>
-    <w:lsdException w:name="Light Grid Accent 5" w:uiPriority="62"/>
-    <w:lsdException w:name="Medium Shading 1 Accent 5" w:uiPriority="63"/>
-    <w:lsdException w:name="Medium Shading 2 Accent 5" w:uiPriority="64"/>
-    <w:lsdException w:name="Medium List 1 Accent 5" w:uiPriority="65"/>
-    <w:lsdException w:name="Medium List 2 Accent 5" w:uiPriority="66"/>
-    <w:lsdException w:name="Medium Grid 1 Accent 5" w:uiPriority="67"/>
-    <w:lsdException w:name="Medium Grid 2 Accent 5" w:uiPriority="68"/>
-    <w:lsdException w:name="Medium Grid 3 Accent 5" w:uiPriority="69"/>
-    <w:lsdException w:name="Dark List Accent 5" w:uiPriority="70"/>
-    <w:lsdException w:name="Colorful Shading Accent 5" w:uiPriority="71"/>
-    <w:lsdException w:name="Colorful List Accent 5" w:uiPriority="72"/>
-    <w:lsdException w:name="Colorful Grid Accent 5" w:uiPriority="73"/>
-    <w:lsdException w:name="Light Shading Accent 6" w:uiPriority="60"/>
-    <w:lsdException w:name="Light List Accent 6" w:uiPriority="61"/>
-    <w:lsdException w:name="Light Grid Accent 6" w:uiPriority="62"/>
-    <w:lsdException w:name="Medium Shading 1 Accent 6" w:uiPriority="63"/>
-    <w:lsdException w:name="Medium Shading 2 Accent 6" w:uiPriority="64"/>
-    <w:lsdException w:name="Medium List 1 Accent 6" w:uiPriority="65"/>
-    <w:lsdException w:name="Medium List 2 Accent 6" w:uiPriority="66"/>
-    <w:lsdException w:name="Medium Grid 1 Accent 6" w:uiPriority="67"/>
-    <w:lsdException w:name="Medium Grid 2 Accent 6" w:uiPriority="68"/>
-    <w:lsdException w:name="Medium Grid 3 Accent 6" w:uiPriority="69"/>
-    <w:lsdException w:name="Dark List Accent 6" w:uiPriority="70"/>
-    <w:lsdException w:name="Colorful Shading Accent 6" w:uiPriority="71"/>
-    <w:lsdException w:name="Colorful List Accent 6" w:uiPriority="72"/>
-    <w:lsdException w:name="Colorful Grid Accent 6" w:uiPriority="73"/>
-    <w:lsdException w:name="Subtle Emphasis" w:uiPriority="19" w:qFormat="1"/>
-    <w:lsdException w:name="Intense Emphasis" w:uiPriority="21" w:qFormat="1"/>
-    <w:lsdException w:name="Subtle Reference" w:uiPriority="31" w:qFormat="1"/>
-    <w:lsdException w:name="Intense Reference" w:uiPriority="32" w:qFormat="1"/>
-    <w:lsdException w:name="Book Title" w:uiPriority="33" w:qFormat="1"/>
-    <w:lsdException w:name="Bibliography" w:semiHidden="1" w:uiPriority="37" w:unhideWhenUsed="1"/>
-    <w:lsdException w:name="TOC Heading" w:semiHidden="1" w:uiPriority="39" w:unhideWhenUsed="1" w:qFormat="1"/>
-    <w:lsdException w:name="Plain Table 1" w:uiPriority="41"/>
-    <w:lsdException w:name="Plain Table 2" w:uiPriority="42"/>
-    <w:lsdException w:name="Plain Table 3" w:uiPriority="43"/>
-    <w:lsdException w:name="Plain Table 4" w:uiPriority="44"/>
-    <w:lsdException w:name="Plain Table 5" w:uiPriority="45"/>
-    <w:lsdException w:name="Grid Table Light" w:uiPriority="40"/>
-    <w:lsdException w:name="Grid Table 1 Light" w:uiPriority="46"/>
-    <w:lsdException w:name="Grid Table 2" w:uiPriority="47"/>
-    <w:lsdException w:name="Grid Table 3" w:uiPriority="48"/>
-    <w:lsdException w:name="Grid Table 4" w:uiPriority="49"/>
-    <w:lsdException w:name="Grid Table 5 Dark" w:uiPriority="50"/>
-    <w:lsdException w:name="Grid Table 6 Colorful" w:uiPriority="51"/>
-    <w:lsdException w:name="Grid Table 7 Colorful" w:uiPriority="52"/>
-    <w:lsdException w:name="Grid Table 1 Light Accent 1" w:uiPriority="46"/>
-    <w:lsdException w:name="Grid Table 2 Accent 1" w:uiPriority="47"/>
-    <w:lsdException w:name="Grid Table 3 Accent 1" w:uiPriority="48"/>
-    <w:lsdException w:name="Grid Table 4 Accent 1" w:uiPriority="49"/>
-    <w:lsdException w:name="Grid Table 5 Dark Accent 1" w:uiPriority="50"/>
-    <w:lsdException w:name="Grid Table 6 Colorful Accent 1" w:uiPriority="51"/>
-    <w:lsdException w:name="Grid Table 7 Colorful Accent 1" w:uiPriority="52"/>
-    <w:lsdException w:name="Grid Table 1 Light Accent 2" w:uiPriority="46"/>
-    <w:lsdException w:name="Grid Table 2 Accent 2" w:uiPriority="47"/>
-    <w:lsdException w:name="Grid Table 3 Accent 2" w:uiPriority="48"/>
-    <w:lsdException w:name="Grid Table 4 Accent 2" w:uiPriority="49"/>
-    <w:lsdException w:name="Grid Table 5 Dark Accent 2" w:uiPriority="50"/>
-    <w:lsdException w:name="Grid Table 6 Colorful Accent 2" w:uiPriority="51"/>
-    <w:lsdException w:name="Grid Table 7 Colorful Accent 2" w:uiPriority="52"/>
-    <w:lsdException w:name="Grid Table 1 Light Accent 3" w:uiPriority="46"/>
-    <w:lsdException w:name="Grid Table 2 Accent 3" w:uiPriority="47"/>
-    <w:lsdException w:name="Grid Table 3 Accent 3" w:uiPriority="48"/>
-    <w:lsdException w:name="Grid Table 4 Accent 3" w:uiPriority="49"/>
-    <w:lsdException w:name="Grid Table 5 Dark Accent 3" w:uiPriority="50"/>
-    <w:lsdException w:name="Grid Table 6 Colorful Accent 3" w:uiPriority="51"/>
-    <w:lsdException w:name="Grid Table 7 Colorful Accent 3" w:uiPriority="52"/>
-    <w:lsdException w:name="Grid Table 1 Light Accent 4" w:uiPriority="46"/>
-    <w:lsdException w:name="Grid Table 2 Accent 4" w:uiPriority="47"/>
-    <w:lsdException w:name="Grid Table 3 Accent 4" w:uiPriority="48"/>
-    <w:lsdException w:name="Grid Table 4 Accent 4" w:uiPriority="49"/>
-    <w:lsdException w:name="Grid Table 5 Dark Accent 4" w:uiPriority="50"/>
-    <w:lsdException w:name="Grid Table 6 Colorful Accent 4" w:uiPriority="51"/>
-    <w:lsdException w:name="Grid Table 7 Colorful Accent 4" w:uiPriority="52"/>
-    <w:lsdException w:name="Grid Table 1 Light Accent 5" w:uiPriority="46"/>
-    <w:lsdException w:name="Grid Table 2 Accent 5" w:uiPriority="47"/>
-    <w:lsdException w:name="Grid Table 3 Accent 5" w:uiPriority="48"/>
-    <w:lsdException w:name="Grid Table 4 Accent 5" w:uiPriority="49"/>
-    <w:lsdException w:name="Grid Table 5 Dark Accent 5" w:uiPriority="50"/>
-    <w:lsdException w:name="Grid Table 6 Colorful Accent 5" w:uiPriority="51"/>
-    <w:lsdException w:name="Grid Table 7 Colorful Accent 5" w:uiPriority="52"/>
-    <w:lsdException w:name="Grid Table 1 Light Accent 6" w:uiPriority="46"/>
-    <w:lsdException w:name="Grid Table 2 Accent 6" w:uiPriority="47"/>
-    <w:lsdException w:name="Grid Table 3 Accent 6" w:uiPriority="48"/>
-    <w:lsdException w:name="Grid Table 4 Accent 6" w:uiPriority="49"/>
-    <w:lsdException w:name="Grid Table 5 Dark Accent 6" w:uiPriority="50"/>
-    <w:lsdException w:name="Grid Table 6 Colorful Accent 6" w:uiPriority="51"/>
-    <w:lsdException w:name="Grid Table 7 Colorful Accent 6" w:uiPriority="52"/>
-    <w:lsdException w:name="List Table 1 Light" w:uiPriority="46"/>
-    <w:lsdException w:name="List Table 2" w:uiPriority="47"/>
-    <w:lsdException w:name="List Table 3" w:uiPriority="48"/>
-    <w:lsdException w:name="List Table 4" w:uiPriority="49"/>
-    <w:lsdException w:name="List Table 5 Dark" w:uiPriority="50"/>
-    <w:lsdException w:name="List Table 6 Colorful" w:uiPriority="51"/>
-    <w:lsdException w:name="List Table 7 Colorful" w:uiPriority="52"/>
-    <w:lsdException w:name="List Table 1 Light Accent 1" w:uiPriority="46"/>
-    <w:lsdException w:name="List Table 2 Accent 1" w:uiPriority="47"/>
-    <w:lsdException w:name="List Table 3 Accent 1" w:uiPriority="48"/>
-    <w:lsdException w:name="List Table 4 Accent 1" w:uiPriority="49"/>
-    <w:lsdException w:name="List Table 5 Dark Accent 1" w:uiPriority="50"/>
-    <w:lsdException w:name="List Table 6 Colorful Accent 1" w:uiPriority="51"/>
-    <w:lsdException w:name="List Table 7 Colorful Accent 1" w:uiPriority="52"/>
-    <w:lsdException w:name="List Table 1 Light Accent 2" w:uiPriority="46"/>
-    <w:lsdException w:name="List Table 2 Accent 2" w:uiPriority="47"/>
-    <w:lsdException w:name="List Table 3 Accent 2" w:uiPriority="48"/>
-    <w:lsdException w:name="List Table 4 Accent 2" w:uiPriority="49"/>
-    <w:lsdException w:name="List Table 5 Dark Accent 2" w:uiPriority="50"/>
-    <w:lsdException w:name="List Table 6 Colorful Accent 2" w:uiPriority="51"/>
-    <w:lsdException w:name="List Table 7 Colorful Accent 2" w:uiPriority="52"/>
-    <w:lsdException w:name="List Table 1 Light Accent 3" w:uiPriority="46"/>
-    <w:lsdException w:name="List Table 2 Accent 3" w:uiPriority="47"/>
-    <w:lsdException w:name="List Table 3 Accent 3" w:uiPriority="48"/>
-    <w:lsdException w:name="List Table 4 Accent 3" w:uiPriority="49"/>
-    <w:lsdException w:name="List Table 5 Dark Accent 3" w:uiPriority="50"/>
-    <w:lsdException w:name="List Table 6 Colorful Accent 3" w:uiPriority="51"/>
-    <w:lsdException w:name="List Table 7 Colorful Accent 3" w:uiPriority="52"/>
-    <w:lsdException w:name="List Table 1 Light Accent 4" w:uiPriority="46"/>
-    <w:lsdException w:name="List Table 2 Accent 4" w:uiPriority="47"/>
-    <w:lsdException w:name="List Table 3 Accent 4" w:uiPriority="48"/>
-    <w:lsdException w:name="List Table 4 Accent 4" w:uiPriority="49"/>
-    <w:lsdException w:name="List Table 5 Dark Accent 4" w:uiPriority="50"/>
-    <w:lsdException w:name="List Table 6 Colorful Accent 4" w:uiPriority="51"/>
-    <w:lsdException w:name="List Table 7 Colorful Accent 4" w:uiPriority="52"/>
-    <w:lsdException w:name="List Table 1 Light Accent 5" w:uiPriority="46"/>
-    <w:lsdException w:name="List Table 2 Accent 5" w:uiPriority="47"/>
-    <w:lsdException w:name="List Table 3 Accent 5" w:uiPriority="48"/>
-    <w:lsdException w:name="List Table 4 Accent 5" w:uiPriority="49"/>
-    <w:lsdException w:name="List Table 5 Dark Accent 5" w:uiPriority="50"/>
-    <w:lsdException w:name="List Table 6 Colorful Accent 5" w:uiPriority="51"/>
-    <w:lsdException w:name="List Table 7 Colorful Accent 5" w:uiPriority="52"/>
-    <w:lsdException w:name="List Table 1 Light Accent 6" w:uiPriority="46"/>
-    <w:lsdException w:name="List Table 2 Accent 6" w:uiPriority="47"/>
-    <w:lsdException w:name="List Table 3 Accent 6" w:uiPriority="48"/>
-    <w:lsdException w:name="List Table 4 Accent 6" w:uiPriority="49"/>
-    <w:lsdException w:name="List Table 5 Dark Accent 6" w:uiPriority="50"/>
-    <w:lsdException w:name="List Table 6 Colorful Accent 6" w:uiPriority="51"/>
-    <w:lsdException w:name="List Table 7 Colorful Accent 6" w:uiPriority="52"/>
+  <w:latentStyles w:defLockedState="0" w:defUIPriority="0" w:defSemiHidden="1" w:defUnhideWhenUsed="1" w:defQFormat="0" w:count="267">
+    <w:lsdException w:name="Normal" w:semiHidden="0" w:unhideWhenUsed="0" w:qFormat="1"/>
+    <w:lsdException w:name="heading 1" w:semiHidden="0" w:unhideWhenUsed="0" w:qFormat="1"/>
+    <w:lsdException w:name="heading 2" w:semiHidden="0" w:unhideWhenUsed="0" w:qFormat="1"/>
+    <w:lsdException w:name="heading 3" w:semiHidden="0" w:unhideWhenUsed="0" w:qFormat="1"/>
+    <w:lsdException w:name="heading 4" w:semiHidden="0" w:unhideWhenUsed="0" w:qFormat="1"/>
+    <w:lsdException w:name="heading 5" w:qFormat="1"/>
+    <w:lsdException w:name="heading 6" w:qFormat="1"/>
+    <w:lsdException w:name="heading 7" w:qFormat="1"/>
+    <w:lsdException w:name="heading 8" w:qFormat="1"/>
+    <w:lsdException w:name="heading 9" w:qFormat="1"/>
+    <w:lsdException w:name="caption" w:qFormat="1"/>
+    <w:lsdException w:name="List Number" w:semiHidden="0" w:unhideWhenUsed="0"/>
+    <w:lsdException w:name="List 4" w:semiHidden="0" w:unhideWhenUsed="0"/>
+    <w:lsdException w:name="List 5" w:semiHidden="0" w:unhideWhenUsed="0"/>
+    <w:lsdException w:name="Title" w:semiHidden="0" w:unhideWhenUsed="0" w:qFormat="1"/>
+    <w:lsdException w:name="Subtitle" w:semiHidden="0" w:unhideWhenUsed="0" w:qFormat="1"/>
+    <w:lsdException w:name="Salutation" w:semiHidden="0" w:unhideWhenUsed="0"/>
+    <w:lsdException w:name="Date" w:semiHidden="0" w:unhideWhenUsed="0"/>
+    <w:lsdException w:name="Body Text First Indent" w:semiHidden="0" w:unhideWhenUsed="0"/>
+    <w:lsdException w:name="Strong" w:semiHidden="0" w:unhideWhenUsed="0" w:qFormat="1"/>
+    <w:lsdException w:name="Emphasis" w:semiHidden="0" w:unhideWhenUsed="0" w:qFormat="1"/>
+    <w:lsdException w:name="HTML Preformatted" w:uiPriority="99"/>
+    <w:lsdException w:name="Table Grid" w:semiHidden="0" w:unhideWhenUsed="0"/>
+    <w:lsdException w:name="Placeholder Text" w:uiPriority="99" w:unhideWhenUsed="0"/>
+    <w:lsdException w:name="No Spacing" w:semiHidden="0" w:uiPriority="1" w:unhideWhenUsed="0" w:qFormat="1"/>
+    <w:lsdException w:name="Light Shading" w:semiHidden="0" w:uiPriority="60" w:unhideWhenUsed="0"/>
+    <w:lsdException w:name="Light List" w:semiHidden="0" w:uiPriority="61" w:unhideWhenUsed="0"/>
+    <w:lsdException w:name="Light Grid" w:semiHidden="0" w:uiPriority="62" w:unhideWhenUsed="0"/>
+    <w:lsdException w:name="Medium Shading 1" w:semiHidden="0" w:uiPriority="63" w:unhideWhenUsed="0"/>
+    <w:lsdException w:name="Medium Shading 2" w:semiHidden="0" w:uiPriority="64" w:unhideWhenUsed="0"/>
+    <w:lsdException w:name="Medium List 1" w:semiHidden="0" w:uiPriority="65" w:unhideWhenUsed="0"/>
+    <w:lsdException w:name="Medium List 2" w:semiHidden="0" w:uiPriority="66" w:unhideWhenUsed="0"/>
+    <w:lsdException w:name="Medium Grid 1" w:semiHidden="0" w:uiPriority="67" w:unhideWhenUsed="0"/>
+    <w:lsdException w:name="Medium Grid 2" w:semiHidden="0" w:uiPriority="68" w:unhideWhenUsed="0"/>
+    <w:lsdException w:name="Medium Grid 3" w:semiHidden="0" w:uiPriority="69" w:unhideWhenUsed="0"/>
+    <w:lsdException w:name="Dark List" w:semiHidden="0" w:uiPriority="70" w:unhideWhenUsed="0"/>
+    <w:lsdException w:name="Colorful Shading" w:semiHidden="0" w:uiPriority="71" w:unhideWhenUsed="0"/>
+    <w:lsdException w:name="Colorful List" w:semiHidden="0" w:uiPriority="72" w:unhideWhenUsed="0"/>
+    <w:lsdException w:name="Colorful Grid" w:semiHidden="0" w:uiPriority="73" w:unhideWhenUsed="0"/>
+    <w:lsdException w:name="Light Shading Accent 1" w:semiHidden="0" w:uiPriority="60" w:unhideWhenUsed="0"/>
+    <w:lsdException w:name="Light List Accent 1" w:semiHidden="0" w:uiPriority="61" w:unhideWhenUsed="0"/>
+    <w:lsdException w:name="Light Grid Accent 1" w:semiHidden="0" w:uiPriority="62" w:unhideWhenUsed="0"/>
+    <w:lsdException w:name="Medium Shading 1 Accent 1" w:semiHidden="0" w:uiPriority="63" w:unhideWhenUsed="0"/>
+    <w:lsdException w:name="Medium Shading 2 Accent 1" w:semiHidden="0" w:uiPriority="64" w:unhideWhenUsed="0"/>
+    <w:lsdException w:name="Medium List 1 Accent 1" w:semiHidden="0" w:uiPriority="65" w:unhideWhenUsed="0"/>
+    <w:lsdException w:name="Revision" w:uiPriority="99" w:unhideWhenUsed="0"/>
+    <w:lsdException w:name="List Paragraph" w:semiHidden="0" w:uiPriority="34" w:unhideWhenUsed="0" w:qFormat="1"/>
+    <w:lsdException w:name="Quote" w:semiHidden="0" w:uiPriority="29" w:unhideWhenUsed="0" w:qFormat="1"/>
+    <w:lsdException w:name="Intense Quote" w:semiHidden="0" w:uiPriority="30" w:unhideWhenUsed="0" w:qFormat="1"/>
+    <w:lsdException w:name="Medium List 2 Accent 1" w:semiHidden="0" w:uiPriority="66" w:unhideWhenUsed="0"/>
+    <w:lsdException w:name="Medium Grid 1 Accent 1" w:semiHidden="0" w:uiPriority="67" w:unhideWhenUsed="0"/>
+    <w:lsdException w:name="Medium Grid 2 Accent 1" w:semiHidden="0" w:uiPriority="68" w:unhideWhenUsed="0"/>
+    <w:lsdException w:name="Medium Grid 3 Accent 1" w:semiHidden="0" w:uiPriority="69" w:unhideWhenUsed="0"/>
+    <w:lsdException w:name="Dark List Accent 1" w:semiHidden="0" w:uiPriority="70" w:unhideWhenUsed="0"/>
+    <w:lsdException w:name="Colorful Shading Accent 1" w:semiHidden="0" w:uiPriority="71" w:unhideWhenUsed="0"/>
+    <w:lsdException w:name="Colorful List Accent 1" w:semiHidden="0" w:uiPriority="72" w:unhideWhenUsed="0"/>
+    <w:lsdException w:name="Colorful Grid Accent 1" w:semiHidden="0" w:uiPriority="73" w:unhideWhenUsed="0"/>
+    <w:lsdException w:name="Light Shading Accent 2" w:semiHidden="0" w:uiPriority="60" w:unhideWhenUsed="0"/>
+    <w:lsdException w:name="Light List Accent 2" w:semiHidden="0" w:uiPriority="61" w:unhideWhenUsed="0"/>
+    <w:lsdException w:name="Light Grid Accent 2" w:semiHidden="0" w:uiPriority="62" w:unhideWhenUsed="0"/>
+    <w:lsdException w:name="Medium Shading 1 Accent 2" w:semiHidden="0" w:uiPriority="63" w:unhideWhenUsed="0"/>
+    <w:lsdException w:name="Medium Shading 2 Accent 2" w:semiHidden="0" w:uiPriority="64" w:unhideWhenUsed="0"/>
+    <w:lsdException w:name="Medium List 1 Accent 2" w:semiHidden="0" w:uiPriority="65" w:unhideWhenUsed="0"/>
+    <w:lsdException w:name="Medium List 2 Accent 2" w:semiHidden="0" w:uiPriority="66" w:unhideWhenUsed="0"/>
+    <w:lsdException w:name="Medium Grid 1 Accent 2" w:semiHidden="0" w:uiPriority="67" w:unhideWhenUsed="0"/>
+    <w:lsdException w:name="Medium Grid 2 Accent 2" w:semiHidden="0" w:uiPriority="68" w:unhideWhenUsed="0"/>
+    <w:lsdException w:name="Medium Grid 3 Accent 2" w:semiHidden="0" w:uiPriority="69" w:unhideWhenUsed="0"/>
+    <w:lsdException w:name="Dark List Accent 2" w:semiHidden="0" w:uiPriority="70" w:unhideWhenUsed="0"/>
+    <w:lsdException w:name="Colorful Shading Accent 2" w:semiHidden="0" w:uiPriority="71" w:unhideWhenUsed="0"/>
+    <w:lsdException w:name="Colorful List Accent 2" w:semiHidden="0" w:uiPriority="72" w:unhideWhenUsed="0"/>
+    <w:lsdException w:name="Colorful Grid Accent 2" w:semiHidden="0" w:uiPriority="73" w:unhideWhenUsed="0"/>
+    <w:lsdException w:name="Light Shading Accent 3" w:semiHidden="0" w:uiPriority="60" w:unhideWhenUsed="0"/>
+    <w:lsdException w:name="Light List Accent 3" w:semiHidden="0" w:uiPriority="61" w:unhideWhenUsed="0"/>
+    <w:lsdException w:name="Light Grid Accent 3" w:semiHidden="0" w:uiPriority="62" w:unhideWhenUsed="0"/>
+    <w:lsdException w:name="Medium Shading 1 Accent 3" w:semiHidden="0" w:uiPriority="63" w:unhideWhenUsed="0"/>
+    <w:lsdException w:name="Medium Shading 2 Accent 3" w:semiHidden="0" w:uiPriority="64" w:unhideWhenUsed="0"/>
+    <w:lsdException w:name="Medium List 1 Accent 3" w:semiHidden="0" w:uiPriority="65" w:unhideWhenUsed="0"/>
+    <w:lsdException w:name="Medium List 2 Accent 3" w:semiHidden="0" w:uiPriority="66" w:unhideWhenUsed="0"/>
+    <w:lsdException w:name="Medium Grid 1 Accent 3" w:semiHidden="0" w:uiPriority="67" w:unhideWhenUsed="0"/>
+    <w:lsdException w:name="Medium Grid 2 Accent 3" w:semiHidden="0" w:uiPriority="68" w:unhideWhenUsed="0"/>
+    <w:lsdException w:name="Medium Grid 3 Accent 3" w:semiHidden="0" w:uiPriority="69" w:unhideWhenUsed="0"/>
+    <w:lsdException w:name="Dark List Accent 3" w:semiHidden="0" w:uiPriority="70" w:unhideWhenUsed="0"/>
+    <w:lsdException w:name="Colorful Shading Accent 3" w:semiHidden="0" w:uiPriority="71" w:unhideWhenUsed="0"/>
+    <w:lsdException w:name="Colorful List Accent 3" w:semiHidden="0" w:uiPriority="72" w:unhideWhenUsed="0"/>
+    <w:lsdException w:name="Colorful Grid Accent 3" w:semiHidden="0" w:uiPriority="73" w:unhideWhenUsed="0"/>
+    <w:lsdException w:name="Light Shading Accent 4" w:semiHidden="0" w:uiPriority="60" w:unhideWhenUsed="0"/>
+    <w:lsdException w:name="Light List Accent 4" w:semiHidden="0" w:uiPriority="61" w:unhideWhenUsed="0"/>
+    <w:lsdException w:name="Light Grid Accent 4" w:semiHidden="0" w:uiPriority="62" w:unhideWhenUsed="0"/>
+    <w:lsdException w:name="Medium Shading 1 Accent 4" w:semiHidden="0" w:uiPriority="63" w:unhideWhenUsed="0"/>
+    <w:lsdException w:name="Medium Shading 2 Accent 4" w:semiHidden="0" w:uiPriority="64" w:unhideWhenUsed="0"/>
+    <w:lsdException w:name="Medium List 1 Accent 4" w:semiHidden="0" w:uiPriority="65" w:unhideWhenUsed="0"/>
+    <w:lsdException w:name="Medium List 2 Accent 4" w:semiHidden="0" w:uiPriority="66" w:unhideWhenUsed="0"/>
+    <w:lsdException w:name="Medium Grid 1 Accent 4" w:semiHidden="0" w:uiPriority="67" w:unhideWhenUsed="0"/>
+    <w:lsdException w:name="Medium Grid 2 Accent 4" w:semiHidden="0" w:uiPriority="68" w:unhideWhenUsed="0"/>
+    <w:lsdException w:name="Medium Grid 3 Accent 4" w:semiHidden="0" w:uiPriority="69" w:unhideWhenUsed="0"/>
+    <w:lsdException w:name="Dark List Accent 4" w:semiHidden="0" w:uiPriority="70" w:unhideWhenUsed="0"/>
+    <w:lsdException w:name="Colorful Shading Accent 4" w:semiHidden="0" w:uiPriority="71" w:unhideWhenUsed="0"/>
+    <w:lsdException w:name="Colorful List Accent 4" w:semiHidden="0" w:uiPriority="72" w:unhideWhenUsed="0"/>
+    <w:lsdException w:name="Colorful Grid Accent 4" w:semiHidden="0" w:uiPriority="73" w:unhideWhenUsed="0"/>
+    <w:lsdException w:name="Light Shading Accent 5" w:semiHidden="0" w:uiPriority="60" w:unhideWhenUsed="0"/>
+    <w:lsdException w:name="Light List Accent 5" w:semiHidden="0" w:uiPriority="61" w:unhideWhenUsed="0"/>
+    <w:lsdException w:name="Light Grid Accent 5" w:semiHidden="0" w:uiPriority="62" w:unhideWhenUsed="0"/>
+    <w:lsdException w:name="Medium Shading 1 Accent 5" w:semiHidden="0" w:uiPriority="63" w:unhideWhenUsed="0"/>
+    <w:lsdException w:name="Medium Shading 2 Accent 5" w:semiHidden="0" w:uiPriority="64" w:unhideWhenUsed="0"/>
+    <w:lsdException w:name="Medium List 1 Accent 5" w:semiHidden="0" w:uiPriority="65" w:unhideWhenUsed="0"/>
+    <w:lsdException w:name="Medium List 2 Accent 5" w:semiHidden="0" w:uiPriority="66" w:unhideWhenUsed="0"/>
+    <w:lsdException w:name="Medium Grid 1 Accent 5" w:semiHidden="0" w:uiPriority="67" w:unhideWhenUsed="0"/>
+    <w:lsdException w:name="Medium Grid 2 Accent 5" w:semiHidden="0" w:uiPriority="68" w:unhideWhenUsed="0"/>
+    <w:lsdException w:name="Medium Grid 3 Accent 5" w:semiHidden="0" w:uiPriority="69" w:unhideWhenUsed="0"/>
+    <w:lsdException w:name="Dark List Accent 5" w:semiHidden="0" w:uiPriority="70" w:unhideWhenUsed="0"/>
+    <w:lsdException w:name="Colorful Shading Accent 5" w:semiHidden="0" w:uiPriority="71" w:unhideWhenUsed="0"/>
+    <w:lsdException w:name="Colorful List Accent 5" w:semiHidden="0" w:uiPriority="72" w:unhideWhenUsed="0"/>
+    <w:lsdException w:name="Colorful Grid Accent 5" w:semiHidden="0" w:uiPriority="73" w:unhideWhenUsed="0"/>
+    <w:lsdException w:name="Light Shading Accent 6" w:semiHidden="0" w:uiPriority="60" w:unhideWhenUsed="0"/>
+    <w:lsdException w:name="Light List Accent 6" w:semiHidden="0" w:uiPriority="61" w:unhideWhenUsed="0"/>
+    <w:lsdException w:name="Light Grid Accent 6" w:semiHidden="0" w:uiPriority="62" w:unhideWhenUsed="0"/>
+    <w:lsdException w:name="Medium Shading 1 Accent 6" w:semiHidden="0" w:uiPriority="63" w:unhideWhenUsed="0"/>
+    <w:lsdException w:name="Medium Shading 2 Accent 6" w:semiHidden="0" w:uiPriority="64" w:unhideWhenUsed="0"/>
+    <w:lsdException w:name="Medium List 1 Accent 6" w:semiHidden="0" w:uiPriority="65" w:unhideWhenUsed="0"/>
+    <w:lsdException w:name="Medium List 2 Accent 6" w:semiHidden="0" w:uiPriority="66" w:unhideWhenUsed="0"/>
+    <w:lsdException w:name="Medium Grid 1 Accent 6" w:semiHidden="0" w:uiPriority="67" w:unhideWhenUsed="0"/>
+    <w:lsdException w:name="Medium Grid 2 Accent 6" w:semiHidden="0" w:uiPriority="68" w:unhideWhenUsed="0"/>
+    <w:lsdException w:name="Medium Grid 3 Accent 6" w:semiHidden="0" w:uiPriority="69" w:unhideWhenUsed="0"/>
+    <w:lsdException w:name="Dark List Accent 6" w:semiHidden="0" w:uiPriority="70" w:unhideWhenUsed="0"/>
+    <w:lsdException w:name="Colorful Shading Accent 6" w:semiHidden="0" w:uiPriority="71" w:unhideWhenUsed="0"/>
+    <w:lsdException w:name="Colorful List Accent 6" w:semiHidden="0" w:uiPriority="72" w:unhideWhenUsed="0"/>
+    <w:lsdException w:name="Colorful Grid Accent 6" w:semiHidden="0" w:uiPriority="73" w:unhideWhenUsed="0"/>
+    <w:lsdException w:name="Subtle Emphasis" w:semiHidden="0" w:uiPriority="19" w:unhideWhenUsed="0" w:qFormat="1"/>
+    <w:lsdException w:name="Intense Emphasis" w:semiHidden="0" w:uiPriority="21" w:unhideWhenUsed="0" w:qFormat="1"/>
+    <w:lsdException w:name="Subtle Reference" w:semiHidden="0" w:uiPriority="31" w:unhideWhenUsed="0" w:qFormat="1"/>
+    <w:lsdException w:name="Intense Reference" w:semiHidden="0" w:uiPriority="32" w:unhideWhenUsed="0" w:qFormat="1"/>
+    <w:lsdException w:name="Book Title" w:semiHidden="0" w:uiPriority="33" w:unhideWhenUsed="0" w:qFormat="1"/>
+    <w:lsdException w:name="Bibliography" w:uiPriority="37"/>
+    <w:lsdException w:name="TOC Heading" w:uiPriority="39" w:qFormat="1"/>
   </w:latentStyles>
   <w:style w:type="paragraph" w:default="1" w:styleId="Normal">
     <w:name w:val="Normal"/>
@@ -14099,6 +13837,196 @@
 </w:styles>
 </file>
 
+<file path=word/stylesWithEffects.xml><?xml version="1.0" encoding="utf-8"?>
+<w:styles xmlns:wpc="http://schemas.microsoft.com/office/word/2010/wordprocessingCanvas" xmlns:mc="http://schemas.openxmlformats.org/markup-compatibility/2006" xmlns:o="urn:schemas-microsoft-com:office:office" xmlns:r="http://schemas.openxmlformats.org/officeDocument/2006/relationships" xmlns:m="http://schemas.openxmlformats.org/officeDocument/2006/math" xmlns:v="urn:schemas-microsoft-com:vml" xmlns:wp14="http://schemas.microsoft.com/office/word/2010/wordprocessingDrawing" xmlns:wp="http://schemas.openxmlformats.org/drawingml/2006/wordprocessingDrawing" xmlns:w10="urn:schemas-microsoft-com:office:word" xmlns:w="http://schemas.openxmlformats.org/wordprocessingml/2006/main" xmlns:w14="http://schemas.microsoft.com/office/word/2010/wordml" xmlns:wpg="http://schemas.microsoft.com/office/word/2010/wordprocessingGroup" xmlns:wpi="http://schemas.microsoft.com/office/word/2010/wordprocessingInk" xmlns:wne="http://schemas.microsoft.com/office/word/2006/wordml" xmlns:wps="http://schemas.microsoft.com/office/word/2010/wordprocessingShape" mc:Ignorable="w14 wp14">
+  <w:docDefaults>
+    <w:rPrDefault>
+      <w:rPr>
+        <w:rFonts w:asciiTheme="minorHAnsi" w:eastAsiaTheme="minorEastAsia" w:hAnsiTheme="minorHAnsi" w:cstheme="minorBidi"/>
+        <w:sz w:val="22"/>
+        <w:szCs w:val="22"/>
+        <w:lang w:val="et-EE" w:eastAsia="et-EE" w:bidi="ar-SA"/>
+      </w:rPr>
+    </w:rPrDefault>
+    <w:pPrDefault>
+      <w:pPr>
+        <w:spacing w:after="200" w:line="276" w:lineRule="auto"/>
+      </w:pPr>
+    </w:pPrDefault>
+  </w:docDefaults>
+  <w:latentStyles w:defLockedState="0" w:defUIPriority="99" w:defSemiHidden="1" w:defUnhideWhenUsed="1" w:defQFormat="0" w:count="267">
+    <w:lsdException w:name="Normal" w:semiHidden="0" w:uiPriority="0" w:unhideWhenUsed="0" w:qFormat="1"/>
+    <w:lsdException w:name="heading 1" w:semiHidden="0" w:uiPriority="9" w:unhideWhenUsed="0" w:qFormat="1"/>
+    <w:lsdException w:name="heading 2" w:uiPriority="9" w:qFormat="1"/>
+    <w:lsdException w:name="heading 3" w:uiPriority="9" w:qFormat="1"/>
+    <w:lsdException w:name="heading 4" w:uiPriority="9" w:qFormat="1"/>
+    <w:lsdException w:name="heading 5" w:uiPriority="9" w:qFormat="1"/>
+    <w:lsdException w:name="heading 6" w:uiPriority="9" w:qFormat="1"/>
+    <w:lsdException w:name="heading 7" w:uiPriority="9" w:qFormat="1"/>
+    <w:lsdException w:name="heading 8" w:uiPriority="9" w:qFormat="1"/>
+    <w:lsdException w:name="heading 9" w:uiPriority="9" w:qFormat="1"/>
+    <w:lsdException w:name="toc 1" w:uiPriority="39"/>
+    <w:lsdException w:name="toc 2" w:uiPriority="39"/>
+    <w:lsdException w:name="toc 3" w:uiPriority="39"/>
+    <w:lsdException w:name="toc 4" w:uiPriority="39"/>
+    <w:lsdException w:name="toc 5" w:uiPriority="39"/>
+    <w:lsdException w:name="toc 6" w:uiPriority="39"/>
+    <w:lsdException w:name="toc 7" w:uiPriority="39"/>
+    <w:lsdException w:name="toc 8" w:uiPriority="39"/>
+    <w:lsdException w:name="toc 9" w:uiPriority="39"/>
+    <w:lsdException w:name="caption" w:uiPriority="35" w:qFormat="1"/>
+    <w:lsdException w:name="Title" w:semiHidden="0" w:uiPriority="10" w:unhideWhenUsed="0" w:qFormat="1"/>
+    <w:lsdException w:name="Default Paragraph Font" w:uiPriority="1"/>
+    <w:lsdException w:name="Subtitle" w:semiHidden="0" w:uiPriority="11" w:unhideWhenUsed="0" w:qFormat="1"/>
+    <w:lsdException w:name="Strong" w:semiHidden="0" w:uiPriority="22" w:unhideWhenUsed="0" w:qFormat="1"/>
+    <w:lsdException w:name="Emphasis" w:semiHidden="0" w:uiPriority="20" w:unhideWhenUsed="0" w:qFormat="1"/>
+    <w:lsdException w:name="Table Grid" w:semiHidden="0" w:uiPriority="59" w:unhideWhenUsed="0"/>
+    <w:lsdException w:name="Placeholder Text" w:unhideWhenUsed="0"/>
+    <w:lsdException w:name="No Spacing" w:semiHidden="0" w:uiPriority="1" w:unhideWhenUsed="0" w:qFormat="1"/>
+    <w:lsdException w:name="Light Shading" w:semiHidden="0" w:uiPriority="60" w:unhideWhenUsed="0"/>
+    <w:lsdException w:name="Light List" w:semiHidden="0" w:uiPriority="61" w:unhideWhenUsed="0"/>
+    <w:lsdException w:name="Light Grid" w:semiHidden="0" w:uiPriority="62" w:unhideWhenUsed="0"/>
+    <w:lsdException w:name="Medium Shading 1" w:semiHidden="0" w:uiPriority="63" w:unhideWhenUsed="0"/>
+    <w:lsdException w:name="Medium Shading 2" w:semiHidden="0" w:uiPriority="64" w:unhideWhenUsed="0"/>
+    <w:lsdException w:name="Medium List 1" w:semiHidden="0" w:uiPriority="65" w:unhideWhenUsed="0"/>
+    <w:lsdException w:name="Medium List 2" w:semiHidden="0" w:uiPriority="66" w:unhideWhenUsed="0"/>
+    <w:lsdException w:name="Medium Grid 1" w:semiHidden="0" w:uiPriority="67" w:unhideWhenUsed="0"/>
+    <w:lsdException w:name="Medium Grid 2" w:semiHidden="0" w:uiPriority="68" w:unhideWhenUsed="0"/>
+    <w:lsdException w:name="Medium Grid 3" w:semiHidden="0" w:uiPriority="69" w:unhideWhenUsed="0"/>
+    <w:lsdException w:name="Dark List" w:semiHidden="0" w:uiPriority="70" w:unhideWhenUsed="0"/>
+    <w:lsdException w:name="Colorful Shading" w:semiHidden="0" w:uiPriority="71" w:unhideWhenUsed="0"/>
+    <w:lsdException w:name="Colorful List" w:semiHidden="0" w:uiPriority="72" w:unhideWhenUsed="0"/>
+    <w:lsdException w:name="Colorful Grid" w:semiHidden="0" w:uiPriority="73" w:unhideWhenUsed="0"/>
+    <w:lsdException w:name="Light Shading Accent 1" w:semiHidden="0" w:uiPriority="60" w:unhideWhenUsed="0"/>
+    <w:lsdException w:name="Light List Accent 1" w:semiHidden="0" w:uiPriority="61" w:unhideWhenUsed="0"/>
+    <w:lsdException w:name="Light Grid Accent 1" w:semiHidden="0" w:uiPriority="62" w:unhideWhenUsed="0"/>
+    <w:lsdException w:name="Medium Shading 1 Accent 1" w:semiHidden="0" w:uiPriority="63" w:unhideWhenUsed="0"/>
+    <w:lsdException w:name="Medium Shading 2 Accent 1" w:semiHidden="0" w:uiPriority="64" w:unhideWhenUsed="0"/>
+    <w:lsdException w:name="Medium List 1 Accent 1" w:semiHidden="0" w:uiPriority="65" w:unhideWhenUsed="0"/>
+    <w:lsdException w:name="Revision" w:unhideWhenUsed="0"/>
+    <w:lsdException w:name="List Paragraph" w:semiHidden="0" w:uiPriority="34" w:unhideWhenUsed="0" w:qFormat="1"/>
+    <w:lsdException w:name="Quote" w:semiHidden="0" w:uiPriority="29" w:unhideWhenUsed="0" w:qFormat="1"/>
+    <w:lsdException w:name="Intense Quote" w:semiHidden="0" w:uiPriority="30" w:unhideWhenUsed="0" w:qFormat="1"/>
+    <w:lsdException w:name="Medium List 2 Accent 1" w:semiHidden="0" w:uiPriority="66" w:unhideWhenUsed="0"/>
+    <w:lsdException w:name="Medium Grid 1 Accent 1" w:semiHidden="0" w:uiPriority="67" w:unhideWhenUsed="0"/>
+    <w:lsdException w:name="Medium Grid 2 Accent 1" w:semiHidden="0" w:uiPriority="68" w:unhideWhenUsed="0"/>
+    <w:lsdException w:name="Medium Grid 3 Accent 1" w:semiHidden="0" w:uiPriority="69" w:unhideWhenUsed="0"/>
+    <w:lsdException w:name="Dark List Accent 1" w:semiHidden="0" w:uiPriority="70" w:unhideWhenUsed="0"/>
+    <w:lsdException w:name="Colorful Shading Accent 1" w:semiHidden="0" w:uiPriority="71" w:unhideWhenUsed="0"/>
+    <w:lsdException w:name="Colorful List Accent 1" w:semiHidden="0" w:uiPriority="72" w:unhideWhenUsed="0"/>
+    <w:lsdException w:name="Colorful Grid Accent 1" w:semiHidden="0" w:uiPriority="73" w:unhideWhenUsed="0"/>
+    <w:lsdException w:name="Light Shading Accent 2" w:semiHidden="0" w:uiPriority="60" w:unhideWhenUsed="0"/>
+    <w:lsdException w:name="Light List Accent 2" w:semiHidden="0" w:uiPriority="61" w:unhideWhenUsed="0"/>
+    <w:lsdException w:name="Light Grid Accent 2" w:semiHidden="0" w:uiPriority="62" w:unhideWhenUsed="0"/>
+    <w:lsdException w:name="Medium Shading 1 Accent 2" w:semiHidden="0" w:uiPriority="63" w:unhideWhenUsed="0"/>
+    <w:lsdException w:name="Medium Shading 2 Accent 2" w:semiHidden="0" w:uiPriority="64" w:unhideWhenUsed="0"/>
+    <w:lsdException w:name="Medium List 1 Accent 2" w:semiHidden="0" w:uiPriority="65" w:unhideWhenUsed="0"/>
+    <w:lsdException w:name="Medium List 2 Accent 2" w:semiHidden="0" w:uiPriority="66" w:unhideWhenUsed="0"/>
+    <w:lsdException w:name="Medium Grid 1 Accent 2" w:semiHidden="0" w:uiPriority="67" w:unhideWhenUsed="0"/>
+    <w:lsdException w:name="Medium Grid 2 Accent 2" w:semiHidden="0" w:uiPriority="68" w:unhideWhenUsed="0"/>
+    <w:lsdException w:name="Medium Grid 3 Accent 2" w:semiHidden="0" w:uiPriority="69" w:unhideWhenUsed="0"/>
+    <w:lsdException w:name="Dark List Accent 2" w:semiHidden="0" w:uiPriority="70" w:unhideWhenUsed="0"/>
+    <w:lsdException w:name="Colorful Shading Accent 2" w:semiHidden="0" w:uiPriority="71" w:unhideWhenUsed="0"/>
+    <w:lsdException w:name="Colorful List Accent 2" w:semiHidden="0" w:uiPriority="72" w:unhideWhenUsed="0"/>
+    <w:lsdException w:name="Colorful Grid Accent 2" w:semiHidden="0" w:uiPriority="73" w:unhideWhenUsed="0"/>
+    <w:lsdException w:name="Light Shading Accent 3" w:semiHidden="0" w:uiPriority="60" w:unhideWhenUsed="0"/>
+    <w:lsdException w:name="Light List Accent 3" w:semiHidden="0" w:uiPriority="61" w:unhideWhenUsed="0"/>
+    <w:lsdException w:name="Light Grid Accent 3" w:semiHidden="0" w:uiPriority="62" w:unhideWhenUsed="0"/>
+    <w:lsdException w:name="Medium Shading 1 Accent 3" w:semiHidden="0" w:uiPriority="63" w:unhideWhenUsed="0"/>
+    <w:lsdException w:name="Medium Shading 2 Accent 3" w:semiHidden="0" w:uiPriority="64" w:unhideWhenUsed="0"/>
+    <w:lsdException w:name="Medium List 1 Accent 3" w:semiHidden="0" w:uiPriority="65" w:unhideWhenUsed="0"/>
+    <w:lsdException w:name="Medium List 2 Accent 3" w:semiHidden="0" w:uiPriority="66" w:unhideWhenUsed="0"/>
+    <w:lsdException w:name="Medium Grid 1 Accent 3" w:semiHidden="0" w:uiPriority="67" w:unhideWhenUsed="0"/>
+    <w:lsdException w:name="Medium Grid 2 Accent 3" w:semiHidden="0" w:uiPriority="68" w:unhideWhenUsed="0"/>
+    <w:lsdException w:name="Medium Grid 3 Accent 3" w:semiHidden="0" w:uiPriority="69" w:unhideWhenUsed="0"/>
+    <w:lsdException w:name="Dark List Accent 3" w:semiHidden="0" w:uiPriority="70" w:unhideWhenUsed="0"/>
+    <w:lsdException w:name="Colorful Shading Accent 3" w:semiHidden="0" w:uiPriority="71" w:unhideWhenUsed="0"/>
+    <w:lsdException w:name="Colorful List Accent 3" w:semiHidden="0" w:uiPriority="72" w:unhideWhenUsed="0"/>
+    <w:lsdException w:name="Colorful Grid Accent 3" w:semiHidden="0" w:uiPriority="73" w:unhideWhenUsed="0"/>
+    <w:lsdException w:name="Light Shading Accent 4" w:semiHidden="0" w:uiPriority="60" w:unhideWhenUsed="0"/>
+    <w:lsdException w:name="Light List Accent 4" w:semiHidden="0" w:uiPriority="61" w:unhideWhenUsed="0"/>
+    <w:lsdException w:name="Light Grid Accent 4" w:semiHidden="0" w:uiPriority="62" w:unhideWhenUsed="0"/>
+    <w:lsdException w:name="Medium Shading 1 Accent 4" w:semiHidden="0" w:uiPriority="63" w:unhideWhenUsed="0"/>
+    <w:lsdException w:name="Medium Shading 2 Accent 4" w:semiHidden="0" w:uiPriority="64" w:unhideWhenUsed="0"/>
+    <w:lsdException w:name="Medium List 1 Accent 4" w:semiHidden="0" w:uiPriority="65" w:unhideWhenUsed="0"/>
+    <w:lsdException w:name="Medium List 2 Accent 4" w:semiHidden="0" w:uiPriority="66" w:unhideWhenUsed="0"/>
+    <w:lsdException w:name="Medium Grid 1 Accent 4" w:semiHidden="0" w:uiPriority="67" w:unhideWhenUsed="0"/>
+    <w:lsdException w:name="Medium Grid 2 Accent 4" w:semiHidden="0" w:uiPriority="68" w:unhideWhenUsed="0"/>
+    <w:lsdException w:name="Medium Grid 3 Accent 4" w:semiHidden="0" w:uiPriority="69" w:unhideWhenUsed="0"/>
+    <w:lsdException w:name="Dark List Accent 4" w:semiHidden="0" w:uiPriority="70" w:unhideWhenUsed="0"/>
+    <w:lsdException w:name="Colorful Shading Accent 4" w:semiHidden="0" w:uiPriority="71" w:unhideWhenUsed="0"/>
+    <w:lsdException w:name="Colorful List Accent 4" w:semiHidden="0" w:uiPriority="72" w:unhideWhenUsed="0"/>
+    <w:lsdException w:name="Colorful Grid Accent 4" w:semiHidden="0" w:uiPriority="73" w:unhideWhenUsed="0"/>
+    <w:lsdException w:name="Light Shading Accent 5" w:semiHidden="0" w:uiPriority="60" w:unhideWhenUsed="0"/>
+    <w:lsdException w:name="Light List Accent 5" w:semiHidden="0" w:uiPriority="61" w:unhideWhenUsed="0"/>
+    <w:lsdException w:name="Light Grid Accent 5" w:semiHidden="0" w:uiPriority="62" w:unhideWhenUsed="0"/>
+    <w:lsdException w:name="Medium Shading 1 Accent 5" w:semiHidden="0" w:uiPriority="63" w:unhideWhenUsed="0"/>
+    <w:lsdException w:name="Medium Shading 2 Accent 5" w:semiHidden="0" w:uiPriority="64" w:unhideWhenUsed="0"/>
+    <w:lsdException w:name="Medium List 1 Accent 5" w:semiHidden="0" w:uiPriority="65" w:unhideWhenUsed="0"/>
+    <w:lsdException w:name="Medium List 2 Accent 5" w:semiHidden="0" w:uiPriority="66" w:unhideWhenUsed="0"/>
+    <w:lsdException w:name="Medium Grid 1 Accent 5" w:semiHidden="0" w:uiPriority="67" w:unhideWhenUsed="0"/>
+    <w:lsdException w:name="Medium Grid 2 Accent 5" w:semiHidden="0" w:uiPriority="68" w:unhideWhenUsed="0"/>
+    <w:lsdException w:name="Medium Grid 3 Accent 5" w:semiHidden="0" w:uiPriority="69" w:unhideWhenUsed="0"/>
+    <w:lsdException w:name="Dark List Accent 5" w:semiHidden="0" w:uiPriority="70" w:unhideWhenUsed="0"/>
+    <w:lsdException w:name="Colorful Shading Accent 5" w:semiHidden="0" w:uiPriority="71" w:unhideWhenUsed="0"/>
+    <w:lsdException w:name="Colorful List Accent 5" w:semiHidden="0" w:uiPriority="72" w:unhideWhenUsed="0"/>
+    <w:lsdException w:name="Colorful Grid Accent 5" w:semiHidden="0" w:uiPriority="73" w:unhideWhenUsed="0"/>
+    <w:lsdException w:name="Light Shading Accent 6" w:semiHidden="0" w:uiPriority="60" w:unhideWhenUsed="0"/>
+    <w:lsdException w:name="Light List Accent 6" w:semiHidden="0" w:uiPriority="61" w:unhideWhenUsed="0"/>
+    <w:lsdException w:name="Light Grid Accent 6" w:semiHidden="0" w:uiPriority="62" w:unhideWhenUsed="0"/>
+    <w:lsdException w:name="Medium Shading 1 Accent 6" w:semiHidden="0" w:uiPriority="63" w:unhideWhenUsed="0"/>
+    <w:lsdException w:name="Medium Shading 2 Accent 6" w:semiHidden="0" w:uiPriority="64" w:unhideWhenUsed="0"/>
+    <w:lsdException w:name="Medium List 1 Accent 6" w:semiHidden="0" w:uiPriority="65" w:unhideWhenUsed="0"/>
+    <w:lsdException w:name="Medium List 2 Accent 6" w:semiHidden="0" w:uiPriority="66" w:unhideWhenUsed="0"/>
+    <w:lsdException w:name="Medium Grid 1 Accent 6" w:semiHidden="0" w:uiPriority="67" w:unhideWhenUsed="0"/>
+    <w:lsdException w:name="Medium Grid 2 Accent 6" w:semiHidden="0" w:uiPriority="68" w:unhideWhenUsed="0"/>
+    <w:lsdException w:name="Medium Grid 3 Accent 6" w:semiHidden="0" w:uiPriority="69" w:unhideWhenUsed="0"/>
+    <w:lsdException w:name="Dark List Accent 6" w:semiHidden="0" w:uiPriority="70" w:unhideWhenUsed="0"/>
+    <w:lsdException w:name="Colorful Shading Accent 6" w:semiHidden="0" w:uiPriority="71" w:unhideWhenUsed="0"/>
+    <w:lsdException w:name="Colorful List Accent 6" w:semiHidden="0" w:uiPriority="72" w:unhideWhenUsed="0"/>
+    <w:lsdException w:name="Colorful Grid Accent 6" w:semiHidden="0" w:uiPriority="73" w:unhideWhenUsed="0"/>
+    <w:lsdException w:name="Subtle Emphasis" w:semiHidden="0" w:uiPriority="19" w:unhideWhenUsed="0" w:qFormat="1"/>
+    <w:lsdException w:name="Intense Emphasis" w:semiHidden="0" w:uiPriority="21" w:unhideWhenUsed="0" w:qFormat="1"/>
+    <w:lsdException w:name="Subtle Reference" w:semiHidden="0" w:uiPriority="31" w:unhideWhenUsed="0" w:qFormat="1"/>
+    <w:lsdException w:name="Intense Reference" w:semiHidden="0" w:uiPriority="32" w:unhideWhenUsed="0" w:qFormat="1"/>
+    <w:lsdException w:name="Book Title" w:semiHidden="0" w:uiPriority="33" w:unhideWhenUsed="0" w:qFormat="1"/>
+    <w:lsdException w:name="Bibliography" w:uiPriority="37"/>
+    <w:lsdException w:name="TOC Heading" w:uiPriority="39" w:qFormat="1"/>
+  </w:latentStyles>
+  <w:style w:type="paragraph" w:default="1" w:styleId="Normal">
+    <w:name w:val="Normal"/>
+    <w:qFormat/>
+  </w:style>
+  <w:style w:type="character" w:default="1" w:styleId="DefaultParagraphFont">
+    <w:name w:val="Default Paragraph Font"/>
+    <w:uiPriority w:val="1"/>
+    <w:semiHidden/>
+    <w:unhideWhenUsed/>
+  </w:style>
+  <w:style w:type="table" w:default="1" w:styleId="TableNormal">
+    <w:name w:val="Normal Table"/>
+    <w:uiPriority w:val="99"/>
+    <w:semiHidden/>
+    <w:unhideWhenUsed/>
+    <w:tblPr>
+      <w:tblInd w:w="0" w:type="dxa"/>
+      <w:tblCellMar>
+        <w:top w:w="0" w:type="dxa"/>
+        <w:left w:w="108" w:type="dxa"/>
+        <w:bottom w:w="0" w:type="dxa"/>
+        <w:right w:w="108" w:type="dxa"/>
+      </w:tblCellMar>
+    </w:tblPr>
+  </w:style>
+  <w:style w:type="numbering" w:default="1" w:styleId="NoList">
+    <w:name w:val="No List"/>
+    <w:uiPriority w:val="99"/>
+    <w:semiHidden/>
+    <w:unhideWhenUsed/>
+  </w:style>
+</w:styles>
+</file>
+
 <file path=word/theme/theme1.xml><?xml version="1.0" encoding="utf-8"?>
 <a:theme xmlns:a="http://schemas.openxmlformats.org/drawingml/2006/main" name="Office Theme">
   <a:themeElements>

</xml_diff>

<commit_message>
﻿Tarnega tulevad kaasa järgmised täiendused ja parandused: •	PERH arendus
P.S. alfresco-gobal.properties failis PERH puhul (teiste ldap sünk omadusega) on vaja lisada:
oracle.db.name=
oracle.db.username=
oracle.db.password=
oracle.db.host=

oracle.db.port=
oracle.db.driver=oracle.jdbc.OracleDriver

oracle.db.url=jdbc:oracle:thin:@${oracle.db.host}:${oracle.db.port}:${oracle.db.name}

orgstruct.fromdatabase=true
</commit_message>
<xml_diff>
--- a/doc/Delta_Paigaldusjuhend.docx
+++ b/doc/Delta_Paigaldusjuhend.docx
@@ -1367,8 +1367,8 @@
         </w:rPr>
         <w:lastRenderedPageBreak/>
         <w:drawing>
-          <wp:inline distT="0" distB="0" distL="0" distR="0" wp14:anchorId="28F3DFFE" wp14:editId="2EE4E998">
-            <wp:extent cx="6121400" cy="4629150"/>
+          <wp:inline distT="0" distB="0" distL="0" distR="0" wp14:anchorId="28F3DFFE" wp14:editId="526EF4C1">
+            <wp:extent cx="6119154" cy="4629150"/>
             <wp:effectExtent l="0" t="0" r="0" b="0"/>
             <wp:docPr id="1" name="Picture 1"/>
             <wp:cNvGraphicFramePr>
@@ -1391,7 +1391,6 @@
                         </a:ext>
                       </a:extLst>
                     </a:blip>
-                    <a:srcRect/>
                     <a:stretch>
                       <a:fillRect/>
                     </a:stretch>
@@ -1399,7 +1398,7 @@
                   <pic:spPr bwMode="auto">
                     <a:xfrm>
                       <a:off x="0" y="0"/>
-                      <a:ext cx="6121400" cy="4629150"/>
+                      <a:ext cx="6119154" cy="4629150"/>
                     </a:xfrm>
                     <a:prstGeom prst="rect">
                       <a:avLst/>
@@ -3070,96 +3069,28 @@
           <w:ilvl w:val="0"/>
           <w:numId w:val="6"/>
         </w:numPr>
+      </w:pPr>
+      <w:r>
+        <w:t>mail.protocol viitab e</w:t>
+      </w:r>
+      <w:r>
         <w:rPr>
-          <w:ins w:id="3" w:author="Jekaterina Tsikova" w:date="2018-07-30T14:59:00Z"/>
+          <w:lang w:val="en-GB"/>
         </w:rPr>
-      </w:pPr>
-      <w:ins w:id="4" w:author="Jekaterina Tsikova" w:date="2018-07-30T14:59:00Z">
-        <w:r>
-          <w:t>mail.protocol viitab e</w:t>
-        </w:r>
-      </w:ins>
-      <w:ins w:id="5" w:author="Jekaterina Tsikova" w:date="2018-07-30T15:00:00Z">
-        <w:r>
-          <w:rPr>
-            <w:lang w:val="en-GB"/>
-          </w:rPr>
-          <w:t>-</w:t>
-        </w:r>
-      </w:ins>
-      <w:ins w:id="6" w:author="Jekaterina Tsikova" w:date="2018-07-30T14:59:00Z">
-        <w:r>
-          <w:t>m</w:t>
-        </w:r>
-      </w:ins>
-      <w:ins w:id="7" w:author="Jekaterina Tsikova" w:date="2018-07-30T15:00:00Z">
-        <w:r>
-          <w:rPr>
-            <w:lang w:val="en-GB"/>
-          </w:rPr>
-          <w:t>a</w:t>
-        </w:r>
-      </w:ins>
-      <w:ins w:id="8" w:author="Jekaterina Tsikova" w:date="2018-07-30T14:59:00Z">
-        <w:r>
-          <w:t xml:space="preserve">ilide saatmiseks kasutatavale protokollile. </w:t>
-        </w:r>
-      </w:ins>
-      <w:ins w:id="9" w:author="Jekaterina Tsikova" w:date="2018-07-30T15:00:00Z">
-        <w:r>
-          <w:t xml:space="preserve">Võimalikud väärtused on </w:t>
-        </w:r>
-      </w:ins>
-      <w:ins w:id="10" w:author="Jekaterina Tsikova" w:date="2018-07-30T14:59:00Z">
-        <w:r>
-          <w:t>smtp või</w:t>
-        </w:r>
-      </w:ins>
-      <w:ins w:id="11" w:author="Jekaterina Tsikova" w:date="2018-07-30T15:02:00Z">
-        <w:r>
-          <w:t xml:space="preserve"> </w:t>
-        </w:r>
-      </w:ins>
-      <w:ins w:id="12" w:author="Jekaterina Tsikova" w:date="2018-07-30T14:59:00Z">
-        <w:r>
-          <w:t>smtps.</w:t>
-        </w:r>
-      </w:ins>
-      <w:ins w:id="13" w:author="Jekaterina Tsikova" w:date="2018-07-30T15:01:00Z">
-        <w:r>
-          <w:t xml:space="preserve"> Juhul k</w:t>
-        </w:r>
-      </w:ins>
-      <w:ins w:id="14" w:author="Jekaterina Tsikova" w:date="2018-07-30T14:59:00Z">
-        <w:r>
-          <w:t xml:space="preserve">ui </w:t>
-        </w:r>
-      </w:ins>
-      <w:ins w:id="15" w:author="Jekaterina Tsikova" w:date="2018-07-30T15:02:00Z">
-        <w:r>
-          <w:t>mail.protocol=</w:t>
-        </w:r>
-      </w:ins>
-      <w:ins w:id="16" w:author="Jekaterina Tsikova" w:date="2018-07-30T15:01:00Z">
-        <w:r>
-          <w:t xml:space="preserve"> </w:t>
-        </w:r>
-      </w:ins>
-      <w:ins w:id="17" w:author="Jekaterina Tsikova" w:date="2018-07-30T14:59:00Z">
-        <w:r>
-          <w:t>smtps, siis tuleb lisaks määrata</w:t>
-        </w:r>
-      </w:ins>
-      <w:ins w:id="18" w:author="Jekaterina Tsikova" w:date="2018-07-30T15:01:00Z">
-        <w:r>
-          <w:t xml:space="preserve"> parameetritele</w:t>
-        </w:r>
-      </w:ins>
-      <w:ins w:id="19" w:author="Jekaterina Tsikova" w:date="2018-07-30T14:59:00Z">
-        <w:r>
-          <w:t>:</w:t>
-        </w:r>
-      </w:ins>
+        <w:t>-</w:t>
+      </w:r>
+      <w:r>
+        <w:t>m</w:t>
+      </w:r>
+      <w:r>
+        <w:rPr>
+          <w:lang w:val="en-GB"/>
+        </w:rPr>
+        <w:t>a</w:t>
+      </w:r>
+      <w:r>
+        <w:t>ilide saatmiseks kasutatavale protokollile. Võimalikud väärtused on smtp või smtps. Juhul kui mail.protocol= smtps, siis tuleb lisaks määrata parameetritele:</w:t>
+      </w:r>
     </w:p>
     <w:p>
       <w:pPr>
@@ -3168,15 +3099,10 @@
           <w:ilvl w:val="1"/>
           <w:numId w:val="6"/>
         </w:numPr>
-        <w:rPr>
-          <w:ins w:id="20" w:author="Jekaterina Tsikova" w:date="2018-07-30T14:59:00Z"/>
-        </w:rPr>
-      </w:pPr>
-      <w:ins w:id="21" w:author="Jekaterina Tsikova" w:date="2018-07-30T14:59:00Z">
-        <w:r>
-          <w:t>mail.smtps.starttls.enable=true</w:t>
-        </w:r>
-      </w:ins>
+      </w:pPr>
+      <w:r>
+        <w:t>mail.smtps.starttls.enable=true</w:t>
+      </w:r>
     </w:p>
     <w:p>
       <w:pPr>
@@ -3185,15 +3111,10 @@
           <w:ilvl w:val="1"/>
           <w:numId w:val="6"/>
         </w:numPr>
-        <w:rPr>
-          <w:ins w:id="22" w:author="Jekaterina Tsikova" w:date="2018-07-30T14:59:00Z"/>
-        </w:rPr>
-      </w:pPr>
-      <w:ins w:id="23" w:author="Jekaterina Tsikova" w:date="2018-07-30T14:59:00Z">
-        <w:r>
-          <w:t>mail.smtps.auth=true</w:t>
-        </w:r>
-      </w:ins>
+      </w:pPr>
+      <w:r>
+        <w:t>mail.smtps.auth=true</w:t>
+      </w:r>
     </w:p>
     <w:p>
       <w:pPr>
@@ -3252,12 +3173,7 @@
         </w:numPr>
       </w:pPr>
       <w:r>
-        <w:t>useClientIpFromXForwardedForHttpHea</w:t>
-      </w:r>
-      <w:bookmarkStart w:id="24" w:name="_GoBack"/>
-      <w:bookmarkEnd w:id="24"/>
-      <w:r>
-        <w:t>der [mittekohustuslik, vaikimisi false] määrata true siis kui proxy (Apache või nginx) ühendub rakendusserveri (Tomcat) külge http:// või https:// protokolli kaudu, sest siis proxy paigutab kasutaja IP aadressi X-Forwarded-For HTTP päisesse. Määrata false siis kui kasutajad ühenduvad otse rakendusserveri külge või kui proxy ühendub rakendusserveri külge ajp:// protokolli kaudu.</w:t>
+        <w:t>useClientIpFromXForwardedForHttpHeader [mittekohustuslik, vaikimisi false] määrata true siis kui proxy (Apache või nginx) ühendub rakendusserveri (Tomcat) külge http:// või https:// protokolli kaudu, sest siis proxy paigutab kasutaja IP aadressi X-Forwarded-For HTTP päisesse. Määrata false siis kui kasutajad ühenduvad otse rakendusserveri külge või kui proxy ühendub rakendusserveri külge ajp:// protokolli kaudu.</w:t>
       </w:r>
     </w:p>
     <w:p>
@@ -3278,7 +3194,11 @@
         <w:t>DHS 3.6 versioonis puudub</w:t>
       </w:r>
       <w:r>
-        <w:t>] viitavad Active Directory serverile, millelt kasutajate ja gruppide infot tõmbama hakatakse. Järgnevalt on välja toodud ainult kohustuslikud seaded (kõik Active Directory’ga seotud seaded, s.h. mittekohustuslikud seaded, on täpsemalt dokumenteeritud spetsifikatsioonidokumendis Liidestused - Active Directory.docx):</w:t>
+        <w:t xml:space="preserve">] viitavad Active Directory serverile, millelt kasutajate ja gruppide infot tõmbama hakatakse. Järgnevalt on välja toodud ainult kohustuslikud seaded (kõik Active Directory’ga seotud seaded, s.h. mittekohustuslikud </w:t>
+      </w:r>
+      <w:r>
+        <w:lastRenderedPageBreak/>
+        <w:t>seaded, on täpsemalt dokumenteeritud spetsifikatsioonidokumendis Liidestused - Active Directory.docx):</w:t>
       </w:r>
     </w:p>
     <w:p>
@@ -3290,7 +3210,6 @@
         </w:numPr>
       </w:pPr>
       <w:r>
-        <w:lastRenderedPageBreak/>
         <w:t>ldap.authentication.java.naming.provider.url viitab Active Directory serverile ja pordile, mida kasutada LDAP protokolli kaudu kasutaja ja gruppide info tõmbamiseks, näiteks ldap://fw.viljandimaa.ee:389</w:t>
       </w:r>
     </w:p>
@@ -3565,19 +3484,7 @@
         </w:numPr>
       </w:pPr>
       <w:r>
-        <w:t>x-tee.</w:t>
-      </w:r>
-      <w:r>
-        <w:t>adit.</w:t>
-      </w:r>
-      <w:r>
-        <w:t>infosystem</w:t>
-      </w:r>
-      <w:r>
-        <w:t xml:space="preserve"> </w:t>
-      </w:r>
-      <w:r>
-        <w:t xml:space="preserve"> </w:t>
+        <w:t xml:space="preserve">x-tee.adit.infosystem </w:t>
       </w:r>
       <w:r>
         <w:t>[</w:t>
@@ -3589,13 +3496,7 @@
         <w:t>X-tee 5. versioonis puudub</w:t>
       </w:r>
       <w:r>
-        <w:t>]</w:t>
-      </w:r>
-      <w:r>
-        <w:t xml:space="preserve"> – infosüsteemi nimi, mida kasutatakse Adit päringute tegemisel</w:t>
-      </w:r>
-      <w:r>
-        <w:t>.</w:t>
+        <w:t>] – infosüsteemi nimi, mida kasutatakse Adit päringute tegemisel.</w:t>
       </w:r>
     </w:p>
     <w:p>
@@ -3607,6 +3508,7 @@
         </w:numPr>
       </w:pPr>
       <w:r>
+        <w:lastRenderedPageBreak/>
         <w:t>x-tee.receivedDocumentsFolder [mittekohustuslik, vaikimisi tühi] kui mittetühi, siis salvestatakse kõik DVK kaudu vastuvõetud sõnumid originaalformaadis antud seadega määratud kausta. Kasulik probleemide lahendamiseks.</w:t>
       </w:r>
     </w:p>
@@ -3619,7 +3521,6 @@
         </w:numPr>
       </w:pPr>
       <w:r>
-        <w:lastRenderedPageBreak/>
         <w:t>x-tee.sentDocumentsFolder [mittekohustuslik, vaikimisi tühi] kui mittetühi, siis salvestatakse kõik DVK kaudu väljasaadetud sõnumid originaalformaadis antud seadega määratud kausta. Kasulik probleemide lahendamiseks.</w:t>
       </w:r>
     </w:p>
@@ -3735,9 +3636,12 @@
           <w:ilvl w:val="0"/>
           <w:numId w:val="6"/>
         </w:numPr>
-      </w:pPr>
-      <w:r>
-        <w:t>SiM/SMIT/PPA puhul kerberos.* seadete asemel kasutada passthru.authentication.servers seadet, mis  viitavad Active Directory serverile, mida kasutatakse NTLM „passthrough“ protokolli kaudu kasutajate autentimiseks, kui kasutajad IMAP kaudu DHS rakendusse ühendavad; väärtuseks määrata Active Directory serveri aadress või komaga eraldatult mitu aadressi</w:t>
+        <w:rPr>
+          <w:ins w:id="3" w:author="Vassili" w:date="2018-12-28T10:26:00Z"/>
+        </w:rPr>
+      </w:pPr>
+      <w:r>
+        <w:t>SiM/SMIT/PPA puhul kerberos.* seadete asemel kasutada passthru.authentication.servers seadet, mis viitavad Active Directory serverile, mida kasutatakse NTLM „passthrough“ protokolli kaudu kasutajate autentimiseks, kui kasutajad IMAP kaudu DHS rakendusse ühendavad; väärtuseks määrata Active Directory serveri aadress või komaga eraldatult mitu aadressi</w:t>
       </w:r>
     </w:p>
     <w:p>
@@ -3747,6 +3651,815 @@
           <w:ilvl w:val="0"/>
           <w:numId w:val="6"/>
         </w:numPr>
+        <w:rPr>
+          <w:ins w:id="4" w:author="Jekaterina Tsikova" w:date="2018-12-28T15:29:00Z"/>
+        </w:rPr>
+      </w:pPr>
+      <w:ins w:id="5" w:author="Vassili" w:date="2018-12-28T10:27:00Z">
+        <w:r>
+          <w:t xml:space="preserve">PERH puhul </w:t>
+        </w:r>
+      </w:ins>
+      <w:ins w:id="6" w:author="Jekaterina Tsikova" w:date="2018-12-28T15:16:00Z">
+        <w:r>
+          <w:t xml:space="preserve">on </w:t>
+        </w:r>
+      </w:ins>
+      <w:ins w:id="7" w:author="Jekaterina Tsikova" w:date="2018-12-28T15:13:00Z">
+        <w:r>
+          <w:t xml:space="preserve">vajalik </w:t>
+        </w:r>
+      </w:ins>
+      <w:ins w:id="8" w:author="Jekaterina Tsikova" w:date="2018-12-28T15:16:00Z">
+        <w:r>
+          <w:t>täiendav seadistus</w:t>
+        </w:r>
+      </w:ins>
+      <w:ins w:id="9" w:author="Jekaterina Tsikova" w:date="2018-12-28T15:13:00Z">
+        <w:r>
+          <w:t xml:space="preserve">, </w:t>
+        </w:r>
+      </w:ins>
+      <w:ins w:id="10" w:author="Jekaterina Tsikova" w:date="2018-12-28T15:15:00Z">
+        <w:r>
+          <w:t>et tõmmata</w:t>
+        </w:r>
+      </w:ins>
+      <w:ins w:id="11" w:author="Jekaterina Tsikova" w:date="2018-12-28T15:13:00Z">
+        <w:r>
+          <w:t xml:space="preserve"> Deltasse organisatsiooni struktuur ja </w:t>
+        </w:r>
+      </w:ins>
+      <w:ins w:id="12" w:author="Jekaterina Tsikova" w:date="2018-12-28T15:48:00Z">
+        <w:r>
+          <w:t>kasutajagrupid</w:t>
+        </w:r>
+      </w:ins>
+      <w:ins w:id="13" w:author="Jekaterina Tsikova" w:date="2018-12-28T15:14:00Z">
+        <w:r>
+          <w:t xml:space="preserve"> Oracle andmebaasist</w:t>
+        </w:r>
+      </w:ins>
+      <w:ins w:id="14" w:author="Jekaterina Tsikova" w:date="2018-12-28T15:16:00Z">
+        <w:r>
+          <w:t xml:space="preserve">. </w:t>
+        </w:r>
+      </w:ins>
+      <w:ins w:id="15" w:author="Jekaterina Tsikova" w:date="2018-12-28T15:17:00Z">
+        <w:r>
+          <w:t>Selleks tuleb</w:t>
+        </w:r>
+      </w:ins>
+      <w:ins w:id="16" w:author="Jekaterina Tsikova" w:date="2018-12-28T15:29:00Z">
+        <w:r>
+          <w:t>:</w:t>
+        </w:r>
+      </w:ins>
+    </w:p>
+    <w:p>
+      <w:pPr>
+        <w:pStyle w:val="ListParagraph"/>
+        <w:numPr>
+          <w:ilvl w:val="1"/>
+          <w:numId w:val="6"/>
+        </w:numPr>
+        <w:rPr>
+          <w:ins w:id="17" w:author="Jekaterina Tsikova" w:date="2018-12-28T15:17:00Z"/>
+        </w:rPr>
+      </w:pPr>
+      <w:ins w:id="18" w:author="Jekaterina Tsikova" w:date="2018-12-28T15:18:00Z">
+        <w:r>
+          <w:t>määrata</w:t>
+        </w:r>
+      </w:ins>
+      <w:ins w:id="19" w:author="Jekaterina Tsikova" w:date="2018-12-28T15:17:00Z">
+        <w:r>
+          <w:t xml:space="preserve"> </w:t>
+        </w:r>
+      </w:ins>
+      <w:ins w:id="20" w:author="Jekaterina Tsikova" w:date="2018-12-28T15:30:00Z">
+        <w:r>
+          <w:t xml:space="preserve">failis </w:t>
+        </w:r>
+      </w:ins>
+      <w:ins w:id="21" w:author="Jekaterina Tsikova" w:date="2018-12-28T15:18:00Z">
+        <w:r>
+          <w:t>al</w:t>
+        </w:r>
+        <w:r>
+          <w:t xml:space="preserve">fresco-global.properties </w:t>
+        </w:r>
+      </w:ins>
+      <w:ins w:id="22" w:author="Jekaterina Tsikova" w:date="2018-12-28T15:16:00Z">
+        <w:r>
+          <w:t>orgstruct.fromdatabase=true</w:t>
+        </w:r>
+      </w:ins>
+      <w:ins w:id="23" w:author="Jekaterina Tsikova" w:date="2018-12-28T15:17:00Z">
+        <w:r>
+          <w:t xml:space="preserve"> </w:t>
+        </w:r>
+      </w:ins>
+      <w:ins w:id="24" w:author="Jekaterina Tsikova" w:date="2018-12-28T15:19:00Z">
+        <w:r>
+          <w:t xml:space="preserve">[mittekohustuslik, vaikimisi tühi] kui tühi, siis </w:t>
+        </w:r>
+        <w:r>
+          <w:t>sünkroniseerimist Oracle andmebaasiga ei toimu</w:t>
+        </w:r>
+      </w:ins>
+      <w:ins w:id="25" w:author="Jekaterina Tsikova" w:date="2018-12-28T15:17:00Z">
+        <w:r>
+          <w:t>;</w:t>
+        </w:r>
+      </w:ins>
+    </w:p>
+    <w:p>
+      <w:pPr>
+        <w:pStyle w:val="ListParagraph"/>
+        <w:numPr>
+          <w:ilvl w:val="1"/>
+          <w:numId w:val="6"/>
+        </w:numPr>
+        <w:rPr>
+          <w:ins w:id="26" w:author="Vassili" w:date="2018-12-28T10:28:00Z"/>
+        </w:rPr>
+      </w:pPr>
+      <w:ins w:id="27" w:author="Jekaterina Tsikova" w:date="2018-12-28T15:30:00Z">
+        <w:r>
+          <w:lastRenderedPageBreak/>
+          <w:t xml:space="preserve">määrata failis alfresco-global.properties </w:t>
+        </w:r>
+      </w:ins>
+      <w:ins w:id="28" w:author="Jekaterina Tsikova" w:date="2018-12-28T15:25:00Z">
+        <w:r>
+          <w:t xml:space="preserve">Oracle andmebaasi parameetrid </w:t>
+        </w:r>
+      </w:ins>
+      <w:ins w:id="29" w:author="Vassili" w:date="2018-12-28T10:27:00Z">
+        <w:r>
+          <w:t>oracle.db.*</w:t>
+        </w:r>
+      </w:ins>
+      <w:ins w:id="30" w:author="Jekaterina Tsikova" w:date="2018-12-28T15:27:00Z">
+        <w:r>
+          <w:t>:</w:t>
+        </w:r>
+      </w:ins>
+    </w:p>
+    <w:p>
+      <w:pPr>
+        <w:pStyle w:val="ListParagraph"/>
+        <w:numPr>
+          <w:ilvl w:val="2"/>
+          <w:numId w:val="6"/>
+        </w:numPr>
+        <w:rPr>
+          <w:ins w:id="31" w:author="Vassili" w:date="2018-12-28T10:31:00Z"/>
+        </w:rPr>
+      </w:pPr>
+      <w:ins w:id="32" w:author="Vassili" w:date="2018-12-28T10:31:00Z">
+        <w:r>
+          <w:t>oracle.db.name= (baasi nimi)</w:t>
+        </w:r>
+      </w:ins>
+      <w:ins w:id="33" w:author="Jekaterina Tsikova" w:date="2018-12-28T15:36:00Z">
+        <w:r>
+          <w:t>,</w:t>
+        </w:r>
+      </w:ins>
+    </w:p>
+    <w:p>
+      <w:pPr>
+        <w:pStyle w:val="ListParagraph"/>
+        <w:numPr>
+          <w:ilvl w:val="2"/>
+          <w:numId w:val="6"/>
+        </w:numPr>
+        <w:rPr>
+          <w:ins w:id="34" w:author="Vassili" w:date="2018-12-28T10:31:00Z"/>
+        </w:rPr>
+      </w:pPr>
+      <w:ins w:id="35" w:author="Vassili" w:date="2018-12-28T10:31:00Z">
+        <w:r>
+          <w:t>oracle.db.username= (baasi kasutaja)</w:t>
+        </w:r>
+      </w:ins>
+      <w:ins w:id="36" w:author="Jekaterina Tsikova" w:date="2018-12-28T15:36:00Z">
+        <w:r>
+          <w:t>,</w:t>
+        </w:r>
+      </w:ins>
+    </w:p>
+    <w:p>
+      <w:pPr>
+        <w:pStyle w:val="ListParagraph"/>
+        <w:numPr>
+          <w:ilvl w:val="2"/>
+          <w:numId w:val="6"/>
+        </w:numPr>
+        <w:rPr>
+          <w:ins w:id="37" w:author="Vassili" w:date="2018-12-28T10:31:00Z"/>
+        </w:rPr>
+      </w:pPr>
+      <w:ins w:id="38" w:author="Vassili" w:date="2018-12-28T10:31:00Z">
+        <w:r>
+          <w:t>oracle.db.password= (baasi paro</w:t>
+        </w:r>
+      </w:ins>
+      <w:ins w:id="39" w:author="Jekaterina Tsikova" w:date="2018-12-28T15:27:00Z">
+        <w:r>
+          <w:t>o</w:t>
+        </w:r>
+      </w:ins>
+      <w:ins w:id="40" w:author="Vassili" w:date="2018-12-28T10:31:00Z">
+        <w:r>
+          <w:t>l)</w:t>
+        </w:r>
+      </w:ins>
+      <w:ins w:id="41" w:author="Jekaterina Tsikova" w:date="2018-12-28T15:36:00Z">
+        <w:r>
+          <w:t>,</w:t>
+        </w:r>
+      </w:ins>
+    </w:p>
+    <w:p>
+      <w:pPr>
+        <w:pStyle w:val="ListParagraph"/>
+        <w:numPr>
+          <w:ilvl w:val="2"/>
+          <w:numId w:val="6"/>
+        </w:numPr>
+        <w:rPr>
+          <w:ins w:id="42" w:author="Vassili" w:date="2018-12-28T10:31:00Z"/>
+        </w:rPr>
+      </w:pPr>
+      <w:ins w:id="43" w:author="Vassili" w:date="2018-12-28T10:31:00Z">
+        <w:r>
+          <w:t>oracle.db.host=</w:t>
+        </w:r>
+      </w:ins>
+      <w:ins w:id="44" w:author="Vassili" w:date="2018-12-28T10:32:00Z">
+        <w:r>
+          <w:t xml:space="preserve"> (baasi host)</w:t>
+        </w:r>
+      </w:ins>
+      <w:ins w:id="45" w:author="Jekaterina Tsikova" w:date="2018-12-28T15:36:00Z">
+        <w:r>
+          <w:t>,</w:t>
+        </w:r>
+      </w:ins>
+    </w:p>
+    <w:p>
+      <w:pPr>
+        <w:pStyle w:val="ListParagraph"/>
+        <w:numPr>
+          <w:ilvl w:val="2"/>
+          <w:numId w:val="6"/>
+        </w:numPr>
+        <w:jc w:val="left"/>
+        <w:rPr>
+          <w:ins w:id="46" w:author="Vassili" w:date="2018-12-28T10:31:00Z"/>
+        </w:rPr>
+      </w:pPr>
+      <w:ins w:id="47" w:author="Vassili" w:date="2018-12-28T10:31:00Z">
+        <w:r>
+          <w:t>oracle.db.port=</w:t>
+        </w:r>
+      </w:ins>
+      <w:ins w:id="48" w:author="Vassili" w:date="2018-12-28T10:32:00Z">
+        <w:r>
+          <w:t xml:space="preserve"> (baasi port)</w:t>
+        </w:r>
+      </w:ins>
+      <w:ins w:id="49" w:author="Jekaterina Tsikova" w:date="2018-12-28T15:36:00Z">
+        <w:r>
+          <w:t>,</w:t>
+        </w:r>
+      </w:ins>
+    </w:p>
+    <w:p>
+      <w:pPr>
+        <w:pStyle w:val="ListParagraph"/>
+        <w:numPr>
+          <w:ilvl w:val="2"/>
+          <w:numId w:val="6"/>
+        </w:numPr>
+        <w:jc w:val="left"/>
+        <w:rPr>
+          <w:ins w:id="50" w:author="Vassili" w:date="2018-12-28T10:31:00Z"/>
+        </w:rPr>
+      </w:pPr>
+      <w:ins w:id="51" w:author="Vassili" w:date="2018-12-28T10:31:00Z">
+        <w:r>
+          <w:t>oracle.db.driver=oracle.jdbc.OracleDriver</w:t>
+        </w:r>
+      </w:ins>
+      <w:ins w:id="52" w:author="Jekaterina Tsikova" w:date="2018-12-28T15:36:00Z">
+        <w:r>
+          <w:t>,</w:t>
+        </w:r>
+      </w:ins>
+    </w:p>
+    <w:p>
+      <w:pPr>
+        <w:pStyle w:val="ListParagraph"/>
+        <w:numPr>
+          <w:ilvl w:val="2"/>
+          <w:numId w:val="6"/>
+        </w:numPr>
+        <w:jc w:val="left"/>
+        <w:rPr>
+          <w:ins w:id="53" w:author="Jekaterina Tsikova" w:date="2018-12-28T15:29:00Z"/>
+        </w:rPr>
+      </w:pPr>
+      <w:ins w:id="54" w:author="Vassili" w:date="2018-12-28T10:31:00Z">
+        <w:r>
+          <w:t>oracle.db.url=jdbc:oracle:thin:@${oracle.db.host}:${oracle.db.port}:${oracle.db.name}</w:t>
+        </w:r>
+      </w:ins>
+      <w:ins w:id="55" w:author="Jekaterina Tsikova" w:date="2018-12-28T15:36:00Z">
+        <w:r>
+          <w:t>;</w:t>
+        </w:r>
+      </w:ins>
+    </w:p>
+    <w:p>
+      <w:pPr>
+        <w:pStyle w:val="ListParagraph"/>
+        <w:numPr>
+          <w:ilvl w:val="1"/>
+          <w:numId w:val="6"/>
+        </w:numPr>
+        <w:rPr>
+          <w:ins w:id="56" w:author="Jekaterina Tsikova" w:date="2018-12-28T15:29:00Z"/>
+        </w:rPr>
+      </w:pPr>
+      <w:ins w:id="57" w:author="Jekaterina Tsikova" w:date="2018-12-28T15:31:00Z">
+        <w:r>
+          <w:t>sünkroniseerimise eelduseks</w:t>
+        </w:r>
+      </w:ins>
+      <w:ins w:id="58" w:author="Jekaterina Tsikova" w:date="2018-12-28T15:32:00Z">
+        <w:r>
+          <w:t xml:space="preserve"> on, et Oracle tabelid/view-d </w:t>
+        </w:r>
+      </w:ins>
+      <w:ins w:id="59" w:author="Jekaterina Tsikova" w:date="2018-12-28T15:36:00Z">
+        <w:r>
+          <w:t>sisalda</w:t>
+        </w:r>
+      </w:ins>
+      <w:ins w:id="60" w:author="Jekaterina Tsikova" w:date="2018-12-28T15:44:00Z">
+        <w:r>
+          <w:t>vad</w:t>
+        </w:r>
+      </w:ins>
+      <w:ins w:id="61" w:author="Jekaterina Tsikova" w:date="2018-12-28T15:36:00Z">
+        <w:r>
+          <w:t xml:space="preserve"> vajalikke sisendeid</w:t>
+        </w:r>
+      </w:ins>
+      <w:ins w:id="62" w:author="Jekaterina Tsikova" w:date="2018-12-28T15:29:00Z">
+        <w:r>
+          <w:t>:</w:t>
+        </w:r>
+      </w:ins>
+    </w:p>
+    <w:p>
+      <w:pPr>
+        <w:pStyle w:val="ListParagraph"/>
+        <w:numPr>
+          <w:ilvl w:val="2"/>
+          <w:numId w:val="6"/>
+        </w:numPr>
+        <w:jc w:val="left"/>
+        <w:rPr>
+          <w:ins w:id="63" w:author="Jekaterina Tsikova" w:date="2018-12-28T15:29:00Z"/>
+        </w:rPr>
+      </w:pPr>
+      <w:ins w:id="64" w:author="Jekaterina Tsikova" w:date="2018-12-28T15:29:00Z">
+        <w:r>
+          <w:t>ORG_STRUCT (table või view):</w:t>
+        </w:r>
+      </w:ins>
+    </w:p>
+    <w:p>
+      <w:pPr>
+        <w:pStyle w:val="ListParagraph"/>
+        <w:numPr>
+          <w:ilvl w:val="3"/>
+          <w:numId w:val="6"/>
+        </w:numPr>
+        <w:jc w:val="left"/>
+        <w:rPr>
+          <w:ins w:id="65" w:author="Jekaterina Tsikova" w:date="2018-12-28T15:29:00Z"/>
+        </w:rPr>
+      </w:pPr>
+      <w:ins w:id="66" w:author="Jekaterina Tsikova" w:date="2018-12-28T15:35:00Z">
+        <w:r>
+          <w:t>UNIT_ID</w:t>
+        </w:r>
+      </w:ins>
+      <w:ins w:id="67" w:author="Jekaterina Tsikova" w:date="2018-12-28T15:29:00Z">
+        <w:r>
+          <w:t xml:space="preserve"> – asutus</w:t>
+        </w:r>
+      </w:ins>
+      <w:ins w:id="68" w:author="Jekaterina Tsikova" w:date="2018-12-28T15:36:00Z">
+        <w:r>
+          <w:t>e</w:t>
+        </w:r>
+      </w:ins>
+      <w:ins w:id="69" w:author="Jekaterina Tsikova" w:date="2018-12-28T15:29:00Z">
+        <w:r>
+          <w:t xml:space="preserve"> id, </w:t>
+        </w:r>
+        <w:r>
+          <w:t>nt</w:t>
+        </w:r>
+        <w:r>
+          <w:t xml:space="preserve"> </w:t>
+        </w:r>
+      </w:ins>
+      <w:ins w:id="70" w:author="Jekaterina Tsikova" w:date="2018-12-28T15:37:00Z">
+        <w:r>
+          <w:t>„</w:t>
+        </w:r>
+      </w:ins>
+      <w:ins w:id="71" w:author="Jekaterina Tsikova" w:date="2018-12-28T15:29:00Z">
+        <w:r>
+          <w:t>PERH;TEENISTUS;IT-Tenistus;</w:t>
+        </w:r>
+        <w:r>
+          <w:t>admin</w:t>
+        </w:r>
+      </w:ins>
+      <w:ins w:id="72" w:author="Jekaterina Tsikova" w:date="2018-12-28T15:37:00Z">
+        <w:r>
+          <w:t>“</w:t>
+        </w:r>
+      </w:ins>
+      <w:ins w:id="73" w:author="Jekaterina Tsikova" w:date="2018-12-28T15:36:00Z">
+        <w:r>
+          <w:t xml:space="preserve"> </w:t>
+        </w:r>
+      </w:ins>
+      <w:ins w:id="74" w:author="Jekaterina Tsikova" w:date="2018-12-28T15:37:00Z">
+        <w:r>
+          <w:t>(primary key)</w:t>
+        </w:r>
+      </w:ins>
+      <w:ins w:id="75" w:author="Jekaterina Tsikova" w:date="2018-12-28T15:36:00Z">
+        <w:r>
+          <w:t>,</w:t>
+        </w:r>
+      </w:ins>
+    </w:p>
+    <w:p>
+      <w:pPr>
+        <w:pStyle w:val="ListParagraph"/>
+        <w:numPr>
+          <w:ilvl w:val="3"/>
+          <w:numId w:val="6"/>
+        </w:numPr>
+        <w:jc w:val="left"/>
+        <w:rPr>
+          <w:ins w:id="76" w:author="Jekaterina Tsikova" w:date="2018-12-28T15:29:00Z"/>
+        </w:rPr>
+      </w:pPr>
+      <w:ins w:id="77" w:author="Jekaterina Tsikova" w:date="2018-12-28T15:29:00Z">
+        <w:r>
+          <w:rPr>
+            <w:caps/>
+          </w:rPr>
+          <w:t>Institution_reg_code</w:t>
+        </w:r>
+        <w:r>
+          <w:t xml:space="preserve"> – asutuse registri</w:t>
+        </w:r>
+        <w:r>
+          <w:t>kood (mittekohustuslik)</w:t>
+        </w:r>
+      </w:ins>
+      <w:ins w:id="78" w:author="Jekaterina Tsikova" w:date="2018-12-28T15:36:00Z">
+        <w:r>
+          <w:t>,</w:t>
+        </w:r>
+      </w:ins>
+    </w:p>
+    <w:p>
+      <w:pPr>
+        <w:pStyle w:val="ListParagraph"/>
+        <w:numPr>
+          <w:ilvl w:val="3"/>
+          <w:numId w:val="6"/>
+        </w:numPr>
+        <w:jc w:val="left"/>
+        <w:rPr>
+          <w:ins w:id="79" w:author="Jekaterina Tsikova" w:date="2018-12-28T15:29:00Z"/>
+        </w:rPr>
+      </w:pPr>
+      <w:ins w:id="80" w:author="Jekaterina Tsikova" w:date="2018-12-28T15:29:00Z">
+        <w:r>
+          <w:rPr>
+            <w:caps/>
+          </w:rPr>
+          <w:t>Group_email</w:t>
+        </w:r>
+        <w:r>
+          <w:t xml:space="preserve"> – asutuse </w:t>
+        </w:r>
+      </w:ins>
+      <w:ins w:id="81" w:author="Jekaterina Tsikova" w:date="2018-12-28T15:39:00Z">
+        <w:r>
+          <w:t>meiliaadress</w:t>
+        </w:r>
+      </w:ins>
+      <w:ins w:id="82" w:author="Jekaterina Tsikova" w:date="2018-12-28T15:29:00Z">
+        <w:r>
+          <w:t xml:space="preserve"> (mittekohustuslik)</w:t>
+        </w:r>
+      </w:ins>
+      <w:ins w:id="83" w:author="Jekaterina Tsikova" w:date="2018-12-28T15:39:00Z">
+        <w:r>
+          <w:t>,</w:t>
+        </w:r>
+      </w:ins>
+    </w:p>
+    <w:p>
+      <w:pPr>
+        <w:pStyle w:val="ListParagraph"/>
+        <w:numPr>
+          <w:ilvl w:val="3"/>
+          <w:numId w:val="6"/>
+        </w:numPr>
+        <w:jc w:val="left"/>
+        <w:rPr>
+          <w:ins w:id="84" w:author="Jekaterina Tsikova" w:date="2018-12-28T15:29:00Z"/>
+        </w:rPr>
+      </w:pPr>
+      <w:ins w:id="85" w:author="Jekaterina Tsikova" w:date="2018-12-28T15:29:00Z">
+        <w:r>
+          <w:rPr>
+            <w:caps/>
+          </w:rPr>
+          <w:t>Name</w:t>
+        </w:r>
+        <w:r>
+          <w:t xml:space="preserve"> – asutuse nimi, nt </w:t>
+        </w:r>
+      </w:ins>
+      <w:ins w:id="86" w:author="Jekaterina Tsikova" w:date="2018-12-28T15:39:00Z">
+        <w:r>
+          <w:t>„</w:t>
+        </w:r>
+      </w:ins>
+      <w:ins w:id="87" w:author="Jekaterina Tsikova" w:date="2018-12-28T15:29:00Z">
+        <w:r>
+          <w:t>admin</w:t>
+        </w:r>
+      </w:ins>
+      <w:ins w:id="88" w:author="Jekaterina Tsikova" w:date="2018-12-28T15:39:00Z">
+        <w:r>
+          <w:t>“</w:t>
+        </w:r>
+      </w:ins>
+      <w:ins w:id="89" w:author="Jekaterina Tsikova" w:date="2018-12-28T15:33:00Z">
+        <w:r>
+          <w:t xml:space="preserve"> (kohustuslik)</w:t>
+        </w:r>
+      </w:ins>
+      <w:ins w:id="90" w:author="Jekaterina Tsikova" w:date="2018-12-28T15:39:00Z">
+        <w:r>
+          <w:t>;</w:t>
+        </w:r>
+      </w:ins>
+    </w:p>
+    <w:p>
+      <w:pPr>
+        <w:pStyle w:val="ListParagraph"/>
+        <w:numPr>
+          <w:ilvl w:val="2"/>
+          <w:numId w:val="6"/>
+        </w:numPr>
+        <w:jc w:val="left"/>
+        <w:rPr>
+          <w:ins w:id="91" w:author="Jekaterina Tsikova" w:date="2018-12-28T15:29:00Z"/>
+        </w:rPr>
+      </w:pPr>
+      <w:ins w:id="92" w:author="Jekaterina Tsikova" w:date="2018-12-28T15:29:00Z">
+        <w:r>
+          <w:t>ORG_STRUCT_PERSON (table või view):</w:t>
+        </w:r>
+      </w:ins>
+    </w:p>
+    <w:p>
+      <w:pPr>
+        <w:pStyle w:val="ListParagraph"/>
+        <w:numPr>
+          <w:ilvl w:val="3"/>
+          <w:numId w:val="6"/>
+        </w:numPr>
+        <w:jc w:val="left"/>
+        <w:rPr>
+          <w:ins w:id="93" w:author="Jekaterina Tsikova" w:date="2018-12-28T15:37:00Z"/>
+        </w:rPr>
+      </w:pPr>
+      <w:ins w:id="94" w:author="Jekaterina Tsikova" w:date="2018-12-28T15:37:00Z">
+        <w:r>
+          <w:rPr>
+            <w:caps/>
+          </w:rPr>
+          <w:t>Person_id</w:t>
+        </w:r>
+        <w:r>
+          <w:t xml:space="preserve"> – kasutaja isikukood (primary key)</w:t>
+        </w:r>
+      </w:ins>
+      <w:ins w:id="95" w:author="Jekaterina Tsikova" w:date="2018-12-28T15:39:00Z">
+        <w:r>
+          <w:t>,</w:t>
+        </w:r>
+      </w:ins>
+    </w:p>
+    <w:p>
+      <w:pPr>
+        <w:pStyle w:val="ListParagraph"/>
+        <w:numPr>
+          <w:ilvl w:val="3"/>
+          <w:numId w:val="6"/>
+        </w:numPr>
+        <w:jc w:val="left"/>
+        <w:rPr>
+          <w:ins w:id="96" w:author="Jekaterina Tsikova" w:date="2018-12-28T15:29:00Z"/>
+        </w:rPr>
+      </w:pPr>
+      <w:ins w:id="97" w:author="Jekaterina Tsikova" w:date="2018-12-28T15:29:00Z">
+        <w:r>
+          <w:rPr>
+            <w:caps/>
+          </w:rPr>
+          <w:t>Unit_id</w:t>
+        </w:r>
+        <w:r>
+          <w:t xml:space="preserve"> – asutuse id (kohustuslik)</w:t>
+        </w:r>
+      </w:ins>
+      <w:ins w:id="98" w:author="Jekaterina Tsikova" w:date="2018-12-28T15:39:00Z">
+        <w:r>
+          <w:t>,</w:t>
+        </w:r>
+      </w:ins>
+    </w:p>
+    <w:p>
+      <w:pPr>
+        <w:pStyle w:val="ListParagraph"/>
+        <w:numPr>
+          <w:ilvl w:val="2"/>
+          <w:numId w:val="6"/>
+        </w:numPr>
+        <w:jc w:val="left"/>
+        <w:rPr>
+          <w:ins w:id="99" w:author="Jekaterina Tsikova" w:date="2018-12-28T15:29:00Z"/>
+        </w:rPr>
+      </w:pPr>
+      <w:ins w:id="100" w:author="Jekaterina Tsikova" w:date="2018-12-28T15:29:00Z">
+        <w:r>
+          <w:t>ORG_STRUCT_PARAM (table):</w:t>
+        </w:r>
+      </w:ins>
+    </w:p>
+    <w:p>
+      <w:pPr>
+        <w:pStyle w:val="ListParagraph"/>
+        <w:numPr>
+          <w:ilvl w:val="3"/>
+          <w:numId w:val="6"/>
+        </w:numPr>
+        <w:jc w:val="left"/>
+      </w:pPr>
+      <w:ins w:id="101" w:author="Jekaterina Tsikova" w:date="2018-12-28T15:29:00Z">
+        <w:r>
+          <w:t>NAME – kahe</w:t>
+        </w:r>
+        <w:r>
+          <w:t xml:space="preserve"> param</w:t>
+        </w:r>
+      </w:ins>
+      <w:ins w:id="102" w:author="Jekaterina Tsikova" w:date="2018-12-28T15:40:00Z">
+        <w:r>
+          <w:t>eetri</w:t>
+        </w:r>
+      </w:ins>
+      <w:ins w:id="103" w:author="Jekaterina Tsikova" w:date="2018-12-28T15:29:00Z">
+        <w:r>
+          <w:t xml:space="preserve"> ni</w:t>
+        </w:r>
+        <w:r>
+          <w:t>metused</w:t>
+        </w:r>
+        <w:r>
+          <w:t>: orgStructChanged, personOrgChanged</w:t>
+        </w:r>
+      </w:ins>
+      <w:ins w:id="104" w:author="Jekaterina Tsikova" w:date="2018-12-28T15:40:00Z">
+        <w:r>
+          <w:t>,</w:t>
+        </w:r>
+      </w:ins>
+    </w:p>
+    <w:p>
+      <w:pPr>
+        <w:pStyle w:val="ListParagraph"/>
+        <w:numPr>
+          <w:ilvl w:val="3"/>
+          <w:numId w:val="6"/>
+        </w:numPr>
+        <w:jc w:val="left"/>
+      </w:pPr>
+      <w:ins w:id="105" w:author="Jekaterina Tsikova" w:date="2018-12-28T15:41:00Z">
+        <w:r>
+          <w:t xml:space="preserve">VALUE – 1 (on toimunud muudatused, </w:t>
+        </w:r>
+      </w:ins>
+      <w:ins w:id="106" w:author="Jekaterina Tsikova" w:date="2018-12-28T15:43:00Z">
+        <w:r>
+          <w:t xml:space="preserve">andmete </w:t>
+        </w:r>
+      </w:ins>
+      <w:ins w:id="107" w:author="Jekaterina Tsikova" w:date="2018-12-28T15:41:00Z">
+        <w:r>
+          <w:t>sünkroniseerimine</w:t>
+        </w:r>
+      </w:ins>
+      <w:ins w:id="108" w:author="Jekaterina Tsikova" w:date="2018-12-28T15:43:00Z">
+        <w:r>
+          <w:t xml:space="preserve"> </w:t>
+        </w:r>
+      </w:ins>
+      <w:ins w:id="109" w:author="Jekaterina Tsikova" w:date="2018-12-28T15:49:00Z">
+        <w:r>
+          <w:t xml:space="preserve">toimub </w:t>
+        </w:r>
+      </w:ins>
+      <w:ins w:id="110" w:author="Jekaterina Tsikova" w:date="2018-12-28T15:43:00Z">
+        <w:r>
+          <w:t xml:space="preserve">rakenduse parameetris </w:t>
+        </w:r>
+        <w:r>
+          <w:t>syncUsersGroupsStructUnitsTime</w:t>
+        </w:r>
+        <w:r>
+          <w:t xml:space="preserve"> määratud kellaajal</w:t>
+        </w:r>
+      </w:ins>
+      <w:ins w:id="111" w:author="Jekaterina Tsikova" w:date="2018-12-28T15:41:00Z">
+        <w:r>
+          <w:t>), 0 (muudatusi</w:t>
+        </w:r>
+      </w:ins>
+      <w:ins w:id="112" w:author="Jekaterina Tsikova" w:date="2018-12-28T15:45:00Z">
+        <w:r>
+          <w:t xml:space="preserve"> ei olnud</w:t>
+        </w:r>
+      </w:ins>
+      <w:ins w:id="113" w:author="Jekaterina Tsikova" w:date="2018-12-28T15:41:00Z">
+        <w:r>
+          <w:t xml:space="preserve">, sünkroniseerimist ei </w:t>
+        </w:r>
+      </w:ins>
+      <w:ins w:id="114" w:author="Jekaterina Tsikova" w:date="2018-12-28T15:43:00Z">
+        <w:r>
+          <w:t>toimu</w:t>
+        </w:r>
+      </w:ins>
+      <w:ins w:id="115" w:author="Jekaterina Tsikova" w:date="2018-12-28T15:41:00Z">
+        <w:r>
+          <w:t>).</w:t>
+        </w:r>
+      </w:ins>
+    </w:p>
+    <w:p>
+      <w:pPr>
+        <w:pStyle w:val="ListParagraph"/>
+        <w:numPr>
+          <w:ilvl w:val="3"/>
+          <w:numId w:val="6"/>
+        </w:numPr>
+        <w:jc w:val="left"/>
+        <w:rPr>
+          <w:del w:id="116" w:author="Jekaterina Tsikova" w:date="2018-12-28T15:29:00Z"/>
+        </w:rPr>
+      </w:pPr>
+    </w:p>
+    <w:p>
+      <w:pPr>
+        <w:pStyle w:val="ListParagraph"/>
+        <w:numPr>
+          <w:ilvl w:val="0"/>
+          <w:numId w:val="6"/>
+        </w:numPr>
       </w:pPr>
       <w:r>
         <w:t>jdigidoc.test [mittekohustuslik, vaikimisi false] Toodangkeskkonnas kasutada false, siis tehakse digiallkirjastamisel kehtivuskinnituspäringud (OSCP) vastu Sertifitseerimis-keskuse serverit ja Mobiil-ID jaoks päringuid vastu Sertifitseerimiskeskuse DigiDocService toodangteenust. Testkeskkonnas võib kasutada true, siis tehakse digiallkirjastamise kehtivuskinnituspäringud vastu OpenXAdES testserverit ja Mobiil-ID jaoks päringuid vastu OpenXAdES DigiDocService testteenust. Kui kasutada false, siis test ID-kaarte ei saa digiallkirjastamisel kasutada ning test ID-kaartidega antud allkirju ja vastu test kehtivuskinnitusteenust antud allkirju näidatakse kehtetuna.</w:t>
@@ -3761,23 +4474,23 @@
         </w:numPr>
       </w:pPr>
       <w:r>
-        <w:t xml:space="preserve">mobile-id.service-name [mittekohustuslik, vaikimisi tühi] kui tühi, siis mobiil-ID on välja lülitatud. Kui mittetühi, siis mobiil-ID on sisselülitatud ja antud seadega määratud väärtust kasutatakse DigiDocService’ile päringuid tehes ServiceName välja väärtusena. </w:t>
+        <w:t>mobile-id.service-name [mittekohustuslik, vaikimisi tühi] kui tühi, siis mobiil-ID on välja lülitatud. Kui mittetühi, siis mobiil-ID on sisselülitatud ja antud seadega määratud väärtust kasutatakse DigiDocService’ile päringuid tehes ServiceName välja väärtusena. ServiceName on telefonil kuvatav teenuse nimetus, maksimaalne pikkus 20 tähemärki. Eelnevalt on vajalik kasutatava teenuse nimetuse kokkuleppimine Sertifitseerimiskeskusega. Lisaks vt. peatükk 5.1.2 HTTPS sertifikaatide kohta.</w:t>
+      </w:r>
+    </w:p>
+    <w:p>
+      <w:pPr>
+        <w:pStyle w:val="ListParagraph"/>
+        <w:numPr>
+          <w:ilvl w:val="0"/>
+          <w:numId w:val="6"/>
+        </w:numPr>
+      </w:pPr>
+      <w:r>
+        <w:t xml:space="preserve">email.* seaded viitavad DHS rakenduse sees serveeritavale SMTP teenusele. Kasutaja arvuti jaoks peab SMTP teenus olema kättesaadav pordil 25. Kui DHS rakendust jooksutada Unix'is tavakasutaja õigustes, siis pole privileege kasutada porte &lt; 1024. Siis tuleks seada SMTP teenus töötama mõnel kõrgemal pordil, nt. 1025 ning lisada serveri tulemüüri pordi suunamine 25 -&gt; 1025. SMTP teenus on mõeldud selleks, et skanner saaks saata e-maili otse DHS rakendusse. SMTP teenus võtab vastu ainult ühele kindlale aadressile saadetud e-maile, ülejäänutest keeldub. Aadress, millele saadetud kirju vastu võetakse (näiteks scan@dhs.example.com) pannakse kokku </w:t>
       </w:r>
       <w:r>
         <w:lastRenderedPageBreak/>
-        <w:t>ServiceName on telefonil kuvatav teenuse nimetus, maksimaalne pikkus 20 tähemärki. Eelnevalt on vajalik kasutatava teenuse nimetuse kokkuleppimine Sertifitseerimiskeskusega. Lisaks vt. peatükk 5.1.2 HTTPS sertifikaatide kohta.</w:t>
-      </w:r>
-    </w:p>
-    <w:p>
-      <w:pPr>
-        <w:pStyle w:val="ListParagraph"/>
-        <w:numPr>
-          <w:ilvl w:val="0"/>
-          <w:numId w:val="6"/>
-        </w:numPr>
-      </w:pPr>
-      <w:r>
-        <w:t>email.* seaded viitavad DHS rakenduse sees serveeritavale SMTP teenusele. Kasutaja arvuti jaoks peab SMTP teenus olema kättesaadav pordil 25. Kui DHS rakendust jooksutada Unix'is tavakasutaja õigustes, siis pole privileege kasutada porte &lt; 1024. Siis tuleks seada SMTP teenus töötama mõnel kõrgemal pordil, nt. 1025 ning lisada serveri tulemüüri pordi suunamine 25 -&gt; 1025. SMTP teenus on mõeldud selleks, et skanner saaks saata e-maili otse DHS rakendusse. SMTP teenus võtab vastu ainult ühele kindlale aadressile saadetud e-maile, ülejäänutest keeldub. Aadress, millele saadetud kirju vastu võetakse (näiteks scan@dhs.example.com) pannakse kokku kahest osast, @-märgist vasakpoolne osa defineeritakse seadega email.to.scanned.local-part ning parempoolne osa seadega email.server.domain.</w:t>
+        <w:t>kahest osast, @-märgist vasakpoolne osa defineeritakse seadega email.to.scanned.local-part ning parempoolne osa seadega email.server.domain.</w:t>
       </w:r>
     </w:p>
     <w:p>
@@ -3939,7 +4652,6 @@
         </w:numPr>
       </w:pPr>
       <w:r>
-        <w:lastRenderedPageBreak/>
         <w:t>Rakendusse luuakse süsteemsete meiliteavituste jaoks testmallid – ainult uue paigalduse puhul (rakenduse esmakordsel käivitamisel tühja baasi pealt)</w:t>
       </w:r>
     </w:p>
@@ -3988,6 +4700,7 @@
         </w:numPr>
       </w:pPr>
       <w:r>
+        <w:lastRenderedPageBreak/>
         <w:t>db.pool.max [vaikimisi 40] parameeter määrab ära maksimaalse rakenduse poolt loodavate andmebaasiühenduste arvu.</w:t>
       </w:r>
     </w:p>
@@ -4030,7 +4743,7 @@
         <w:t>vnd.sun.star.webdav</w:t>
       </w:r>
       <w:r>
-        <w:t xml:space="preserve"> protokoll. Protokolli registreerimiseks saab kasutada tarnega kaasas olevat faili OpenOffice_WebDAV_Protocol.reg, milles tuleb vajadusel korrigeerida rakenduse asukohta. Lisaks, kui  server.url alguses on https://, siis kõikidele URLidele peab vastama ka http:// alternatiiv, mis suunab päringu https:// URLile (vt. peatükk 4 alampeatükk nginx punkt 6).</w:t>
+        <w:t xml:space="preserve"> protokoll. Protokolli registreerimiseks saab kasutada tarnega kaasas olevat faili OpenOffice_WebDAV_Protocol.reg, milles tuleb vajadusel korrigeerida rakenduse asukohta. Lisaks, kui server.url alguses on https://, siis kõikidele URLidele peab vastama ka http:// alternatiiv, mis suunab päringu https:// URLile (vt. peatükk 4 alampeatükk nginx punkt 6).</w:t>
       </w:r>
     </w:p>
     <w:p/>
@@ -4151,11 +4864,7 @@
         <w:jc w:val="left"/>
       </w:pPr>
       <w:r>
-        <w:t xml:space="preserve">NB! DHS rakenduse käivitumisel ei kontrollita juurdepääsutõendi korrektsust. Kui juurdepääsutõendiga on probleem, siis see tuleb välja alles esimesel kasutaja poolt rakenduses </w:t>
-      </w:r>
-      <w:r>
-        <w:lastRenderedPageBreak/>
-        <w:t>sooritataval tegevusel, mis on seotud id-kaardiga või digiallkirjaga (vt. peatükid 10.3 ja 10.4). Seega peate ise jälgima, millal juurdepääsutõend aeguma hakkab.</w:t>
+        <w:t>NB! DHS rakenduse käivitumisel ei kontrollita juurdepääsutõendi korrektsust. Kui juurdepääsutõendiga on probleem, siis see tuleb välja alles esimesel kasutaja poolt rakenduses sooritataval tegevusel, mis on seotud id-kaardiga või digiallkirjaga (vt. peatükid 10.3 ja 10.4). Seega peate ise jälgima, millal juurdepääsutõend aeguma hakkab.</w:t>
       </w:r>
     </w:p>
     <w:p>
@@ -4184,10 +4893,10 @@
         <w:ind w:left="0" w:firstLine="0"/>
       </w:pPr>
       <w:r>
-        <w:t xml:space="preserve">Palun pöörata tähelepanu ka järgnevale: kui Deltat kokku ehitatakse, siis peab java truststore'is olema https://digidocservice.sk.ee/ sertifikaat. Vastasel juhul ebaõnnestub digidocserviceV2 kokku ehitamine. Kui Mobiil-ID on sisse lülitatud (vt. peatükk 5.1 seade mobile-id.service-name), siis Mobiil-ID tegevuste puhul tehakse päringuid DigiDocService veebiteenusele aadressil https://digidocservice.sk.ee (või testteenusele aadressil https://www.openxades.org:8443). </w:t>
-      </w:r>
-      <w:r>
-        <w:t xml:space="preserve"> </w:t>
+        <w:t>Palun pöörata tähelepanu ka järgnevale: kui Deltat kokku ehitatakse, siis peab java truststore'is olema https://digidocservice.sk.ee/ sertifikaat. Vastasel juhul ebaõnnestub digidocserviceV2 kokku ehitamine. Kui Mobiil-ID on sisse lülitatud (vt. peatükk 5.1 seade mobile-id.service-name), siis Mobiil-ID tegevuste puhul tehakse päringuid DigiDocService veebiteenusele aadressil https://digidocservice.sk.ee (või testteenusele aadressil h</w:t>
+      </w:r>
+      <w:r>
+        <w:t>ttps://www.openxades.org:8443).</w:t>
       </w:r>
     </w:p>
     <w:p>
@@ -4199,6 +4908,7 @@
         <w:ind w:left="0" w:firstLine="0"/>
       </w:pPr>
       <w:r>
+        <w:lastRenderedPageBreak/>
         <w:t>Serveritest on ka vaja tagada liigipääs EU ja EESTI TSL-le:</w:t>
       </w:r>
     </w:p>
@@ -4478,9 +5188,6 @@
       </w:r>
       <w:r>
         <w:br/>
-      </w:r>
-      <w:r>
-        <w:lastRenderedPageBreak/>
         <w:t>dhl-member-code=70006317 - servisi org kood</w:t>
       </w:r>
       <w:r>
@@ -4511,6 +5218,7 @@
         </w:numPr>
       </w:pPr>
       <w:r>
+        <w:lastRenderedPageBreak/>
         <w:t>db.* seaded viitavad PostgreSQL andmebaasiserverile ja sisaldavad andmebaasi nime, kasutajanime ja parooli.</w:t>
       </w:r>
     </w:p>
@@ -4680,7 +5388,6 @@
         </w:numPr>
       </w:pPr>
       <w:r>
-        <w:lastRenderedPageBreak/>
         <w:t>jdigidoc.test peab olema kas false või true. False kasutada toodangkeskkonnas, kus kehtivuskinnituspäring (OSCP) tuleb teha vastu Sertifitseerimiskeskuse serverit. True kasutada testkeskkonnas, kus kehtivuskinnituspäring tuleb teha vastu OpenXAdES testserverit. Kui kasutada false, siis test ID-kaarte ei saa ID-kaardiga autentimisel kasutada.</w:t>
       </w:r>
     </w:p>
@@ -4719,6 +5426,7 @@
     </w:p>
     <w:p>
       <w:r>
+        <w:lastRenderedPageBreak/>
         <w:t>Kui soovite, et ID-kaardi autentimise OCSP päringud tehtaks juurdepääsutõendi alusel, siis lisage seadistusfaili järgnevad seaded:</w:t>
       </w:r>
     </w:p>
@@ -4854,7 +5562,13 @@
         <w:jc w:val="left"/>
       </w:pPr>
       <w:r>
-        <w:t>Mõlema rakenduse paigalduse juures asendada failis ehcache-custom.xml  kõik "otherserver" teksti esinemised teise klastri rakendusserveri domeeninimega või IP aadressiga. Vaikimisi TCP pordiks ehcache suhtlusel on pandud 40001.</w:t>
+        <w:t>Mõlema rakenduse paigalduse juures asen</w:t>
+      </w:r>
+      <w:r>
+        <w:t xml:space="preserve">dada failis ehcache-custom.xml </w:t>
+      </w:r>
+      <w:r>
+        <w:t>kõik "otherserver" teksti esinemised teise klastri rakendusserveri domeeninimega või IP aadressiga. Vaikimisi TCP pordiks ehcache suhtlusel on pandud 40001.</w:t>
       </w:r>
     </w:p>
     <w:p>
@@ -4886,6 +5600,8 @@
       <w:r>
         <w:t>Kui EHCache replitseerimine õnnestub, siis tuleb rakenduse töötamise ajal logisse sarnaseid teateid:</w:t>
       </w:r>
+      <w:bookmarkStart w:id="117" w:name="_GoBack"/>
+      <w:bookmarkEnd w:id="117"/>
       <w:r>
         <w:br/>
       </w:r>
@@ -4936,14 +5652,7 @@
           <w:i/>
         </w:rPr>
         <w:br/>
-        <w:t xml:space="preserve">java.rmi.ConnectException: Connection refused to host: otherserver; nested </w:t>
-      </w:r>
-      <w:r>
-        <w:rPr>
-          <w:i/>
-        </w:rPr>
-        <w:lastRenderedPageBreak/>
-        <w:t>exception is:</w:t>
+        <w:t>java.rmi.ConnectException: Connection refused to host: otherserver; nested exception is:</w:t>
       </w:r>
       <w:r>
         <w:rPr>
@@ -4999,6 +5708,7 @@
         <w:spacing w:line="360" w:lineRule="auto"/>
       </w:pPr>
       <w:r>
+        <w:lastRenderedPageBreak/>
         <w:t>Rakenduse paigaldamine</w:t>
       </w:r>
     </w:p>
@@ -5188,7 +5898,6 @@
         <w:pStyle w:val="Heading3"/>
       </w:pPr>
       <w:r>
-        <w:lastRenderedPageBreak/>
         <w:t>Rakenduse seire [</w:t>
       </w:r>
       <w:r>
@@ -5218,6 +5927,7 @@
         <w:pStyle w:val="Heading3"/>
       </w:pPr>
       <w:r>
+        <w:lastRenderedPageBreak/>
         <w:t>Rakenduse viimine madalamale versioonile</w:t>
       </w:r>
     </w:p>
@@ -5413,7 +6123,6 @@
         <w:pStyle w:val="Heading3"/>
       </w:pPr>
       <w:r>
-        <w:lastRenderedPageBreak/>
         <w:t>Külmvarundamine (cold backup)</w:t>
       </w:r>
     </w:p>
@@ -5515,6 +6224,7 @@
         </w:numPr>
       </w:pPr>
       <w:r>
+        <w:lastRenderedPageBreak/>
         <w:t>shared/contentstore.deleted</w:t>
       </w:r>
     </w:p>
@@ -5698,26 +6408,26 @@
     </w:p>
     <w:p>
       <w:r>
+        <w:t>pg_restore -d &lt;dbname&gt; -h &lt;hostname&gt; -p &lt;port&gt; -U &lt;username&gt; &lt;dumpfile&gt;</w:t>
+      </w:r>
+    </w:p>
+    <w:p>
+      <w:r>
+        <w:t>(pg_restore vahendi kohta on täpsemalt kirjutatud PostgreSQL ametlikus juhendis peatükis „SQL Dump“.)</w:t>
+      </w:r>
+    </w:p>
+    <w:p>
+      <w:r>
+        <w:t>Kui pg_restore küsib andmebaasiga ühendamisel parooli, siis parooli küsimist saab vältida .pgpass faili abil nagu on kirjeldatud PostgreSQL ametlikus juhendis peatükis „The Password File“.</w:t>
+      </w:r>
+    </w:p>
+    <w:p/>
+    <w:p>
+      <w:pPr>
+        <w:pStyle w:val="Heading3"/>
+      </w:pPr>
+      <w:r>
         <w:lastRenderedPageBreak/>
-        <w:t>pg_restore -d &lt;dbname&gt; -h &lt;hostname&gt; -p &lt;port&gt; -U &lt;username&gt; &lt;dumpfile&gt;</w:t>
-      </w:r>
-    </w:p>
-    <w:p>
-      <w:r>
-        <w:t>(pg_restore vahendi kohta on täpsemalt kirjutatud PostgreSQL ametlikus juhendis peatükis „SQL Dump“.)</w:t>
-      </w:r>
-    </w:p>
-    <w:p>
-      <w:r>
-        <w:t>Kui pg_restore küsib andmebaasiga ühendamisel parooli, siis parooli küsimist saab vältida .pgpass faili abil nagu on kirjeldatud PostgreSQL ametlikus juhendis peatükis „The Password File“.</w:t>
-      </w:r>
-    </w:p>
-    <w:p/>
-    <w:p>
-      <w:pPr>
-        <w:pStyle w:val="Heading3"/>
-      </w:pPr>
-      <w:r>
         <w:t>CAS andmebaasi varundamine</w:t>
       </w:r>
     </w:p>
@@ -5943,7 +6653,6 @@
         <w:jc w:val="left"/>
       </w:pPr>
       <w:r>
-        <w:lastRenderedPageBreak/>
         <w:t>dhs-test.keytab vaja ei lähe, selle võib kustutada.</w:t>
       </w:r>
     </w:p>
@@ -5975,6 +6684,7 @@
         <w:pStyle w:val="Heading3"/>
       </w:pPr>
       <w:r>
+        <w:lastRenderedPageBreak/>
         <w:t>ID-kaart</w:t>
       </w:r>
     </w:p>
@@ -6406,7 +7116,6 @@
         </w:numPr>
       </w:pPr>
       <w:r>
-        <w:lastRenderedPageBreak/>
         <w:t>Küsitakse „</w:t>
       </w:r>
       <w:r>
@@ -6545,6 +7254,7 @@
         </w:numPr>
       </w:pPr>
       <w:r>
+        <w:lastRenderedPageBreak/>
         <w:t>Kui kasutusel on tulemüüre või proxy’sid vms tarkvara (ükskõik kas kohalikus arvutis või kohaliku arvuti ja DHS serveri vahele jäävas võrgus), mis sekkuvad HTTPS liiklusesse, siis peab DHS serveri HTTPS sertifikaat olema usaldatud ka kõikides nendes. Muidu võib tekkida probleeme muutmiseks avatud failide salvestamisel (näiteks MS Word veateade „There has been a network or file permission error. The network connection may be lost.“ või muudatusi ei salvestu või salvestub tühi faili sisu.)</w:t>
       </w:r>
     </w:p>
@@ -6744,23 +7454,26 @@
         <w:pStyle w:val="Heading3"/>
       </w:pPr>
       <w:r>
+        <w:t>PDF’ide kuvamine veebilehe sees</w:t>
+      </w:r>
+    </w:p>
+    <w:p>
+      <w:r>
+        <w:t>E-arve juures on võimalus kuvada PDF faili veebilehe sees. Selleks peab olema kasutaja arvutis paigaldatud brauserisse PDF lugeja plugin.</w:t>
+      </w:r>
+    </w:p>
+    <w:p>
+      <w:r>
+        <w:t>Kui brauseris PDF lugeja pluginat ei ole paigaldatud, siis PDF faili veebilehe sees kuvamise asemel pakutakse PDF faili allalaadimiseks.</w:t>
+      </w:r>
+    </w:p>
+    <w:p>
+      <w:r>
+        <w:t xml:space="preserve">Kui soovitakse PDF faili veebilehe sees kuvamiseks kasutada Adobe Reader PDF lugejat, siis peab selle paigaldama kasutaja arvutisse. Adobe Reader 10 paigaldamisel paigaldatakse PDF </w:t>
+      </w:r>
+      <w:r>
         <w:lastRenderedPageBreak/>
-        <w:t>PDF’ide kuvamine veebilehe sees</w:t>
-      </w:r>
-    </w:p>
-    <w:p>
-      <w:r>
-        <w:t>E-arve juures on võimalus kuvada PDF faili veebilehe sees. Selleks peab olema kasutaja arvutis paigaldatud brauserisse PDF lugeja plugin.</w:t>
-      </w:r>
-    </w:p>
-    <w:p>
-      <w:r>
-        <w:t>Kui brauseris PDF lugeja pluginat ei ole paigaldatud, siis PDF faili veebilehe sees kuvamise asemel pakutakse PDF faili allalaadimiseks.</w:t>
-      </w:r>
-    </w:p>
-    <w:p>
-      <w:r>
-        <w:t xml:space="preserve">Kui soovitakse PDF faili veebilehe sees kuvamiseks kasutada Adobe Reader PDF lugejat, siis peab selle paigaldama kasutaja arvutisse. Adobe Reader 10 paigaldamisel paigaldatakse PDF lugeja plugin nii Internet Explorer kui ka Firefox brauserite jaoks automaatselt ning vaikimisi on Adobe Reader seadetes sisse lülitatud </w:t>
+        <w:t xml:space="preserve">lugeja plugin nii Internet Explorer kui ka Firefox brauserite jaoks automaatselt ning vaikimisi on Adobe Reader seadetes sisse lülitatud </w:t>
       </w:r>
       <w:r>
         <w:rPr>
@@ -6957,7 +7670,6 @@
         <w:pStyle w:val="Heading3"/>
       </w:pPr>
       <w:r>
-        <w:lastRenderedPageBreak/>
         <w:t>Veateade „Illegal key size“</w:t>
       </w:r>
     </w:p>
@@ -6989,6 +7701,7 @@
         <w:jc w:val="left"/>
       </w:pPr>
       <w:r>
+        <w:lastRenderedPageBreak/>
         <w:t xml:space="preserve">Kui esimeseks tegevuseks oli, et kasutaja üritas digiallkirjastada, siis digiallkirjastamine ebaõnnestub ja kasutajale tuleb veateade: </w:t>
       </w:r>
       <w:r>
@@ -7091,21 +7804,21 @@
         <w:pStyle w:val="Heading3"/>
       </w:pPr>
       <w:r>
+        <w:t>E-mailide liidestuse (IMAP) kaudu kirja lohistamisel DHS’i tekib kirja sisu asemel fail winmail.dat</w:t>
+      </w:r>
+    </w:p>
+    <w:p>
+      <w:r>
+        <w:t>DHS toetab e-maile vormingutes „Plain Text“ ja „HTML“. Alates DHS versioonidest 3.6.29.10, 3.11.26.5, 3.13.11.3 on toetatud ka e-mailid vormingus „Rich Text“ ning winmail.dat faili ei teki.</w:t>
+      </w:r>
+    </w:p>
+    <w:p/>
+    <w:p>
+      <w:pPr>
+        <w:pStyle w:val="Heading3"/>
+      </w:pPr>
+      <w:r>
         <w:lastRenderedPageBreak/>
-        <w:t>E-mailide liidestuse (IMAP) kaudu kirja lohistamisel DHS’i tekib kirja sisu asemel fail winmail.dat</w:t>
-      </w:r>
-    </w:p>
-    <w:p>
-      <w:r>
-        <w:t>DHS toetab e-maile vormingutes „Plain Text“ ja „HTML“. Alates DHS versioonidest 3.6.29.10, 3.11.26.5, 3.13.11.3 on toetatud ka e-mailid vormingus „Rich Text“ ning winmail.dat faili ei teki.</w:t>
-      </w:r>
-    </w:p>
-    <w:p/>
-    <w:p>
-      <w:pPr>
-        <w:pStyle w:val="Heading3"/>
-      </w:pPr>
-      <w:r>
         <w:t>Dokumendi väljasaatmisel veateade „Dokumendi välja saatmine ebaõnnestus!“</w:t>
       </w:r>
     </w:p>
@@ -7298,11 +8011,7 @@
     </w:p>
     <w:p>
       <w:r>
-        <w:t xml:space="preserve">Kui Mobiil-ID tegevusel tuleb DHS kasutajaliideses veateade “Viga Sertifitseerimiskeskuse DigiDocService teenuse poole pöördumisel!” ning kui DHS rakenduse logis on selle kohta </w:t>
-      </w:r>
-      <w:r>
-        <w:lastRenderedPageBreak/>
-        <w:t xml:space="preserve">veateade </w:t>
+        <w:t xml:space="preserve">Kui Mobiil-ID tegevusel tuleb DHS kasutajaliideses veateade “Viga Sertifitseerimiskeskuse DigiDocService teenuse poole pöördumisel!” ning kui DHS rakenduse logis on selle kohta veateade </w:t>
       </w:r>
       <w:r>
         <w:rPr>
@@ -7320,6 +8029,7 @@
         <w:pStyle w:val="Heading3"/>
       </w:pPr>
       <w:r>
+        <w:lastRenderedPageBreak/>
         <w:t>Mobiil-ID tegevused ebaõnnestuvad, kuna teenuse nimetus on ebakorrektne</w:t>
       </w:r>
     </w:p>
@@ -7381,11 +8091,7 @@
     </w:p>
     <w:p>
       <w:r>
-        <w:t xml:space="preserve">Kui DHS rakenduse logis on veateade (tavaliselt vahetult või natuke aega pärast käivitamist) „net.sf.jooreports.openoffice.connection.OpenOfficeException: connection failed: socket,host=localhost,port=8100,tcpNoDelay=1; com.sun.star.lang.DisposedException: java.io.IOException: com.sun.star.io.IOException: EOF reached“, siis on tegemist OpenOffice.org 3.4 või kõrgema versiooniga, mis DHS rakenduses pole toetatud. Kui OpenOffice.org ei ole DHS rakenduse jaoks kättesaadav / töökorras, siis DHS rakendus käivitub ja DHS rakenduses töötab kogu funktsionaalsus, välja arvatud failide sisu teisendamine indekseerimise jaoks, mis tähendab et selliste failide sisudest otsimine ei tööta, mis on lisatud või muudetud või mille dokumenti on muudetud sel ajal kui OpenOffice.org ei olnud DHS </w:t>
-      </w:r>
-      <w:r>
-        <w:lastRenderedPageBreak/>
-        <w:t>rakenduse jaoks kättesaadav / töökorras. Jälgida, et oleks paigaldatud OpenOffice.org versioon, mis on toetatud (vt. peatükk 4) ning et pärast rakenduse käivitamist (tavaliselt mõne minuti jooksul) tuleks logisse teade „The OpenOffice connection was re-established.“.</w:t>
+        <w:t>Kui DHS rakenduse logis on veateade (tavaliselt vahetult või natuke aega pärast käivitamist) „net.sf.jooreports.openoffice.connection.OpenOfficeException: connection failed: socket,host=localhost,port=8100,tcpNoDelay=1; com.sun.star.lang.DisposedException: java.io.IOException: com.sun.star.io.IOException: EOF reached“, siis on tegemist OpenOffice.org 3.4 või kõrgema versiooniga, mis DHS rakenduses pole toetatud. Kui OpenOffice.org ei ole DHS rakenduse jaoks kättesaadav / töökorras, siis DHS rakendus käivitub ja DHS rakenduses töötab kogu funktsionaalsus, välja arvatud failide sisu teisendamine indekseerimise jaoks, mis tähendab et selliste failide sisudest otsimine ei tööta, mis on lisatud või muudetud või mille dokumenti on muudetud sel ajal kui OpenOffice.org ei olnud DHS rakenduse jaoks kättesaadav / töökorras. Jälgida, et oleks paigaldatud OpenOffice.org versioon, mis on toetatud (vt. peatükk 4) ning et pärast rakenduse käivitamist (tavaliselt mõne minuti jooksul) tuleks logisse teade „The OpenOffice connection was re-established.“.</w:t>
       </w:r>
     </w:p>
     <w:p/>
@@ -7427,7 +8133,13 @@
     </w:p>
     <w:p>
       <w:r>
-        <w:t>Dokumendis „Tavakasutaja juhis“ on kirjeldatud, et samas DHS rakenduses on sihilikult toetatud  ühe brauseri piires korraga ainult ühes aknas/tab’is tegutsemine (s.t. tehniliselt ühe sessiooni piires korraga ainult ühes aknas/tab’is tegutsemine; sessioon on defineeritud „session cookie“-ga). Samas DHS rakenduses korraga erinevates brauserites või brauseri erinevates profiilides tegutsemine ei ole piiratud (s.t. nendel juhtudel on tegemist tehniliselt erinevate sessioonidega).</w:t>
+        <w:t>Dokumendis „Tavakasutaja juhis“ on kirjeldatud, et samas DHS rak</w:t>
+      </w:r>
+      <w:r>
+        <w:t xml:space="preserve">enduses on sihilikult toetatud </w:t>
+      </w:r>
+      <w:r>
+        <w:t>ühe brauseri piires korraga ainult ühes aknas/tab’is tegutsemine (s.t. tehniliselt ühe sessiooni piires korraga ainult ühes aknas/tab’is tegutsemine; sessioon on defineeritud „session cookie“-ga). Samas DHS rakenduses korraga erinevates brauserites või brauseri erinevates profiilides tegutsemine ei ole piiratud (s.t. nendel juhtudel on tegemist tehniliselt erinevate sessioonidega).</w:t>
       </w:r>
     </w:p>
     <w:p/>
@@ -7592,7 +8304,6 @@
         </w:numPr>
       </w:pPr>
       <w:r>
-        <w:lastRenderedPageBreak/>
         <w:t>JuM puhul määrata väärtuseks kindlasti jum-example</w:t>
       </w:r>
     </w:p>
@@ -7605,6 +8316,7 @@
         </w:numPr>
       </w:pPr>
       <w:r>
+        <w:lastRenderedPageBreak/>
         <w:t>Teiste puhul ehitustulemused sellest ei sõltu, võib määrata väärtuseks näiteks smit-test</w:t>
       </w:r>
     </w:p>
@@ -7938,8 +8650,11 @@
         </w:numPr>
       </w:pPr>
       <w:r>
+        <w:t xml:space="preserve">Paigaldage ja seadistage DHS rakendus eraldi igasse Tomcat’i vastavalt peatükkidele 5.1 ja 6. Kuna kõikide asututuse DHS’ide puhul peavad kõik kasutajad saama autentida </w:t>
+      </w:r>
+      <w:r>
         <w:lastRenderedPageBreak/>
-        <w:t>Paigaldage ja seadistage DHS rakendus eraldi igasse Tomcat’i vastavalt peatükkidele 5.1 ja 6. Kuna kõikide asututuse DHS’ide puhul peavad kõik kasutajad saama autentida samamoodi, siis mitte paigaldada CAS rakendust igasse Tomcat’i, vaid eraldi ühte Tomcat’i. Lisaks peab iga DHS rakenduse seadistusfailis alfresco-global.properties määrama erinevad portide väärtused, järgnevatel ridadel:</w:t>
+        <w:t>samamoodi, siis mitte paigaldada CAS rakendust igasse Tomcat’i, vaid eraldi ühte Tomcat’i. Lisaks peab iga DHS rakenduse seadistusfailis alfresco-global.properties määrama erinevad portide väärtused, järgnevatel ridadel:</w:t>
       </w:r>
     </w:p>
     <w:p>
@@ -8061,14 +8776,11 @@
         <w:t>dir.root=...</w:t>
       </w:r>
     </w:p>
+    <w:p/>
     <w:p/>
     <w:sectPr>
-      <w:headerReference w:type="even" r:id="rId13"/>
-      <w:headerReference w:type="default" r:id="rId14"/>
-      <w:footerReference w:type="even" r:id="rId15"/>
-      <w:footerReference w:type="default" r:id="rId16"/>
-      <w:headerReference w:type="first" r:id="rId17"/>
-      <w:footerReference w:type="first" r:id="rId18"/>
+      <w:headerReference w:type="default" r:id="rId13"/>
+      <w:footerReference w:type="default" r:id="rId14"/>
       <w:pgSz w:w="11906" w:h="16838"/>
       <w:pgMar w:top="1361" w:right="1134" w:bottom="1361" w:left="1134" w:header="709" w:footer="709" w:gutter="0"/>
       <w:cols w:space="708"/>
@@ -8104,16 +8816,6 @@
 </file>
 
 <file path=word/footer1.xml><?xml version="1.0" encoding="utf-8"?>
-<w:ftr xmlns:wpc="http://schemas.microsoft.com/office/word/2010/wordprocessingCanvas" xmlns:cx="http://schemas.microsoft.com/office/drawing/2014/chartex" xmlns:mc="http://schemas.openxmlformats.org/markup-compatibility/2006" xmlns:o="urn:schemas-microsoft-com:office:office" xmlns:r="http://schemas.openxmlformats.org/officeDocument/2006/relationships" xmlns:m="http://schemas.openxmlformats.org/officeDocument/2006/math" xmlns:v="urn:schemas-microsoft-com:vml" xmlns:wp14="http://schemas.microsoft.com/office/word/2010/wordprocessingDrawing" xmlns:wp="http://schemas.openxmlformats.org/drawingml/2006/wordprocessingDrawing" xmlns:w10="urn:schemas-microsoft-com:office:word" xmlns:w="http://schemas.openxmlformats.org/wordprocessingml/2006/main" xmlns:w14="http://schemas.microsoft.com/office/word/2010/wordml" xmlns:w15="http://schemas.microsoft.com/office/word/2012/wordml" xmlns:w16se="http://schemas.microsoft.com/office/word/2015/wordml/symex" xmlns:wpg="http://schemas.microsoft.com/office/word/2010/wordprocessingGroup" xmlns:wpi="http://schemas.microsoft.com/office/word/2010/wordprocessingInk" xmlns:wne="http://schemas.microsoft.com/office/word/2006/wordml" xmlns:wps="http://schemas.microsoft.com/office/word/2010/wordprocessingShape" mc:Ignorable="w14 w15 w16se wp14">
-  <w:p>
-    <w:pPr>
-      <w:pStyle w:val="Footer"/>
-    </w:pPr>
-  </w:p>
-</w:ftr>
-</file>
-
-<file path=word/footer2.xml><?xml version="1.0" encoding="utf-8"?>
 <w:ftr xmlns:wpc="http://schemas.microsoft.com/office/word/2010/wordprocessingCanvas" xmlns:cx="http://schemas.microsoft.com/office/drawing/2014/chartex" xmlns:mc="http://schemas.openxmlformats.org/markup-compatibility/2006" xmlns:o="urn:schemas-microsoft-com:office:office" xmlns:r="http://schemas.openxmlformats.org/officeDocument/2006/relationships" xmlns:m="http://schemas.openxmlformats.org/officeDocument/2006/math" xmlns:v="urn:schemas-microsoft-com:vml" xmlns:wp14="http://schemas.microsoft.com/office/word/2010/wordprocessingDrawing" xmlns:wp="http://schemas.openxmlformats.org/drawingml/2006/wordprocessingDrawing" xmlns:w10="urn:schemas-microsoft-com:office:word" xmlns:w="http://schemas.openxmlformats.org/wordprocessingml/2006/main" xmlns:w14="http://schemas.microsoft.com/office/word/2010/wordml" xmlns:w15="http://schemas.microsoft.com/office/word/2012/wordml" xmlns:w16se="http://schemas.microsoft.com/office/word/2015/wordml/symex" xmlns:wpg="http://schemas.microsoft.com/office/word/2010/wordprocessingGroup" xmlns:wpi="http://schemas.microsoft.com/office/word/2010/wordprocessingInk" xmlns:wne="http://schemas.microsoft.com/office/word/2006/wordml" xmlns:wps="http://schemas.microsoft.com/office/word/2010/wordprocessingShape" mc:Ignorable="w14 w15 w16se wp14">
   <w:p>
     <w:pPr>
@@ -8155,7 +8857,7 @@
       <w:rPr>
         <w:noProof/>
       </w:rPr>
-      <w:t>11</w:t>
+      <w:t>19</w:t>
     </w:r>
     <w:r>
       <w:fldChar w:fldCharType="end"/>
@@ -8179,7 +8881,7 @@
       <w:rPr>
         <w:noProof/>
       </w:rPr>
-      <w:t>30</w:t>
+      <w:t>31</w:t>
     </w:r>
     <w:r>
       <w:fldChar w:fldCharType="end"/>
@@ -8188,12 +8890,6 @@
 </w:ftr>
 </file>
 
-<file path=word/footer3.xml><?xml version="1.0" encoding="utf-8"?>
-<w:ftr xmlns:wpc="http://schemas.microsoft.com/office/word/2010/wordprocessingCanvas" xmlns:cx="http://schemas.microsoft.com/office/drawing/2014/chartex" xmlns:mc="http://schemas.openxmlformats.org/markup-compatibility/2006" xmlns:o="urn:schemas-microsoft-com:office:office" xmlns:r="http://schemas.openxmlformats.org/officeDocument/2006/relationships" xmlns:m="http://schemas.openxmlformats.org/officeDocument/2006/math" xmlns:v="urn:schemas-microsoft-com:vml" xmlns:wp14="http://schemas.microsoft.com/office/word/2010/wordprocessingDrawing" xmlns:wp="http://schemas.openxmlformats.org/drawingml/2006/wordprocessingDrawing" xmlns:w10="urn:schemas-microsoft-com:office:word" xmlns:w="http://schemas.openxmlformats.org/wordprocessingml/2006/main" xmlns:w14="http://schemas.microsoft.com/office/word/2010/wordml" xmlns:w15="http://schemas.microsoft.com/office/word/2012/wordml" xmlns:w16se="http://schemas.microsoft.com/office/word/2015/wordml/symex" xmlns:wpg="http://schemas.microsoft.com/office/word/2010/wordprocessingGroup" xmlns:wpi="http://schemas.microsoft.com/office/word/2010/wordprocessingInk" xmlns:wne="http://schemas.microsoft.com/office/word/2006/wordml" xmlns:wps="http://schemas.microsoft.com/office/word/2010/wordprocessingShape" mc:Ignorable="w14 w15 w16se wp14">
-  <w:p/>
-</w:ftr>
-</file>
-
 <file path=word/footnotes.xml><?xml version="1.0" encoding="utf-8"?>
 <w:footnotes xmlns:wpc="http://schemas.microsoft.com/office/word/2010/wordprocessingCanvas" xmlns:cx="http://schemas.microsoft.com/office/drawing/2014/chartex" xmlns:mc="http://schemas.openxmlformats.org/markup-compatibility/2006" xmlns:o="urn:schemas-microsoft-com:office:office" xmlns:r="http://schemas.openxmlformats.org/officeDocument/2006/relationships" xmlns:m="http://schemas.openxmlformats.org/officeDocument/2006/math" xmlns:v="urn:schemas-microsoft-com:vml" xmlns:wp14="http://schemas.microsoft.com/office/word/2010/wordprocessingDrawing" xmlns:wp="http://schemas.openxmlformats.org/drawingml/2006/wordprocessingDrawing" xmlns:w10="urn:schemas-microsoft-com:office:word" xmlns:w="http://schemas.openxmlformats.org/wordprocessingml/2006/main" xmlns:w14="http://schemas.microsoft.com/office/word/2010/wordml" xmlns:w15="http://schemas.microsoft.com/office/word/2012/wordml" xmlns:w16se="http://schemas.microsoft.com/office/word/2015/wordml/symex" xmlns:wpg="http://schemas.microsoft.com/office/word/2010/wordprocessingGroup" xmlns:wpi="http://schemas.microsoft.com/office/word/2010/wordprocessingInk" xmlns:wne="http://schemas.microsoft.com/office/word/2006/wordml" xmlns:wps="http://schemas.microsoft.com/office/word/2010/wordprocessingShape" mc:Ignorable="w14 w15 w16se wp14">
   <w:footnote w:type="separator" w:id="-1">
@@ -8220,16 +8916,6 @@
 </file>
 
 <file path=word/header1.xml><?xml version="1.0" encoding="utf-8"?>
-<w:hdr xmlns:wpc="http://schemas.microsoft.com/office/word/2010/wordprocessingCanvas" xmlns:cx="http://schemas.microsoft.com/office/drawing/2014/chartex" xmlns:mc="http://schemas.openxmlformats.org/markup-compatibility/2006" xmlns:o="urn:schemas-microsoft-com:office:office" xmlns:r="http://schemas.openxmlformats.org/officeDocument/2006/relationships" xmlns:m="http://schemas.openxmlformats.org/officeDocument/2006/math" xmlns:v="urn:schemas-microsoft-com:vml" xmlns:wp14="http://schemas.microsoft.com/office/word/2010/wordprocessingDrawing" xmlns:wp="http://schemas.openxmlformats.org/drawingml/2006/wordprocessingDrawing" xmlns:w10="urn:schemas-microsoft-com:office:word" xmlns:w="http://schemas.openxmlformats.org/wordprocessingml/2006/main" xmlns:w14="http://schemas.microsoft.com/office/word/2010/wordml" xmlns:w15="http://schemas.microsoft.com/office/word/2012/wordml" xmlns:w16se="http://schemas.microsoft.com/office/word/2015/wordml/symex" xmlns:wpg="http://schemas.microsoft.com/office/word/2010/wordprocessingGroup" xmlns:wpi="http://schemas.microsoft.com/office/word/2010/wordprocessingInk" xmlns:wne="http://schemas.microsoft.com/office/word/2006/wordml" xmlns:wps="http://schemas.microsoft.com/office/word/2010/wordprocessingShape" mc:Ignorable="w14 w15 w16se wp14">
-  <w:p>
-    <w:pPr>
-      <w:pStyle w:val="Header"/>
-    </w:pPr>
-  </w:p>
-</w:hdr>
-</file>
-
-<file path=word/header2.xml><?xml version="1.0" encoding="utf-8"?>
 <w:hdr xmlns:wpc="http://schemas.microsoft.com/office/word/2010/wordprocessingCanvas" xmlns:cx="http://schemas.microsoft.com/office/drawing/2014/chartex" xmlns:mc="http://schemas.openxmlformats.org/markup-compatibility/2006" xmlns:o="urn:schemas-microsoft-com:office:office" xmlns:r="http://schemas.openxmlformats.org/officeDocument/2006/relationships" xmlns:m="http://schemas.openxmlformats.org/officeDocument/2006/math" xmlns:v="urn:schemas-microsoft-com:vml" xmlns:wp14="http://schemas.microsoft.com/office/word/2010/wordprocessingDrawing" xmlns:wp="http://schemas.openxmlformats.org/drawingml/2006/wordprocessingDrawing" xmlns:w10="urn:schemas-microsoft-com:office:word" xmlns:w="http://schemas.openxmlformats.org/wordprocessingml/2006/main" xmlns:w14="http://schemas.microsoft.com/office/word/2010/wordml" xmlns:w15="http://schemas.microsoft.com/office/word/2012/wordml" xmlns:w16se="http://schemas.microsoft.com/office/word/2015/wordml/symex" xmlns:wpg="http://schemas.microsoft.com/office/word/2010/wordprocessingGroup" xmlns:wpi="http://schemas.microsoft.com/office/word/2010/wordprocessingInk" xmlns:wne="http://schemas.microsoft.com/office/word/2006/wordml" xmlns:wps="http://schemas.microsoft.com/office/word/2010/wordprocessingShape" mc:Ignorable="w14 w15 w16se wp14">
   <w:p>
     <w:pPr>
@@ -8246,12 +8932,6 @@
       <w:tab/>
     </w:r>
   </w:p>
-</w:hdr>
-</file>
-
-<file path=word/header3.xml><?xml version="1.0" encoding="utf-8"?>
-<w:hdr xmlns:wpc="http://schemas.microsoft.com/office/word/2010/wordprocessingCanvas" xmlns:cx="http://schemas.microsoft.com/office/drawing/2014/chartex" xmlns:mc="http://schemas.openxmlformats.org/markup-compatibility/2006" xmlns:o="urn:schemas-microsoft-com:office:office" xmlns:r="http://schemas.openxmlformats.org/officeDocument/2006/relationships" xmlns:m="http://schemas.openxmlformats.org/officeDocument/2006/math" xmlns:v="urn:schemas-microsoft-com:vml" xmlns:wp14="http://schemas.microsoft.com/office/word/2010/wordprocessingDrawing" xmlns:wp="http://schemas.openxmlformats.org/drawingml/2006/wordprocessingDrawing" xmlns:w10="urn:schemas-microsoft-com:office:word" xmlns:w="http://schemas.openxmlformats.org/wordprocessingml/2006/main" xmlns:w14="http://schemas.microsoft.com/office/word/2010/wordml" xmlns:w15="http://schemas.microsoft.com/office/word/2012/wordml" xmlns:w16se="http://schemas.microsoft.com/office/word/2015/wordml/symex" xmlns:wpg="http://schemas.microsoft.com/office/word/2010/wordprocessingGroup" xmlns:wpi="http://schemas.microsoft.com/office/word/2010/wordprocessingInk" xmlns:wne="http://schemas.microsoft.com/office/word/2006/wordml" xmlns:wps="http://schemas.microsoft.com/office/word/2010/wordprocessingShape" mc:Ignorable="w14 w15 w16se wp14">
-  <w:p/>
 </w:hdr>
 </file>
 

</xml_diff>

<commit_message>
Delta paigaldusjuhend update README update.
</commit_message>
<xml_diff>
--- a/doc/Delta_Paigaldusjuhend.docx
+++ b/doc/Delta_Paigaldusjuhend.docx
@@ -1,6 +1,6 @@
 
 <file path=word/document.xml><?xml version="1.0" encoding="utf-8"?>
-<w:document xmlns:wpc="http://schemas.microsoft.com/office/word/2010/wordprocessingCanvas" xmlns:cx="http://schemas.microsoft.com/office/drawing/2014/chartex" xmlns:mc="http://schemas.openxmlformats.org/markup-compatibility/2006" xmlns:o="urn:schemas-microsoft-com:office:office" xmlns:r="http://schemas.openxmlformats.org/officeDocument/2006/relationships" xmlns:m="http://schemas.openxmlformats.org/officeDocument/2006/math" xmlns:v="urn:schemas-microsoft-com:vml" xmlns:wp14="http://schemas.microsoft.com/office/word/2010/wordprocessingDrawing" xmlns:wp="http://schemas.openxmlformats.org/drawingml/2006/wordprocessingDrawing" xmlns:w10="urn:schemas-microsoft-com:office:word" xmlns:w="http://schemas.openxmlformats.org/wordprocessingml/2006/main" xmlns:w14="http://schemas.microsoft.com/office/word/2010/wordml" xmlns:w15="http://schemas.microsoft.com/office/word/2012/wordml" xmlns:w16se="http://schemas.microsoft.com/office/word/2015/wordml/symex" xmlns:wpg="http://schemas.microsoft.com/office/word/2010/wordprocessingGroup" xmlns:wpi="http://schemas.microsoft.com/office/word/2010/wordprocessingInk" xmlns:wne="http://schemas.microsoft.com/office/word/2006/wordml" xmlns:wps="http://schemas.microsoft.com/office/word/2010/wordprocessingShape" mc:Ignorable="w14 w15 w16se wp14">
+<w:document xmlns:wpc="http://schemas.microsoft.com/office/word/2010/wordprocessingCanvas" xmlns:cx="http://schemas.microsoft.com/office/drawing/2014/chartex" xmlns:cx1="http://schemas.microsoft.com/office/drawing/2015/9/8/chartex" xmlns:mc="http://schemas.openxmlformats.org/markup-compatibility/2006" xmlns:o="urn:schemas-microsoft-com:office:office" xmlns:r="http://schemas.openxmlformats.org/officeDocument/2006/relationships" xmlns:m="http://schemas.openxmlformats.org/officeDocument/2006/math" xmlns:v="urn:schemas-microsoft-com:vml" xmlns:wp14="http://schemas.microsoft.com/office/word/2010/wordprocessingDrawing" xmlns:wp="http://schemas.openxmlformats.org/drawingml/2006/wordprocessingDrawing" xmlns:w10="urn:schemas-microsoft-com:office:word" xmlns:w="http://schemas.openxmlformats.org/wordprocessingml/2006/main" xmlns:w14="http://schemas.microsoft.com/office/word/2010/wordml" xmlns:w15="http://schemas.microsoft.com/office/word/2012/wordml" xmlns:w16se="http://schemas.microsoft.com/office/word/2015/wordml/symex" xmlns:wpg="http://schemas.microsoft.com/office/word/2010/wordprocessingGroup" xmlns:wpi="http://schemas.microsoft.com/office/word/2010/wordprocessingInk" xmlns:wne="http://schemas.microsoft.com/office/word/2006/wordml" xmlns:wps="http://schemas.microsoft.com/office/word/2010/wordprocessingShape" mc:Ignorable="w14 w15 w16se wp14">
   <w:background w:color="FFFFFF"/>
   <w:body>
     <w:p>
@@ -66,7 +66,7 @@
       <w:r>
         <w:rPr>
           <w:noProof/>
-          <w:lang w:val="en-GB" w:eastAsia="en-GB"/>
+          <w:lang w:eastAsia="et-EE"/>
         </w:rPr>
         <w:drawing>
           <wp:anchor distT="0" distB="0" distL="114300" distR="114300" simplePos="0" relativeHeight="251657728" behindDoc="0" locked="0" layoutInCell="1" allowOverlap="1" wp14:anchorId="37799F10" wp14:editId="4FD7E834">
@@ -846,7 +846,7 @@
             <w:tcW w:w="1007" w:type="dxa"/>
             <w:tcBorders>
               <w:left w:val="single" w:sz="4" w:space="0" w:color="000000"/>
-              <w:bottom w:val="single" w:sz="4" w:space="0" w:color="000000"/>
+              <w:bottom w:val="single" w:sz="4" w:space="0" w:color="auto"/>
             </w:tcBorders>
             <w:shd w:val="clear" w:color="auto" w:fill="auto"/>
           </w:tcPr>
@@ -874,7 +874,7 @@
             <w:tcW w:w="1979" w:type="dxa"/>
             <w:tcBorders>
               <w:left w:val="single" w:sz="4" w:space="0" w:color="000000"/>
-              <w:bottom w:val="single" w:sz="4" w:space="0" w:color="000000"/>
+              <w:bottom w:val="single" w:sz="4" w:space="0" w:color="auto"/>
             </w:tcBorders>
             <w:shd w:val="clear" w:color="auto" w:fill="auto"/>
           </w:tcPr>
@@ -897,7 +897,7 @@
             <w:tcW w:w="5438" w:type="dxa"/>
             <w:tcBorders>
               <w:left w:val="single" w:sz="4" w:space="0" w:color="000000"/>
-              <w:bottom w:val="single" w:sz="4" w:space="0" w:color="000000"/>
+              <w:bottom w:val="single" w:sz="4" w:space="0" w:color="auto"/>
               <w:right w:val="single" w:sz="4" w:space="0" w:color="000000"/>
             </w:tcBorders>
             <w:shd w:val="clear" w:color="auto" w:fill="auto"/>
@@ -912,6 +912,95 @@
           </w:p>
         </w:tc>
       </w:tr>
+      <w:tr>
+        <w:tc>
+          <w:tcPr>
+            <w:tcW w:w="1007" w:type="dxa"/>
+            <w:tcBorders>
+              <w:top w:val="single" w:sz="4" w:space="0" w:color="auto"/>
+              <w:left w:val="single" w:sz="4" w:space="0" w:color="000000"/>
+              <w:bottom w:val="single" w:sz="4" w:space="0" w:color="000000"/>
+            </w:tcBorders>
+            <w:shd w:val="clear" w:color="auto" w:fill="auto"/>
+          </w:tcPr>
+          <w:p>
+            <w:pPr>
+              <w:pStyle w:val="Header"/>
+              <w:tabs>
+                <w:tab w:val="clear" w:pos="4153"/>
+                <w:tab w:val="clear" w:pos="8306"/>
+              </w:tabs>
+              <w:rPr>
+                <w:sz w:val="16"/>
+              </w:rPr>
+            </w:pPr>
+            <w:r>
+              <w:rPr>
+                <w:sz w:val="16"/>
+              </w:rPr>
+              <w:t>1.9</w:t>
+            </w:r>
+          </w:p>
+        </w:tc>
+        <w:tc>
+          <w:tcPr>
+            <w:tcW w:w="1979" w:type="dxa"/>
+            <w:tcBorders>
+              <w:top w:val="single" w:sz="4" w:space="0" w:color="auto"/>
+              <w:left w:val="single" w:sz="4" w:space="0" w:color="000000"/>
+              <w:bottom w:val="single" w:sz="4" w:space="0" w:color="000000"/>
+            </w:tcBorders>
+            <w:shd w:val="clear" w:color="auto" w:fill="auto"/>
+          </w:tcPr>
+          <w:p>
+            <w:pPr>
+              <w:rPr>
+                <w:sz w:val="16"/>
+              </w:rPr>
+            </w:pPr>
+            <w:r>
+              <w:rPr>
+                <w:sz w:val="16"/>
+              </w:rPr>
+              <w:t>20.03.2019</w:t>
+            </w:r>
+          </w:p>
+        </w:tc>
+        <w:tc>
+          <w:tcPr>
+            <w:tcW w:w="5438" w:type="dxa"/>
+            <w:tcBorders>
+              <w:top w:val="single" w:sz="4" w:space="0" w:color="auto"/>
+              <w:left w:val="single" w:sz="4" w:space="0" w:color="000000"/>
+              <w:bottom w:val="single" w:sz="4" w:space="0" w:color="000000"/>
+              <w:right w:val="single" w:sz="4" w:space="0" w:color="000000"/>
+            </w:tcBorders>
+            <w:shd w:val="clear" w:color="auto" w:fill="auto"/>
+          </w:tcPr>
+          <w:p>
+            <w:pPr>
+              <w:pStyle w:val="NormalWeb"/>
+              <w:spacing w:before="0" w:after="0"/>
+              <w:jc w:val="both"/>
+              <w:rPr>
+                <w:rFonts w:ascii="Segoe UI" w:hAnsi="Segoe UI" w:cs="Segoe UI"/>
+                <w:color w:val="333333"/>
+                <w:sz w:val="21"/>
+                <w:szCs w:val="21"/>
+              </w:rPr>
+            </w:pPr>
+            <w:r>
+              <w:rPr>
+                <w:rFonts w:ascii="Segoe UI" w:hAnsi="Segoe UI" w:cs="Segoe UI"/>
+                <w:color w:val="333333"/>
+                <w:sz w:val="21"/>
+                <w:szCs w:val="21"/>
+              </w:rPr>
+              <w:t>Lisatud DHX adapteri, ADIT adapteri ja DigiSign rakendusega liidestamise juhised</w:t>
+            </w:r>
+          </w:p>
+        </w:tc>
+      </w:tr>
     </w:tbl>
     <w:p/>
     <w:p>
@@ -1105,6 +1194,73 @@
         <w:t>Microsoft Office</w:t>
       </w:r>
     </w:p>
+    <w:p>
+      <w:pPr>
+        <w:rPr>
+          <w:rFonts w:ascii="Segoe UI" w:hAnsi="Segoe UI" w:cs="Segoe UI"/>
+          <w:color w:val="333333"/>
+          <w:sz w:val="21"/>
+          <w:szCs w:val="21"/>
+          <w:shd w:val="clear" w:color="auto" w:fill="FFFFFF"/>
+        </w:rPr>
+      </w:pPr>
+      <w:r>
+        <w:rPr>
+          <w:i/>
+        </w:rPr>
+        <w:t>DHX</w:t>
+      </w:r>
+      <w:r>
+        <w:tab/>
+      </w:r>
+      <w:r>
+        <w:tab/>
+      </w:r>
+      <w:r>
+        <w:rPr>
+          <w:rFonts w:ascii="Segoe UI" w:hAnsi="Segoe UI" w:cs="Segoe UI"/>
+          <w:color w:val="333333"/>
+          <w:sz w:val="21"/>
+          <w:szCs w:val="21"/>
+          <w:shd w:val="clear" w:color="auto" w:fill="FFFFFF"/>
+        </w:rPr>
+        <w:t>Dokumendivahetuskiht DHX</w:t>
+      </w:r>
+    </w:p>
+    <w:p>
+      <w:r>
+        <w:rPr>
+          <w:rFonts w:ascii="Segoe UI" w:hAnsi="Segoe UI" w:cs="Segoe UI"/>
+          <w:i/>
+          <w:color w:val="333333"/>
+          <w:sz w:val="21"/>
+          <w:szCs w:val="21"/>
+          <w:shd w:val="clear" w:color="auto" w:fill="FFFFFF"/>
+        </w:rPr>
+        <w:t>ADIT</w:t>
+      </w:r>
+      <w:r>
+        <w:rPr>
+          <w:rFonts w:ascii="Segoe UI" w:hAnsi="Segoe UI" w:cs="Segoe UI"/>
+          <w:color w:val="333333"/>
+          <w:sz w:val="21"/>
+          <w:szCs w:val="21"/>
+          <w:shd w:val="clear" w:color="auto" w:fill="FFFFFF"/>
+        </w:rPr>
+        <w:tab/>
+      </w:r>
+      <w:r>
+        <w:rPr>
+          <w:rFonts w:ascii="Segoe UI" w:hAnsi="Segoe UI" w:cs="Segoe UI"/>
+          <w:color w:val="333333"/>
+          <w:sz w:val="21"/>
+          <w:szCs w:val="21"/>
+          <w:shd w:val="clear" w:color="auto" w:fill="FFFFFF"/>
+        </w:rPr>
+        <w:tab/>
+        <w:t>Ametlike dokumentide infrastruktuuri teenus (ADIT)</w:t>
+      </w:r>
+    </w:p>
     <w:p/>
     <w:p>
       <w:pPr>
@@ -1153,50 +1309,53 @@
         </w:numPr>
       </w:pPr>
       <w:r>
+        <w:t>DHS paigaldusjuhend (kui on muutunud võrreldes viimases pakis sisaldunuga)</w:t>
+      </w:r>
+    </w:p>
+    <w:p>
+      <w:pPr>
+        <w:pStyle w:val="ListParagraph"/>
+        <w:numPr>
+          <w:ilvl w:val="0"/>
+          <w:numId w:val="14"/>
+        </w:numPr>
+      </w:pPr>
+      <w:r>
+        <w:t>Näidis konfiguratsioonifailid ja skriptid DHS, CAS, Tomcat jaoks (kui on tegemist kõige esimese paigaldusega)Autentimis rakenduse (CAS) WAR fail – cas.war (kui on muutunud võrreldes viimases pakis sisaldunuga)</w:t>
+      </w:r>
+    </w:p>
+    <w:p>
+      <w:pPr>
+        <w:pStyle w:val="ListParagraph"/>
+        <w:numPr>
+          <w:ilvl w:val="0"/>
+          <w:numId w:val="14"/>
+        </w:numPr>
+      </w:pPr>
+      <w:r>
+        <w:t>MSO teenuse paigaldusjuhend (kui on muutunud võrreldes viimases pakis sisaldunuga)</w:t>
+      </w:r>
+    </w:p>
+    <w:p>
+      <w:pPr>
+        <w:pStyle w:val="ListParagraph"/>
+        <w:numPr>
+          <w:ilvl w:val="0"/>
+          <w:numId w:val="14"/>
+        </w:numPr>
+      </w:pPr>
+      <w:r>
+        <w:t>MSO teenuse rakenduse failid – mso-service.zip (kui on muutunud võrreldes viimases pakis sisaldunuga)</w:t>
+      </w:r>
+    </w:p>
+    <w:p/>
+    <w:p>
+      <w:r>
+        <w:t xml:space="preserve">Koos DHS rakendusega tuleb kaasa autentimise rakendus (CAS), mille kaudu kasutajad hakkavad DHS rakendusse sisse logima, aga mis ise on realiseeritud eraldi rakendusena. Mõlema rakenduse WAR failid, vastavalt dhs.war ja cas.war peab paigaldama käesoleva projekti levitusskeemi järgi samasse Tomcat’i rakendusserverisse (DHS rakenduse IMAP autentimine Kerberos kaudu sõltub sellest et CAS rakendus oleks käivitatud samas Java virtuaalmasinas). Kasutaja </w:t>
+      </w:r>
+      <w:r>
         <w:lastRenderedPageBreak/>
-        <w:t>DHS paigaldusjuhend (kui on muutunud võrreldes viimases pakis sisaldunuga)</w:t>
-      </w:r>
-    </w:p>
-    <w:p>
-      <w:pPr>
-        <w:pStyle w:val="ListParagraph"/>
-        <w:numPr>
-          <w:ilvl w:val="0"/>
-          <w:numId w:val="14"/>
-        </w:numPr>
-      </w:pPr>
-      <w:r>
-        <w:t>Näidis konfiguratsioonifailid ja skriptid DHS, CAS, Tomcat jaoks (kui on tegemist kõige esimese paigaldusega)Autentimis rakenduse (CAS) WAR fail – cas.war (kui on muutunud võrreldes viimases pakis sisaldunuga)</w:t>
-      </w:r>
-    </w:p>
-    <w:p>
-      <w:pPr>
-        <w:pStyle w:val="ListParagraph"/>
-        <w:numPr>
-          <w:ilvl w:val="0"/>
-          <w:numId w:val="14"/>
-        </w:numPr>
-      </w:pPr>
-      <w:r>
-        <w:t>MSO teenuse paigaldusjuhend (kui on muutunud võrreldes viimases pakis sisaldunuga)</w:t>
-      </w:r>
-    </w:p>
-    <w:p>
-      <w:pPr>
-        <w:pStyle w:val="ListParagraph"/>
-        <w:numPr>
-          <w:ilvl w:val="0"/>
-          <w:numId w:val="14"/>
-        </w:numPr>
-      </w:pPr>
-      <w:r>
-        <w:t>MSO teenuse rakenduse failid – mso-service.zip (kui on muutunud võrreldes viimases pakis sisaldunuga)</w:t>
-      </w:r>
-    </w:p>
-    <w:p/>
-    <w:p>
-      <w:r>
-        <w:t>Koos DHS rakendusega tuleb kaasa autentimise rakendus (CAS), mille kaudu kasutajad hakkavad DHS rakendusse sisse logima, aga mis ise on realiseeritud eraldi rakendusena. Mõlema rakenduse WAR failid, vastavalt dhs.war ja cas.war peab paigaldama käesoleva projekti levitusskeemi järgi samasse Tomcat’i rakendusserverisse (DHS rakenduse IMAP autentimine Kerberos kaudu sõltub sellest et CAS rakendus oleks käivitatud samas Java virtuaalmasinas). Kasutaja arvutist ei pöörduta otse Tomcat’i poole, vaid selle ette proxy-ks paigaldatud Apache httpd või nginx serveri poole. Kasutaja jaoks hakkavad välja paistma aadressid:</w:t>
+        <w:t>arvutist ei pöörduta otse Tomcat’i poole, vaid selle ette proxy-ks paigaldatud Apache httpd või nginx serveri poole. Kasutaja jaoks hakkavad välja paistma aadressid:</w:t>
       </w:r>
     </w:p>
     <w:p>
@@ -1363,9 +1522,8 @@
       <w:r>
         <w:rPr>
           <w:noProof/>
-          <w:lang w:val="en-GB" w:eastAsia="en-GB"/>
-        </w:rPr>
-        <w:lastRenderedPageBreak/>
+          <w:lang w:eastAsia="et-EE"/>
+        </w:rPr>
         <w:drawing>
           <wp:inline distT="0" distB="0" distL="0" distR="0" wp14:anchorId="28F3DFFE" wp14:editId="526EF4C1">
             <wp:extent cx="6119154" cy="4629150"/>
@@ -1425,6 +1583,7 @@
         <w:spacing w:line="360" w:lineRule="auto"/>
       </w:pPr>
       <w:r>
+        <w:lastRenderedPageBreak/>
         <w:t>Infrastruktuur ja serveri tarkvara</w:t>
       </w:r>
     </w:p>
@@ -1442,7 +1601,10 @@
         </w:numPr>
       </w:pPr>
       <w:r>
-        <w:t xml:space="preserve">Sun JDK 7 (versioon </w:t>
+        <w:t xml:space="preserve">Oracle Server JRE </w:t>
+      </w:r>
+      <w:r>
+        <w:t xml:space="preserve">7 (versioon </w:t>
       </w:r>
       <w:r>
         <w:rPr>
@@ -1472,13 +1634,25 @@
         </w:numPr>
       </w:pPr>
       <w:r>
-        <w:t>Apache Tomcat 7.0 (versioon 7</w:t>
-      </w:r>
-      <w:r>
+        <w:t>Apache Tomcat 7.0</w:t>
+      </w:r>
+      <w:r>
+        <w:t>.90 või uuem</w:t>
+      </w:r>
+    </w:p>
+    <w:p>
+      <w:pPr>
+        <w:pStyle w:val="ListParagraph"/>
+        <w:numPr>
+          <w:ilvl w:val="0"/>
+          <w:numId w:val="3"/>
+        </w:numPr>
         <w:rPr>
           <w:szCs w:val="20"/>
         </w:rPr>
-        <w:t>.0.40 või uuem 7.0.x)</w:t>
+      </w:pPr>
+      <w:r>
+        <w:t>OpenOffice.org 3.2.x või 3.3.x (LibreOffice / Apache OpenOffice versioonid 3.4 ja kõrgemad ei tööta, vt. peatükk 10.17)</w:t>
       </w:r>
     </w:p>
     <w:p>
@@ -1493,7 +1667,10 @@
         </w:rPr>
       </w:pPr>
       <w:r>
-        <w:t>OpenOffice.org 3.2.x või 3.3.x (LibreOffice / Apache OpenOffice versioonid 3.4 ja kõrgemad ei tööta, vt. peatükk 10.17)</w:t>
+        <w:rPr>
+          <w:szCs w:val="20"/>
+        </w:rPr>
+        <w:t>Apache httpd või nginx (võib ka mujal serveris paikneda)</w:t>
       </w:r>
     </w:p>
     <w:p>
@@ -1503,54 +1680,57 @@
           <w:ilvl w:val="0"/>
           <w:numId w:val="3"/>
         </w:numPr>
+      </w:pPr>
+      <w:r>
         <w:rPr>
           <w:szCs w:val="20"/>
         </w:rPr>
-      </w:pPr>
+        <w:t>Kerberos klienttarkvara (kui soovitakse kasutada Active Directory Kerberos autentimist (JuM/MV puhul))</w:t>
+      </w:r>
+    </w:p>
+    <w:p/>
+    <w:p>
+      <w:r>
+        <w:t>Teenusena peab mõnest serverist olema kättesaadav (võib ka sama server olla):</w:t>
+      </w:r>
+    </w:p>
+    <w:p>
+      <w:pPr>
+        <w:pStyle w:val="ListParagraph"/>
+        <w:numPr>
+          <w:ilvl w:val="0"/>
+          <w:numId w:val="4"/>
+        </w:numPr>
+      </w:pPr>
+      <w:r>
+        <w:t xml:space="preserve">PostgreSQL </w:t>
+      </w:r>
+      <w:r>
+        <w:t>10</w:t>
+      </w:r>
+      <w:r>
+        <w:t xml:space="preserve"> andmebaas (versioon </w:t>
+      </w:r>
+      <w:r>
+        <w:t>10.0</w:t>
+      </w:r>
       <w:r>
         <w:rPr>
           <w:szCs w:val="20"/>
         </w:rPr>
-        <w:t>Apache httpd või nginx (võib ka mujal serveris paikneda)</w:t>
-      </w:r>
-    </w:p>
-    <w:p>
-      <w:pPr>
-        <w:pStyle w:val="ListParagraph"/>
-        <w:numPr>
-          <w:ilvl w:val="0"/>
-          <w:numId w:val="3"/>
-        </w:numPr>
-      </w:pPr>
+        <w:t xml:space="preserve"> või uuem </w:t>
+      </w:r>
       <w:r>
         <w:rPr>
           <w:szCs w:val="20"/>
         </w:rPr>
-        <w:t>Kerberos klienttarkvara (kui soovitakse kasutada Active Directory Kerberos autentimist (JuM/MV puhul))</w:t>
-      </w:r>
-    </w:p>
-    <w:p/>
-    <w:p>
-      <w:r>
-        <w:t>Teenusena peab mõnest serverist olema kättesaadav (võib ka sama server olla):</w:t>
-      </w:r>
-    </w:p>
-    <w:p>
-      <w:pPr>
-        <w:pStyle w:val="ListParagraph"/>
-        <w:numPr>
-          <w:ilvl w:val="0"/>
-          <w:numId w:val="4"/>
-        </w:numPr>
-      </w:pPr>
-      <w:r>
-        <w:t xml:space="preserve">PostgreSQL 9.3 andmebaas (versioon </w:t>
+        <w:t>10.0</w:t>
       </w:r>
       <w:r>
         <w:rPr>
           <w:szCs w:val="20"/>
         </w:rPr>
-        <w:t>9.3.4 või uuem 9.3.x</w:t>
+        <w:t>.x</w:t>
       </w:r>
       <w:r>
         <w:t>) – aadress ja port (tavaliselt TCP/5432) määratavad konfist</w:t>
@@ -1601,7 +1781,6 @@
         </w:numPr>
       </w:pPr>
       <w:r>
-        <w:lastRenderedPageBreak/>
         <w:t>SiM/SMIT/PPA puhul selle asemel Active Directory server NTLM „passthrough“ protokolli kaudu autentimiseks – aadress määratav konfist</w:t>
       </w:r>
     </w:p>
@@ -1689,7 +1868,7 @@
         <w:rPr>
           <w:u w:val="single"/>
         </w:rPr>
-        <w:t>Sun JDK</w:t>
+        <w:t>Oracle Server JRE</w:t>
       </w:r>
     </w:p>
     <w:p>
@@ -1701,7 +1880,7 @@
         </w:numPr>
       </w:pPr>
       <w:r>
-        <w:t>Paigaldada Sun JDK</w:t>
+        <w:t>Paigaldada Oracle Server JRE.</w:t>
       </w:r>
     </w:p>
     <w:p>
@@ -1800,7 +1979,11 @@
         <w:jc w:val="left"/>
       </w:pPr>
       <w:r>
-        <w:t>OpenOffice.org monitoorimiseks ja perioodiliseks restartimiseks on soovitav kasutada skripti soffice-monitor.sh . Skript ise käivitab OpenOffice.org protsessi, seega peab DHS rakenduse seadistusfailis määrama ooo.exe tühja väärtusega, et DHS rakendus ei käivitaks OpenOffice.org protsessi. Seadistada soffice-monitor.sh skripti alguses olevad seaded enda keskkonnale sobivaks ning käivitada (soovitavalt serveri käivitumisel automaatselt) skript, näiteks:</w:t>
+        <w:t xml:space="preserve">OpenOffice.org monitoorimiseks ja perioodiliseks restartimiseks on soovitav kasutada skripti soffice-monitor.sh . Skript ise käivitab OpenOffice.org protsessi, seega peab DHS rakenduse seadistusfailis määrama ooo.exe tühja väärtusega, et DHS rakendus ei käivitaks OpenOffice.org protsessi. Seadistada soffice-monitor.sh skripti alguses olevad seaded enda keskkonnale sobivaks ning käivitada (soovitavalt </w:t>
+      </w:r>
+      <w:r>
+        <w:lastRenderedPageBreak/>
+        <w:t>serveri käivitumisel automaatselt) skript, näiteks:</w:t>
       </w:r>
       <w:r>
         <w:br/>
@@ -2147,6 +2330,7 @@
         <w:jc w:val="left"/>
       </w:pPr>
       <w:r>
+        <w:lastRenderedPageBreak/>
         <w:t>mkdir -p /etc/pki/esteid/crl</w:t>
       </w:r>
     </w:p>
@@ -2495,6 +2679,7 @@
         <w:jc w:val="left"/>
       </w:pPr>
       <w:r>
+        <w:lastRenderedPageBreak/>
         <w:t>Teostada peatüki „Apache httpd“ alampunktid 3.d.ii kuni 3.d.iii</w:t>
       </w:r>
     </w:p>
@@ -2538,7 +2723,6 @@
         <w:jc w:val="left"/>
       </w:pPr>
       <w:r>
-        <w:lastRenderedPageBreak/>
         <w:t>kasutada nginx juures moodulit https://github.com/yaoweibin/nginx_tcp_proxy_module/</w:t>
       </w:r>
     </w:p>
@@ -2944,62 +3128,65 @@
         </w:numPr>
       </w:pPr>
       <w:r>
+        <w:t>dir.root.shared [</w:t>
+      </w:r>
+      <w:r>
+        <w:rPr>
+          <w:shd w:val="clear" w:color="auto" w:fill="808000"/>
+        </w:rPr>
+        <w:t>DHS 3.6 versioonis puudub</w:t>
+      </w:r>
+      <w:r>
+        <w:t>] [mittekohustuslik, vaikimisi ${dir.root}/shared] viitab kaustale, mis peab olema klastris kõikide rakendusserverite vahel ühine.</w:t>
+      </w:r>
+    </w:p>
+    <w:p>
+      <w:pPr>
+        <w:pStyle w:val="ListParagraph"/>
+        <w:numPr>
+          <w:ilvl w:val="0"/>
+          <w:numId w:val="6"/>
+        </w:numPr>
+      </w:pPr>
+      <w:r>
+        <w:t>dir.root.local [</w:t>
+      </w:r>
+      <w:r>
+        <w:rPr>
+          <w:shd w:val="clear" w:color="auto" w:fill="808000"/>
+        </w:rPr>
+        <w:t>DHS 3.6 versioonis puudub</w:t>
+      </w:r>
+      <w:r>
+        <w:t>] [mittekohustuslik, vaikimisi ${dir.root}/local] viitab kaustale, mis peab olema klastris igal rakendusserveril eraldi.</w:t>
+      </w:r>
+    </w:p>
+    <w:p>
+      <w:pPr>
+        <w:pStyle w:val="ListParagraph"/>
+        <w:numPr>
+          <w:ilvl w:val="0"/>
+          <w:numId w:val="6"/>
+        </w:numPr>
+      </w:pPr>
+      <w:r>
+        <w:t>db.* seaded viitavad PostgreSQL andmebaasiserverile ja sisaldavad õiget andmebaasi nime, kasutajanime ja parooli. Kui kustutate andmebaasi sisu, siis peate kustutama ka eelmise seadega viidatud andmekausta sisu.</w:t>
+      </w:r>
+    </w:p>
+    <w:p>
+      <w:pPr>
+        <w:pStyle w:val="ListParagraph"/>
+        <w:numPr>
+          <w:ilvl w:val="0"/>
+          <w:numId w:val="6"/>
+        </w:numPr>
+      </w:pPr>
+      <w:r>
+        <w:t xml:space="preserve">ooo.exe [mittekohustuslik, vaikimisi tühi] viitab OpenOffice.org käivitusfailile. Kui tühi, siis DHS rakenduse käivitumisel ei käivitata </w:t>
+      </w:r>
+      <w:r>
         <w:lastRenderedPageBreak/>
-        <w:t>dir.root.shared [</w:t>
-      </w:r>
-      <w:r>
-        <w:rPr>
-          <w:shd w:val="clear" w:color="auto" w:fill="808000"/>
-        </w:rPr>
-        <w:t>DHS 3.6 versioonis puudub</w:t>
-      </w:r>
-      <w:r>
-        <w:t>] [mittekohustuslik, vaikimisi ${dir.root}/shared] viitab kaustale, mis peab olema klastris kõikide rakendusserverite vahel ühine.</w:t>
-      </w:r>
-    </w:p>
-    <w:p>
-      <w:pPr>
-        <w:pStyle w:val="ListParagraph"/>
-        <w:numPr>
-          <w:ilvl w:val="0"/>
-          <w:numId w:val="6"/>
-        </w:numPr>
-      </w:pPr>
-      <w:r>
-        <w:t>dir.root.local [</w:t>
-      </w:r>
-      <w:r>
-        <w:rPr>
-          <w:shd w:val="clear" w:color="auto" w:fill="808000"/>
-        </w:rPr>
-        <w:t>DHS 3.6 versioonis puudub</w:t>
-      </w:r>
-      <w:r>
-        <w:t>] [mittekohustuslik, vaikimisi ${dir.root}/local] viitab kaustale, mis peab olema klastris igal rakendusserveril eraldi.</w:t>
-      </w:r>
-    </w:p>
-    <w:p>
-      <w:pPr>
-        <w:pStyle w:val="ListParagraph"/>
-        <w:numPr>
-          <w:ilvl w:val="0"/>
-          <w:numId w:val="6"/>
-        </w:numPr>
-      </w:pPr>
-      <w:r>
-        <w:t>db.* seaded viitavad PostgreSQL andmebaasiserverile ja sisaldavad õiget andmebaasi nime, kasutajanime ja parooli. Kui kustutate andmebaasi sisu, siis peate kustutama ka eelmise seadega viidatud andmekausta sisu.</w:t>
-      </w:r>
-    </w:p>
-    <w:p>
-      <w:pPr>
-        <w:pStyle w:val="ListParagraph"/>
-        <w:numPr>
-          <w:ilvl w:val="0"/>
-          <w:numId w:val="6"/>
-        </w:numPr>
-      </w:pPr>
-      <w:r>
-        <w:t>ooo.exe [mittekohustuslik, vaikimisi tühi] viitab OpenOffice.org käivitusfailile. Kui tühi, siis DHS rakenduse käivitumisel ei käivitata OpenOffice.org protsessi. Kui mittetühi, siis käivitatakse. Kui OpenOffice.org protsess käivitatakse mujalt (näiteks välise monitoorimise skripti kaudu, vt. peatükk 4, alampeatükk OpenOffice.org punkt 2), siis jätta tühjaks.</w:t>
+        <w:t>OpenOffice.org protsessi. Kui mittetühi, siis käivitatakse. Kui OpenOffice.org protsess käivitatakse mujalt (näiteks välise monitoorimise skripti kaudu, vt. peatükk 4, alampeatükk OpenOffice.org punkt 2), siis jätta tühjaks.</w:t>
       </w:r>
     </w:p>
     <w:p>
@@ -3194,11 +3381,7 @@
         <w:t>DHS 3.6 versioonis puudub</w:t>
       </w:r>
       <w:r>
-        <w:t xml:space="preserve">] viitavad Active Directory serverile, millelt kasutajate ja gruppide infot tõmbama hakatakse. Järgnevalt on välja toodud ainult kohustuslikud seaded (kõik Active Directory’ga seotud seaded, s.h. mittekohustuslikud </w:t>
-      </w:r>
-      <w:r>
-        <w:lastRenderedPageBreak/>
-        <w:t>seaded, on täpsemalt dokumenteeritud spetsifikatsioonidokumendis Liidestused - Active Directory.docx):</w:t>
+        <w:t>] viitavad Active Directory serverile, millelt kasutajate ja gruppide infot tõmbama hakatakse. Järgnevalt on välja toodud ainult kohustuslikud seaded (kõik Active Directory’ga seotud seaded, s.h. mittekohustuslikud seaded, on täpsemalt dokumenteeritud spetsifikatsioonidokumendis Liidestused - Active Directory.docx):</w:t>
       </w:r>
     </w:p>
     <w:p>
@@ -3508,7 +3691,6 @@
         </w:numPr>
       </w:pPr>
       <w:r>
-        <w:lastRenderedPageBreak/>
         <w:t>x-tee.receivedDocumentsFolder [mittekohustuslik, vaikimisi tühi] kui mittetühi, siis salvestatakse kõik DVK kaudu vastuvõetud sõnumid originaalformaadis antud seadega määratud kausta. Kasulik probleemide lahendamiseks.</w:t>
       </w:r>
     </w:p>
@@ -3787,7 +3969,6 @@
       </w:pPr>
       <w:ins w:id="27" w:author="Jekaterina Tsikova" w:date="2018-12-28T15:30:00Z">
         <w:r>
-          <w:lastRenderedPageBreak/>
           <w:t xml:space="preserve">määrata failis alfresco-global.properties </w:t>
         </w:r>
       </w:ins>
@@ -4486,11 +4667,7 @@
         </w:numPr>
       </w:pPr>
       <w:r>
-        <w:t xml:space="preserve">email.* seaded viitavad DHS rakenduse sees serveeritavale SMTP teenusele. Kasutaja arvuti jaoks peab SMTP teenus olema kättesaadav pordil 25. Kui DHS rakendust jooksutada Unix'is tavakasutaja õigustes, siis pole privileege kasutada porte &lt; 1024. Siis tuleks seada SMTP teenus töötama mõnel kõrgemal pordil, nt. 1025 ning lisada serveri tulemüüri pordi suunamine 25 -&gt; 1025. SMTP teenus on mõeldud selleks, et skanner saaks saata e-maili otse DHS rakendusse. SMTP teenus võtab vastu ainult ühele kindlale aadressile saadetud e-maile, ülejäänutest keeldub. Aadress, millele saadetud kirju vastu võetakse (näiteks scan@dhs.example.com) pannakse kokku </w:t>
-      </w:r>
-      <w:r>
-        <w:lastRenderedPageBreak/>
-        <w:t>kahest osast, @-märgist vasakpoolne osa defineeritakse seadega email.to.scanned.local-part ning parempoolne osa seadega email.server.domain.</w:t>
+        <w:t>email.* seaded viitavad DHS rakenduse sees serveeritavale SMTP teenusele. Kasutaja arvuti jaoks peab SMTP teenus olema kättesaadav pordil 25. Kui DHS rakendust jooksutada Unix'is tavakasutaja õigustes, siis pole privileege kasutada porte &lt; 1024. Siis tuleks seada SMTP teenus töötama mõnel kõrgemal pordil, nt. 1025 ning lisada serveri tulemüüri pordi suunamine 25 -&gt; 1025. SMTP teenus on mõeldud selleks, et skanner saaks saata e-maili otse DHS rakendusse. SMTP teenus võtab vastu ainult ühele kindlale aadressile saadetud e-maile, ülejäänutest keeldub. Aadress, millele saadetud kirju vastu võetakse (näiteks scan@dhs.example.com) pannakse kokku kahest osast, @-märgist vasakpoolne osa defineeritakse seadega email.to.scanned.local-part ning parempoolne osa seadega email.server.domain.</w:t>
       </w:r>
     </w:p>
     <w:p>
@@ -4700,7 +4877,6 @@
         </w:numPr>
       </w:pPr>
       <w:r>
-        <w:lastRenderedPageBreak/>
         <w:t>db.pool.max [vaikimisi 40] parameeter määrab ära maksimaalse rakenduse poolt loodavate andmebaasiühenduste arvu.</w:t>
       </w:r>
     </w:p>
@@ -4908,7 +5084,6 @@
         <w:ind w:left="0" w:firstLine="0"/>
       </w:pPr>
       <w:r>
-        <w:lastRenderedPageBreak/>
         <w:t>Serveritest on ka vaja tagada liigipääs EU ja EESTI TSL-le:</w:t>
       </w:r>
     </w:p>
@@ -5047,152 +5222,1858 @@
     </w:p>
     <w:p/>
     <w:p>
-      <w:r>
-        <w:t>Xtee 6 kasutamiseks on vaja lisada 3 faili</w:t>
-      </w:r>
-      <w:r>
-        <w:t>,</w:t>
-      </w:r>
-      <w:r>
-        <w:t xml:space="preserve"> mis peavad asuma DHS rakenduse classpath’i juurkaustas: xroad.properties, xroad-dhl.properties ja xroad-adit.properties</w:t>
-      </w:r>
-    </w:p>
-    <w:p>
-      <w:r>
-        <w:t>Kus saab seadistada järg</w:t>
-      </w:r>
-      <w:r>
-        <w:t>nevad</w:t>
-      </w:r>
-      <w:r>
-        <w:t xml:space="preserve"> omadused:</w:t>
-      </w:r>
-    </w:p>
-    <w:p>
-      <w:pPr>
-        <w:jc w:val="left"/>
-      </w:pPr>
-      <w:r>
-        <w:t>1) xroad.properties, kus on lisatud järgmine:</w:t>
-      </w:r>
-      <w:r>
-        <w:br/>
-        <w:t>security-server=</w:t>
-      </w:r>
-      <w:hyperlink r:id="rId11" w:tgtFrame="_blank" w:history="1">
+      <w:pPr>
+        <w:pStyle w:val="ListParagraph"/>
+        <w:numPr>
+          <w:ilvl w:val="2"/>
+          <w:numId w:val="2"/>
+        </w:numPr>
+      </w:pPr>
+      <w:r>
+        <w:t>DHX dokumendivahetusprotokolli kasutamine</w:t>
+      </w:r>
+    </w:p>
+    <w:p>
+      <w:r>
+        <w:t>P</w:t>
+      </w:r>
+      <w:r>
+        <w:t>aigaldada DHX adapterserver tarkvara</w:t>
+      </w:r>
+      <w:r>
+        <w:t xml:space="preserve"> </w:t>
+      </w:r>
+      <w:r>
+        <w:t>https://bitbucket.org/sm</w:t>
+      </w:r>
+      <w:r>
+        <w:t>itdevel/dhx-adapter/downloads</w:t>
+      </w:r>
+      <w:r>
+        <w:t>. Dokumentatsioon</w:t>
+      </w:r>
+      <w:r>
+        <w:t xml:space="preserve"> </w:t>
+      </w:r>
+      <w:hyperlink r:id="rId11" w:history="1">
         <w:r>
           <w:rPr>
             <w:rStyle w:val="Hyperlink"/>
+            <w:rFonts w:ascii="Segoe UI" w:hAnsi="Segoe UI" w:cs="Segoe UI"/>
+            <w:color w:val="3572B0"/>
+            <w:sz w:val="21"/>
+            <w:szCs w:val="21"/>
+            <w:shd w:val="clear" w:color="auto" w:fill="FFFFFF"/>
           </w:rPr>
-          <w:t>http://xtee6-arendus/cgi-bin/consumer_proxy</w:t>
+          <w:t>https://github.com/e-gov/DHX-adapter</w:t>
         </w:r>
       </w:hyperlink>
       <w:r>
+        <w:t xml:space="preserve">. </w:t>
+      </w:r>
+      <w:r>
+        <w:t>L</w:t>
+      </w:r>
+      <w:r>
+        <w:t>iidestamiseks</w:t>
+      </w:r>
+      <w:r>
+        <w:t xml:space="preserve"> </w:t>
+      </w:r>
+      <w:r>
+        <w:t>l</w:t>
+      </w:r>
+      <w:r>
+        <w:t xml:space="preserve">isada </w:t>
+      </w:r>
+      <w:r>
+        <w:t>Delta rakenduse classpath’</w:t>
+      </w:r>
+      <w:r>
+        <w:t>i</w:t>
+      </w:r>
+      <w:r>
+        <w:t xml:space="preserve"> failid</w:t>
+      </w:r>
+      <w:r>
+        <w:t>: xroad.properties, xroad-dhl.properties ja xroad-adit.properties</w:t>
+      </w:r>
+      <w:r>
+        <w:t>. Failist alfresco-global.properties eemaldada x-tee.* parameetrid.</w:t>
+      </w:r>
+    </w:p>
+    <w:p>
+      <w:pPr>
+        <w:suppressAutoHyphens w:val="0"/>
+        <w:spacing w:before="0" w:after="0" w:line="300" w:lineRule="atLeast"/>
+        <w:jc w:val="left"/>
+        <w:textAlignment w:val="baseline"/>
+      </w:pPr>
+    </w:p>
+    <w:p>
+      <w:pPr>
+        <w:suppressAutoHyphens w:val="0"/>
+        <w:spacing w:before="0" w:after="0" w:line="300" w:lineRule="atLeast"/>
+        <w:jc w:val="left"/>
+        <w:textAlignment w:val="baseline"/>
+      </w:pPr>
+      <w:r>
+        <w:t xml:space="preserve">Fail </w:t>
+      </w:r>
+      <w:r>
+        <w:t>xroad.prop</w:t>
+      </w:r>
+      <w:r>
+        <w:t>erties</w:t>
+      </w:r>
+      <w:r>
+        <w:t>:</w:t>
+      </w:r>
+    </w:p>
+    <w:p>
+      <w:pPr>
+        <w:suppressAutoHyphens w:val="0"/>
+        <w:spacing w:before="0" w:after="0" w:line="300" w:lineRule="atLeast"/>
+        <w:jc w:val="left"/>
+        <w:textAlignment w:val="baseline"/>
+        <w:rPr>
+          <w:rFonts w:ascii="Arial" w:hAnsi="Arial" w:cs="Arial"/>
+        </w:rPr>
+      </w:pPr>
+    </w:p>
+    <w:p>
+      <w:pPr>
+        <w:suppressAutoHyphens w:val="0"/>
+        <w:spacing w:before="0" w:after="0" w:line="300" w:lineRule="atLeast"/>
+        <w:jc w:val="left"/>
+        <w:textAlignment w:val="baseline"/>
+        <w:rPr>
+          <w:rFonts w:ascii="Arial" w:hAnsi="Arial" w:cs="Arial"/>
+          <w:color w:val="333333"/>
+          <w:szCs w:val="20"/>
+          <w:lang w:eastAsia="et-EE"/>
+        </w:rPr>
+      </w:pPr>
+      <w:r>
+        <w:rPr>
+          <w:rFonts w:ascii="Arial" w:hAnsi="Arial" w:cs="Arial"/>
+        </w:rPr>
+        <w:t>security-server=</w:t>
+      </w:r>
+      <w:hyperlink r:id="rId12" w:history="1">
+        <w:r>
+          <w:rPr>
+            <w:rStyle w:val="Hyperlink"/>
+            <w:rFonts w:ascii="Arial" w:hAnsi="Arial" w:cs="Arial"/>
+          </w:rPr>
+          <w:t>https://dhxadapter.examlple.com/dhx-adapter-server/</w:t>
+        </w:r>
+      </w:hyperlink>
+      <w:r>
+        <w:rPr>
+          <w:rStyle w:val="Hyperlink"/>
+          <w:rFonts w:ascii="Arial" w:hAnsi="Arial" w:cs="Arial"/>
+        </w:rPr>
+        <w:t>wsServer</w:t>
+      </w:r>
+      <w:r>
+        <w:rPr>
+          <w:rFonts w:ascii="Arial" w:hAnsi="Arial" w:cs="Arial"/>
+        </w:rPr>
         <w:br/>
-        <w:t> - xtee teenuste server</w:t>
-      </w:r>
-      <w:r>
-        <w:br/>
-        <w:t>id-code=EE37801113714 - kasutaja ID</w:t>
-      </w:r>
-      <w:r>
-        <w:br/>
-      </w:r>
-      <w:r>
-        <w:br/>
-        <w:t>client-object-type=MEMBER - kliendi tüüp</w:t>
-      </w:r>
-      <w:r>
-        <w:br/>
-        <w:t>client-xroad-instance=ee-dev</w:t>
-      </w:r>
-      <w:r>
-        <w:br/>
-        <w:t> - PROD jaoks on vaja panna ee (xroad-instance on vaja muu</w:t>
-      </w:r>
-      <w:r>
-        <w:t>t</w:t>
-      </w:r>
-      <w:r>
-        <w:t>a sõltuvalt keskkonna</w:t>
-      </w:r>
-      <w:r>
-        <w:t>st</w:t>
-      </w:r>
-      <w:r>
-        <w:t>)</w:t>
-      </w:r>
-      <w:r>
-        <w:br/>
-        <w:t>client-member-class=COM</w:t>
-      </w:r>
-      <w:r>
-        <w:br/>
-        <w:t> - kliendi klass</w:t>
-      </w:r>
-      <w:r>
-        <w:br/>
-        <w:t>client-member-code=10391131 - organizatsiooni kood (on vaja muu</w:t>
-      </w:r>
-      <w:r>
-        <w:t>t</w:t>
-      </w:r>
-      <w:r>
-        <w:t>a sõltuvalt kliendist)</w:t>
-      </w:r>
-      <w:r>
-        <w:br/>
-      </w:r>
-      <w:r>
-        <w:t>client-subsystem-code=generic-consumer -</w:t>
-      </w:r>
-      <w:r>
+      </w:r>
+      <w:r>
+        <w:rPr>
+          <w:rFonts w:ascii="Arial" w:hAnsi="Arial" w:cs="Arial"/>
+          <w:color w:val="333333"/>
+          <w:szCs w:val="20"/>
+          <w:bdr w:val="none" w:sz="0" w:space="0" w:color="auto" w:frame="1"/>
+          <w:lang w:eastAsia="et-EE"/>
+        </w:rPr>
+        <w:t>id-code=EE01234567890</w:t>
+      </w:r>
+    </w:p>
+    <w:p>
+      <w:pPr>
+        <w:suppressAutoHyphens w:val="0"/>
+        <w:spacing w:before="0" w:after="0" w:line="300" w:lineRule="atLeast"/>
+        <w:jc w:val="left"/>
+        <w:textAlignment w:val="baseline"/>
+        <w:rPr>
+          <w:rFonts w:ascii="Arial" w:hAnsi="Arial" w:cs="Arial"/>
+          <w:color w:val="333333"/>
+          <w:szCs w:val="20"/>
+          <w:lang w:eastAsia="et-EE"/>
+        </w:rPr>
+      </w:pPr>
+      <w:r>
+        <w:rPr>
+          <w:rFonts w:ascii="Arial" w:hAnsi="Arial" w:cs="Arial"/>
+          <w:color w:val="333333"/>
+          <w:szCs w:val="20"/>
+          <w:lang w:eastAsia="et-EE"/>
+        </w:rPr>
+        <w:t> </w:t>
+      </w:r>
+    </w:p>
+    <w:p>
+      <w:pPr>
+        <w:suppressAutoHyphens w:val="0"/>
+        <w:spacing w:before="0" w:after="0" w:line="300" w:lineRule="atLeast"/>
+        <w:jc w:val="left"/>
+        <w:textAlignment w:val="baseline"/>
+        <w:rPr>
+          <w:rFonts w:ascii="Arial" w:hAnsi="Arial" w:cs="Arial"/>
+          <w:color w:val="333333"/>
+          <w:szCs w:val="20"/>
+          <w:lang w:eastAsia="et-EE"/>
+        </w:rPr>
+      </w:pPr>
+      <w:r>
+        <w:rPr>
+          <w:rFonts w:ascii="Arial" w:hAnsi="Arial" w:cs="Arial"/>
+          <w:color w:val="333333"/>
+          <w:szCs w:val="20"/>
+          <w:bdr w:val="none" w:sz="0" w:space="0" w:color="auto" w:frame="1"/>
+          <w:lang w:eastAsia="et-EE"/>
+        </w:rPr>
+        <w:t># defaults to SUBSYSTEM already</w:t>
+      </w:r>
+    </w:p>
+    <w:p>
+      <w:pPr>
+        <w:suppressAutoHyphens w:val="0"/>
+        <w:spacing w:before="0" w:after="0" w:line="300" w:lineRule="atLeast"/>
+        <w:jc w:val="left"/>
+        <w:textAlignment w:val="baseline"/>
+        <w:rPr>
+          <w:rFonts w:ascii="Arial" w:hAnsi="Arial" w:cs="Arial"/>
+          <w:color w:val="333333"/>
+          <w:szCs w:val="20"/>
+          <w:lang w:eastAsia="et-EE"/>
+        </w:rPr>
+      </w:pPr>
+      <w:r>
+        <w:rPr>
+          <w:rFonts w:ascii="Arial" w:hAnsi="Arial" w:cs="Arial"/>
+          <w:color w:val="333333"/>
+          <w:szCs w:val="20"/>
+          <w:bdr w:val="none" w:sz="0" w:space="0" w:color="auto" w:frame="1"/>
+          <w:lang w:eastAsia="et-EE"/>
+        </w:rPr>
+        <w:t>client-object-type=SUBSYSTEM</w:t>
+      </w:r>
+    </w:p>
+    <w:p>
+      <w:pPr>
+        <w:suppressAutoHyphens w:val="0"/>
+        <w:spacing w:before="0" w:after="0" w:line="300" w:lineRule="atLeast"/>
+        <w:jc w:val="left"/>
+        <w:textAlignment w:val="baseline"/>
+        <w:rPr>
+          <w:rFonts w:ascii="Arial" w:hAnsi="Arial" w:cs="Arial"/>
+          <w:color w:val="333333"/>
+          <w:szCs w:val="20"/>
+          <w:lang w:eastAsia="et-EE"/>
+        </w:rPr>
+      </w:pPr>
+      <w:r>
+        <w:rPr>
+          <w:rFonts w:ascii="Arial" w:hAnsi="Arial" w:cs="Arial"/>
+          <w:color w:val="333333"/>
+          <w:szCs w:val="20"/>
+          <w:bdr w:val="none" w:sz="0" w:space="0" w:color="auto" w:frame="1"/>
+          <w:lang w:eastAsia="et-EE"/>
+        </w:rPr>
+        <w:t>client-xroad-instance=EE</w:t>
+      </w:r>
+    </w:p>
+    <w:p>
+      <w:pPr>
+        <w:suppressAutoHyphens w:val="0"/>
+        <w:spacing w:before="0" w:after="0" w:line="300" w:lineRule="atLeast"/>
+        <w:jc w:val="left"/>
+        <w:textAlignment w:val="baseline"/>
+        <w:rPr>
+          <w:rFonts w:ascii="Arial" w:hAnsi="Arial" w:cs="Arial"/>
+          <w:color w:val="333333"/>
+          <w:szCs w:val="20"/>
+          <w:lang w:eastAsia="et-EE"/>
+        </w:rPr>
+      </w:pPr>
+      <w:r>
+        <w:rPr>
+          <w:rFonts w:ascii="Arial" w:hAnsi="Arial" w:cs="Arial"/>
+          <w:color w:val="333333"/>
+          <w:szCs w:val="20"/>
+          <w:bdr w:val="none" w:sz="0" w:space="0" w:color="auto" w:frame="1"/>
+          <w:lang w:eastAsia="et-EE"/>
+        </w:rPr>
+        <w:t>client-member-class=GOV</w:t>
+      </w:r>
+    </w:p>
+    <w:p>
+      <w:pPr>
+        <w:suppressAutoHyphens w:val="0"/>
+        <w:spacing w:before="0" w:after="0" w:line="300" w:lineRule="atLeast"/>
+        <w:jc w:val="left"/>
+        <w:textAlignment w:val="baseline"/>
+        <w:rPr>
+          <w:rFonts w:ascii="Arial" w:hAnsi="Arial" w:cs="Arial"/>
+          <w:color w:val="333333"/>
+          <w:szCs w:val="20"/>
+          <w:lang w:eastAsia="et-EE"/>
+        </w:rPr>
+      </w:pPr>
+      <w:r>
+        <w:rPr>
+          <w:rFonts w:ascii="Arial" w:hAnsi="Arial" w:cs="Arial"/>
+          <w:color w:val="333333"/>
+          <w:szCs w:val="20"/>
+          <w:bdr w:val="none" w:sz="0" w:space="0" w:color="auto" w:frame="1"/>
+          <w:lang w:eastAsia="et-EE"/>
+        </w:rPr>
+        <w:t>client-member-code=70008440</w:t>
+      </w:r>
+    </w:p>
+    <w:p>
+      <w:pPr>
+        <w:suppressAutoHyphens w:val="0"/>
+        <w:spacing w:before="0" w:after="0" w:line="300" w:lineRule="atLeast"/>
+        <w:jc w:val="left"/>
+        <w:textAlignment w:val="baseline"/>
+        <w:rPr>
+          <w:rFonts w:ascii="Arial" w:hAnsi="Arial" w:cs="Arial"/>
+          <w:color w:val="333333"/>
+          <w:szCs w:val="20"/>
+          <w:lang w:eastAsia="et-EE"/>
+        </w:rPr>
+      </w:pPr>
+      <w:r>
+        <w:rPr>
+          <w:rFonts w:ascii="Arial" w:hAnsi="Arial" w:cs="Arial"/>
+          <w:color w:val="333333"/>
+          <w:szCs w:val="20"/>
+          <w:bdr w:val="none" w:sz="0" w:space="0" w:color="auto" w:frame="1"/>
+          <w:lang w:eastAsia="et-EE"/>
+        </w:rPr>
+        <w:t>client-subsystem-code=DHX</w:t>
+      </w:r>
+      <w:bookmarkStart w:id="117" w:name="_GoBack"/>
+      <w:bookmarkEnd w:id="117"/>
+    </w:p>
+    <w:p>
+      <w:pPr>
+        <w:suppressAutoHyphens w:val="0"/>
+        <w:spacing w:before="0" w:after="0" w:line="300" w:lineRule="atLeast"/>
+        <w:jc w:val="left"/>
+        <w:textAlignment w:val="baseline"/>
+        <w:rPr>
+          <w:rFonts w:ascii="Arial" w:hAnsi="Arial" w:cs="Arial"/>
+          <w:color w:val="333333"/>
+          <w:szCs w:val="20"/>
+          <w:lang w:eastAsia="et-EE"/>
+        </w:rPr>
+      </w:pPr>
+      <w:r>
+        <w:rPr>
+          <w:rFonts w:ascii="Arial" w:hAnsi="Arial" w:cs="Arial"/>
+          <w:color w:val="333333"/>
+          <w:szCs w:val="20"/>
+          <w:lang w:eastAsia="et-EE"/>
+        </w:rPr>
+        <w:t> </w:t>
+      </w:r>
+    </w:p>
+    <w:p>
+      <w:pPr>
+        <w:suppressAutoHyphens w:val="0"/>
+        <w:spacing w:before="0" w:after="0" w:line="300" w:lineRule="atLeast"/>
+        <w:jc w:val="left"/>
+        <w:textAlignment w:val="baseline"/>
+        <w:rPr>
+          <w:rFonts w:ascii="Arial" w:hAnsi="Arial" w:cs="Arial"/>
+          <w:color w:val="333333"/>
+          <w:szCs w:val="20"/>
+          <w:lang w:eastAsia="et-EE"/>
+        </w:rPr>
+      </w:pPr>
+      <w:r>
+        <w:rPr>
+          <w:rFonts w:ascii="Arial" w:hAnsi="Arial" w:cs="Arial"/>
+          <w:color w:val="333333"/>
+          <w:szCs w:val="20"/>
+          <w:bdr w:val="none" w:sz="0" w:space="0" w:color="auto" w:frame="1"/>
+          <w:lang w:eastAsia="et-EE"/>
+        </w:rPr>
+        <w:t>dhl-protocol-version=4.0</w:t>
+      </w:r>
+    </w:p>
+    <w:p>
+      <w:pPr>
+        <w:suppressAutoHyphens w:val="0"/>
+        <w:spacing w:before="0" w:after="0" w:line="300" w:lineRule="atLeast"/>
+        <w:jc w:val="left"/>
+        <w:textAlignment w:val="baseline"/>
+        <w:rPr>
+          <w:rFonts w:ascii="Arial" w:hAnsi="Arial" w:cs="Arial"/>
+          <w:color w:val="333333"/>
+          <w:szCs w:val="20"/>
+          <w:lang w:eastAsia="et-EE"/>
+        </w:rPr>
+      </w:pPr>
+      <w:r>
+        <w:rPr>
+          <w:rFonts w:ascii="Arial" w:hAnsi="Arial" w:cs="Arial"/>
+          <w:color w:val="333333"/>
+          <w:szCs w:val="20"/>
+          <w:bdr w:val="none" w:sz="0" w:space="0" w:color="auto" w:frame="1"/>
+          <w:lang w:eastAsia="et-EE"/>
+        </w:rPr>
+        <w:t>dhl-xroad-instance=EE</w:t>
+      </w:r>
+    </w:p>
+    <w:p>
+      <w:pPr>
+        <w:suppressAutoHyphens w:val="0"/>
+        <w:spacing w:before="0" w:after="0" w:line="300" w:lineRule="atLeast"/>
+        <w:jc w:val="left"/>
+        <w:textAlignment w:val="baseline"/>
+        <w:rPr>
+          <w:rFonts w:ascii="Arial" w:hAnsi="Arial" w:cs="Arial"/>
+          <w:color w:val="333333"/>
+          <w:szCs w:val="20"/>
+          <w:lang w:eastAsia="et-EE"/>
+        </w:rPr>
+      </w:pPr>
+      <w:r>
+        <w:rPr>
+          <w:rFonts w:ascii="Arial" w:hAnsi="Arial" w:cs="Arial"/>
+          <w:color w:val="333333"/>
+          <w:szCs w:val="20"/>
+          <w:bdr w:val="none" w:sz="0" w:space="0" w:color="auto" w:frame="1"/>
+          <w:lang w:eastAsia="et-EE"/>
+        </w:rPr>
+        <w:t>dhl-member-class=GOV</w:t>
+      </w:r>
+    </w:p>
+    <w:p>
+      <w:pPr>
+        <w:suppressAutoHyphens w:val="0"/>
+        <w:spacing w:before="0" w:after="0" w:line="300" w:lineRule="atLeast"/>
+        <w:jc w:val="left"/>
+        <w:textAlignment w:val="baseline"/>
+        <w:rPr>
+          <w:rFonts w:ascii="Arial" w:hAnsi="Arial" w:cs="Arial"/>
+          <w:color w:val="333333"/>
+          <w:szCs w:val="20"/>
+          <w:lang w:eastAsia="et-EE"/>
+        </w:rPr>
+      </w:pPr>
+      <w:r>
+        <w:rPr>
+          <w:rFonts w:ascii="Arial" w:hAnsi="Arial" w:cs="Arial"/>
+          <w:color w:val="333333"/>
+          <w:szCs w:val="20"/>
+          <w:bdr w:val="none" w:sz="0" w:space="0" w:color="auto" w:frame="1"/>
+          <w:lang w:eastAsia="et-EE"/>
+        </w:rPr>
+        <w:t>dhl-member-code=70006317</w:t>
+      </w:r>
+    </w:p>
+    <w:p>
+      <w:pPr>
+        <w:suppressAutoHyphens w:val="0"/>
+        <w:spacing w:before="0" w:after="0" w:line="300" w:lineRule="atLeast"/>
+        <w:jc w:val="left"/>
+        <w:textAlignment w:val="baseline"/>
+        <w:rPr>
+          <w:rFonts w:ascii="Arial" w:hAnsi="Arial" w:cs="Arial"/>
+          <w:color w:val="333333"/>
+          <w:szCs w:val="20"/>
+          <w:lang w:eastAsia="et-EE"/>
+        </w:rPr>
+      </w:pPr>
+      <w:r>
+        <w:rPr>
+          <w:rFonts w:ascii="Arial" w:hAnsi="Arial" w:cs="Arial"/>
+          <w:color w:val="333333"/>
+          <w:szCs w:val="20"/>
+          <w:bdr w:val="none" w:sz="0" w:space="0" w:color="auto" w:frame="1"/>
+          <w:lang w:eastAsia="et-EE"/>
+        </w:rPr>
+        <w:t>dhl-subsystem-code=dhl</w:t>
+      </w:r>
+    </w:p>
+    <w:p>
+      <w:pPr>
+        <w:suppressAutoHyphens w:val="0"/>
+        <w:spacing w:before="0" w:after="0" w:line="300" w:lineRule="atLeast"/>
+        <w:jc w:val="left"/>
+        <w:textAlignment w:val="baseline"/>
+        <w:rPr>
+          <w:rFonts w:ascii="Arial" w:hAnsi="Arial" w:cs="Arial"/>
+          <w:color w:val="333333"/>
+          <w:szCs w:val="20"/>
+          <w:lang w:eastAsia="et-EE"/>
+        </w:rPr>
+      </w:pPr>
+      <w:r>
+        <w:rPr>
+          <w:rFonts w:ascii="Arial" w:hAnsi="Arial" w:cs="Arial"/>
+          <w:color w:val="333333"/>
+          <w:szCs w:val="20"/>
+          <w:lang w:eastAsia="et-EE"/>
+        </w:rPr>
+        <w:t> </w:t>
+      </w:r>
+    </w:p>
+    <w:p>
+      <w:pPr>
+        <w:suppressAutoHyphens w:val="0"/>
+        <w:spacing w:before="0" w:after="0" w:line="300" w:lineRule="atLeast"/>
+        <w:jc w:val="left"/>
+        <w:textAlignment w:val="baseline"/>
+        <w:rPr>
+          <w:rFonts w:ascii="Arial" w:hAnsi="Arial" w:cs="Arial"/>
+          <w:color w:val="333333"/>
+          <w:szCs w:val="20"/>
+          <w:lang w:eastAsia="et-EE"/>
+        </w:rPr>
+      </w:pPr>
+      <w:r>
+        <w:rPr>
+          <w:rFonts w:ascii="Arial" w:hAnsi="Arial" w:cs="Arial"/>
+          <w:color w:val="333333"/>
+          <w:szCs w:val="20"/>
+          <w:bdr w:val="none" w:sz="0" w:space="0" w:color="auto" w:frame="1"/>
+          <w:lang w:eastAsia="et-EE"/>
+        </w:rPr>
+        <w:t>adit-protocol-version=4.0</w:t>
+      </w:r>
+    </w:p>
+    <w:p>
+      <w:pPr>
+        <w:suppressAutoHyphens w:val="0"/>
+        <w:spacing w:before="0" w:after="0" w:line="300" w:lineRule="atLeast"/>
+        <w:jc w:val="left"/>
+        <w:textAlignment w:val="baseline"/>
+        <w:rPr>
+          <w:rFonts w:ascii="Arial" w:hAnsi="Arial" w:cs="Arial"/>
+          <w:color w:val="333333"/>
+          <w:szCs w:val="20"/>
+          <w:lang w:eastAsia="et-EE"/>
+        </w:rPr>
+      </w:pPr>
+      <w:r>
+        <w:rPr>
+          <w:rFonts w:ascii="Arial" w:hAnsi="Arial" w:cs="Arial"/>
+          <w:color w:val="333333"/>
+          <w:szCs w:val="20"/>
+          <w:bdr w:val="none" w:sz="0" w:space="0" w:color="auto" w:frame="1"/>
+          <w:lang w:eastAsia="et-EE"/>
+        </w:rPr>
+        <w:t>adit-xroad-instance=EE</w:t>
+      </w:r>
+    </w:p>
+    <w:p>
+      <w:pPr>
+        <w:suppressAutoHyphens w:val="0"/>
+        <w:spacing w:before="0" w:after="0" w:line="300" w:lineRule="atLeast"/>
+        <w:jc w:val="left"/>
+        <w:textAlignment w:val="baseline"/>
+        <w:rPr>
+          <w:rFonts w:ascii="Arial" w:hAnsi="Arial" w:cs="Arial"/>
+          <w:color w:val="333333"/>
+          <w:szCs w:val="20"/>
+          <w:lang w:eastAsia="et-EE"/>
+        </w:rPr>
+      </w:pPr>
+      <w:r>
+        <w:rPr>
+          <w:rFonts w:ascii="Arial" w:hAnsi="Arial" w:cs="Arial"/>
+          <w:color w:val="333333"/>
+          <w:szCs w:val="20"/>
+          <w:bdr w:val="none" w:sz="0" w:space="0" w:color="auto" w:frame="1"/>
+          <w:lang w:eastAsia="et-EE"/>
+        </w:rPr>
+        <w:t>adit-member-class=GOV</w:t>
+      </w:r>
+    </w:p>
+    <w:p>
+      <w:pPr>
+        <w:suppressAutoHyphens w:val="0"/>
+        <w:spacing w:before="0" w:after="0" w:line="300" w:lineRule="atLeast"/>
+        <w:jc w:val="left"/>
+        <w:textAlignment w:val="baseline"/>
+        <w:rPr>
+          <w:rFonts w:ascii="Arial" w:hAnsi="Arial" w:cs="Arial"/>
+          <w:color w:val="333333"/>
+          <w:szCs w:val="20"/>
+          <w:lang w:eastAsia="et-EE"/>
+        </w:rPr>
+      </w:pPr>
+      <w:r>
+        <w:rPr>
+          <w:rFonts w:ascii="Arial" w:hAnsi="Arial" w:cs="Arial"/>
+          <w:color w:val="333333"/>
+          <w:szCs w:val="20"/>
+          <w:bdr w:val="none" w:sz="0" w:space="0" w:color="auto" w:frame="1"/>
+          <w:lang w:eastAsia="et-EE"/>
+        </w:rPr>
+        <w:t>adit-member-code=70006317</w:t>
+      </w:r>
+    </w:p>
+    <w:p>
+      <w:pPr>
+        <w:suppressAutoHyphens w:val="0"/>
+        <w:spacing w:before="0" w:after="0" w:line="300" w:lineRule="atLeast"/>
+        <w:jc w:val="left"/>
+        <w:textAlignment w:val="baseline"/>
+        <w:rPr>
+          <w:rFonts w:ascii="Arial" w:hAnsi="Arial" w:cs="Arial"/>
+          <w:color w:val="333333"/>
+          <w:szCs w:val="20"/>
+          <w:bdr w:val="none" w:sz="0" w:space="0" w:color="auto" w:frame="1"/>
+          <w:lang w:eastAsia="et-EE"/>
+        </w:rPr>
+      </w:pPr>
+      <w:r>
+        <w:rPr>
+          <w:rFonts w:ascii="Arial" w:hAnsi="Arial" w:cs="Arial"/>
+          <w:color w:val="333333"/>
+          <w:szCs w:val="20"/>
+          <w:bdr w:val="none" w:sz="0" w:space="0" w:color="auto" w:frame="1"/>
+          <w:lang w:eastAsia="et-EE"/>
+        </w:rPr>
+        <w:t>adit-subsystem-code=adit</w:t>
+      </w:r>
+    </w:p>
+    <w:p>
+      <w:pPr>
+        <w:pStyle w:val="NormalWeb"/>
+        <w:shd w:val="clear" w:color="auto" w:fill="FFFFFF"/>
+        <w:spacing w:before="150" w:beforeAutospacing="0" w:after="0" w:afterAutospacing="0"/>
+        <w:rPr>
+          <w:rFonts w:ascii="Verdana" w:hAnsi="Verdana" w:cs="Segoe UI"/>
+          <w:color w:val="333333"/>
+          <w:sz w:val="20"/>
+          <w:szCs w:val="20"/>
+        </w:rPr>
+      </w:pPr>
+      <w:r>
+        <w:rPr>
+          <w:rFonts w:ascii="Verdana" w:hAnsi="Verdana" w:cs="Segoe UI"/>
+          <w:color w:val="333333"/>
+          <w:sz w:val="20"/>
+          <w:szCs w:val="20"/>
+        </w:rPr>
+        <w:t>Muuta vastavalt oma keskkonnale</w:t>
+      </w:r>
+    </w:p>
+    <w:p>
+      <w:pPr>
+        <w:pStyle w:val="NormalWeb"/>
+        <w:numPr>
+          <w:ilvl w:val="0"/>
+          <w:numId w:val="36"/>
+        </w:numPr>
+        <w:shd w:val="clear" w:color="auto" w:fill="FFFFFF"/>
+        <w:spacing w:before="150" w:beforeAutospacing="0" w:after="0" w:afterAutospacing="0"/>
+        <w:rPr>
+          <w:rFonts w:ascii="Verdana" w:hAnsi="Verdana" w:cs="Segoe UI"/>
+          <w:color w:val="333333"/>
+          <w:sz w:val="20"/>
+          <w:szCs w:val="20"/>
+        </w:rPr>
+      </w:pPr>
+      <w:r>
+        <w:rPr>
+          <w:rFonts w:ascii="Verdana" w:hAnsi="Verdana" w:cs="Segoe UI"/>
+          <w:color w:val="333333"/>
+          <w:sz w:val="20"/>
+          <w:szCs w:val="20"/>
+        </w:rPr>
+        <w:t>security-server - dhx adapterserveri aadress.</w:t>
+      </w:r>
+    </w:p>
+    <w:p>
+      <w:pPr>
+        <w:pStyle w:val="NormalWeb"/>
+        <w:numPr>
+          <w:ilvl w:val="0"/>
+          <w:numId w:val="36"/>
+        </w:numPr>
+        <w:shd w:val="clear" w:color="auto" w:fill="FFFFFF"/>
+        <w:spacing w:before="150" w:beforeAutospacing="0" w:after="0" w:afterAutospacing="0"/>
+        <w:rPr>
+          <w:rFonts w:ascii="Verdana" w:hAnsi="Verdana" w:cs="Segoe UI"/>
+          <w:color w:val="333333"/>
+          <w:sz w:val="20"/>
+          <w:szCs w:val="20"/>
+        </w:rPr>
+      </w:pPr>
+      <w:r>
+        <w:rPr>
+          <w:rFonts w:ascii="Verdana" w:hAnsi="Verdana" w:cs="Segoe UI"/>
+          <w:color w:val="333333"/>
+          <w:sz w:val="20"/>
+          <w:szCs w:val="20"/>
+        </w:rPr>
+        <w:t>id-code - kahekohaline riigi kood, mille järel on isikukood, mida kasutatakse DHX päringute tegemisel. Väärtus peab olema kujul EE01234567890.</w:t>
+      </w:r>
+    </w:p>
+    <w:p>
+      <w:pPr>
+        <w:pStyle w:val="NormalWeb"/>
+        <w:numPr>
+          <w:ilvl w:val="0"/>
+          <w:numId w:val="36"/>
+        </w:numPr>
+        <w:shd w:val="clear" w:color="auto" w:fill="FFFFFF"/>
+        <w:spacing w:before="150" w:beforeAutospacing="0" w:after="0" w:afterAutospacing="0"/>
+        <w:rPr>
+          <w:rFonts w:ascii="Verdana" w:hAnsi="Verdana" w:cs="Segoe UI"/>
+          <w:color w:val="333333"/>
+          <w:sz w:val="20"/>
+          <w:szCs w:val="20"/>
+        </w:rPr>
+      </w:pPr>
+      <w:r>
+        <w:rPr>
+          <w:rFonts w:ascii="Verdana" w:hAnsi="Verdana" w:cs="Segoe UI"/>
+          <w:color w:val="333333"/>
+          <w:sz w:val="20"/>
+          <w:szCs w:val="20"/>
+        </w:rPr>
+        <w:t>client-xroad-instance - määrab Xtee v6 keskkonna (ee-dev - arendus, ee-test - test ja EE - toodang).</w:t>
+      </w:r>
+    </w:p>
+    <w:p>
+      <w:pPr>
+        <w:pStyle w:val="NormalWeb"/>
+        <w:numPr>
+          <w:ilvl w:val="0"/>
+          <w:numId w:val="36"/>
+        </w:numPr>
+        <w:shd w:val="clear" w:color="auto" w:fill="FFFFFF"/>
+        <w:spacing w:before="150" w:beforeAutospacing="0" w:after="0" w:afterAutospacing="0"/>
+        <w:rPr>
+          <w:rFonts w:ascii="Verdana" w:hAnsi="Verdana" w:cs="Segoe UI"/>
+          <w:color w:val="333333"/>
+          <w:sz w:val="20"/>
+          <w:szCs w:val="20"/>
+        </w:rPr>
+      </w:pPr>
+      <w:r>
+        <w:rPr>
+          <w:rFonts w:ascii="Verdana" w:hAnsi="Verdana" w:cs="Segoe UI"/>
+          <w:color w:val="333333"/>
+          <w:sz w:val="20"/>
+          <w:szCs w:val="20"/>
+        </w:rPr>
+        <w:t>client-member-class - määrab, mis asutusega tegu (GOV - valitsusasutus, COM - kommertsasutus jne).</w:t>
+      </w:r>
+    </w:p>
+    <w:p>
+      <w:pPr>
+        <w:pStyle w:val="NormalWeb"/>
+        <w:numPr>
+          <w:ilvl w:val="0"/>
+          <w:numId w:val="36"/>
+        </w:numPr>
+        <w:shd w:val="clear" w:color="auto" w:fill="FFFFFF"/>
+        <w:spacing w:before="150" w:beforeAutospacing="0" w:after="0" w:afterAutospacing="0"/>
+        <w:rPr>
+          <w:rFonts w:ascii="Verdana" w:hAnsi="Verdana" w:cs="Segoe UI"/>
+          <w:color w:val="333333"/>
+          <w:sz w:val="20"/>
+          <w:szCs w:val="20"/>
+        </w:rPr>
+      </w:pPr>
+      <w:r>
+        <w:rPr>
+          <w:rFonts w:ascii="Verdana" w:hAnsi="Verdana" w:cs="Segoe UI"/>
+          <w:color w:val="333333"/>
+          <w:sz w:val="20"/>
+          <w:szCs w:val="20"/>
+        </w:rPr>
+        <w:t>client-member-code - asutuse äriregistri kood, mida kasutatakse üle DHX päringute tegemisel (70008440 - SMIT).</w:t>
+      </w:r>
+    </w:p>
+    <w:p>
+      <w:pPr>
+        <w:pStyle w:val="NormalWeb"/>
+        <w:numPr>
+          <w:ilvl w:val="0"/>
+          <w:numId w:val="36"/>
+        </w:numPr>
+        <w:shd w:val="clear" w:color="auto" w:fill="FFFFFF"/>
+        <w:spacing w:before="150" w:beforeAutospacing="0" w:after="0" w:afterAutospacing="0"/>
+        <w:rPr>
+          <w:rFonts w:ascii="Verdana" w:hAnsi="Verdana" w:cs="Segoe UI"/>
+          <w:color w:val="333333"/>
+          <w:sz w:val="20"/>
+          <w:szCs w:val="20"/>
+        </w:rPr>
+      </w:pPr>
+      <w:r>
+        <w:rPr>
+          <w:rFonts w:ascii="Verdana" w:hAnsi="Verdana" w:cs="Segoe UI"/>
+          <w:color w:val="333333"/>
+          <w:sz w:val="20"/>
+          <w:szCs w:val="20"/>
+        </w:rPr>
+        <w:t>client-subsystem-code - RIHA-s registeeritud alamsüsteemi nimi. SMIT-i toodangukeskkonna alamsüstee</w:t>
+      </w:r>
+      <w:r>
+        <w:rPr>
+          <w:rFonts w:ascii="Verdana" w:hAnsi="Verdana" w:cs="Segoe UI"/>
+          <w:color w:val="333333"/>
+          <w:sz w:val="20"/>
+          <w:szCs w:val="20"/>
+        </w:rPr>
+        <w:t>m EE/GOV/70008440/DHX. Parameet</w:t>
+      </w:r>
+      <w:r>
+        <w:rPr>
+          <w:rFonts w:ascii="Verdana" w:hAnsi="Verdana" w:cs="Segoe UI"/>
+          <w:color w:val="333333"/>
+          <w:sz w:val="20"/>
+          <w:szCs w:val="20"/>
+        </w:rPr>
+        <w:t xml:space="preserve">rit kasutada </w:t>
+      </w:r>
+      <w:r>
+        <w:rPr>
+          <w:rFonts w:ascii="Verdana" w:hAnsi="Verdana" w:cs="Segoe UI"/>
+          <w:color w:val="333333"/>
+          <w:sz w:val="20"/>
+          <w:szCs w:val="20"/>
+        </w:rPr>
+        <w:t xml:space="preserve">ainult </w:t>
+      </w:r>
+      <w:r>
+        <w:rPr>
+          <w:rFonts w:ascii="Verdana" w:hAnsi="Verdana" w:cs="Segoe UI"/>
+          <w:color w:val="333333"/>
+          <w:sz w:val="20"/>
+          <w:szCs w:val="20"/>
+        </w:rPr>
+        <w:t xml:space="preserve">siis kui </w:t>
+      </w:r>
+      <w:r>
+        <w:rPr>
+          <w:rFonts w:ascii="Verdana" w:hAnsi="Verdana" w:cs="Segoe UI"/>
+          <w:color w:val="333333"/>
+          <w:sz w:val="20"/>
+          <w:szCs w:val="20"/>
+        </w:rPr>
+        <w:t>asutus on DHX vahendaja. Lisainfo vahendamise kohta </w:t>
+      </w:r>
+      <w:hyperlink r:id="rId13" w:anchor="5-vahendajana-saatminevastuv%C3%B5tmine" w:history="1">
+        <w:r>
+          <w:rPr>
+            <w:rStyle w:val="Hyperlink"/>
+            <w:rFonts w:ascii="Verdana" w:hAnsi="Verdana" w:cs="Segoe UI"/>
+            <w:color w:val="3572B0"/>
+            <w:sz w:val="20"/>
+            <w:szCs w:val="20"/>
+          </w:rPr>
+          <w:t>https://github.com/e-gov/DHX-adapter/blob/master/docs/adapter-server-kasutusjuhend.md#5-vahendajana-saatminevastuv%C3%B5tmine</w:t>
+        </w:r>
+      </w:hyperlink>
+    </w:p>
+    <w:p>
+      <w:pPr>
+        <w:pStyle w:val="NormalWeb"/>
+        <w:numPr>
+          <w:ilvl w:val="0"/>
+          <w:numId w:val="36"/>
+        </w:numPr>
+        <w:shd w:val="clear" w:color="auto" w:fill="FFFFFF"/>
+        <w:spacing w:before="150" w:beforeAutospacing="0" w:after="0" w:afterAutospacing="0"/>
+        <w:rPr>
+          <w:rFonts w:ascii="Verdana" w:hAnsi="Verdana" w:cs="Segoe UI"/>
+          <w:color w:val="333333"/>
+          <w:sz w:val="20"/>
+          <w:szCs w:val="20"/>
+        </w:rPr>
+      </w:pPr>
+      <w:r>
+        <w:rPr>
+          <w:rFonts w:ascii="Verdana" w:hAnsi="Verdana" w:cs="Segoe UI"/>
+          <w:color w:val="333333"/>
+          <w:sz w:val="20"/>
+          <w:szCs w:val="20"/>
+        </w:rPr>
+        <w:t>dhl-xroad-instance ja adit-xroad-instance määrata kas ee-dev, ee-test või EE olenevalt keskkonnast.</w:t>
+      </w:r>
+    </w:p>
+    <w:p>
+      <w:pPr>
+        <w:shd w:val="clear" w:color="auto" w:fill="FFFFFF"/>
+        <w:suppressAutoHyphens w:val="0"/>
+        <w:spacing w:before="100" w:beforeAutospacing="1" w:after="100" w:afterAutospacing="1"/>
+        <w:jc w:val="left"/>
+        <w:rPr>
+          <w:rFonts w:cs="Segoe UI"/>
+          <w:color w:val="333333"/>
+          <w:szCs w:val="20"/>
+        </w:rPr>
+      </w:pPr>
+      <w:r>
+        <w:rPr>
+          <w:rFonts w:cs="Segoe UI"/>
+          <w:color w:val="333333"/>
+          <w:szCs w:val="20"/>
+        </w:rPr>
+        <w:t>Fail xroad-dhl.properties:</w:t>
+      </w:r>
+    </w:p>
+    <w:p>
+      <w:pPr>
+        <w:suppressAutoHyphens w:val="0"/>
+        <w:spacing w:before="0" w:after="0" w:line="300" w:lineRule="atLeast"/>
+        <w:jc w:val="left"/>
+        <w:textAlignment w:val="baseline"/>
+        <w:rPr>
+          <w:rFonts w:ascii="Arial" w:hAnsi="Arial" w:cs="Arial"/>
+          <w:color w:val="333333"/>
+          <w:szCs w:val="20"/>
+          <w:lang w:eastAsia="et-EE"/>
+        </w:rPr>
+      </w:pPr>
+      <w:r>
+        <w:rPr>
+          <w:rFonts w:ascii="Arial" w:hAnsi="Arial" w:cs="Arial"/>
+          <w:color w:val="333333"/>
+          <w:szCs w:val="20"/>
+          <w:bdr w:val="none" w:sz="0" w:space="0" w:color="auto" w:frame="1"/>
+          <w:lang w:eastAsia="et-EE"/>
+        </w:rPr>
+        <w:t>dhl-protocol-version=4.0</w:t>
+      </w:r>
+    </w:p>
+    <w:p>
+      <w:pPr>
+        <w:suppressAutoHyphens w:val="0"/>
+        <w:spacing w:before="0" w:after="0" w:line="300" w:lineRule="atLeast"/>
+        <w:jc w:val="left"/>
+        <w:textAlignment w:val="baseline"/>
+        <w:rPr>
+          <w:rFonts w:ascii="Arial" w:hAnsi="Arial" w:cs="Arial"/>
+          <w:color w:val="333333"/>
+          <w:szCs w:val="20"/>
+          <w:lang w:eastAsia="et-EE"/>
+        </w:rPr>
+      </w:pPr>
+      <w:r>
+        <w:rPr>
+          <w:rFonts w:ascii="Arial" w:hAnsi="Arial" w:cs="Arial"/>
+          <w:color w:val="333333"/>
+          <w:szCs w:val="20"/>
+          <w:bdr w:val="none" w:sz="0" w:space="0" w:color="auto" w:frame="1"/>
+          <w:lang w:eastAsia="et-EE"/>
+        </w:rPr>
+        <w:t>dhl-xroad-instance=EE</w:t>
+      </w:r>
+    </w:p>
+    <w:p>
+      <w:pPr>
+        <w:suppressAutoHyphens w:val="0"/>
+        <w:spacing w:before="0" w:after="0" w:line="300" w:lineRule="atLeast"/>
+        <w:jc w:val="left"/>
+        <w:textAlignment w:val="baseline"/>
+        <w:rPr>
+          <w:rFonts w:ascii="Arial" w:hAnsi="Arial" w:cs="Arial"/>
+          <w:color w:val="333333"/>
+          <w:szCs w:val="20"/>
+          <w:lang w:eastAsia="et-EE"/>
+        </w:rPr>
+      </w:pPr>
+      <w:r>
+        <w:rPr>
+          <w:rFonts w:ascii="Arial" w:hAnsi="Arial" w:cs="Arial"/>
+          <w:color w:val="333333"/>
+          <w:szCs w:val="20"/>
+          <w:bdr w:val="none" w:sz="0" w:space="0" w:color="auto" w:frame="1"/>
+          <w:lang w:eastAsia="et-EE"/>
+        </w:rPr>
+        <w:t>dhl-member-class=GOV</w:t>
+      </w:r>
+    </w:p>
+    <w:p>
+      <w:pPr>
+        <w:suppressAutoHyphens w:val="0"/>
+        <w:spacing w:before="0" w:after="0" w:line="300" w:lineRule="atLeast"/>
+        <w:jc w:val="left"/>
+        <w:textAlignment w:val="baseline"/>
+        <w:rPr>
+          <w:rFonts w:ascii="Arial" w:hAnsi="Arial" w:cs="Arial"/>
+          <w:color w:val="333333"/>
+          <w:szCs w:val="20"/>
+          <w:lang w:eastAsia="et-EE"/>
+        </w:rPr>
+      </w:pPr>
+      <w:r>
+        <w:rPr>
+          <w:rFonts w:ascii="Arial" w:hAnsi="Arial" w:cs="Arial"/>
+          <w:color w:val="333333"/>
+          <w:szCs w:val="20"/>
+          <w:bdr w:val="none" w:sz="0" w:space="0" w:color="auto" w:frame="1"/>
+          <w:lang w:eastAsia="et-EE"/>
+        </w:rPr>
+        <w:t>dhl-member-code=70006317</w:t>
+      </w:r>
+    </w:p>
+    <w:p>
+      <w:pPr>
+        <w:suppressAutoHyphens w:val="0"/>
+        <w:spacing w:before="0" w:after="0" w:line="300" w:lineRule="atLeast"/>
+        <w:jc w:val="left"/>
+        <w:textAlignment w:val="baseline"/>
+        <w:rPr>
+          <w:rFonts w:ascii="Arial" w:hAnsi="Arial" w:cs="Arial"/>
+          <w:color w:val="333333"/>
+          <w:szCs w:val="20"/>
+          <w:bdr w:val="none" w:sz="0" w:space="0" w:color="auto" w:frame="1"/>
+          <w:lang w:eastAsia="et-EE"/>
+        </w:rPr>
+      </w:pPr>
+      <w:r>
+        <w:rPr>
+          <w:rFonts w:ascii="Arial" w:hAnsi="Arial" w:cs="Arial"/>
+          <w:color w:val="333333"/>
+          <w:szCs w:val="20"/>
+          <w:bdr w:val="none" w:sz="0" w:space="0" w:color="auto" w:frame="1"/>
+          <w:lang w:eastAsia="et-EE"/>
+        </w:rPr>
+        <w:t>dhl-subsystem-code=dhl</w:t>
+      </w:r>
+    </w:p>
+    <w:p>
+      <w:pPr>
+        <w:suppressAutoHyphens w:val="0"/>
+        <w:spacing w:before="0" w:after="0" w:line="300" w:lineRule="atLeast"/>
+        <w:jc w:val="left"/>
+        <w:textAlignment w:val="baseline"/>
+        <w:rPr>
+          <w:rFonts w:ascii="Arial" w:hAnsi="Arial" w:cs="Arial"/>
+          <w:color w:val="333333"/>
+          <w:szCs w:val="20"/>
+          <w:bdr w:val="none" w:sz="0" w:space="0" w:color="auto" w:frame="1"/>
+          <w:lang w:eastAsia="et-EE"/>
+        </w:rPr>
+      </w:pPr>
+    </w:p>
+    <w:p>
+      <w:pPr>
+        <w:suppressAutoHyphens w:val="0"/>
+        <w:spacing w:before="0" w:after="0" w:line="300" w:lineRule="atLeast"/>
+        <w:jc w:val="left"/>
+        <w:textAlignment w:val="baseline"/>
+        <w:rPr>
+          <w:rFonts w:cs="Arial"/>
+          <w:color w:val="333333"/>
+          <w:szCs w:val="20"/>
+          <w:bdr w:val="none" w:sz="0" w:space="0" w:color="auto" w:frame="1"/>
+          <w:lang w:eastAsia="et-EE"/>
+        </w:rPr>
+      </w:pPr>
+      <w:r>
+        <w:rPr>
+          <w:rFonts w:cs="Arial"/>
+          <w:color w:val="333333"/>
+          <w:szCs w:val="20"/>
+          <w:bdr w:val="none" w:sz="0" w:space="0" w:color="auto" w:frame="1"/>
+          <w:lang w:eastAsia="et-EE"/>
+        </w:rPr>
+        <w:t>Muuta vastavalt oma keskkonnale</w:t>
+      </w:r>
+    </w:p>
+    <w:p>
+      <w:pPr>
+        <w:pStyle w:val="ListParagraph"/>
+        <w:numPr>
+          <w:ilvl w:val="0"/>
+          <w:numId w:val="42"/>
+        </w:numPr>
+        <w:suppressAutoHyphens w:val="0"/>
+        <w:spacing w:before="0" w:after="0" w:line="300" w:lineRule="atLeast"/>
+        <w:jc w:val="left"/>
+        <w:textAlignment w:val="baseline"/>
+        <w:rPr>
+          <w:rFonts w:cs="Arial"/>
+          <w:color w:val="333333"/>
+          <w:szCs w:val="20"/>
+          <w:bdr w:val="none" w:sz="0" w:space="0" w:color="auto" w:frame="1"/>
+          <w:lang w:eastAsia="et-EE"/>
+        </w:rPr>
+      </w:pPr>
+      <w:r>
+        <w:rPr>
+          <w:rFonts w:cs="Segoe UI"/>
+          <w:color w:val="333333"/>
+          <w:szCs w:val="20"/>
+          <w:lang w:eastAsia="et-EE"/>
+        </w:rPr>
+        <w:t>dhl-xroad-instance - kas ee-dev, ee-te</w:t>
+      </w:r>
+      <w:r>
+        <w:rPr>
+          <w:rFonts w:cs="Segoe UI"/>
+          <w:color w:val="333333"/>
+          <w:szCs w:val="20"/>
+          <w:lang w:eastAsia="et-EE"/>
+        </w:rPr>
+        <w:t>st või EE.</w:t>
+      </w:r>
+    </w:p>
+    <w:p>
+      <w:pPr>
+        <w:shd w:val="clear" w:color="auto" w:fill="FFFFFF"/>
+        <w:suppressAutoHyphens w:val="0"/>
+        <w:spacing w:before="100" w:beforeAutospacing="1" w:after="100" w:afterAutospacing="1"/>
+        <w:jc w:val="left"/>
+        <w:rPr>
+          <w:rFonts w:cs="Segoe UI"/>
+          <w:color w:val="333333"/>
+          <w:szCs w:val="20"/>
+        </w:rPr>
+      </w:pPr>
+      <w:r>
+        <w:rPr>
+          <w:rFonts w:cs="Segoe UI"/>
+          <w:color w:val="333333"/>
+          <w:szCs w:val="20"/>
+        </w:rPr>
+        <w:t>Fail xroad-adit.properties:</w:t>
+      </w:r>
+    </w:p>
+    <w:p>
+      <w:pPr>
+        <w:suppressAutoHyphens w:val="0"/>
+        <w:spacing w:before="0" w:after="0" w:line="300" w:lineRule="atLeast"/>
+        <w:jc w:val="left"/>
+        <w:textAlignment w:val="baseline"/>
+        <w:rPr>
+          <w:rFonts w:ascii="Arial" w:hAnsi="Arial" w:cs="Arial"/>
+          <w:color w:val="333333"/>
+          <w:szCs w:val="20"/>
+          <w:lang w:eastAsia="et-EE"/>
+        </w:rPr>
+      </w:pPr>
+      <w:r>
+        <w:rPr>
+          <w:rFonts w:ascii="Arial" w:hAnsi="Arial" w:cs="Arial"/>
+          <w:color w:val="333333"/>
+          <w:szCs w:val="20"/>
+          <w:bdr w:val="none" w:sz="0" w:space="0" w:color="auto" w:frame="1"/>
+          <w:lang w:eastAsia="et-EE"/>
+        </w:rPr>
+        <w:t>adit-protocol-version=4.0</w:t>
+      </w:r>
+    </w:p>
+    <w:p>
+      <w:pPr>
+        <w:suppressAutoHyphens w:val="0"/>
+        <w:spacing w:before="0" w:after="0" w:line="300" w:lineRule="atLeast"/>
+        <w:jc w:val="left"/>
+        <w:textAlignment w:val="baseline"/>
+        <w:rPr>
+          <w:rFonts w:ascii="Arial" w:hAnsi="Arial" w:cs="Arial"/>
+          <w:color w:val="333333"/>
+          <w:szCs w:val="20"/>
+          <w:lang w:eastAsia="et-EE"/>
+        </w:rPr>
+      </w:pPr>
+      <w:r>
+        <w:rPr>
+          <w:rFonts w:ascii="Arial" w:hAnsi="Arial" w:cs="Arial"/>
+          <w:color w:val="333333"/>
+          <w:szCs w:val="20"/>
+          <w:bdr w:val="none" w:sz="0" w:space="0" w:color="auto" w:frame="1"/>
+          <w:lang w:eastAsia="et-EE"/>
+        </w:rPr>
+        <w:t>adit-xroad-instance=EE</w:t>
+      </w:r>
+    </w:p>
+    <w:p>
+      <w:pPr>
+        <w:suppressAutoHyphens w:val="0"/>
+        <w:spacing w:before="0" w:after="0" w:line="300" w:lineRule="atLeast"/>
+        <w:jc w:val="left"/>
+        <w:textAlignment w:val="baseline"/>
+        <w:rPr>
+          <w:rFonts w:ascii="Arial" w:hAnsi="Arial" w:cs="Arial"/>
+          <w:color w:val="333333"/>
+          <w:szCs w:val="20"/>
+          <w:lang w:eastAsia="et-EE"/>
+        </w:rPr>
+      </w:pPr>
+      <w:r>
+        <w:rPr>
+          <w:rFonts w:ascii="Arial" w:hAnsi="Arial" w:cs="Arial"/>
+          <w:color w:val="333333"/>
+          <w:szCs w:val="20"/>
+          <w:bdr w:val="none" w:sz="0" w:space="0" w:color="auto" w:frame="1"/>
+          <w:lang w:eastAsia="et-EE"/>
+        </w:rPr>
+        <w:t>adit-member-class=GOV</w:t>
+      </w:r>
+    </w:p>
+    <w:p>
+      <w:pPr>
+        <w:suppressAutoHyphens w:val="0"/>
+        <w:spacing w:before="0" w:after="0" w:line="300" w:lineRule="atLeast"/>
+        <w:jc w:val="left"/>
+        <w:textAlignment w:val="baseline"/>
+        <w:rPr>
+          <w:rFonts w:ascii="Arial" w:hAnsi="Arial" w:cs="Arial"/>
+          <w:color w:val="333333"/>
+          <w:szCs w:val="20"/>
+          <w:lang w:eastAsia="et-EE"/>
+        </w:rPr>
+      </w:pPr>
+      <w:r>
+        <w:rPr>
+          <w:rFonts w:ascii="Arial" w:hAnsi="Arial" w:cs="Arial"/>
+          <w:color w:val="333333"/>
+          <w:szCs w:val="20"/>
+          <w:bdr w:val="none" w:sz="0" w:space="0" w:color="auto" w:frame="1"/>
+          <w:lang w:eastAsia="et-EE"/>
+        </w:rPr>
+        <w:t>adit-member-code=70006317</w:t>
+      </w:r>
+    </w:p>
+    <w:p>
+      <w:pPr>
+        <w:suppressAutoHyphens w:val="0"/>
+        <w:spacing w:before="0" w:after="0" w:line="300" w:lineRule="atLeast"/>
+        <w:jc w:val="left"/>
+        <w:textAlignment w:val="baseline"/>
+        <w:rPr>
+          <w:rFonts w:ascii="Arial" w:hAnsi="Arial" w:cs="Arial"/>
+          <w:color w:val="333333"/>
+          <w:szCs w:val="20"/>
+          <w:bdr w:val="none" w:sz="0" w:space="0" w:color="auto" w:frame="1"/>
+          <w:lang w:eastAsia="et-EE"/>
+        </w:rPr>
+      </w:pPr>
+      <w:r>
+        <w:rPr>
+          <w:rFonts w:ascii="Arial" w:hAnsi="Arial" w:cs="Arial"/>
+          <w:color w:val="333333"/>
+          <w:szCs w:val="20"/>
+          <w:bdr w:val="none" w:sz="0" w:space="0" w:color="auto" w:frame="1"/>
+          <w:lang w:eastAsia="et-EE"/>
+        </w:rPr>
+        <w:t>adit-subsystem-code=adit</w:t>
+      </w:r>
+    </w:p>
+    <w:p>
+      <w:pPr>
+        <w:suppressAutoHyphens w:val="0"/>
+        <w:spacing w:before="0" w:after="0" w:line="300" w:lineRule="atLeast"/>
+        <w:jc w:val="left"/>
+        <w:textAlignment w:val="baseline"/>
+        <w:rPr>
+          <w:rFonts w:ascii="Arial" w:hAnsi="Arial" w:cs="Arial"/>
+          <w:color w:val="333333"/>
+          <w:szCs w:val="20"/>
+          <w:bdr w:val="none" w:sz="0" w:space="0" w:color="auto" w:frame="1"/>
+          <w:lang w:eastAsia="et-EE"/>
+        </w:rPr>
+      </w:pPr>
+    </w:p>
+    <w:p>
+      <w:pPr>
+        <w:suppressAutoHyphens w:val="0"/>
+        <w:spacing w:before="0" w:after="0" w:line="300" w:lineRule="atLeast"/>
+        <w:jc w:val="left"/>
+        <w:textAlignment w:val="baseline"/>
+        <w:rPr>
+          <w:rFonts w:cs="Arial"/>
+          <w:color w:val="333333"/>
+          <w:szCs w:val="20"/>
+          <w:lang w:eastAsia="et-EE"/>
+        </w:rPr>
+      </w:pPr>
+      <w:r>
+        <w:rPr>
+          <w:rFonts w:cs="Arial"/>
+          <w:color w:val="333333"/>
+          <w:szCs w:val="20"/>
+          <w:bdr w:val="none" w:sz="0" w:space="0" w:color="auto" w:frame="1"/>
+          <w:lang w:eastAsia="et-EE"/>
+        </w:rPr>
+        <w:t>Muuta vastavalt oma keskkonnale</w:t>
+      </w:r>
+    </w:p>
+    <w:p>
+      <w:pPr>
+        <w:pStyle w:val="ListParagraph"/>
+        <w:numPr>
+          <w:ilvl w:val="0"/>
+          <w:numId w:val="36"/>
+        </w:numPr>
+        <w:suppressAutoHyphens w:val="0"/>
+        <w:spacing w:before="0" w:after="0" w:line="300" w:lineRule="atLeast"/>
+        <w:jc w:val="left"/>
+        <w:textAlignment w:val="baseline"/>
+        <w:rPr>
+          <w:rFonts w:cs="Segoe UI"/>
+          <w:color w:val="333333"/>
+          <w:szCs w:val="20"/>
+          <w:lang w:eastAsia="et-EE"/>
+        </w:rPr>
+      </w:pPr>
+      <w:r>
+        <w:rPr>
+          <w:rFonts w:cs="Segoe UI"/>
+          <w:color w:val="333333"/>
+          <w:szCs w:val="20"/>
+          <w:lang w:eastAsia="et-EE"/>
+        </w:rPr>
+        <w:t>dhl-xroad-instance - kas ee-dev, ee-t</w:t>
+      </w:r>
+      <w:r>
+        <w:rPr>
+          <w:rFonts w:cs="Segoe UI"/>
+          <w:color w:val="333333"/>
+          <w:szCs w:val="20"/>
+          <w:lang w:eastAsia="et-EE"/>
+        </w:rPr>
+        <w:t>est või EE.</w:t>
+      </w:r>
+    </w:p>
+    <w:p>
+      <w:pPr>
+        <w:suppressAutoHyphens w:val="0"/>
+        <w:spacing w:before="0" w:after="0" w:line="300" w:lineRule="atLeast"/>
+        <w:jc w:val="left"/>
+        <w:textAlignment w:val="baseline"/>
+        <w:rPr>
+          <w:rFonts w:cs="Segoe UI"/>
+          <w:color w:val="333333"/>
+          <w:szCs w:val="20"/>
+          <w:lang w:eastAsia="et-EE"/>
+        </w:rPr>
+      </w:pPr>
+    </w:p>
+    <w:p>
+      <w:pPr>
+        <w:suppressAutoHyphens w:val="0"/>
+        <w:spacing w:before="0" w:after="0" w:line="300" w:lineRule="atLeast"/>
+        <w:jc w:val="left"/>
+        <w:textAlignment w:val="baseline"/>
+        <w:rPr>
+          <w:rFonts w:cs="Segoe UI"/>
+          <w:color w:val="333333"/>
+          <w:szCs w:val="20"/>
+          <w:lang w:eastAsia="et-EE"/>
+        </w:rPr>
+      </w:pPr>
+      <w:r>
+        <w:rPr>
+          <w:rFonts w:cs="Segoe UI"/>
+          <w:color w:val="333333"/>
+          <w:szCs w:val="20"/>
+          <w:lang w:eastAsia="et-EE"/>
+        </w:rPr>
+        <w:t>Xtee v6 päringute debugimiseks muuta failis log4j.properties paketi log4j.logger.nortal.jroad logimise tase debug</w:t>
+      </w:r>
+    </w:p>
+    <w:p>
+      <w:pPr>
+        <w:suppressAutoHyphens w:val="0"/>
+        <w:spacing w:before="0" w:after="0" w:line="300" w:lineRule="atLeast"/>
+        <w:jc w:val="left"/>
+        <w:textAlignment w:val="baseline"/>
+        <w:rPr>
+          <w:rFonts w:cs="Arial"/>
+          <w:color w:val="333333"/>
+          <w:szCs w:val="20"/>
+          <w:lang w:eastAsia="et-EE"/>
+        </w:rPr>
+      </w:pPr>
+    </w:p>
+    <w:p>
+      <w:pPr>
+        <w:pStyle w:val="ListParagraph"/>
+        <w:numPr>
+          <w:ilvl w:val="2"/>
+          <w:numId w:val="2"/>
+        </w:numPr>
+        <w:suppressAutoHyphens w:val="0"/>
+        <w:spacing w:before="0" w:after="0" w:line="300" w:lineRule="atLeast"/>
+        <w:jc w:val="left"/>
+        <w:textAlignment w:val="baseline"/>
+        <w:rPr>
+          <w:color w:val="333333"/>
+          <w:szCs w:val="20"/>
+          <w:lang w:eastAsia="et-EE"/>
+        </w:rPr>
+      </w:pPr>
+      <w:r>
+        <w:rPr>
+          <w:rFonts w:cs="Segoe UI"/>
+          <w:color w:val="333333"/>
+          <w:szCs w:val="20"/>
+          <w:shd w:val="clear" w:color="auto" w:fill="FFFFFF"/>
+        </w:rPr>
+        <w:t>Adit adapteri kasutamine</w:t>
+      </w:r>
+    </w:p>
+    <w:p>
+      <w:pPr>
+        <w:rPr>
+          <w:rFonts w:cs="Segoe UI"/>
+          <w:color w:val="333333"/>
+          <w:szCs w:val="20"/>
+          <w:shd w:val="clear" w:color="auto" w:fill="FFFFFF"/>
+        </w:rPr>
+      </w:pPr>
+      <w:r>
+        <w:rPr>
+          <w:rFonts w:cs="Segoe UI"/>
+          <w:color w:val="333333"/>
+          <w:szCs w:val="20"/>
+          <w:shd w:val="clear" w:color="auto" w:fill="FFFFFF"/>
+        </w:rPr>
+        <w:t>Adit adapter näitab kas isik on eesti.ee-s aktiivne (GetUserInfo.v1 päring) ja DHX-i kaudu deltasse saadetud dokumentide olekut (kätte saadud, avatud - getSendStaus.v1 päring). Kuna DHX adapter ise Adit päringuid ei tee, on võimalik Delta liidestada antud rakendusega. Liidestamiseks lisada alfresco-global.properties faili:</w:t>
+      </w:r>
+    </w:p>
+    <w:p>
+      <w:pPr>
+        <w:suppressAutoHyphens w:val="0"/>
+        <w:spacing w:after="0" w:line="300" w:lineRule="atLeast"/>
+        <w:textAlignment w:val="baseline"/>
+        <w:rPr>
+          <w:rFonts w:ascii="Arial" w:hAnsi="Arial" w:cs="Arial"/>
+          <w:color w:val="333333"/>
+          <w:szCs w:val="20"/>
+          <w:lang w:eastAsia="et-EE"/>
+        </w:rPr>
+      </w:pPr>
+      <w:r>
+        <w:rPr>
+          <w:rFonts w:ascii="Arial" w:hAnsi="Arial" w:cs="Arial"/>
+          <w:color w:val="333333"/>
+          <w:szCs w:val="20"/>
+          <w:bdr w:val="none" w:sz="0" w:space="0" w:color="auto" w:frame="1"/>
+          <w:lang w:eastAsia="et-EE"/>
+        </w:rPr>
+        <w:t>adit.service.url=https://aditadapter.example.com</w:t>
+      </w:r>
+    </w:p>
+    <w:p>
+      <w:pPr>
+        <w:rPr>
+          <w:rFonts w:ascii="Arial" w:hAnsi="Arial" w:cs="Arial"/>
+          <w:color w:val="333333"/>
+          <w:szCs w:val="20"/>
+          <w:bdr w:val="none" w:sz="0" w:space="0" w:color="auto" w:frame="1"/>
+          <w:lang w:eastAsia="et-EE"/>
+        </w:rPr>
+      </w:pPr>
+      <w:r>
+        <w:rPr>
+          <w:rFonts w:ascii="Arial" w:hAnsi="Arial" w:cs="Arial"/>
+          <w:color w:val="333333"/>
+          <w:szCs w:val="20"/>
+          <w:bdr w:val="none" w:sz="0" w:space="0" w:color="auto" w:frame="1"/>
+          <w:lang w:eastAsia="et-EE"/>
+        </w:rPr>
+        <w:t>adit.service.active=true</w:t>
+      </w:r>
+    </w:p>
+    <w:p>
+      <w:pPr>
+        <w:rPr>
+          <w:rFonts w:ascii="Arial" w:hAnsi="Arial" w:cs="Arial"/>
+          <w:color w:val="333333"/>
+          <w:szCs w:val="20"/>
+          <w:bdr w:val="none" w:sz="0" w:space="0" w:color="auto" w:frame="1"/>
+          <w:lang w:eastAsia="et-EE"/>
+        </w:rPr>
+      </w:pPr>
+    </w:p>
+    <w:p>
+      <w:pPr>
+        <w:rPr>
+          <w:rFonts w:cs="Arial"/>
+          <w:color w:val="333333"/>
+          <w:szCs w:val="20"/>
+          <w:bdr w:val="none" w:sz="0" w:space="0" w:color="auto" w:frame="1"/>
+          <w:lang w:eastAsia="et-EE"/>
+        </w:rPr>
+      </w:pPr>
+      <w:r>
+        <w:rPr>
+          <w:rFonts w:cs="Arial"/>
+          <w:color w:val="333333"/>
+          <w:szCs w:val="20"/>
+          <w:bdr w:val="none" w:sz="0" w:space="0" w:color="auto" w:frame="1"/>
+          <w:lang w:eastAsia="et-EE"/>
+        </w:rPr>
+        <w:t>Muuta vastavalt oma keskkonnale:</w:t>
+      </w:r>
+    </w:p>
+    <w:p>
+      <w:pPr>
+        <w:pStyle w:val="ListParagraph"/>
+        <w:numPr>
+          <w:ilvl w:val="0"/>
+          <w:numId w:val="40"/>
+        </w:numPr>
+        <w:rPr>
+          <w:rFonts w:ascii="Arial" w:hAnsi="Arial" w:cs="Arial"/>
+          <w:color w:val="333333"/>
+          <w:szCs w:val="20"/>
+          <w:bdr w:val="none" w:sz="0" w:space="0" w:color="auto" w:frame="1"/>
+          <w:lang w:eastAsia="et-EE"/>
+        </w:rPr>
+      </w:pPr>
+      <w:r>
+        <w:rPr>
+          <w:rFonts w:ascii="Segoe UI" w:hAnsi="Segoe UI" w:cs="Segoe UI"/>
+          <w:color w:val="333333"/>
+          <w:szCs w:val="20"/>
+        </w:rPr>
+        <w:t>adit.service.url - Adit adapteri aadress</w:t>
+      </w:r>
+    </w:p>
+    <w:p>
+      <w:pPr>
+        <w:pStyle w:val="ListParagraph"/>
+        <w:numPr>
+          <w:ilvl w:val="0"/>
+          <w:numId w:val="40"/>
+        </w:numPr>
+        <w:rPr>
+          <w:rFonts w:ascii="Arial" w:hAnsi="Arial" w:cs="Arial"/>
+          <w:color w:val="333333"/>
+          <w:szCs w:val="20"/>
+          <w:bdr w:val="none" w:sz="0" w:space="0" w:color="auto" w:frame="1"/>
+          <w:lang w:eastAsia="et-EE"/>
+        </w:rPr>
+      </w:pPr>
+      <w:r>
+        <w:rPr>
+          <w:rFonts w:ascii="Segoe UI" w:hAnsi="Segoe UI" w:cs="Segoe UI"/>
+          <w:color w:val="333333"/>
+          <w:szCs w:val="20"/>
+        </w:rPr>
+        <w:t>adit.service.active - kas adapteri teenus on aktiivne või mitte (true/false).</w:t>
+      </w:r>
+    </w:p>
+    <w:p>
+      <w:pPr>
+        <w:pStyle w:val="ListParagraph"/>
+        <w:rPr>
+          <w:rFonts w:ascii="Arial" w:hAnsi="Arial" w:cs="Arial"/>
+          <w:color w:val="333333"/>
+          <w:szCs w:val="20"/>
+          <w:bdr w:val="none" w:sz="0" w:space="0" w:color="auto" w:frame="1"/>
+          <w:lang w:eastAsia="et-EE"/>
+        </w:rPr>
+      </w:pPr>
+    </w:p>
+    <w:p>
+      <w:pPr>
+        <w:pStyle w:val="NormalWeb"/>
+        <w:shd w:val="clear" w:color="auto" w:fill="FFFFFF"/>
+        <w:spacing w:before="150" w:beforeAutospacing="0" w:after="0" w:afterAutospacing="0"/>
+        <w:rPr>
+          <w:rFonts w:ascii="Verdana" w:hAnsi="Verdana" w:cs="Segoe UI"/>
+          <w:color w:val="333333"/>
+          <w:sz w:val="20"/>
+          <w:szCs w:val="20"/>
+        </w:rPr>
+      </w:pPr>
+      <w:r>
+        <w:rPr>
+          <w:rFonts w:ascii="Verdana" w:hAnsi="Verdana" w:cs="Segoe UI"/>
+          <w:color w:val="333333"/>
+          <w:sz w:val="20"/>
+          <w:szCs w:val="20"/>
+        </w:rPr>
+        <w:t>Adit dokumentatsioon - </w:t>
+      </w:r>
+      <w:hyperlink r:id="rId14" w:history="1">
+        <w:r>
+          <w:rPr>
+            <w:rStyle w:val="Hyperlink"/>
+            <w:rFonts w:ascii="Verdana" w:hAnsi="Verdana" w:cs="Segoe UI"/>
+            <w:color w:val="3572B0"/>
+            <w:sz w:val="20"/>
+            <w:szCs w:val="20"/>
+          </w:rPr>
+          <w:t>https://www.ria.ee/et/riigi-infosusteem/riigiportaal/adit.html</w:t>
+        </w:r>
+      </w:hyperlink>
+    </w:p>
+    <w:p>
+      <w:pPr>
+        <w:rPr>
+          <w:rFonts w:ascii="Segoe UI" w:hAnsi="Segoe UI" w:cs="Segoe UI"/>
+          <w:color w:val="333333"/>
+          <w:szCs w:val="20"/>
+          <w:lang w:eastAsia="et-EE"/>
+        </w:rPr>
+      </w:pPr>
+      <w:r>
+        <w:rPr>
+          <w:rFonts w:ascii="Segoe UI" w:hAnsi="Segoe UI" w:cs="Segoe UI"/>
+          <w:color w:val="333333"/>
+          <w:szCs w:val="20"/>
+          <w:lang w:eastAsia="et-EE"/>
+        </w:rPr>
+        <w:t xml:space="preserve">Rakendus ja konfiguratsioonifailid </w:t>
+      </w:r>
+      <w:hyperlink r:id="rId15" w:history="1">
+        <w:r>
+          <w:rPr>
+            <w:rStyle w:val="Hyperlink"/>
+            <w:rFonts w:ascii="Segoe UI" w:hAnsi="Segoe UI" w:cs="Segoe UI"/>
+            <w:szCs w:val="20"/>
+            <w:lang w:eastAsia="et-EE"/>
+          </w:rPr>
+          <w:t>https://bitbucket.org/smitdevel/adit-adapter/downloads</w:t>
+        </w:r>
+      </w:hyperlink>
+      <w:r>
+        <w:rPr>
+          <w:rFonts w:ascii="Segoe UI" w:hAnsi="Segoe UI" w:cs="Segoe UI"/>
+          <w:color w:val="333333"/>
+          <w:szCs w:val="20"/>
+          <w:lang w:eastAsia="et-EE"/>
+        </w:rPr>
+        <w:t xml:space="preserve">. Paigaldusjuhend </w:t>
+      </w:r>
+      <w:r>
+        <w:rPr>
+          <w:rFonts w:ascii="Segoe UI" w:hAnsi="Segoe UI" w:cs="Segoe UI"/>
+          <w:color w:val="333333"/>
+          <w:szCs w:val="20"/>
+          <w:lang w:eastAsia="et-EE"/>
+        </w:rPr>
+        <w:t>https://bitbucket.org/smitdevel/adit-adapter/wiki/Home</w:t>
+      </w:r>
+    </w:p>
+    <w:p>
+      <w:pPr>
+        <w:rPr>
+          <w:rFonts w:ascii="Segoe UI" w:hAnsi="Segoe UI" w:cs="Segoe UI"/>
+          <w:color w:val="333333"/>
+          <w:szCs w:val="20"/>
+          <w:lang w:eastAsia="et-EE"/>
+        </w:rPr>
+      </w:pPr>
+    </w:p>
+    <w:p>
+      <w:pPr>
+        <w:pStyle w:val="ListParagraph"/>
+        <w:numPr>
+          <w:ilvl w:val="2"/>
+          <w:numId w:val="2"/>
+        </w:numPr>
+        <w:rPr>
+          <w:rFonts w:cs="Segoe UI"/>
+          <w:color w:val="333333"/>
+          <w:szCs w:val="20"/>
+          <w:shd w:val="clear" w:color="auto" w:fill="FFFFFF"/>
+        </w:rPr>
+      </w:pPr>
+      <w:r>
+        <w:rPr>
+          <w:rFonts w:cs="Segoe UI"/>
+          <w:color w:val="333333"/>
+          <w:szCs w:val="20"/>
+          <w:shd w:val="clear" w:color="auto" w:fill="FFFFFF"/>
+        </w:rPr>
+        <w:t>DigiSign teenuse kasutamine</w:t>
+      </w:r>
+    </w:p>
+    <w:p>
+      <w:pPr>
+        <w:pStyle w:val="NormalWeb"/>
+        <w:shd w:val="clear" w:color="auto" w:fill="FFFFFF"/>
+        <w:spacing w:before="150" w:beforeAutospacing="0" w:after="0" w:afterAutospacing="0"/>
+        <w:rPr>
+          <w:rFonts w:ascii="Verdana" w:hAnsi="Verdana" w:cs="Segoe UI"/>
+          <w:color w:val="333333"/>
+          <w:sz w:val="20"/>
+          <w:szCs w:val="20"/>
+        </w:rPr>
+      </w:pPr>
+      <w:r>
+        <w:rPr>
+          <w:rFonts w:ascii="Verdana" w:hAnsi="Verdana" w:cs="Segoe UI"/>
+          <w:color w:val="333333"/>
+          <w:sz w:val="20"/>
+          <w:szCs w:val="20"/>
+        </w:rPr>
+        <w:t>Kasutatakse Deltast dokumentide krüpteeritult välja saatmisel. Liidestamiseks lisada alfresco-global.properties faili:</w:t>
+      </w:r>
+    </w:p>
+    <w:p>
+      <w:pPr>
+        <w:suppressAutoHyphens w:val="0"/>
+        <w:spacing w:before="0" w:after="0" w:line="300" w:lineRule="atLeast"/>
+        <w:jc w:val="left"/>
+        <w:textAlignment w:val="baseline"/>
+        <w:rPr>
+          <w:rFonts w:ascii="Arial" w:hAnsi="Arial" w:cs="Arial"/>
+          <w:color w:val="333333"/>
+          <w:szCs w:val="20"/>
+          <w:lang w:eastAsia="et-EE"/>
+        </w:rPr>
+      </w:pPr>
+      <w:r>
+        <w:rPr>
+          <w:rFonts w:ascii="Arial" w:hAnsi="Arial" w:cs="Arial"/>
+          <w:color w:val="333333"/>
+          <w:szCs w:val="20"/>
+          <w:bdr w:val="none" w:sz="0" w:space="0" w:color="auto" w:frame="1"/>
+          <w:lang w:eastAsia="et-EE"/>
+        </w:rPr>
+        <w:t>digisign.service.url=https://digisign.example.com</w:t>
+      </w:r>
+    </w:p>
+    <w:p>
+      <w:pPr>
+        <w:suppressAutoHyphens w:val="0"/>
+        <w:spacing w:before="0" w:after="0" w:line="300" w:lineRule="atLeast"/>
+        <w:jc w:val="left"/>
+        <w:textAlignment w:val="baseline"/>
+        <w:rPr>
+          <w:rFonts w:ascii="Arial" w:hAnsi="Arial" w:cs="Arial"/>
+          <w:color w:val="333333"/>
+          <w:szCs w:val="20"/>
+          <w:bdr w:val="none" w:sz="0" w:space="0" w:color="auto" w:frame="1"/>
+          <w:lang w:eastAsia="et-EE"/>
+        </w:rPr>
+      </w:pPr>
+      <w:r>
+        <w:rPr>
+          <w:rFonts w:ascii="Arial" w:hAnsi="Arial" w:cs="Arial"/>
+          <w:color w:val="333333"/>
+          <w:szCs w:val="20"/>
+          <w:bdr w:val="none" w:sz="0" w:space="0" w:color="auto" w:frame="1"/>
+          <w:lang w:eastAsia="et-EE"/>
+        </w:rPr>
+        <w:t>digisign.service.active=true</w:t>
+      </w:r>
+      <w:r>
+        <w:rPr>
+          <w:rFonts w:ascii="Arial" w:hAnsi="Arial" w:cs="Arial"/>
+          <w:color w:val="333333"/>
+          <w:szCs w:val="20"/>
+          <w:bdr w:val="none" w:sz="0" w:space="0" w:color="auto" w:frame="1"/>
+          <w:lang w:eastAsia="et-EE"/>
+        </w:rPr>
         <w:t xml:space="preserve"> </w:t>
       </w:r>
-      <w:r>
-        <w:t xml:space="preserve">kliendi </w:t>
-      </w:r>
-      <w:r>
-        <w:t>alam</w:t>
-      </w:r>
-      <w:r>
-        <w:t>süsteemi kood</w:t>
-      </w:r>
-      <w:r>
-        <w:t> </w:t>
-      </w:r>
-    </w:p>
-    <w:p>
-      <w:pPr>
+    </w:p>
+    <w:p>
+      <w:pPr>
+        <w:suppressAutoHyphens w:val="0"/>
+        <w:spacing w:before="0" w:after="0" w:line="300" w:lineRule="atLeast"/>
         <w:jc w:val="left"/>
-      </w:pPr>
-      <w:r>
-        <w:br/>
-        <w:t>2) xroad-dhl.properties ja xroad-adit.properties</w:t>
-      </w:r>
-      <w:r>
-        <w:br/>
-        <w:t>Dhl näide:</w:t>
-      </w:r>
-      <w:r>
-        <w:br/>
-        <w:t>dhl-protocol-version=4.0 - teenuste versioon, xtee6 puhul = 4.0</w:t>
-      </w:r>
-      <w:r>
-        <w:br/>
-        <w:t>dhl-xroad-instance=ee-dev - PROD jaoks on vaja panna ee (ainult xroad-instance on vaja muuda sõltuvalt keskkonnale)</w:t>
-      </w:r>
-      <w:r>
-        <w:br/>
-        <w:t>dhl-member-class=GOV - servisi klass</w:t>
-      </w:r>
-      <w:r>
-        <w:br/>
-        <w:t>dhl-member-code=70006317 - servisi org kood</w:t>
-      </w:r>
-      <w:r>
-        <w:br/>
-        <w:t>dhl-subsystem-code=dhl - servisi subsüsteemi kood</w:t>
+        <w:textAlignment w:val="baseline"/>
+        <w:rPr>
+          <w:rFonts w:ascii="Arial" w:hAnsi="Arial" w:cs="Arial"/>
+          <w:color w:val="333333"/>
+          <w:szCs w:val="20"/>
+          <w:bdr w:val="none" w:sz="0" w:space="0" w:color="auto" w:frame="1"/>
+          <w:lang w:eastAsia="et-EE"/>
+        </w:rPr>
+      </w:pPr>
+    </w:p>
+    <w:p>
+      <w:pPr>
+        <w:suppressAutoHyphens w:val="0"/>
+        <w:spacing w:before="0" w:after="0" w:line="300" w:lineRule="atLeast"/>
+        <w:jc w:val="left"/>
+        <w:textAlignment w:val="baseline"/>
+        <w:rPr>
+          <w:rFonts w:cs="Arial"/>
+          <w:color w:val="333333"/>
+          <w:szCs w:val="20"/>
+          <w:bdr w:val="none" w:sz="0" w:space="0" w:color="auto" w:frame="1"/>
+          <w:lang w:eastAsia="et-EE"/>
+        </w:rPr>
+      </w:pPr>
+      <w:r>
+        <w:rPr>
+          <w:rFonts w:cs="Arial"/>
+          <w:color w:val="333333"/>
+          <w:szCs w:val="20"/>
+          <w:bdr w:val="none" w:sz="0" w:space="0" w:color="auto" w:frame="1"/>
+          <w:lang w:eastAsia="et-EE"/>
+        </w:rPr>
+        <w:t>Muuta vastavalt oma keskkonnale</w:t>
+      </w:r>
+    </w:p>
+    <w:p>
+      <w:pPr>
+        <w:pStyle w:val="ListParagraph"/>
+        <w:numPr>
+          <w:ilvl w:val="0"/>
+          <w:numId w:val="41"/>
+        </w:numPr>
+        <w:suppressAutoHyphens w:val="0"/>
+        <w:spacing w:before="0" w:after="0" w:line="300" w:lineRule="atLeast"/>
+        <w:jc w:val="left"/>
+        <w:textAlignment w:val="baseline"/>
+        <w:rPr>
+          <w:rFonts w:ascii="Arial" w:hAnsi="Arial" w:cs="Arial"/>
+          <w:color w:val="333333"/>
+          <w:szCs w:val="20"/>
+          <w:bdr w:val="none" w:sz="0" w:space="0" w:color="auto" w:frame="1"/>
+          <w:lang w:eastAsia="et-EE"/>
+        </w:rPr>
+      </w:pPr>
+      <w:r>
+        <w:rPr>
+          <w:rFonts w:cs="Segoe UI"/>
+          <w:color w:val="333333"/>
+          <w:szCs w:val="20"/>
+          <w:lang w:eastAsia="et-EE"/>
+        </w:rPr>
+        <w:t>digisign.service.url - DigiSign teenuse aadress</w:t>
+      </w:r>
+    </w:p>
+    <w:p>
+      <w:pPr>
+        <w:pStyle w:val="ListParagraph"/>
+        <w:numPr>
+          <w:ilvl w:val="0"/>
+          <w:numId w:val="41"/>
+        </w:numPr>
+        <w:suppressAutoHyphens w:val="0"/>
+        <w:spacing w:before="0" w:after="0" w:line="300" w:lineRule="atLeast"/>
+        <w:jc w:val="left"/>
+        <w:textAlignment w:val="baseline"/>
+        <w:rPr>
+          <w:rFonts w:ascii="Arial" w:hAnsi="Arial" w:cs="Arial"/>
+          <w:color w:val="333333"/>
+          <w:szCs w:val="20"/>
+          <w:bdr w:val="none" w:sz="0" w:space="0" w:color="auto" w:frame="1"/>
+          <w:lang w:eastAsia="et-EE"/>
+        </w:rPr>
+      </w:pPr>
+      <w:r>
+        <w:rPr>
+          <w:rFonts w:cs="Segoe UI"/>
+          <w:color w:val="333333"/>
+          <w:szCs w:val="20"/>
+          <w:lang w:eastAsia="et-EE"/>
+        </w:rPr>
+        <w:t>digisign.service.active - kas DigiSign teenus on aktiivne või mitte (true/false).</w:t>
       </w:r>
     </w:p>
     <w:p/>
@@ -5218,7 +7099,6 @@
         </w:numPr>
       </w:pPr>
       <w:r>
-        <w:lastRenderedPageBreak/>
         <w:t>db.* seaded viitavad PostgreSQL andmebaasiserverile ja sisaldavad andmebaasi nime, kasutajanime ja parooli.</w:t>
       </w:r>
     </w:p>
@@ -5365,7 +7245,7 @@
       <w:r>
         <w:t xml:space="preserve">jdigidoc.ocsp.enabled peab olema kas false või true. True kasutada siis, kui soovitakse et igal ID-kaardiga autentimisel tehtaks ID-kaardi sertifikaadi kontrollimiseks kehtivuskinnituspäring (OSCP) vastu Sertifitseerimiskeskuse serverit. False kasutada siis, kui soovitakse, et kehtivuskinnituspäringuid üldse ei tehtaks; siis teisi jdigidoc.* seadeid ignoreeritakse; siis peab veebiserver (Apache httpd või nginx) olema seadistatud kontrollima ID-kaardi sertfikaadi kehtivust vastu tühistusnimekirjasid (CRL, </w:t>
       </w:r>
-      <w:hyperlink r:id="rId12" w:history="1">
+      <w:hyperlink r:id="rId16" w:history="1">
         <w:r>
           <w:rPr>
             <w:rStyle w:val="Hyperlink"/>
@@ -5426,7 +7306,6 @@
     </w:p>
     <w:p>
       <w:r>
-        <w:lastRenderedPageBreak/>
         <w:t>Kui soovite, et ID-kaardi autentimise OCSP päringud tehtaks juurdepääsutõendi alusel, siis lisage seadistusfaili järgnevad seaded:</w:t>
       </w:r>
     </w:p>
@@ -5600,8 +7479,6 @@
       <w:r>
         <w:t>Kui EHCache replitseerimine õnnestub, siis tuleb rakenduse töötamise ajal logisse sarnaseid teateid:</w:t>
       </w:r>
-      <w:bookmarkStart w:id="117" w:name="_GoBack"/>
-      <w:bookmarkEnd w:id="117"/>
       <w:r>
         <w:br/>
       </w:r>
@@ -5708,7 +7585,6 @@
         <w:spacing w:line="360" w:lineRule="auto"/>
       </w:pPr>
       <w:r>
-        <w:lastRenderedPageBreak/>
         <w:t>Rakenduse paigaldamine</w:t>
       </w:r>
     </w:p>
@@ -5927,7 +7803,6 @@
         <w:pStyle w:val="Heading3"/>
       </w:pPr>
       <w:r>
-        <w:lastRenderedPageBreak/>
         <w:t>Rakenduse viimine madalamale versioonile</w:t>
       </w:r>
     </w:p>
@@ -6224,7 +8099,6 @@
         </w:numPr>
       </w:pPr>
       <w:r>
-        <w:lastRenderedPageBreak/>
         <w:t>shared/contentstore.deleted</w:t>
       </w:r>
     </w:p>
@@ -6427,7 +8301,6 @@
         <w:pStyle w:val="Heading3"/>
       </w:pPr>
       <w:r>
-        <w:lastRenderedPageBreak/>
         <w:t>CAS andmebaasi varundamine</w:t>
       </w:r>
     </w:p>
@@ -6684,7 +8557,6 @@
         <w:pStyle w:val="Heading3"/>
       </w:pPr>
       <w:r>
-        <w:lastRenderedPageBreak/>
         <w:t>ID-kaart</w:t>
       </w:r>
     </w:p>
@@ -7254,7 +9126,6 @@
         </w:numPr>
       </w:pPr>
       <w:r>
-        <w:lastRenderedPageBreak/>
         <w:t>Kui kasutusel on tulemüüre või proxy’sid vms tarkvara (ükskõik kas kohalikus arvutis või kohaliku arvuti ja DHS serveri vahele jäävas võrgus), mis sekkuvad HTTPS liiklusesse, siis peab DHS serveri HTTPS sertifikaat olema usaldatud ka kõikides nendes. Muidu võib tekkida probleeme muutmiseks avatud failide salvestamisel (näiteks MS Word veateade „There has been a network or file permission error. The network connection may be lost.“ või muudatusi ei salvestu või salvestub tühi faili sisu.)</w:t>
       </w:r>
     </w:p>
@@ -7469,11 +9340,7 @@
     </w:p>
     <w:p>
       <w:r>
-        <w:t xml:space="preserve">Kui soovitakse PDF faili veebilehe sees kuvamiseks kasutada Adobe Reader PDF lugejat, siis peab selle paigaldama kasutaja arvutisse. Adobe Reader 10 paigaldamisel paigaldatakse PDF </w:t>
-      </w:r>
-      <w:r>
-        <w:lastRenderedPageBreak/>
-        <w:t xml:space="preserve">lugeja plugin nii Internet Explorer kui ka Firefox brauserite jaoks automaatselt ning vaikimisi on Adobe Reader seadetes sisse lülitatud </w:t>
+        <w:t xml:space="preserve">Kui soovitakse PDF faili veebilehe sees kuvamiseks kasutada Adobe Reader PDF lugejat, siis peab selle paigaldama kasutaja arvutisse. Adobe Reader 10 paigaldamisel paigaldatakse PDF lugeja plugin nii Internet Explorer kui ka Firefox brauserite jaoks automaatselt ning vaikimisi on Adobe Reader seadetes sisse lülitatud </w:t>
       </w:r>
       <w:r>
         <w:rPr>
@@ -7701,7 +9568,6 @@
         <w:jc w:val="left"/>
       </w:pPr>
       <w:r>
-        <w:lastRenderedPageBreak/>
         <w:t xml:space="preserve">Kui esimeseks tegevuseks oli, et kasutaja üritas digiallkirjastada, siis digiallkirjastamine ebaõnnestub ja kasutajale tuleb veateade: </w:t>
       </w:r>
       <w:r>
@@ -7818,7 +9684,6 @@
         <w:pStyle w:val="Heading3"/>
       </w:pPr>
       <w:r>
-        <w:lastRenderedPageBreak/>
         <w:t>Dokumendi väljasaatmisel veateade „Dokumendi välja saatmine ebaõnnestus!“</w:t>
       </w:r>
     </w:p>
@@ -8029,7 +9894,6 @@
         <w:pStyle w:val="Heading3"/>
       </w:pPr>
       <w:r>
-        <w:lastRenderedPageBreak/>
         <w:t>Mobiil-ID tegevused ebaõnnestuvad, kuna teenuse nimetus on ebakorrektne</w:t>
       </w:r>
     </w:p>
@@ -8316,7 +10180,6 @@
         </w:numPr>
       </w:pPr>
       <w:r>
-        <w:lastRenderedPageBreak/>
         <w:t>Teiste puhul ehitustulemused sellest ei sõltu, võib määrata väärtuseks näiteks smit-test</w:t>
       </w:r>
     </w:p>
@@ -8650,11 +10513,7 @@
         </w:numPr>
       </w:pPr>
       <w:r>
-        <w:t xml:space="preserve">Paigaldage ja seadistage DHS rakendus eraldi igasse Tomcat’i vastavalt peatükkidele 5.1 ja 6. Kuna kõikide asututuse DHS’ide puhul peavad kõik kasutajad saama autentida </w:t>
-      </w:r>
-      <w:r>
-        <w:lastRenderedPageBreak/>
-        <w:t>samamoodi, siis mitte paigaldada CAS rakendust igasse Tomcat’i, vaid eraldi ühte Tomcat’i. Lisaks peab iga DHS rakenduse seadistusfailis alfresco-global.properties määrama erinevad portide väärtused, järgnevatel ridadel:</w:t>
+        <w:t>Paigaldage ja seadistage DHS rakendus eraldi igasse Tomcat’i vastavalt peatükkidele 5.1 ja 6. Kuna kõikide asututuse DHS’ide puhul peavad kõik kasutajad saama autentida samamoodi, siis mitte paigaldada CAS rakendust igasse Tomcat’i, vaid eraldi ühte Tomcat’i. Lisaks peab iga DHS rakenduse seadistusfailis alfresco-global.properties määrama erinevad portide väärtused, järgnevatel ridadel:</w:t>
       </w:r>
     </w:p>
     <w:p>
@@ -8779,8 +10638,8 @@
     <w:p/>
     <w:p/>
     <w:sectPr>
-      <w:headerReference w:type="default" r:id="rId13"/>
-      <w:footerReference w:type="default" r:id="rId14"/>
+      <w:headerReference w:type="default" r:id="rId17"/>
+      <w:footerReference w:type="default" r:id="rId18"/>
       <w:pgSz w:w="11906" w:h="16838"/>
       <w:pgMar w:top="1361" w:right="1134" w:bottom="1361" w:left="1134" w:header="709" w:footer="709" w:gutter="0"/>
       <w:cols w:space="708"/>
@@ -8791,7 +10650,7 @@
 </file>
 
 <file path=word/endnotes.xml><?xml version="1.0" encoding="utf-8"?>
-<w:endnotes xmlns:wpc="http://schemas.microsoft.com/office/word/2010/wordprocessingCanvas" xmlns:cx="http://schemas.microsoft.com/office/drawing/2014/chartex" xmlns:mc="http://schemas.openxmlformats.org/markup-compatibility/2006" xmlns:o="urn:schemas-microsoft-com:office:office" xmlns:r="http://schemas.openxmlformats.org/officeDocument/2006/relationships" xmlns:m="http://schemas.openxmlformats.org/officeDocument/2006/math" xmlns:v="urn:schemas-microsoft-com:vml" xmlns:wp14="http://schemas.microsoft.com/office/word/2010/wordprocessingDrawing" xmlns:wp="http://schemas.openxmlformats.org/drawingml/2006/wordprocessingDrawing" xmlns:w10="urn:schemas-microsoft-com:office:word" xmlns:w="http://schemas.openxmlformats.org/wordprocessingml/2006/main" xmlns:w14="http://schemas.microsoft.com/office/word/2010/wordml" xmlns:w15="http://schemas.microsoft.com/office/word/2012/wordml" xmlns:w16se="http://schemas.microsoft.com/office/word/2015/wordml/symex" xmlns:wpg="http://schemas.microsoft.com/office/word/2010/wordprocessingGroup" xmlns:wpi="http://schemas.microsoft.com/office/word/2010/wordprocessingInk" xmlns:wne="http://schemas.microsoft.com/office/word/2006/wordml" xmlns:wps="http://schemas.microsoft.com/office/word/2010/wordprocessingShape" mc:Ignorable="w14 w15 w16se wp14">
+<w:endnotes xmlns:wpc="http://schemas.microsoft.com/office/word/2010/wordprocessingCanvas" xmlns:cx="http://schemas.microsoft.com/office/drawing/2014/chartex" xmlns:cx1="http://schemas.microsoft.com/office/drawing/2015/9/8/chartex" xmlns:mc="http://schemas.openxmlformats.org/markup-compatibility/2006" xmlns:o="urn:schemas-microsoft-com:office:office" xmlns:r="http://schemas.openxmlformats.org/officeDocument/2006/relationships" xmlns:m="http://schemas.openxmlformats.org/officeDocument/2006/math" xmlns:v="urn:schemas-microsoft-com:vml" xmlns:wp14="http://schemas.microsoft.com/office/word/2010/wordprocessingDrawing" xmlns:wp="http://schemas.openxmlformats.org/drawingml/2006/wordprocessingDrawing" xmlns:w10="urn:schemas-microsoft-com:office:word" xmlns:w="http://schemas.openxmlformats.org/wordprocessingml/2006/main" xmlns:w14="http://schemas.microsoft.com/office/word/2010/wordml" xmlns:w15="http://schemas.microsoft.com/office/word/2012/wordml" xmlns:w16se="http://schemas.microsoft.com/office/word/2015/wordml/symex" xmlns:wpg="http://schemas.microsoft.com/office/word/2010/wordprocessingGroup" xmlns:wpi="http://schemas.microsoft.com/office/word/2010/wordprocessingInk" xmlns:wne="http://schemas.microsoft.com/office/word/2006/wordml" xmlns:wps="http://schemas.microsoft.com/office/word/2010/wordprocessingShape" mc:Ignorable="w14 w15 w16se wp14">
   <w:endnote w:type="separator" w:id="-1">
     <w:p>
       <w:pPr>
@@ -8816,7 +10675,7 @@
 </file>
 
 <file path=word/footer1.xml><?xml version="1.0" encoding="utf-8"?>
-<w:ftr xmlns:wpc="http://schemas.microsoft.com/office/word/2010/wordprocessingCanvas" xmlns:cx="http://schemas.microsoft.com/office/drawing/2014/chartex" xmlns:mc="http://schemas.openxmlformats.org/markup-compatibility/2006" xmlns:o="urn:schemas-microsoft-com:office:office" xmlns:r="http://schemas.openxmlformats.org/officeDocument/2006/relationships" xmlns:m="http://schemas.openxmlformats.org/officeDocument/2006/math" xmlns:v="urn:schemas-microsoft-com:vml" xmlns:wp14="http://schemas.microsoft.com/office/word/2010/wordprocessingDrawing" xmlns:wp="http://schemas.openxmlformats.org/drawingml/2006/wordprocessingDrawing" xmlns:w10="urn:schemas-microsoft-com:office:word" xmlns:w="http://schemas.openxmlformats.org/wordprocessingml/2006/main" xmlns:w14="http://schemas.microsoft.com/office/word/2010/wordml" xmlns:w15="http://schemas.microsoft.com/office/word/2012/wordml" xmlns:w16se="http://schemas.microsoft.com/office/word/2015/wordml/symex" xmlns:wpg="http://schemas.microsoft.com/office/word/2010/wordprocessingGroup" xmlns:wpi="http://schemas.microsoft.com/office/word/2010/wordprocessingInk" xmlns:wne="http://schemas.microsoft.com/office/word/2006/wordml" xmlns:wps="http://schemas.microsoft.com/office/word/2010/wordprocessingShape" mc:Ignorable="w14 w15 w16se wp14">
+<w:ftr xmlns:wpc="http://schemas.microsoft.com/office/word/2010/wordprocessingCanvas" xmlns:cx="http://schemas.microsoft.com/office/drawing/2014/chartex" xmlns:cx1="http://schemas.microsoft.com/office/drawing/2015/9/8/chartex" xmlns:mc="http://schemas.openxmlformats.org/markup-compatibility/2006" xmlns:o="urn:schemas-microsoft-com:office:office" xmlns:r="http://schemas.openxmlformats.org/officeDocument/2006/relationships" xmlns:m="http://schemas.openxmlformats.org/officeDocument/2006/math" xmlns:v="urn:schemas-microsoft-com:vml" xmlns:wp14="http://schemas.microsoft.com/office/word/2010/wordprocessingDrawing" xmlns:wp="http://schemas.openxmlformats.org/drawingml/2006/wordprocessingDrawing" xmlns:w10="urn:schemas-microsoft-com:office:word" xmlns:w="http://schemas.openxmlformats.org/wordprocessingml/2006/main" xmlns:w14="http://schemas.microsoft.com/office/word/2010/wordml" xmlns:w15="http://schemas.microsoft.com/office/word/2012/wordml" xmlns:w16se="http://schemas.microsoft.com/office/word/2015/wordml/symex" xmlns:wpg="http://schemas.microsoft.com/office/word/2010/wordprocessingGroup" xmlns:wpi="http://schemas.microsoft.com/office/word/2010/wordprocessingInk" xmlns:wne="http://schemas.microsoft.com/office/word/2006/wordml" xmlns:wps="http://schemas.microsoft.com/office/word/2010/wordprocessingShape" mc:Ignorable="w14 w15 w16se wp14">
   <w:p>
     <w:pPr>
       <w:pStyle w:val="Footertext"/>
@@ -8857,7 +10716,7 @@
       <w:rPr>
         <w:noProof/>
       </w:rPr>
-      <w:t>19</w:t>
+      <w:t>27</w:t>
     </w:r>
     <w:r>
       <w:fldChar w:fldCharType="end"/>
@@ -8881,7 +10740,7 @@
       <w:rPr>
         <w:noProof/>
       </w:rPr>
-      <w:t>31</w:t>
+      <w:t>33</w:t>
     </w:r>
     <w:r>
       <w:fldChar w:fldCharType="end"/>
@@ -8891,7 +10750,7 @@
 </file>
 
 <file path=word/footnotes.xml><?xml version="1.0" encoding="utf-8"?>
-<w:footnotes xmlns:wpc="http://schemas.microsoft.com/office/word/2010/wordprocessingCanvas" xmlns:cx="http://schemas.microsoft.com/office/drawing/2014/chartex" xmlns:mc="http://schemas.openxmlformats.org/markup-compatibility/2006" xmlns:o="urn:schemas-microsoft-com:office:office" xmlns:r="http://schemas.openxmlformats.org/officeDocument/2006/relationships" xmlns:m="http://schemas.openxmlformats.org/officeDocument/2006/math" xmlns:v="urn:schemas-microsoft-com:vml" xmlns:wp14="http://schemas.microsoft.com/office/word/2010/wordprocessingDrawing" xmlns:wp="http://schemas.openxmlformats.org/drawingml/2006/wordprocessingDrawing" xmlns:w10="urn:schemas-microsoft-com:office:word" xmlns:w="http://schemas.openxmlformats.org/wordprocessingml/2006/main" xmlns:w14="http://schemas.microsoft.com/office/word/2010/wordml" xmlns:w15="http://schemas.microsoft.com/office/word/2012/wordml" xmlns:w16se="http://schemas.microsoft.com/office/word/2015/wordml/symex" xmlns:wpg="http://schemas.microsoft.com/office/word/2010/wordprocessingGroup" xmlns:wpi="http://schemas.microsoft.com/office/word/2010/wordprocessingInk" xmlns:wne="http://schemas.microsoft.com/office/word/2006/wordml" xmlns:wps="http://schemas.microsoft.com/office/word/2010/wordprocessingShape" mc:Ignorable="w14 w15 w16se wp14">
+<w:footnotes xmlns:wpc="http://schemas.microsoft.com/office/word/2010/wordprocessingCanvas" xmlns:cx="http://schemas.microsoft.com/office/drawing/2014/chartex" xmlns:cx1="http://schemas.microsoft.com/office/drawing/2015/9/8/chartex" xmlns:mc="http://schemas.openxmlformats.org/markup-compatibility/2006" xmlns:o="urn:schemas-microsoft-com:office:office" xmlns:r="http://schemas.openxmlformats.org/officeDocument/2006/relationships" xmlns:m="http://schemas.openxmlformats.org/officeDocument/2006/math" xmlns:v="urn:schemas-microsoft-com:vml" xmlns:wp14="http://schemas.microsoft.com/office/word/2010/wordprocessingDrawing" xmlns:wp="http://schemas.openxmlformats.org/drawingml/2006/wordprocessingDrawing" xmlns:w10="urn:schemas-microsoft-com:office:word" xmlns:w="http://schemas.openxmlformats.org/wordprocessingml/2006/main" xmlns:w14="http://schemas.microsoft.com/office/word/2010/wordml" xmlns:w15="http://schemas.microsoft.com/office/word/2012/wordml" xmlns:w16se="http://schemas.microsoft.com/office/word/2015/wordml/symex" xmlns:wpg="http://schemas.microsoft.com/office/word/2010/wordprocessingGroup" xmlns:wpi="http://schemas.microsoft.com/office/word/2010/wordprocessingInk" xmlns:wne="http://schemas.microsoft.com/office/word/2006/wordml" xmlns:wps="http://schemas.microsoft.com/office/word/2010/wordprocessingShape" mc:Ignorable="w14 w15 w16se wp14">
   <w:footnote w:type="separator" w:id="-1">
     <w:p>
       <w:pPr>
@@ -8916,7 +10775,7 @@
 </file>
 
 <file path=word/header1.xml><?xml version="1.0" encoding="utf-8"?>
-<w:hdr xmlns:wpc="http://schemas.microsoft.com/office/word/2010/wordprocessingCanvas" xmlns:cx="http://schemas.microsoft.com/office/drawing/2014/chartex" xmlns:mc="http://schemas.openxmlformats.org/markup-compatibility/2006" xmlns:o="urn:schemas-microsoft-com:office:office" xmlns:r="http://schemas.openxmlformats.org/officeDocument/2006/relationships" xmlns:m="http://schemas.openxmlformats.org/officeDocument/2006/math" xmlns:v="urn:schemas-microsoft-com:vml" xmlns:wp14="http://schemas.microsoft.com/office/word/2010/wordprocessingDrawing" xmlns:wp="http://schemas.openxmlformats.org/drawingml/2006/wordprocessingDrawing" xmlns:w10="urn:schemas-microsoft-com:office:word" xmlns:w="http://schemas.openxmlformats.org/wordprocessingml/2006/main" xmlns:w14="http://schemas.microsoft.com/office/word/2010/wordml" xmlns:w15="http://schemas.microsoft.com/office/word/2012/wordml" xmlns:w16se="http://schemas.microsoft.com/office/word/2015/wordml/symex" xmlns:wpg="http://schemas.microsoft.com/office/word/2010/wordprocessingGroup" xmlns:wpi="http://schemas.microsoft.com/office/word/2010/wordprocessingInk" xmlns:wne="http://schemas.microsoft.com/office/word/2006/wordml" xmlns:wps="http://schemas.microsoft.com/office/word/2010/wordprocessingShape" mc:Ignorable="w14 w15 w16se wp14">
+<w:hdr xmlns:wpc="http://schemas.microsoft.com/office/word/2010/wordprocessingCanvas" xmlns:cx="http://schemas.microsoft.com/office/drawing/2014/chartex" xmlns:cx1="http://schemas.microsoft.com/office/drawing/2015/9/8/chartex" xmlns:mc="http://schemas.openxmlformats.org/markup-compatibility/2006" xmlns:o="urn:schemas-microsoft-com:office:office" xmlns:r="http://schemas.openxmlformats.org/officeDocument/2006/relationships" xmlns:m="http://schemas.openxmlformats.org/officeDocument/2006/math" xmlns:v="urn:schemas-microsoft-com:vml" xmlns:wp14="http://schemas.microsoft.com/office/word/2010/wordprocessingDrawing" xmlns:wp="http://schemas.openxmlformats.org/drawingml/2006/wordprocessingDrawing" xmlns:w10="urn:schemas-microsoft-com:office:word" xmlns:w="http://schemas.openxmlformats.org/wordprocessingml/2006/main" xmlns:w14="http://schemas.microsoft.com/office/word/2010/wordml" xmlns:w15="http://schemas.microsoft.com/office/word/2012/wordml" xmlns:w16se="http://schemas.microsoft.com/office/word/2015/wordml/symex" xmlns:wpg="http://schemas.microsoft.com/office/word/2010/wordprocessingGroup" xmlns:wpi="http://schemas.microsoft.com/office/word/2010/wordprocessingInk" xmlns:wne="http://schemas.microsoft.com/office/word/2006/wordml" xmlns:wps="http://schemas.microsoft.com/office/word/2010/wordprocessingShape" mc:Ignorable="w14 w15 w16se wp14">
   <w:p>
     <w:pPr>
       <w:pStyle w:val="Headertext"/>
@@ -8936,7 +10795,7 @@
 </file>
 
 <file path=word/numbering.xml><?xml version="1.0" encoding="utf-8"?>
-<w:numbering xmlns:wpc="http://schemas.microsoft.com/office/word/2010/wordprocessingCanvas" xmlns:cx="http://schemas.microsoft.com/office/drawing/2014/chartex" xmlns:mc="http://schemas.openxmlformats.org/markup-compatibility/2006" xmlns:o="urn:schemas-microsoft-com:office:office" xmlns:r="http://schemas.openxmlformats.org/officeDocument/2006/relationships" xmlns:m="http://schemas.openxmlformats.org/officeDocument/2006/math" xmlns:v="urn:schemas-microsoft-com:vml" xmlns:wp14="http://schemas.microsoft.com/office/word/2010/wordprocessingDrawing" xmlns:wp="http://schemas.openxmlformats.org/drawingml/2006/wordprocessingDrawing" xmlns:w10="urn:schemas-microsoft-com:office:word" xmlns:w="http://schemas.openxmlformats.org/wordprocessingml/2006/main" xmlns:w14="http://schemas.microsoft.com/office/word/2010/wordml" xmlns:w15="http://schemas.microsoft.com/office/word/2012/wordml" xmlns:w16se="http://schemas.microsoft.com/office/word/2015/wordml/symex" xmlns:wpg="http://schemas.microsoft.com/office/word/2010/wordprocessingGroup" xmlns:wpi="http://schemas.microsoft.com/office/word/2010/wordprocessingInk" xmlns:wne="http://schemas.microsoft.com/office/word/2006/wordml" xmlns:wps="http://schemas.microsoft.com/office/word/2010/wordprocessingShape" mc:Ignorable="w14 w15 w16se wp14">
+<w:numbering xmlns:wpc="http://schemas.microsoft.com/office/word/2010/wordprocessingCanvas" xmlns:cx="http://schemas.microsoft.com/office/drawing/2014/chartex" xmlns:cx1="http://schemas.microsoft.com/office/drawing/2015/9/8/chartex" xmlns:mc="http://schemas.openxmlformats.org/markup-compatibility/2006" xmlns:o="urn:schemas-microsoft-com:office:office" xmlns:r="http://schemas.openxmlformats.org/officeDocument/2006/relationships" xmlns:m="http://schemas.openxmlformats.org/officeDocument/2006/math" xmlns:v="urn:schemas-microsoft-com:vml" xmlns:wp14="http://schemas.microsoft.com/office/word/2010/wordprocessingDrawing" xmlns:wp="http://schemas.openxmlformats.org/drawingml/2006/wordprocessingDrawing" xmlns:w10="urn:schemas-microsoft-com:office:word" xmlns:w="http://schemas.openxmlformats.org/wordprocessingml/2006/main" xmlns:w14="http://schemas.microsoft.com/office/word/2010/wordml" xmlns:w15="http://schemas.microsoft.com/office/word/2012/wordml" xmlns:w16se="http://schemas.microsoft.com/office/word/2015/wordml/symex" xmlns:wpg="http://schemas.microsoft.com/office/word/2010/wordprocessingGroup" xmlns:wpi="http://schemas.microsoft.com/office/word/2010/wordprocessingInk" xmlns:wne="http://schemas.microsoft.com/office/word/2006/wordml" xmlns:wps="http://schemas.microsoft.com/office/word/2010/wordprocessingShape" mc:Ignorable="w14 w15 w16se wp14">
   <w:abstractNum w:abstractNumId="0" w15:restartNumberingAfterBreak="0">
     <w:nsid w:val="00000001"/>
     <w:multiLevelType w:val="multilevel"/>
@@ -9065,7 +10924,6 @@
     <w:nsid w:val="00000002"/>
     <w:multiLevelType w:val="multilevel"/>
     <w:tmpl w:val="00000002"/>
-    <w:name w:val="WW8Num1"/>
     <w:lvl w:ilvl="0">
       <w:start w:val="1"/>
       <w:numFmt w:val="upperRoman"/>
@@ -13011,6 +14869,268 @@
     </w:lvl>
   </w:abstractNum>
   <w:abstractNum w:abstractNumId="34" w15:restartNumberingAfterBreak="0">
+    <w:nsid w:val="04804257"/>
+    <w:multiLevelType w:val="multilevel"/>
+    <w:tmpl w:val="72C452EE"/>
+    <w:lvl w:ilvl="0">
+      <w:start w:val="1"/>
+      <w:numFmt w:val="bullet"/>
+      <w:lvlText w:val=""/>
+      <w:lvlJc w:val="left"/>
+      <w:pPr>
+        <w:tabs>
+          <w:tab w:val="num" w:pos="720"/>
+        </w:tabs>
+        <w:ind w:left="720" w:hanging="360"/>
+      </w:pPr>
+      <w:rPr>
+        <w:rFonts w:ascii="Symbol" w:hAnsi="Symbol" w:hint="default"/>
+        <w:sz w:val="20"/>
+      </w:rPr>
+    </w:lvl>
+    <w:lvl w:ilvl="1" w:tentative="1">
+      <w:start w:val="1"/>
+      <w:numFmt w:val="bullet"/>
+      <w:lvlText w:val=""/>
+      <w:lvlJc w:val="left"/>
+      <w:pPr>
+        <w:tabs>
+          <w:tab w:val="num" w:pos="1440"/>
+        </w:tabs>
+        <w:ind w:left="1440" w:hanging="360"/>
+      </w:pPr>
+      <w:rPr>
+        <w:rFonts w:ascii="Symbol" w:hAnsi="Symbol" w:hint="default"/>
+        <w:sz w:val="20"/>
+      </w:rPr>
+    </w:lvl>
+    <w:lvl w:ilvl="2" w:tentative="1">
+      <w:start w:val="1"/>
+      <w:numFmt w:val="bullet"/>
+      <w:lvlText w:val=""/>
+      <w:lvlJc w:val="left"/>
+      <w:pPr>
+        <w:tabs>
+          <w:tab w:val="num" w:pos="2160"/>
+        </w:tabs>
+        <w:ind w:left="2160" w:hanging="360"/>
+      </w:pPr>
+      <w:rPr>
+        <w:rFonts w:ascii="Symbol" w:hAnsi="Symbol" w:hint="default"/>
+        <w:sz w:val="20"/>
+      </w:rPr>
+    </w:lvl>
+    <w:lvl w:ilvl="3" w:tentative="1">
+      <w:start w:val="1"/>
+      <w:numFmt w:val="bullet"/>
+      <w:lvlText w:val=""/>
+      <w:lvlJc w:val="left"/>
+      <w:pPr>
+        <w:tabs>
+          <w:tab w:val="num" w:pos="2880"/>
+        </w:tabs>
+        <w:ind w:left="2880" w:hanging="360"/>
+      </w:pPr>
+      <w:rPr>
+        <w:rFonts w:ascii="Symbol" w:hAnsi="Symbol" w:hint="default"/>
+        <w:sz w:val="20"/>
+      </w:rPr>
+    </w:lvl>
+    <w:lvl w:ilvl="4" w:tentative="1">
+      <w:start w:val="1"/>
+      <w:numFmt w:val="bullet"/>
+      <w:lvlText w:val=""/>
+      <w:lvlJc w:val="left"/>
+      <w:pPr>
+        <w:tabs>
+          <w:tab w:val="num" w:pos="3600"/>
+        </w:tabs>
+        <w:ind w:left="3600" w:hanging="360"/>
+      </w:pPr>
+      <w:rPr>
+        <w:rFonts w:ascii="Symbol" w:hAnsi="Symbol" w:hint="default"/>
+        <w:sz w:val="20"/>
+      </w:rPr>
+    </w:lvl>
+    <w:lvl w:ilvl="5" w:tentative="1">
+      <w:start w:val="1"/>
+      <w:numFmt w:val="bullet"/>
+      <w:lvlText w:val=""/>
+      <w:lvlJc w:val="left"/>
+      <w:pPr>
+        <w:tabs>
+          <w:tab w:val="num" w:pos="4320"/>
+        </w:tabs>
+        <w:ind w:left="4320" w:hanging="360"/>
+      </w:pPr>
+      <w:rPr>
+        <w:rFonts w:ascii="Symbol" w:hAnsi="Symbol" w:hint="default"/>
+        <w:sz w:val="20"/>
+      </w:rPr>
+    </w:lvl>
+    <w:lvl w:ilvl="6" w:tentative="1">
+      <w:start w:val="1"/>
+      <w:numFmt w:val="bullet"/>
+      <w:lvlText w:val=""/>
+      <w:lvlJc w:val="left"/>
+      <w:pPr>
+        <w:tabs>
+          <w:tab w:val="num" w:pos="5040"/>
+        </w:tabs>
+        <w:ind w:left="5040" w:hanging="360"/>
+      </w:pPr>
+      <w:rPr>
+        <w:rFonts w:ascii="Symbol" w:hAnsi="Symbol" w:hint="default"/>
+        <w:sz w:val="20"/>
+      </w:rPr>
+    </w:lvl>
+    <w:lvl w:ilvl="7" w:tentative="1">
+      <w:start w:val="1"/>
+      <w:numFmt w:val="bullet"/>
+      <w:lvlText w:val=""/>
+      <w:lvlJc w:val="left"/>
+      <w:pPr>
+        <w:tabs>
+          <w:tab w:val="num" w:pos="5760"/>
+        </w:tabs>
+        <w:ind w:left="5760" w:hanging="360"/>
+      </w:pPr>
+      <w:rPr>
+        <w:rFonts w:ascii="Symbol" w:hAnsi="Symbol" w:hint="default"/>
+        <w:sz w:val="20"/>
+      </w:rPr>
+    </w:lvl>
+    <w:lvl w:ilvl="8" w:tentative="1">
+      <w:start w:val="1"/>
+      <w:numFmt w:val="bullet"/>
+      <w:lvlText w:val=""/>
+      <w:lvlJc w:val="left"/>
+      <w:pPr>
+        <w:tabs>
+          <w:tab w:val="num" w:pos="6480"/>
+        </w:tabs>
+        <w:ind w:left="6480" w:hanging="360"/>
+      </w:pPr>
+      <w:rPr>
+        <w:rFonts w:ascii="Symbol" w:hAnsi="Symbol" w:hint="default"/>
+        <w:sz w:val="20"/>
+      </w:rPr>
+    </w:lvl>
+  </w:abstractNum>
+  <w:abstractNum w:abstractNumId="35" w15:restartNumberingAfterBreak="0">
+    <w:nsid w:val="0ACA07D2"/>
+    <w:multiLevelType w:val="hybridMultilevel"/>
+    <w:tmpl w:val="7F8C80EC"/>
+    <w:lvl w:ilvl="0" w:tplc="04250001">
+      <w:start w:val="1"/>
+      <w:numFmt w:val="bullet"/>
+      <w:lvlText w:val=""/>
+      <w:lvlJc w:val="left"/>
+      <w:pPr>
+        <w:ind w:left="720" w:hanging="360"/>
+      </w:pPr>
+      <w:rPr>
+        <w:rFonts w:ascii="Symbol" w:hAnsi="Symbol" w:hint="default"/>
+      </w:rPr>
+    </w:lvl>
+    <w:lvl w:ilvl="1" w:tplc="04250003" w:tentative="1">
+      <w:start w:val="1"/>
+      <w:numFmt w:val="bullet"/>
+      <w:lvlText w:val="o"/>
+      <w:lvlJc w:val="left"/>
+      <w:pPr>
+        <w:ind w:left="1440" w:hanging="360"/>
+      </w:pPr>
+      <w:rPr>
+        <w:rFonts w:ascii="Courier New" w:hAnsi="Courier New" w:cs="Courier New" w:hint="default"/>
+      </w:rPr>
+    </w:lvl>
+    <w:lvl w:ilvl="2" w:tplc="04250005" w:tentative="1">
+      <w:start w:val="1"/>
+      <w:numFmt w:val="bullet"/>
+      <w:lvlText w:val=""/>
+      <w:lvlJc w:val="left"/>
+      <w:pPr>
+        <w:ind w:left="2160" w:hanging="360"/>
+      </w:pPr>
+      <w:rPr>
+        <w:rFonts w:ascii="Wingdings" w:hAnsi="Wingdings" w:hint="default"/>
+      </w:rPr>
+    </w:lvl>
+    <w:lvl w:ilvl="3" w:tplc="04250001" w:tentative="1">
+      <w:start w:val="1"/>
+      <w:numFmt w:val="bullet"/>
+      <w:lvlText w:val=""/>
+      <w:lvlJc w:val="left"/>
+      <w:pPr>
+        <w:ind w:left="2880" w:hanging="360"/>
+      </w:pPr>
+      <w:rPr>
+        <w:rFonts w:ascii="Symbol" w:hAnsi="Symbol" w:hint="default"/>
+      </w:rPr>
+    </w:lvl>
+    <w:lvl w:ilvl="4" w:tplc="04250003" w:tentative="1">
+      <w:start w:val="1"/>
+      <w:numFmt w:val="bullet"/>
+      <w:lvlText w:val="o"/>
+      <w:lvlJc w:val="left"/>
+      <w:pPr>
+        <w:ind w:left="3600" w:hanging="360"/>
+      </w:pPr>
+      <w:rPr>
+        <w:rFonts w:ascii="Courier New" w:hAnsi="Courier New" w:cs="Courier New" w:hint="default"/>
+      </w:rPr>
+    </w:lvl>
+    <w:lvl w:ilvl="5" w:tplc="04250005" w:tentative="1">
+      <w:start w:val="1"/>
+      <w:numFmt w:val="bullet"/>
+      <w:lvlText w:val=""/>
+      <w:lvlJc w:val="left"/>
+      <w:pPr>
+        <w:ind w:left="4320" w:hanging="360"/>
+      </w:pPr>
+      <w:rPr>
+        <w:rFonts w:ascii="Wingdings" w:hAnsi="Wingdings" w:hint="default"/>
+      </w:rPr>
+    </w:lvl>
+    <w:lvl w:ilvl="6" w:tplc="04250001" w:tentative="1">
+      <w:start w:val="1"/>
+      <w:numFmt w:val="bullet"/>
+      <w:lvlText w:val=""/>
+      <w:lvlJc w:val="left"/>
+      <w:pPr>
+        <w:ind w:left="5040" w:hanging="360"/>
+      </w:pPr>
+      <w:rPr>
+        <w:rFonts w:ascii="Symbol" w:hAnsi="Symbol" w:hint="default"/>
+      </w:rPr>
+    </w:lvl>
+    <w:lvl w:ilvl="7" w:tplc="04250003" w:tentative="1">
+      <w:start w:val="1"/>
+      <w:numFmt w:val="bullet"/>
+      <w:lvlText w:val="o"/>
+      <w:lvlJc w:val="left"/>
+      <w:pPr>
+        <w:ind w:left="5760" w:hanging="360"/>
+      </w:pPr>
+      <w:rPr>
+        <w:rFonts w:ascii="Courier New" w:hAnsi="Courier New" w:cs="Courier New" w:hint="default"/>
+      </w:rPr>
+    </w:lvl>
+    <w:lvl w:ilvl="8" w:tplc="04250005" w:tentative="1">
+      <w:start w:val="1"/>
+      <w:numFmt w:val="bullet"/>
+      <w:lvlText w:val=""/>
+      <w:lvlJc w:val="left"/>
+      <w:pPr>
+        <w:ind w:left="6480" w:hanging="360"/>
+      </w:pPr>
+      <w:rPr>
+        <w:rFonts w:ascii="Wingdings" w:hAnsi="Wingdings" w:hint="default"/>
+      </w:rPr>
+    </w:lvl>
+  </w:abstractNum>
+  <w:abstractNum w:abstractNumId="36" w15:restartNumberingAfterBreak="0">
     <w:nsid w:val="1BFD635E"/>
     <w:multiLevelType w:val="multilevel"/>
     <w:tmpl w:val="1A3EFBAA"/>
@@ -13126,6 +15246,1009 @@
       <w:rPr>
         <w:rFonts w:ascii="Wingdings" w:hAnsi="Wingdings" w:hint="default"/>
       </w:rPr>
+    </w:lvl>
+  </w:abstractNum>
+  <w:abstractNum w:abstractNumId="37" w15:restartNumberingAfterBreak="0">
+    <w:nsid w:val="3C4C64D8"/>
+    <w:multiLevelType w:val="hybridMultilevel"/>
+    <w:tmpl w:val="21A87262"/>
+    <w:lvl w:ilvl="0" w:tplc="0425000F">
+      <w:start w:val="1"/>
+      <w:numFmt w:val="decimal"/>
+      <w:lvlText w:val="%1."/>
+      <w:lvlJc w:val="left"/>
+      <w:pPr>
+        <w:ind w:left="720" w:hanging="360"/>
+      </w:pPr>
+    </w:lvl>
+    <w:lvl w:ilvl="1" w:tplc="04250019" w:tentative="1">
+      <w:start w:val="1"/>
+      <w:numFmt w:val="lowerLetter"/>
+      <w:lvlText w:val="%2."/>
+      <w:lvlJc w:val="left"/>
+      <w:pPr>
+        <w:ind w:left="1440" w:hanging="360"/>
+      </w:pPr>
+    </w:lvl>
+    <w:lvl w:ilvl="2" w:tplc="0425001B" w:tentative="1">
+      <w:start w:val="1"/>
+      <w:numFmt w:val="lowerRoman"/>
+      <w:lvlText w:val="%3."/>
+      <w:lvlJc w:val="right"/>
+      <w:pPr>
+        <w:ind w:left="2160" w:hanging="180"/>
+      </w:pPr>
+    </w:lvl>
+    <w:lvl w:ilvl="3" w:tplc="0425000F" w:tentative="1">
+      <w:start w:val="1"/>
+      <w:numFmt w:val="decimal"/>
+      <w:lvlText w:val="%4."/>
+      <w:lvlJc w:val="left"/>
+      <w:pPr>
+        <w:ind w:left="2880" w:hanging="360"/>
+      </w:pPr>
+    </w:lvl>
+    <w:lvl w:ilvl="4" w:tplc="04250019" w:tentative="1">
+      <w:start w:val="1"/>
+      <w:numFmt w:val="lowerLetter"/>
+      <w:lvlText w:val="%5."/>
+      <w:lvlJc w:val="left"/>
+      <w:pPr>
+        <w:ind w:left="3600" w:hanging="360"/>
+      </w:pPr>
+    </w:lvl>
+    <w:lvl w:ilvl="5" w:tplc="0425001B" w:tentative="1">
+      <w:start w:val="1"/>
+      <w:numFmt w:val="lowerRoman"/>
+      <w:lvlText w:val="%6."/>
+      <w:lvlJc w:val="right"/>
+      <w:pPr>
+        <w:ind w:left="4320" w:hanging="180"/>
+      </w:pPr>
+    </w:lvl>
+    <w:lvl w:ilvl="6" w:tplc="0425000F" w:tentative="1">
+      <w:start w:val="1"/>
+      <w:numFmt w:val="decimal"/>
+      <w:lvlText w:val="%7."/>
+      <w:lvlJc w:val="left"/>
+      <w:pPr>
+        <w:ind w:left="5040" w:hanging="360"/>
+      </w:pPr>
+    </w:lvl>
+    <w:lvl w:ilvl="7" w:tplc="04250019" w:tentative="1">
+      <w:start w:val="1"/>
+      <w:numFmt w:val="lowerLetter"/>
+      <w:lvlText w:val="%8."/>
+      <w:lvlJc w:val="left"/>
+      <w:pPr>
+        <w:ind w:left="5760" w:hanging="360"/>
+      </w:pPr>
+    </w:lvl>
+    <w:lvl w:ilvl="8" w:tplc="0425001B" w:tentative="1">
+      <w:start w:val="1"/>
+      <w:numFmt w:val="lowerRoman"/>
+      <w:lvlText w:val="%9."/>
+      <w:lvlJc w:val="right"/>
+      <w:pPr>
+        <w:ind w:left="6480" w:hanging="180"/>
+      </w:pPr>
+    </w:lvl>
+  </w:abstractNum>
+  <w:abstractNum w:abstractNumId="38" w15:restartNumberingAfterBreak="0">
+    <w:nsid w:val="40693819"/>
+    <w:multiLevelType w:val="multilevel"/>
+    <w:tmpl w:val="B526E594"/>
+    <w:lvl w:ilvl="0">
+      <w:start w:val="1"/>
+      <w:numFmt w:val="bullet"/>
+      <w:lvlText w:val=""/>
+      <w:lvlJc w:val="left"/>
+      <w:pPr>
+        <w:tabs>
+          <w:tab w:val="num" w:pos="720"/>
+        </w:tabs>
+        <w:ind w:left="720" w:hanging="360"/>
+      </w:pPr>
+      <w:rPr>
+        <w:rFonts w:ascii="Symbol" w:hAnsi="Symbol" w:hint="default"/>
+        <w:sz w:val="20"/>
+      </w:rPr>
+    </w:lvl>
+    <w:lvl w:ilvl="1" w:tentative="1">
+      <w:start w:val="1"/>
+      <w:numFmt w:val="bullet"/>
+      <w:lvlText w:val=""/>
+      <w:lvlJc w:val="left"/>
+      <w:pPr>
+        <w:tabs>
+          <w:tab w:val="num" w:pos="1440"/>
+        </w:tabs>
+        <w:ind w:left="1440" w:hanging="360"/>
+      </w:pPr>
+      <w:rPr>
+        <w:rFonts w:ascii="Symbol" w:hAnsi="Symbol" w:hint="default"/>
+        <w:sz w:val="20"/>
+      </w:rPr>
+    </w:lvl>
+    <w:lvl w:ilvl="2" w:tentative="1">
+      <w:start w:val="1"/>
+      <w:numFmt w:val="bullet"/>
+      <w:lvlText w:val=""/>
+      <w:lvlJc w:val="left"/>
+      <w:pPr>
+        <w:tabs>
+          <w:tab w:val="num" w:pos="2160"/>
+        </w:tabs>
+        <w:ind w:left="2160" w:hanging="360"/>
+      </w:pPr>
+      <w:rPr>
+        <w:rFonts w:ascii="Symbol" w:hAnsi="Symbol" w:hint="default"/>
+        <w:sz w:val="20"/>
+      </w:rPr>
+    </w:lvl>
+    <w:lvl w:ilvl="3" w:tentative="1">
+      <w:start w:val="1"/>
+      <w:numFmt w:val="bullet"/>
+      <w:lvlText w:val=""/>
+      <w:lvlJc w:val="left"/>
+      <w:pPr>
+        <w:tabs>
+          <w:tab w:val="num" w:pos="2880"/>
+        </w:tabs>
+        <w:ind w:left="2880" w:hanging="360"/>
+      </w:pPr>
+      <w:rPr>
+        <w:rFonts w:ascii="Symbol" w:hAnsi="Symbol" w:hint="default"/>
+        <w:sz w:val="20"/>
+      </w:rPr>
+    </w:lvl>
+    <w:lvl w:ilvl="4" w:tentative="1">
+      <w:start w:val="1"/>
+      <w:numFmt w:val="bullet"/>
+      <w:lvlText w:val=""/>
+      <w:lvlJc w:val="left"/>
+      <w:pPr>
+        <w:tabs>
+          <w:tab w:val="num" w:pos="3600"/>
+        </w:tabs>
+        <w:ind w:left="3600" w:hanging="360"/>
+      </w:pPr>
+      <w:rPr>
+        <w:rFonts w:ascii="Symbol" w:hAnsi="Symbol" w:hint="default"/>
+        <w:sz w:val="20"/>
+      </w:rPr>
+    </w:lvl>
+    <w:lvl w:ilvl="5" w:tentative="1">
+      <w:start w:val="1"/>
+      <w:numFmt w:val="bullet"/>
+      <w:lvlText w:val=""/>
+      <w:lvlJc w:val="left"/>
+      <w:pPr>
+        <w:tabs>
+          <w:tab w:val="num" w:pos="4320"/>
+        </w:tabs>
+        <w:ind w:left="4320" w:hanging="360"/>
+      </w:pPr>
+      <w:rPr>
+        <w:rFonts w:ascii="Symbol" w:hAnsi="Symbol" w:hint="default"/>
+        <w:sz w:val="20"/>
+      </w:rPr>
+    </w:lvl>
+    <w:lvl w:ilvl="6" w:tentative="1">
+      <w:start w:val="1"/>
+      <w:numFmt w:val="bullet"/>
+      <w:lvlText w:val=""/>
+      <w:lvlJc w:val="left"/>
+      <w:pPr>
+        <w:tabs>
+          <w:tab w:val="num" w:pos="5040"/>
+        </w:tabs>
+        <w:ind w:left="5040" w:hanging="360"/>
+      </w:pPr>
+      <w:rPr>
+        <w:rFonts w:ascii="Symbol" w:hAnsi="Symbol" w:hint="default"/>
+        <w:sz w:val="20"/>
+      </w:rPr>
+    </w:lvl>
+    <w:lvl w:ilvl="7" w:tentative="1">
+      <w:start w:val="1"/>
+      <w:numFmt w:val="bullet"/>
+      <w:lvlText w:val=""/>
+      <w:lvlJc w:val="left"/>
+      <w:pPr>
+        <w:tabs>
+          <w:tab w:val="num" w:pos="5760"/>
+        </w:tabs>
+        <w:ind w:left="5760" w:hanging="360"/>
+      </w:pPr>
+      <w:rPr>
+        <w:rFonts w:ascii="Symbol" w:hAnsi="Symbol" w:hint="default"/>
+        <w:sz w:val="20"/>
+      </w:rPr>
+    </w:lvl>
+    <w:lvl w:ilvl="8" w:tentative="1">
+      <w:start w:val="1"/>
+      <w:numFmt w:val="bullet"/>
+      <w:lvlText w:val=""/>
+      <w:lvlJc w:val="left"/>
+      <w:pPr>
+        <w:tabs>
+          <w:tab w:val="num" w:pos="6480"/>
+        </w:tabs>
+        <w:ind w:left="6480" w:hanging="360"/>
+      </w:pPr>
+      <w:rPr>
+        <w:rFonts w:ascii="Symbol" w:hAnsi="Symbol" w:hint="default"/>
+        <w:sz w:val="20"/>
+      </w:rPr>
+    </w:lvl>
+  </w:abstractNum>
+  <w:abstractNum w:abstractNumId="39" w15:restartNumberingAfterBreak="0">
+    <w:nsid w:val="4B9B4DA4"/>
+    <w:multiLevelType w:val="hybridMultilevel"/>
+    <w:tmpl w:val="C116035A"/>
+    <w:lvl w:ilvl="0" w:tplc="0425000F">
+      <w:start w:val="1"/>
+      <w:numFmt w:val="decimal"/>
+      <w:lvlText w:val="%1."/>
+      <w:lvlJc w:val="left"/>
+      <w:pPr>
+        <w:ind w:left="720" w:hanging="360"/>
+      </w:pPr>
+    </w:lvl>
+    <w:lvl w:ilvl="1" w:tplc="04250019" w:tentative="1">
+      <w:start w:val="1"/>
+      <w:numFmt w:val="lowerLetter"/>
+      <w:lvlText w:val="%2."/>
+      <w:lvlJc w:val="left"/>
+      <w:pPr>
+        <w:ind w:left="1440" w:hanging="360"/>
+      </w:pPr>
+    </w:lvl>
+    <w:lvl w:ilvl="2" w:tplc="0425001B" w:tentative="1">
+      <w:start w:val="1"/>
+      <w:numFmt w:val="lowerRoman"/>
+      <w:lvlText w:val="%3."/>
+      <w:lvlJc w:val="right"/>
+      <w:pPr>
+        <w:ind w:left="2160" w:hanging="180"/>
+      </w:pPr>
+    </w:lvl>
+    <w:lvl w:ilvl="3" w:tplc="0425000F" w:tentative="1">
+      <w:start w:val="1"/>
+      <w:numFmt w:val="decimal"/>
+      <w:lvlText w:val="%4."/>
+      <w:lvlJc w:val="left"/>
+      <w:pPr>
+        <w:ind w:left="2880" w:hanging="360"/>
+      </w:pPr>
+    </w:lvl>
+    <w:lvl w:ilvl="4" w:tplc="04250019" w:tentative="1">
+      <w:start w:val="1"/>
+      <w:numFmt w:val="lowerLetter"/>
+      <w:lvlText w:val="%5."/>
+      <w:lvlJc w:val="left"/>
+      <w:pPr>
+        <w:ind w:left="3600" w:hanging="360"/>
+      </w:pPr>
+    </w:lvl>
+    <w:lvl w:ilvl="5" w:tplc="0425001B" w:tentative="1">
+      <w:start w:val="1"/>
+      <w:numFmt w:val="lowerRoman"/>
+      <w:lvlText w:val="%6."/>
+      <w:lvlJc w:val="right"/>
+      <w:pPr>
+        <w:ind w:left="4320" w:hanging="180"/>
+      </w:pPr>
+    </w:lvl>
+    <w:lvl w:ilvl="6" w:tplc="0425000F" w:tentative="1">
+      <w:start w:val="1"/>
+      <w:numFmt w:val="decimal"/>
+      <w:lvlText w:val="%7."/>
+      <w:lvlJc w:val="left"/>
+      <w:pPr>
+        <w:ind w:left="5040" w:hanging="360"/>
+      </w:pPr>
+    </w:lvl>
+    <w:lvl w:ilvl="7" w:tplc="04250019" w:tentative="1">
+      <w:start w:val="1"/>
+      <w:numFmt w:val="lowerLetter"/>
+      <w:lvlText w:val="%8."/>
+      <w:lvlJc w:val="left"/>
+      <w:pPr>
+        <w:ind w:left="5760" w:hanging="360"/>
+      </w:pPr>
+    </w:lvl>
+    <w:lvl w:ilvl="8" w:tplc="0425001B" w:tentative="1">
+      <w:start w:val="1"/>
+      <w:numFmt w:val="lowerRoman"/>
+      <w:lvlText w:val="%9."/>
+      <w:lvlJc w:val="right"/>
+      <w:pPr>
+        <w:ind w:left="6480" w:hanging="180"/>
+      </w:pPr>
+    </w:lvl>
+  </w:abstractNum>
+  <w:abstractNum w:abstractNumId="40" w15:restartNumberingAfterBreak="0">
+    <w:nsid w:val="52067AC3"/>
+    <w:multiLevelType w:val="multilevel"/>
+    <w:tmpl w:val="CF405638"/>
+    <w:lvl w:ilvl="0">
+      <w:start w:val="1"/>
+      <w:numFmt w:val="bullet"/>
+      <w:lvlText w:val=""/>
+      <w:lvlJc w:val="left"/>
+      <w:pPr>
+        <w:tabs>
+          <w:tab w:val="num" w:pos="720"/>
+        </w:tabs>
+        <w:ind w:left="720" w:hanging="360"/>
+      </w:pPr>
+      <w:rPr>
+        <w:rFonts w:ascii="Symbol" w:hAnsi="Symbol" w:hint="default"/>
+        <w:sz w:val="20"/>
+      </w:rPr>
+    </w:lvl>
+    <w:lvl w:ilvl="1" w:tentative="1">
+      <w:start w:val="1"/>
+      <w:numFmt w:val="bullet"/>
+      <w:lvlText w:val=""/>
+      <w:lvlJc w:val="left"/>
+      <w:pPr>
+        <w:tabs>
+          <w:tab w:val="num" w:pos="1440"/>
+        </w:tabs>
+        <w:ind w:left="1440" w:hanging="360"/>
+      </w:pPr>
+      <w:rPr>
+        <w:rFonts w:ascii="Symbol" w:hAnsi="Symbol" w:hint="default"/>
+        <w:sz w:val="20"/>
+      </w:rPr>
+    </w:lvl>
+    <w:lvl w:ilvl="2" w:tentative="1">
+      <w:start w:val="1"/>
+      <w:numFmt w:val="bullet"/>
+      <w:lvlText w:val=""/>
+      <w:lvlJc w:val="left"/>
+      <w:pPr>
+        <w:tabs>
+          <w:tab w:val="num" w:pos="2160"/>
+        </w:tabs>
+        <w:ind w:left="2160" w:hanging="360"/>
+      </w:pPr>
+      <w:rPr>
+        <w:rFonts w:ascii="Symbol" w:hAnsi="Symbol" w:hint="default"/>
+        <w:sz w:val="20"/>
+      </w:rPr>
+    </w:lvl>
+    <w:lvl w:ilvl="3" w:tentative="1">
+      <w:start w:val="1"/>
+      <w:numFmt w:val="bullet"/>
+      <w:lvlText w:val=""/>
+      <w:lvlJc w:val="left"/>
+      <w:pPr>
+        <w:tabs>
+          <w:tab w:val="num" w:pos="2880"/>
+        </w:tabs>
+        <w:ind w:left="2880" w:hanging="360"/>
+      </w:pPr>
+      <w:rPr>
+        <w:rFonts w:ascii="Symbol" w:hAnsi="Symbol" w:hint="default"/>
+        <w:sz w:val="20"/>
+      </w:rPr>
+    </w:lvl>
+    <w:lvl w:ilvl="4" w:tentative="1">
+      <w:start w:val="1"/>
+      <w:numFmt w:val="bullet"/>
+      <w:lvlText w:val=""/>
+      <w:lvlJc w:val="left"/>
+      <w:pPr>
+        <w:tabs>
+          <w:tab w:val="num" w:pos="3600"/>
+        </w:tabs>
+        <w:ind w:left="3600" w:hanging="360"/>
+      </w:pPr>
+      <w:rPr>
+        <w:rFonts w:ascii="Symbol" w:hAnsi="Symbol" w:hint="default"/>
+        <w:sz w:val="20"/>
+      </w:rPr>
+    </w:lvl>
+    <w:lvl w:ilvl="5" w:tentative="1">
+      <w:start w:val="1"/>
+      <w:numFmt w:val="bullet"/>
+      <w:lvlText w:val=""/>
+      <w:lvlJc w:val="left"/>
+      <w:pPr>
+        <w:tabs>
+          <w:tab w:val="num" w:pos="4320"/>
+        </w:tabs>
+        <w:ind w:left="4320" w:hanging="360"/>
+      </w:pPr>
+      <w:rPr>
+        <w:rFonts w:ascii="Symbol" w:hAnsi="Symbol" w:hint="default"/>
+        <w:sz w:val="20"/>
+      </w:rPr>
+    </w:lvl>
+    <w:lvl w:ilvl="6" w:tentative="1">
+      <w:start w:val="1"/>
+      <w:numFmt w:val="bullet"/>
+      <w:lvlText w:val=""/>
+      <w:lvlJc w:val="left"/>
+      <w:pPr>
+        <w:tabs>
+          <w:tab w:val="num" w:pos="5040"/>
+        </w:tabs>
+        <w:ind w:left="5040" w:hanging="360"/>
+      </w:pPr>
+      <w:rPr>
+        <w:rFonts w:ascii="Symbol" w:hAnsi="Symbol" w:hint="default"/>
+        <w:sz w:val="20"/>
+      </w:rPr>
+    </w:lvl>
+    <w:lvl w:ilvl="7" w:tentative="1">
+      <w:start w:val="1"/>
+      <w:numFmt w:val="bullet"/>
+      <w:lvlText w:val=""/>
+      <w:lvlJc w:val="left"/>
+      <w:pPr>
+        <w:tabs>
+          <w:tab w:val="num" w:pos="5760"/>
+        </w:tabs>
+        <w:ind w:left="5760" w:hanging="360"/>
+      </w:pPr>
+      <w:rPr>
+        <w:rFonts w:ascii="Symbol" w:hAnsi="Symbol" w:hint="default"/>
+        <w:sz w:val="20"/>
+      </w:rPr>
+    </w:lvl>
+    <w:lvl w:ilvl="8" w:tentative="1">
+      <w:start w:val="1"/>
+      <w:numFmt w:val="bullet"/>
+      <w:lvlText w:val=""/>
+      <w:lvlJc w:val="left"/>
+      <w:pPr>
+        <w:tabs>
+          <w:tab w:val="num" w:pos="6480"/>
+        </w:tabs>
+        <w:ind w:left="6480" w:hanging="360"/>
+      </w:pPr>
+      <w:rPr>
+        <w:rFonts w:ascii="Symbol" w:hAnsi="Symbol" w:hint="default"/>
+        <w:sz w:val="20"/>
+      </w:rPr>
+    </w:lvl>
+  </w:abstractNum>
+  <w:abstractNum w:abstractNumId="41" w15:restartNumberingAfterBreak="0">
+    <w:nsid w:val="52182AE9"/>
+    <w:multiLevelType w:val="multilevel"/>
+    <w:tmpl w:val="C97AF2FA"/>
+    <w:lvl w:ilvl="0">
+      <w:start w:val="1"/>
+      <w:numFmt w:val="bullet"/>
+      <w:lvlText w:val=""/>
+      <w:lvlJc w:val="left"/>
+      <w:pPr>
+        <w:tabs>
+          <w:tab w:val="num" w:pos="720"/>
+        </w:tabs>
+        <w:ind w:left="720" w:hanging="360"/>
+      </w:pPr>
+      <w:rPr>
+        <w:rFonts w:ascii="Symbol" w:hAnsi="Symbol" w:hint="default"/>
+        <w:sz w:val="20"/>
+      </w:rPr>
+    </w:lvl>
+    <w:lvl w:ilvl="1" w:tentative="1">
+      <w:start w:val="1"/>
+      <w:numFmt w:val="bullet"/>
+      <w:lvlText w:val=""/>
+      <w:lvlJc w:val="left"/>
+      <w:pPr>
+        <w:tabs>
+          <w:tab w:val="num" w:pos="1440"/>
+        </w:tabs>
+        <w:ind w:left="1440" w:hanging="360"/>
+      </w:pPr>
+      <w:rPr>
+        <w:rFonts w:ascii="Symbol" w:hAnsi="Symbol" w:hint="default"/>
+        <w:sz w:val="20"/>
+      </w:rPr>
+    </w:lvl>
+    <w:lvl w:ilvl="2" w:tentative="1">
+      <w:start w:val="1"/>
+      <w:numFmt w:val="bullet"/>
+      <w:lvlText w:val=""/>
+      <w:lvlJc w:val="left"/>
+      <w:pPr>
+        <w:tabs>
+          <w:tab w:val="num" w:pos="2160"/>
+        </w:tabs>
+        <w:ind w:left="2160" w:hanging="360"/>
+      </w:pPr>
+      <w:rPr>
+        <w:rFonts w:ascii="Symbol" w:hAnsi="Symbol" w:hint="default"/>
+        <w:sz w:val="20"/>
+      </w:rPr>
+    </w:lvl>
+    <w:lvl w:ilvl="3" w:tentative="1">
+      <w:start w:val="1"/>
+      <w:numFmt w:val="bullet"/>
+      <w:lvlText w:val=""/>
+      <w:lvlJc w:val="left"/>
+      <w:pPr>
+        <w:tabs>
+          <w:tab w:val="num" w:pos="2880"/>
+        </w:tabs>
+        <w:ind w:left="2880" w:hanging="360"/>
+      </w:pPr>
+      <w:rPr>
+        <w:rFonts w:ascii="Symbol" w:hAnsi="Symbol" w:hint="default"/>
+        <w:sz w:val="20"/>
+      </w:rPr>
+    </w:lvl>
+    <w:lvl w:ilvl="4" w:tentative="1">
+      <w:start w:val="1"/>
+      <w:numFmt w:val="bullet"/>
+      <w:lvlText w:val=""/>
+      <w:lvlJc w:val="left"/>
+      <w:pPr>
+        <w:tabs>
+          <w:tab w:val="num" w:pos="3600"/>
+        </w:tabs>
+        <w:ind w:left="3600" w:hanging="360"/>
+      </w:pPr>
+      <w:rPr>
+        <w:rFonts w:ascii="Symbol" w:hAnsi="Symbol" w:hint="default"/>
+        <w:sz w:val="20"/>
+      </w:rPr>
+    </w:lvl>
+    <w:lvl w:ilvl="5" w:tentative="1">
+      <w:start w:val="1"/>
+      <w:numFmt w:val="bullet"/>
+      <w:lvlText w:val=""/>
+      <w:lvlJc w:val="left"/>
+      <w:pPr>
+        <w:tabs>
+          <w:tab w:val="num" w:pos="4320"/>
+        </w:tabs>
+        <w:ind w:left="4320" w:hanging="360"/>
+      </w:pPr>
+      <w:rPr>
+        <w:rFonts w:ascii="Symbol" w:hAnsi="Symbol" w:hint="default"/>
+        <w:sz w:val="20"/>
+      </w:rPr>
+    </w:lvl>
+    <w:lvl w:ilvl="6" w:tentative="1">
+      <w:start w:val="1"/>
+      <w:numFmt w:val="bullet"/>
+      <w:lvlText w:val=""/>
+      <w:lvlJc w:val="left"/>
+      <w:pPr>
+        <w:tabs>
+          <w:tab w:val="num" w:pos="5040"/>
+        </w:tabs>
+        <w:ind w:left="5040" w:hanging="360"/>
+      </w:pPr>
+      <w:rPr>
+        <w:rFonts w:ascii="Symbol" w:hAnsi="Symbol" w:hint="default"/>
+        <w:sz w:val="20"/>
+      </w:rPr>
+    </w:lvl>
+    <w:lvl w:ilvl="7" w:tentative="1">
+      <w:start w:val="1"/>
+      <w:numFmt w:val="bullet"/>
+      <w:lvlText w:val=""/>
+      <w:lvlJc w:val="left"/>
+      <w:pPr>
+        <w:tabs>
+          <w:tab w:val="num" w:pos="5760"/>
+        </w:tabs>
+        <w:ind w:left="5760" w:hanging="360"/>
+      </w:pPr>
+      <w:rPr>
+        <w:rFonts w:ascii="Symbol" w:hAnsi="Symbol" w:hint="default"/>
+        <w:sz w:val="20"/>
+      </w:rPr>
+    </w:lvl>
+    <w:lvl w:ilvl="8" w:tentative="1">
+      <w:start w:val="1"/>
+      <w:numFmt w:val="bullet"/>
+      <w:lvlText w:val=""/>
+      <w:lvlJc w:val="left"/>
+      <w:pPr>
+        <w:tabs>
+          <w:tab w:val="num" w:pos="6480"/>
+        </w:tabs>
+        <w:ind w:left="6480" w:hanging="360"/>
+      </w:pPr>
+      <w:rPr>
+        <w:rFonts w:ascii="Symbol" w:hAnsi="Symbol" w:hint="default"/>
+        <w:sz w:val="20"/>
+      </w:rPr>
+    </w:lvl>
+  </w:abstractNum>
+  <w:abstractNum w:abstractNumId="42" w15:restartNumberingAfterBreak="0">
+    <w:nsid w:val="75520CAC"/>
+    <w:multiLevelType w:val="multilevel"/>
+    <w:tmpl w:val="82AA4F56"/>
+    <w:lvl w:ilvl="0">
+      <w:start w:val="1"/>
+      <w:numFmt w:val="bullet"/>
+      <w:lvlText w:val=""/>
+      <w:lvlJc w:val="left"/>
+      <w:pPr>
+        <w:tabs>
+          <w:tab w:val="num" w:pos="720"/>
+        </w:tabs>
+        <w:ind w:left="720" w:hanging="360"/>
+      </w:pPr>
+      <w:rPr>
+        <w:rFonts w:ascii="Symbol" w:hAnsi="Symbol" w:hint="default"/>
+        <w:sz w:val="20"/>
+      </w:rPr>
+    </w:lvl>
+    <w:lvl w:ilvl="1" w:tentative="1">
+      <w:start w:val="1"/>
+      <w:numFmt w:val="bullet"/>
+      <w:lvlText w:val=""/>
+      <w:lvlJc w:val="left"/>
+      <w:pPr>
+        <w:tabs>
+          <w:tab w:val="num" w:pos="1440"/>
+        </w:tabs>
+        <w:ind w:left="1440" w:hanging="360"/>
+      </w:pPr>
+      <w:rPr>
+        <w:rFonts w:ascii="Symbol" w:hAnsi="Symbol" w:hint="default"/>
+        <w:sz w:val="20"/>
+      </w:rPr>
+    </w:lvl>
+    <w:lvl w:ilvl="2" w:tentative="1">
+      <w:start w:val="1"/>
+      <w:numFmt w:val="bullet"/>
+      <w:lvlText w:val=""/>
+      <w:lvlJc w:val="left"/>
+      <w:pPr>
+        <w:tabs>
+          <w:tab w:val="num" w:pos="2160"/>
+        </w:tabs>
+        <w:ind w:left="2160" w:hanging="360"/>
+      </w:pPr>
+      <w:rPr>
+        <w:rFonts w:ascii="Symbol" w:hAnsi="Symbol" w:hint="default"/>
+        <w:sz w:val="20"/>
+      </w:rPr>
+    </w:lvl>
+    <w:lvl w:ilvl="3" w:tentative="1">
+      <w:start w:val="1"/>
+      <w:numFmt w:val="bullet"/>
+      <w:lvlText w:val=""/>
+      <w:lvlJc w:val="left"/>
+      <w:pPr>
+        <w:tabs>
+          <w:tab w:val="num" w:pos="2880"/>
+        </w:tabs>
+        <w:ind w:left="2880" w:hanging="360"/>
+      </w:pPr>
+      <w:rPr>
+        <w:rFonts w:ascii="Symbol" w:hAnsi="Symbol" w:hint="default"/>
+        <w:sz w:val="20"/>
+      </w:rPr>
+    </w:lvl>
+    <w:lvl w:ilvl="4" w:tentative="1">
+      <w:start w:val="1"/>
+      <w:numFmt w:val="bullet"/>
+      <w:lvlText w:val=""/>
+      <w:lvlJc w:val="left"/>
+      <w:pPr>
+        <w:tabs>
+          <w:tab w:val="num" w:pos="3600"/>
+        </w:tabs>
+        <w:ind w:left="3600" w:hanging="360"/>
+      </w:pPr>
+      <w:rPr>
+        <w:rFonts w:ascii="Symbol" w:hAnsi="Symbol" w:hint="default"/>
+        <w:sz w:val="20"/>
+      </w:rPr>
+    </w:lvl>
+    <w:lvl w:ilvl="5" w:tentative="1">
+      <w:start w:val="1"/>
+      <w:numFmt w:val="bullet"/>
+      <w:lvlText w:val=""/>
+      <w:lvlJc w:val="left"/>
+      <w:pPr>
+        <w:tabs>
+          <w:tab w:val="num" w:pos="4320"/>
+        </w:tabs>
+        <w:ind w:left="4320" w:hanging="360"/>
+      </w:pPr>
+      <w:rPr>
+        <w:rFonts w:ascii="Symbol" w:hAnsi="Symbol" w:hint="default"/>
+        <w:sz w:val="20"/>
+      </w:rPr>
+    </w:lvl>
+    <w:lvl w:ilvl="6" w:tentative="1">
+      <w:start w:val="1"/>
+      <w:numFmt w:val="bullet"/>
+      <w:lvlText w:val=""/>
+      <w:lvlJc w:val="left"/>
+      <w:pPr>
+        <w:tabs>
+          <w:tab w:val="num" w:pos="5040"/>
+        </w:tabs>
+        <w:ind w:left="5040" w:hanging="360"/>
+      </w:pPr>
+      <w:rPr>
+        <w:rFonts w:ascii="Symbol" w:hAnsi="Symbol" w:hint="default"/>
+        <w:sz w:val="20"/>
+      </w:rPr>
+    </w:lvl>
+    <w:lvl w:ilvl="7" w:tentative="1">
+      <w:start w:val="1"/>
+      <w:numFmt w:val="bullet"/>
+      <w:lvlText w:val=""/>
+      <w:lvlJc w:val="left"/>
+      <w:pPr>
+        <w:tabs>
+          <w:tab w:val="num" w:pos="5760"/>
+        </w:tabs>
+        <w:ind w:left="5760" w:hanging="360"/>
+      </w:pPr>
+      <w:rPr>
+        <w:rFonts w:ascii="Symbol" w:hAnsi="Symbol" w:hint="default"/>
+        <w:sz w:val="20"/>
+      </w:rPr>
+    </w:lvl>
+    <w:lvl w:ilvl="8" w:tentative="1">
+      <w:start w:val="1"/>
+      <w:numFmt w:val="bullet"/>
+      <w:lvlText w:val=""/>
+      <w:lvlJc w:val="left"/>
+      <w:pPr>
+        <w:tabs>
+          <w:tab w:val="num" w:pos="6480"/>
+        </w:tabs>
+        <w:ind w:left="6480" w:hanging="360"/>
+      </w:pPr>
+      <w:rPr>
+        <w:rFonts w:ascii="Symbol" w:hAnsi="Symbol" w:hint="default"/>
+        <w:sz w:val="20"/>
+      </w:rPr>
+    </w:lvl>
+  </w:abstractNum>
+  <w:abstractNum w:abstractNumId="43" w15:restartNumberingAfterBreak="0">
+    <w:nsid w:val="77060117"/>
+    <w:multiLevelType w:val="multilevel"/>
+    <w:tmpl w:val="DA86DDC8"/>
+    <w:lvl w:ilvl="0">
+      <w:start w:val="1"/>
+      <w:numFmt w:val="bullet"/>
+      <w:lvlText w:val=""/>
+      <w:lvlJc w:val="left"/>
+      <w:pPr>
+        <w:tabs>
+          <w:tab w:val="num" w:pos="720"/>
+        </w:tabs>
+        <w:ind w:left="720" w:hanging="360"/>
+      </w:pPr>
+      <w:rPr>
+        <w:rFonts w:ascii="Symbol" w:hAnsi="Symbol" w:hint="default"/>
+        <w:sz w:val="20"/>
+      </w:rPr>
+    </w:lvl>
+    <w:lvl w:ilvl="1" w:tentative="1">
+      <w:start w:val="1"/>
+      <w:numFmt w:val="bullet"/>
+      <w:lvlText w:val=""/>
+      <w:lvlJc w:val="left"/>
+      <w:pPr>
+        <w:tabs>
+          <w:tab w:val="num" w:pos="1440"/>
+        </w:tabs>
+        <w:ind w:left="1440" w:hanging="360"/>
+      </w:pPr>
+      <w:rPr>
+        <w:rFonts w:ascii="Symbol" w:hAnsi="Symbol" w:hint="default"/>
+        <w:sz w:val="20"/>
+      </w:rPr>
+    </w:lvl>
+    <w:lvl w:ilvl="2" w:tentative="1">
+      <w:start w:val="1"/>
+      <w:numFmt w:val="bullet"/>
+      <w:lvlText w:val=""/>
+      <w:lvlJc w:val="left"/>
+      <w:pPr>
+        <w:tabs>
+          <w:tab w:val="num" w:pos="2160"/>
+        </w:tabs>
+        <w:ind w:left="2160" w:hanging="360"/>
+      </w:pPr>
+      <w:rPr>
+        <w:rFonts w:ascii="Symbol" w:hAnsi="Symbol" w:hint="default"/>
+        <w:sz w:val="20"/>
+      </w:rPr>
+    </w:lvl>
+    <w:lvl w:ilvl="3" w:tentative="1">
+      <w:start w:val="1"/>
+      <w:numFmt w:val="bullet"/>
+      <w:lvlText w:val=""/>
+      <w:lvlJc w:val="left"/>
+      <w:pPr>
+        <w:tabs>
+          <w:tab w:val="num" w:pos="2880"/>
+        </w:tabs>
+        <w:ind w:left="2880" w:hanging="360"/>
+      </w:pPr>
+      <w:rPr>
+        <w:rFonts w:ascii="Symbol" w:hAnsi="Symbol" w:hint="default"/>
+        <w:sz w:val="20"/>
+      </w:rPr>
+    </w:lvl>
+    <w:lvl w:ilvl="4" w:tentative="1">
+      <w:start w:val="1"/>
+      <w:numFmt w:val="bullet"/>
+      <w:lvlText w:val=""/>
+      <w:lvlJc w:val="left"/>
+      <w:pPr>
+        <w:tabs>
+          <w:tab w:val="num" w:pos="3600"/>
+        </w:tabs>
+        <w:ind w:left="3600" w:hanging="360"/>
+      </w:pPr>
+      <w:rPr>
+        <w:rFonts w:ascii="Symbol" w:hAnsi="Symbol" w:hint="default"/>
+        <w:sz w:val="20"/>
+      </w:rPr>
+    </w:lvl>
+    <w:lvl w:ilvl="5" w:tentative="1">
+      <w:start w:val="1"/>
+      <w:numFmt w:val="bullet"/>
+      <w:lvlText w:val=""/>
+      <w:lvlJc w:val="left"/>
+      <w:pPr>
+        <w:tabs>
+          <w:tab w:val="num" w:pos="4320"/>
+        </w:tabs>
+        <w:ind w:left="4320" w:hanging="360"/>
+      </w:pPr>
+      <w:rPr>
+        <w:rFonts w:ascii="Symbol" w:hAnsi="Symbol" w:hint="default"/>
+        <w:sz w:val="20"/>
+      </w:rPr>
+    </w:lvl>
+    <w:lvl w:ilvl="6" w:tentative="1">
+      <w:start w:val="1"/>
+      <w:numFmt w:val="bullet"/>
+      <w:lvlText w:val=""/>
+      <w:lvlJc w:val="left"/>
+      <w:pPr>
+        <w:tabs>
+          <w:tab w:val="num" w:pos="5040"/>
+        </w:tabs>
+        <w:ind w:left="5040" w:hanging="360"/>
+      </w:pPr>
+      <w:rPr>
+        <w:rFonts w:ascii="Symbol" w:hAnsi="Symbol" w:hint="default"/>
+        <w:sz w:val="20"/>
+      </w:rPr>
+    </w:lvl>
+    <w:lvl w:ilvl="7" w:tentative="1">
+      <w:start w:val="1"/>
+      <w:numFmt w:val="bullet"/>
+      <w:lvlText w:val=""/>
+      <w:lvlJc w:val="left"/>
+      <w:pPr>
+        <w:tabs>
+          <w:tab w:val="num" w:pos="5760"/>
+        </w:tabs>
+        <w:ind w:left="5760" w:hanging="360"/>
+      </w:pPr>
+      <w:rPr>
+        <w:rFonts w:ascii="Symbol" w:hAnsi="Symbol" w:hint="default"/>
+        <w:sz w:val="20"/>
+      </w:rPr>
+    </w:lvl>
+    <w:lvl w:ilvl="8" w:tentative="1">
+      <w:start w:val="1"/>
+      <w:numFmt w:val="bullet"/>
+      <w:lvlText w:val=""/>
+      <w:lvlJc w:val="left"/>
+      <w:pPr>
+        <w:tabs>
+          <w:tab w:val="num" w:pos="6480"/>
+        </w:tabs>
+        <w:ind w:left="6480" w:hanging="360"/>
+      </w:pPr>
+      <w:rPr>
+        <w:rFonts w:ascii="Symbol" w:hAnsi="Symbol" w:hint="default"/>
+        <w:sz w:val="20"/>
+      </w:rPr>
+    </w:lvl>
+  </w:abstractNum>
+  <w:abstractNum w:abstractNumId="44" w15:restartNumberingAfterBreak="0">
+    <w:nsid w:val="77F96800"/>
+    <w:multiLevelType w:val="hybridMultilevel"/>
+    <w:tmpl w:val="3064D6F2"/>
+    <w:lvl w:ilvl="0" w:tplc="0425000F">
+      <w:start w:val="1"/>
+      <w:numFmt w:val="decimal"/>
+      <w:lvlText w:val="%1."/>
+      <w:lvlJc w:val="left"/>
+      <w:pPr>
+        <w:ind w:left="1080" w:hanging="360"/>
+      </w:pPr>
+    </w:lvl>
+    <w:lvl w:ilvl="1" w:tplc="04250019" w:tentative="1">
+      <w:start w:val="1"/>
+      <w:numFmt w:val="lowerLetter"/>
+      <w:lvlText w:val="%2."/>
+      <w:lvlJc w:val="left"/>
+      <w:pPr>
+        <w:ind w:left="1800" w:hanging="360"/>
+      </w:pPr>
+    </w:lvl>
+    <w:lvl w:ilvl="2" w:tplc="0425001B" w:tentative="1">
+      <w:start w:val="1"/>
+      <w:numFmt w:val="lowerRoman"/>
+      <w:lvlText w:val="%3."/>
+      <w:lvlJc w:val="right"/>
+      <w:pPr>
+        <w:ind w:left="2520" w:hanging="180"/>
+      </w:pPr>
+    </w:lvl>
+    <w:lvl w:ilvl="3" w:tplc="0425000F" w:tentative="1">
+      <w:start w:val="1"/>
+      <w:numFmt w:val="decimal"/>
+      <w:lvlText w:val="%4."/>
+      <w:lvlJc w:val="left"/>
+      <w:pPr>
+        <w:ind w:left="3240" w:hanging="360"/>
+      </w:pPr>
+    </w:lvl>
+    <w:lvl w:ilvl="4" w:tplc="04250019" w:tentative="1">
+      <w:start w:val="1"/>
+      <w:numFmt w:val="lowerLetter"/>
+      <w:lvlText w:val="%5."/>
+      <w:lvlJc w:val="left"/>
+      <w:pPr>
+        <w:ind w:left="3960" w:hanging="360"/>
+      </w:pPr>
+    </w:lvl>
+    <w:lvl w:ilvl="5" w:tplc="0425001B" w:tentative="1">
+      <w:start w:val="1"/>
+      <w:numFmt w:val="lowerRoman"/>
+      <w:lvlText w:val="%6."/>
+      <w:lvlJc w:val="right"/>
+      <w:pPr>
+        <w:ind w:left="4680" w:hanging="180"/>
+      </w:pPr>
+    </w:lvl>
+    <w:lvl w:ilvl="6" w:tplc="0425000F" w:tentative="1">
+      <w:start w:val="1"/>
+      <w:numFmt w:val="decimal"/>
+      <w:lvlText w:val="%7."/>
+      <w:lvlJc w:val="left"/>
+      <w:pPr>
+        <w:ind w:left="5400" w:hanging="360"/>
+      </w:pPr>
+    </w:lvl>
+    <w:lvl w:ilvl="7" w:tplc="04250019" w:tentative="1">
+      <w:start w:val="1"/>
+      <w:numFmt w:val="lowerLetter"/>
+      <w:lvlText w:val="%8."/>
+      <w:lvlJc w:val="left"/>
+      <w:pPr>
+        <w:ind w:left="6120" w:hanging="360"/>
+      </w:pPr>
+    </w:lvl>
+    <w:lvl w:ilvl="8" w:tplc="0425001B" w:tentative="1">
+      <w:start w:val="1"/>
+      <w:numFmt w:val="lowerRoman"/>
+      <w:lvlText w:val="%9."/>
+      <w:lvlJc w:val="right"/>
+      <w:pPr>
+        <w:ind w:left="6840" w:hanging="180"/>
+      </w:pPr>
     </w:lvl>
   </w:abstractNum>
   <w:num w:numId="1">
@@ -13231,13 +16354,43 @@
     <w:abstractNumId w:val="33"/>
   </w:num>
   <w:num w:numId="35">
+    <w:abstractNumId w:val="36"/>
+  </w:num>
+  <w:num w:numId="36">
+    <w:abstractNumId w:val="38"/>
+  </w:num>
+  <w:num w:numId="37">
+    <w:abstractNumId w:val="41"/>
+  </w:num>
+  <w:num w:numId="38">
+    <w:abstractNumId w:val="40"/>
+  </w:num>
+  <w:num w:numId="39">
+    <w:abstractNumId w:val="43"/>
+  </w:num>
+  <w:num w:numId="40">
+    <w:abstractNumId w:val="42"/>
+  </w:num>
+  <w:num w:numId="41">
     <w:abstractNumId w:val="34"/>
+  </w:num>
+  <w:num w:numId="42">
+    <w:abstractNumId w:val="35"/>
+  </w:num>
+  <w:num w:numId="43">
+    <w:abstractNumId w:val="44"/>
+  </w:num>
+  <w:num w:numId="44">
+    <w:abstractNumId w:val="37"/>
+  </w:num>
+  <w:num w:numId="45">
+    <w:abstractNumId w:val="39"/>
   </w:num>
 </w:numbering>
 </file>
 
 <file path=word/people.xml><?xml version="1.0" encoding="utf-8"?>
-<w15:people xmlns:wpc="http://schemas.microsoft.com/office/word/2010/wordprocessingCanvas" xmlns:cx="http://schemas.microsoft.com/office/drawing/2014/chartex" xmlns:mc="http://schemas.openxmlformats.org/markup-compatibility/2006" xmlns:o="urn:schemas-microsoft-com:office:office" xmlns:r="http://schemas.openxmlformats.org/officeDocument/2006/relationships" xmlns:m="http://schemas.openxmlformats.org/officeDocument/2006/math" xmlns:v="urn:schemas-microsoft-com:vml" xmlns:wp14="http://schemas.microsoft.com/office/word/2010/wordprocessingDrawing" xmlns:wp="http://schemas.openxmlformats.org/drawingml/2006/wordprocessingDrawing" xmlns:w10="urn:schemas-microsoft-com:office:word" xmlns:w="http://schemas.openxmlformats.org/wordprocessingml/2006/main" xmlns:w14="http://schemas.microsoft.com/office/word/2010/wordml" xmlns:w15="http://schemas.microsoft.com/office/word/2012/wordml" xmlns:w16se="http://schemas.microsoft.com/office/word/2015/wordml/symex" xmlns:wpg="http://schemas.microsoft.com/office/word/2010/wordprocessingGroup" xmlns:wpi="http://schemas.microsoft.com/office/word/2010/wordprocessingInk" xmlns:wne="http://schemas.microsoft.com/office/word/2006/wordml" xmlns:wps="http://schemas.microsoft.com/office/word/2010/wordprocessingShape" mc:Ignorable="w14 w15 w16se wp14">
+<w15:people xmlns:wpc="http://schemas.microsoft.com/office/word/2010/wordprocessingCanvas" xmlns:cx="http://schemas.microsoft.com/office/drawing/2014/chartex" xmlns:cx1="http://schemas.microsoft.com/office/drawing/2015/9/8/chartex" xmlns:mc="http://schemas.openxmlformats.org/markup-compatibility/2006" xmlns:o="urn:schemas-microsoft-com:office:office" xmlns:r="http://schemas.openxmlformats.org/officeDocument/2006/relationships" xmlns:m="http://schemas.openxmlformats.org/officeDocument/2006/math" xmlns:v="urn:schemas-microsoft-com:vml" xmlns:wp14="http://schemas.microsoft.com/office/word/2010/wordprocessingDrawing" xmlns:wp="http://schemas.openxmlformats.org/drawingml/2006/wordprocessingDrawing" xmlns:w10="urn:schemas-microsoft-com:office:word" xmlns:w="http://schemas.openxmlformats.org/wordprocessingml/2006/main" xmlns:w14="http://schemas.microsoft.com/office/word/2010/wordml" xmlns:w15="http://schemas.microsoft.com/office/word/2012/wordml" xmlns:w16se="http://schemas.microsoft.com/office/word/2015/wordml/symex" xmlns:wpg="http://schemas.microsoft.com/office/word/2010/wordprocessingGroup" xmlns:wpi="http://schemas.microsoft.com/office/word/2010/wordprocessingInk" xmlns:wne="http://schemas.microsoft.com/office/word/2006/wordml" xmlns:wps="http://schemas.microsoft.com/office/word/2010/wordprocessingShape" mc:Ignorable="w14 w15 w16se wp14">
   <w15:person w15:author="Jekaterina Tsikova">
     <w15:presenceInfo w15:providerId="Windows Live" w15:userId="479868d493e243bf"/>
   </w15:person>
@@ -15240,6 +18393,36 @@
       <w:lang w:eastAsia="ar-SA"/>
     </w:rPr>
   </w:style>
+  <w:style w:type="paragraph" w:styleId="NormalWeb">
+    <w:name w:val="Normal (Web)"/>
+    <w:basedOn w:val="Normal"/>
+    <w:uiPriority w:val="99"/>
+    <w:unhideWhenUsed/>
+    <w:rsid w:val="001D1048"/>
+    <w:pPr>
+      <w:suppressAutoHyphens w:val="0"/>
+      <w:spacing w:before="100" w:beforeAutospacing="1" w:after="100" w:afterAutospacing="1"/>
+      <w:jc w:val="left"/>
+    </w:pPr>
+    <w:rPr>
+      <w:rFonts w:ascii="Times New Roman" w:hAnsi="Times New Roman"/>
+      <w:sz w:val="24"/>
+      <w:lang w:eastAsia="et-EE"/>
+    </w:rPr>
+  </w:style>
+  <w:style w:type="character" w:styleId="HTMLCode">
+    <w:name w:val="HTML Code"/>
+    <w:basedOn w:val="DefaultParagraphFont"/>
+    <w:uiPriority w:val="99"/>
+    <w:semiHidden/>
+    <w:unhideWhenUsed/>
+    <w:rsid w:val="00F226CD"/>
+    <w:rPr>
+      <w:rFonts w:ascii="Courier New" w:eastAsia="Times New Roman" w:hAnsi="Courier New" w:cs="Courier New"/>
+      <w:sz w:val="20"/>
+      <w:szCs w:val="20"/>
+    </w:rPr>
+  </w:style>
 </w:styles>
 </file>
 

</xml_diff>